<commit_message>
use case description update
</commit_message>
<xml_diff>
--- a/Weeeeeee/use case description.docx
+++ b/Weeeeeee/use case description.docx
@@ -654,15 +654,7 @@
                 <w:sz w:val="20"/>
                 <w:szCs w:val="20"/>
               </w:rPr>
-              <w:t>user wants to</w:t>
-            </w:r>
-            <w:r>
-              <w:rPr>
-                <w:rFonts w:ascii="Arial" w:hAnsi="Arial" w:cs="Arial"/>
-                <w:sz w:val="20"/>
-                <w:szCs w:val="20"/>
-              </w:rPr>
-              <w:t xml:space="preserve"> know more about a specific component of the car</w:t>
+              <w:t>user wants to know more about a specific component of the car</w:t>
             </w:r>
           </w:p>
         </w:tc>
@@ -1135,15 +1127,7 @@
                 <w:sz w:val="20"/>
                 <w:szCs w:val="20"/>
               </w:rPr>
-              <w:t xml:space="preserve">view </w:t>
-            </w:r>
-            <w:r>
-              <w:rPr>
-                <w:rFonts w:ascii="Arial" w:hAnsi="Arial" w:cs="Arial"/>
-                <w:sz w:val="20"/>
-                <w:szCs w:val="20"/>
-              </w:rPr>
-              <w:t xml:space="preserve">videos </w:t>
+              <w:t xml:space="preserve">view videos </w:t>
             </w:r>
             <w:r>
               <w:rPr>
@@ -1601,7 +1585,6 @@
               <w:jc w:val="both"/>
               <w:rPr>
                 <w:rFonts w:ascii="Arial" w:hAnsi="Arial" w:cs="Arial"/>
-                <w:b/>
                 <w:sz w:val="20"/>
                 <w:szCs w:val="20"/>
               </w:rPr>
@@ -1628,6 +1611,626 @@
       </w:tr>
     </w:tbl>
     <w:p/>
+    <w:tbl>
+      <w:tblPr>
+        <w:tblStyle w:val="TableGrid"/>
+        <w:tblW w:w="0" w:type="auto"/>
+        <w:tblLook w:val="04A0" w:firstRow="1" w:lastRow="0" w:firstColumn="1" w:lastColumn="0" w:noHBand="0" w:noVBand="1"/>
+      </w:tblPr>
+      <w:tblGrid>
+        <w:gridCol w:w="7567"/>
+        <w:gridCol w:w="1449"/>
+      </w:tblGrid>
+      <w:tr>
+        <w:tc>
+          <w:tcPr>
+            <w:tcW w:w="7763" w:type="dxa"/>
+          </w:tcPr>
+          <w:p>
+            <w:pPr>
+              <w:jc w:val="both"/>
+              <w:rPr>
+                <w:rFonts w:ascii="Arial" w:hAnsi="Arial" w:cs="Arial"/>
+                <w:sz w:val="20"/>
+                <w:szCs w:val="20"/>
+              </w:rPr>
+            </w:pPr>
+            <w:r>
+              <w:rPr>
+                <w:rFonts w:ascii="Arial" w:hAnsi="Arial" w:cs="Arial"/>
+                <w:b/>
+                <w:sz w:val="20"/>
+                <w:szCs w:val="20"/>
+              </w:rPr>
+              <w:t xml:space="preserve">Name: </w:t>
+            </w:r>
+            <w:r>
+              <w:rPr>
+                <w:rFonts w:ascii="Arial" w:hAnsi="Arial" w:cs="Arial"/>
+                <w:sz w:val="20"/>
+                <w:szCs w:val="20"/>
+              </w:rPr>
+              <w:t>View difference among different automobile layout</w:t>
+            </w:r>
+          </w:p>
+        </w:tc>
+        <w:tc>
+          <w:tcPr>
+            <w:tcW w:w="1479" w:type="dxa"/>
+          </w:tcPr>
+          <w:p>
+            <w:pPr>
+              <w:jc w:val="both"/>
+              <w:rPr>
+                <w:rFonts w:ascii="Arial" w:hAnsi="Arial" w:cs="Arial"/>
+                <w:sz w:val="20"/>
+                <w:szCs w:val="20"/>
+              </w:rPr>
+            </w:pPr>
+            <w:r>
+              <w:rPr>
+                <w:rFonts w:ascii="Arial" w:hAnsi="Arial" w:cs="Arial"/>
+                <w:b/>
+                <w:sz w:val="20"/>
+                <w:szCs w:val="20"/>
+              </w:rPr>
+              <w:t xml:space="preserve">ID: </w:t>
+            </w:r>
+            <w:r>
+              <w:rPr>
+                <w:rFonts w:ascii="Arial" w:hAnsi="Arial" w:cs="Arial"/>
+                <w:sz w:val="20"/>
+                <w:szCs w:val="20"/>
+              </w:rPr>
+              <w:t>4</w:t>
+            </w:r>
+          </w:p>
+        </w:tc>
+      </w:tr>
+      <w:tr>
+        <w:tc>
+          <w:tcPr>
+            <w:tcW w:w="9242" w:type="dxa"/>
+            <w:gridSpan w:val="2"/>
+          </w:tcPr>
+          <w:p>
+            <w:pPr>
+              <w:jc w:val="both"/>
+              <w:rPr>
+                <w:rFonts w:ascii="Arial" w:hAnsi="Arial" w:cs="Arial"/>
+                <w:sz w:val="20"/>
+                <w:szCs w:val="20"/>
+              </w:rPr>
+            </w:pPr>
+            <w:r>
+              <w:rPr>
+                <w:rFonts w:ascii="Arial" w:hAnsi="Arial" w:cs="Arial"/>
+                <w:b/>
+                <w:sz w:val="20"/>
+                <w:szCs w:val="20"/>
+              </w:rPr>
+              <w:t xml:space="preserve">Stakeholders and Goals: </w:t>
+            </w:r>
+            <w:r>
+              <w:rPr>
+                <w:rFonts w:ascii="Arial" w:hAnsi="Arial" w:cs="Arial"/>
+                <w:sz w:val="20"/>
+                <w:szCs w:val="20"/>
+              </w:rPr>
+              <w:t>U</w:t>
+            </w:r>
+            <w:r>
+              <w:rPr>
+                <w:rFonts w:ascii="Arial" w:hAnsi="Arial" w:cs="Arial"/>
+                <w:sz w:val="20"/>
+                <w:szCs w:val="20"/>
+              </w:rPr>
+              <w:t xml:space="preserve">ser – to </w:t>
+            </w:r>
+            <w:r>
+              <w:rPr>
+                <w:rFonts w:ascii="Arial" w:hAnsi="Arial" w:cs="Arial"/>
+                <w:sz w:val="20"/>
+                <w:szCs w:val="20"/>
+              </w:rPr>
+              <w:t>view the difference among different automobile layout</w:t>
+            </w:r>
+          </w:p>
+        </w:tc>
+      </w:tr>
+      <w:tr>
+        <w:tc>
+          <w:tcPr>
+            <w:tcW w:w="9242" w:type="dxa"/>
+            <w:gridSpan w:val="2"/>
+          </w:tcPr>
+          <w:p>
+            <w:pPr>
+              <w:jc w:val="both"/>
+              <w:rPr>
+                <w:rFonts w:ascii="Arial" w:hAnsi="Arial" w:cs="Arial"/>
+                <w:sz w:val="20"/>
+                <w:szCs w:val="20"/>
+              </w:rPr>
+            </w:pPr>
+            <w:r>
+              <w:rPr>
+                <w:rFonts w:ascii="Arial" w:hAnsi="Arial" w:cs="Arial"/>
+                <w:b/>
+                <w:sz w:val="20"/>
+                <w:szCs w:val="20"/>
+              </w:rPr>
+              <w:t xml:space="preserve">Description: </w:t>
+            </w:r>
+            <w:r>
+              <w:rPr>
+                <w:rFonts w:ascii="Arial" w:hAnsi="Arial" w:cs="Arial"/>
+                <w:sz w:val="20"/>
+                <w:szCs w:val="20"/>
+              </w:rPr>
+              <w:t xml:space="preserve">A </w:t>
+            </w:r>
+            <w:r>
+              <w:rPr>
+                <w:rFonts w:ascii="Arial" w:hAnsi="Arial" w:cs="Arial"/>
+                <w:sz w:val="20"/>
+                <w:szCs w:val="20"/>
+              </w:rPr>
+              <w:t>user wants to</w:t>
+            </w:r>
+            <w:r>
+              <w:rPr>
+                <w:rFonts w:ascii="Arial" w:hAnsi="Arial" w:cs="Arial"/>
+                <w:sz w:val="20"/>
+                <w:szCs w:val="20"/>
+              </w:rPr>
+              <w:t xml:space="preserve"> understand the difference between </w:t>
+            </w:r>
+            <w:r>
+              <w:rPr>
+                <w:rFonts w:ascii="Arial" w:hAnsi="Arial" w:cs="Arial"/>
+                <w:sz w:val="20"/>
+                <w:szCs w:val="20"/>
+              </w:rPr>
+              <w:t>four wheel drive, rear wheel drive and front wheel drive</w:t>
+            </w:r>
+          </w:p>
+        </w:tc>
+      </w:tr>
+      <w:tr>
+        <w:tc>
+          <w:tcPr>
+            <w:tcW w:w="9242" w:type="dxa"/>
+            <w:gridSpan w:val="2"/>
+          </w:tcPr>
+          <w:p>
+            <w:pPr>
+              <w:jc w:val="both"/>
+              <w:rPr>
+                <w:rFonts w:ascii="Arial" w:hAnsi="Arial" w:cs="Arial"/>
+                <w:sz w:val="20"/>
+                <w:szCs w:val="20"/>
+              </w:rPr>
+            </w:pPr>
+            <w:r>
+              <w:rPr>
+                <w:rFonts w:ascii="Arial" w:hAnsi="Arial" w:cs="Arial"/>
+                <w:b/>
+                <w:sz w:val="20"/>
+                <w:szCs w:val="20"/>
+              </w:rPr>
+              <w:t xml:space="preserve">Actors: </w:t>
+            </w:r>
+            <w:r>
+              <w:rPr>
+                <w:rFonts w:ascii="Arial" w:hAnsi="Arial" w:cs="Arial"/>
+                <w:sz w:val="20"/>
+                <w:szCs w:val="20"/>
+              </w:rPr>
+              <w:t>U</w:t>
+            </w:r>
+            <w:r>
+              <w:rPr>
+                <w:rFonts w:ascii="Arial" w:hAnsi="Arial" w:cs="Arial"/>
+                <w:sz w:val="20"/>
+                <w:szCs w:val="20"/>
+              </w:rPr>
+              <w:t>ser</w:t>
+            </w:r>
+          </w:p>
+        </w:tc>
+      </w:tr>
+      <w:tr>
+        <w:tc>
+          <w:tcPr>
+            <w:tcW w:w="9242" w:type="dxa"/>
+            <w:gridSpan w:val="2"/>
+          </w:tcPr>
+          <w:p>
+            <w:pPr>
+              <w:jc w:val="both"/>
+              <w:rPr>
+                <w:rFonts w:ascii="Arial" w:hAnsi="Arial" w:cs="Arial"/>
+                <w:sz w:val="20"/>
+                <w:szCs w:val="20"/>
+              </w:rPr>
+            </w:pPr>
+            <w:r>
+              <w:rPr>
+                <w:rFonts w:ascii="Arial" w:hAnsi="Arial" w:cs="Arial"/>
+                <w:b/>
+                <w:sz w:val="20"/>
+                <w:szCs w:val="20"/>
+              </w:rPr>
+              <w:t xml:space="preserve">Trigger: </w:t>
+            </w:r>
+            <w:r>
+              <w:rPr>
+                <w:rFonts w:ascii="Arial" w:hAnsi="Arial" w:cs="Arial"/>
+                <w:sz w:val="20"/>
+                <w:szCs w:val="20"/>
+              </w:rPr>
+              <w:t xml:space="preserve">User </w:t>
+            </w:r>
+            <w:r>
+              <w:rPr>
+                <w:rFonts w:ascii="Arial" w:hAnsi="Arial" w:cs="Arial"/>
+                <w:sz w:val="20"/>
+                <w:szCs w:val="20"/>
+              </w:rPr>
+              <w:t>runs</w:t>
+            </w:r>
+            <w:r>
+              <w:rPr>
+                <w:rFonts w:ascii="Arial" w:hAnsi="Arial" w:cs="Arial"/>
+                <w:sz w:val="20"/>
+                <w:szCs w:val="20"/>
+              </w:rPr>
+              <w:t xml:space="preserve"> the application and wishes to view difference among different automobile layout</w:t>
+            </w:r>
+          </w:p>
+        </w:tc>
+      </w:tr>
+      <w:tr>
+        <w:tc>
+          <w:tcPr>
+            <w:tcW w:w="9242" w:type="dxa"/>
+            <w:gridSpan w:val="2"/>
+          </w:tcPr>
+          <w:p>
+            <w:pPr>
+              <w:jc w:val="both"/>
+              <w:rPr>
+                <w:rFonts w:ascii="Arial" w:hAnsi="Arial" w:cs="Arial"/>
+                <w:b/>
+                <w:sz w:val="20"/>
+                <w:szCs w:val="20"/>
+              </w:rPr>
+            </w:pPr>
+            <w:r>
+              <w:rPr>
+                <w:rFonts w:ascii="Arial" w:hAnsi="Arial" w:cs="Arial"/>
+                <w:b/>
+                <w:sz w:val="20"/>
+                <w:szCs w:val="20"/>
+              </w:rPr>
+              <w:t xml:space="preserve">Normal Flow: </w:t>
+            </w:r>
+          </w:p>
+          <w:p>
+            <w:pPr>
+              <w:pStyle w:val="ListParagraph"/>
+              <w:numPr>
+                <w:ilvl w:val="0"/>
+                <w:numId w:val="5"/>
+              </w:numPr>
+              <w:spacing w:after="0" w:line="240" w:lineRule="auto"/>
+              <w:jc w:val="both"/>
+              <w:rPr>
+                <w:rFonts w:ascii="Arial" w:hAnsi="Arial" w:cs="Arial"/>
+                <w:sz w:val="20"/>
+                <w:szCs w:val="20"/>
+              </w:rPr>
+            </w:pPr>
+            <w:r>
+              <w:rPr>
+                <w:rFonts w:ascii="Arial" w:hAnsi="Arial" w:cs="Arial"/>
+                <w:sz w:val="20"/>
+                <w:szCs w:val="20"/>
+              </w:rPr>
+              <w:t>User reaches the main page of the system and clicks on the “</w:t>
+            </w:r>
+            <w:r>
+              <w:rPr>
+                <w:rFonts w:ascii="Arial" w:hAnsi="Arial" w:cs="Arial"/>
+                <w:sz w:val="20"/>
+                <w:szCs w:val="20"/>
+                <w:highlight w:val="yellow"/>
+              </w:rPr>
+              <w:t>Simulation</w:t>
+            </w:r>
+            <w:r>
+              <w:rPr>
+                <w:rFonts w:ascii="Arial" w:hAnsi="Arial" w:cs="Arial"/>
+                <w:sz w:val="20"/>
+                <w:szCs w:val="20"/>
+              </w:rPr>
+              <w:t xml:space="preserve">” button. </w:t>
+            </w:r>
+            <w:r>
+              <w:rPr>
+                <w:rFonts w:ascii="Arial" w:hAnsi="Arial" w:cs="Arial"/>
+                <w:sz w:val="20"/>
+                <w:szCs w:val="20"/>
+              </w:rPr>
+              <w:t xml:space="preserve">Upon clicking on Infographics, the user will be brought to the </w:t>
+            </w:r>
+            <w:r>
+              <w:rPr>
+                <w:rFonts w:ascii="Arial" w:hAnsi="Arial" w:cs="Arial"/>
+                <w:sz w:val="20"/>
+                <w:szCs w:val="20"/>
+              </w:rPr>
+              <w:t>simulation</w:t>
+            </w:r>
+            <w:r>
+              <w:rPr>
+                <w:rFonts w:ascii="Arial" w:hAnsi="Arial" w:cs="Arial"/>
+                <w:sz w:val="20"/>
+                <w:szCs w:val="20"/>
+              </w:rPr>
+              <w:t xml:space="preserve"> page where th</w:t>
+            </w:r>
+            <w:r>
+              <w:rPr>
+                <w:rFonts w:ascii="Arial" w:hAnsi="Arial" w:cs="Arial"/>
+                <w:sz w:val="20"/>
+                <w:szCs w:val="20"/>
+              </w:rPr>
+              <w:t xml:space="preserve">e user will be able to view a list of simulations which allows the user to understand how different components of a car come together and work together to execute a particular process. </w:t>
+            </w:r>
+          </w:p>
+          <w:p>
+            <w:pPr>
+              <w:pStyle w:val="ListParagraph"/>
+              <w:numPr>
+                <w:ilvl w:val="0"/>
+                <w:numId w:val="5"/>
+              </w:numPr>
+              <w:spacing w:after="0" w:line="240" w:lineRule="auto"/>
+              <w:jc w:val="both"/>
+              <w:rPr>
+                <w:rFonts w:ascii="Arial" w:hAnsi="Arial" w:cs="Arial"/>
+                <w:sz w:val="20"/>
+                <w:szCs w:val="20"/>
+              </w:rPr>
+            </w:pPr>
+            <w:r>
+              <w:rPr>
+                <w:rFonts w:ascii="Arial" w:hAnsi="Arial" w:cs="Arial"/>
+                <w:sz w:val="20"/>
+                <w:szCs w:val="20"/>
+              </w:rPr>
+              <w:t xml:space="preserve">The user clicks on “View difference among different automobile layout”. </w:t>
+            </w:r>
+            <w:r>
+              <w:rPr>
+                <w:rFonts w:ascii="Arial" w:hAnsi="Arial" w:cs="Arial"/>
+                <w:sz w:val="20"/>
+                <w:szCs w:val="20"/>
+              </w:rPr>
+              <w:t>The user will be then see different components on the screen which consists of the Engine, Axle and Wheels. There will also be 3 buttons available for the user to click which is “4 wheel drive”, “Front wheel drive (2 wheel drive)” and “Rear wheel drive (2 wheel drive).</w:t>
+            </w:r>
+          </w:p>
+          <w:p>
+            <w:pPr>
+              <w:pStyle w:val="ListParagraph"/>
+              <w:numPr>
+                <w:ilvl w:val="0"/>
+                <w:numId w:val="5"/>
+              </w:numPr>
+              <w:spacing w:after="0" w:line="240" w:lineRule="auto"/>
+              <w:jc w:val="both"/>
+              <w:rPr>
+                <w:rFonts w:ascii="Arial" w:hAnsi="Arial" w:cs="Arial"/>
+                <w:sz w:val="20"/>
+                <w:szCs w:val="20"/>
+              </w:rPr>
+            </w:pPr>
+            <w:r>
+              <w:rPr>
+                <w:rFonts w:ascii="Arial" w:hAnsi="Arial" w:cs="Arial"/>
+                <w:sz w:val="20"/>
+                <w:szCs w:val="20"/>
+              </w:rPr>
+              <w:t xml:space="preserve">The user clicks one of the buttons, “4 Wheel drive”, </w:t>
+            </w:r>
+            <w:r>
+              <w:rPr>
+                <w:rFonts w:ascii="Arial" w:hAnsi="Arial" w:cs="Arial"/>
+                <w:sz w:val="20"/>
+                <w:szCs w:val="20"/>
+              </w:rPr>
+              <w:t>“Front wheel drive (2 wheel drive)” and “Rear wheel drive (2 wheel drive).</w:t>
+            </w:r>
+          </w:p>
+          <w:p>
+            <w:pPr>
+              <w:pStyle w:val="ListParagraph"/>
+              <w:numPr>
+                <w:ilvl w:val="0"/>
+                <w:numId w:val="5"/>
+              </w:numPr>
+              <w:spacing w:after="0" w:line="240" w:lineRule="auto"/>
+              <w:jc w:val="both"/>
+              <w:rPr>
+                <w:rFonts w:ascii="Arial" w:hAnsi="Arial" w:cs="Arial"/>
+                <w:sz w:val="20"/>
+                <w:szCs w:val="20"/>
+              </w:rPr>
+            </w:pPr>
+            <w:r>
+              <w:rPr>
+                <w:rFonts w:ascii="Arial" w:hAnsi="Arial" w:cs="Arial"/>
+                <w:sz w:val="20"/>
+                <w:szCs w:val="20"/>
+              </w:rPr>
+              <w:t xml:space="preserve">If the user clicks </w:t>
+            </w:r>
+            <w:r>
+              <w:rPr>
+                <w:rFonts w:ascii="Arial" w:hAnsi="Arial" w:cs="Arial"/>
+                <w:sz w:val="20"/>
+                <w:szCs w:val="20"/>
+              </w:rPr>
+              <w:t xml:space="preserve">on “4 wheel drive”, the user will be able to see flows coming out from the engine and moving towards both the front axle and the back axle. If the user clicks on “Front wheel drive (2 wheel drive)” the user will be able to see flows coming out from the engine only towards the front axle. If the user clicks on “Rear wheel drive (2 wheel drive)”, the user will be able to see flows coming out from the engine only towards the back axle. </w:t>
+            </w:r>
+          </w:p>
+          <w:p>
+            <w:pPr>
+              <w:pStyle w:val="ListParagraph"/>
+              <w:numPr>
+                <w:ilvl w:val="0"/>
+                <w:numId w:val="5"/>
+              </w:numPr>
+              <w:spacing w:after="0" w:line="240" w:lineRule="auto"/>
+              <w:jc w:val="both"/>
+              <w:rPr>
+                <w:rFonts w:ascii="Arial" w:hAnsi="Arial" w:cs="Arial"/>
+                <w:sz w:val="20"/>
+                <w:szCs w:val="20"/>
+              </w:rPr>
+            </w:pPr>
+            <w:r>
+              <w:rPr>
+                <w:rFonts w:ascii="Arial" w:hAnsi="Arial" w:cs="Arial"/>
+                <w:sz w:val="20"/>
+                <w:szCs w:val="20"/>
+              </w:rPr>
+              <w:t>Steps 3 and 4 are</w:t>
+            </w:r>
+            <w:r>
+              <w:rPr>
+                <w:rFonts w:ascii="Arial" w:hAnsi="Arial" w:cs="Arial"/>
+                <w:sz w:val="20"/>
+                <w:szCs w:val="20"/>
+              </w:rPr>
+              <w:t xml:space="preserve"> repeated if the user wishes to </w:t>
+            </w:r>
+            <w:r>
+              <w:rPr>
+                <w:rFonts w:ascii="Arial" w:hAnsi="Arial" w:cs="Arial"/>
+                <w:sz w:val="20"/>
+                <w:szCs w:val="20"/>
+              </w:rPr>
+              <w:t xml:space="preserve">view a different automobile layout. </w:t>
+            </w:r>
+            <w:bookmarkStart w:id="0" w:name="_GoBack"/>
+            <w:bookmarkEnd w:id="0"/>
+          </w:p>
+          <w:p>
+            <w:pPr>
+              <w:pStyle w:val="ListParagraph"/>
+              <w:numPr>
+                <w:ilvl w:val="0"/>
+                <w:numId w:val="5"/>
+              </w:numPr>
+              <w:spacing w:after="0" w:line="240" w:lineRule="auto"/>
+              <w:jc w:val="both"/>
+              <w:rPr>
+                <w:rFonts w:ascii="Arial" w:hAnsi="Arial" w:cs="Arial"/>
+                <w:sz w:val="20"/>
+                <w:szCs w:val="20"/>
+              </w:rPr>
+            </w:pPr>
+            <w:r>
+              <w:rPr>
+                <w:rFonts w:ascii="Arial" w:hAnsi="Arial" w:cs="Arial"/>
+                <w:sz w:val="20"/>
+                <w:szCs w:val="20"/>
+              </w:rPr>
+              <w:t xml:space="preserve">End </w:t>
+            </w:r>
+          </w:p>
+        </w:tc>
+      </w:tr>
+      <w:tr>
+        <w:tc>
+          <w:tcPr>
+            <w:tcW w:w="9242" w:type="dxa"/>
+            <w:gridSpan w:val="2"/>
+          </w:tcPr>
+          <w:p>
+            <w:pPr>
+              <w:jc w:val="both"/>
+              <w:rPr>
+                <w:rFonts w:ascii="Arial" w:hAnsi="Arial" w:cs="Arial"/>
+                <w:sz w:val="20"/>
+                <w:szCs w:val="20"/>
+              </w:rPr>
+            </w:pPr>
+            <w:r>
+              <w:rPr>
+                <w:rFonts w:ascii="Arial" w:hAnsi="Arial" w:cs="Arial"/>
+                <w:b/>
+                <w:sz w:val="20"/>
+                <w:szCs w:val="20"/>
+              </w:rPr>
+              <w:t xml:space="preserve">Sub-Flows: </w:t>
+            </w:r>
+            <w:r>
+              <w:rPr>
+                <w:rFonts w:ascii="Arial" w:hAnsi="Arial" w:cs="Arial"/>
+                <w:sz w:val="20"/>
+                <w:szCs w:val="20"/>
+              </w:rPr>
+              <w:t>None</w:t>
+            </w:r>
+          </w:p>
+        </w:tc>
+      </w:tr>
+      <w:tr>
+        <w:tc>
+          <w:tcPr>
+            <w:tcW w:w="9242" w:type="dxa"/>
+            <w:gridSpan w:val="2"/>
+          </w:tcPr>
+          <w:p>
+            <w:pPr>
+              <w:jc w:val="both"/>
+              <w:rPr>
+                <w:rFonts w:ascii="Arial" w:hAnsi="Arial" w:cs="Arial"/>
+                <w:b/>
+                <w:sz w:val="20"/>
+                <w:szCs w:val="20"/>
+              </w:rPr>
+            </w:pPr>
+            <w:r>
+              <w:rPr>
+                <w:rFonts w:ascii="Arial" w:hAnsi="Arial" w:cs="Arial"/>
+                <w:b/>
+                <w:sz w:val="20"/>
+                <w:szCs w:val="20"/>
+              </w:rPr>
+              <w:t xml:space="preserve">Alternative/Exceptional Flows: </w:t>
+            </w:r>
+            <w:r>
+              <w:rPr>
+                <w:rFonts w:ascii="Arial" w:hAnsi="Arial" w:cs="Arial"/>
+                <w:sz w:val="20"/>
+                <w:szCs w:val="20"/>
+              </w:rPr>
+              <w:t>None</w:t>
+            </w:r>
+          </w:p>
+        </w:tc>
+      </w:tr>
+    </w:tbl>
+    <w:p>
+      <w:r>
+        <w:br w:type="page"/>
+      </w:r>
+    </w:p>
     <w:tbl>
       <w:tblPr>
         <w:tblStyle w:val="TableGrid"/>
@@ -1659,6 +2262,7 @@
                 <w:sz w:val="20"/>
                 <w:szCs w:val="20"/>
               </w:rPr>
+              <w:lastRenderedPageBreak/>
               <w:t xml:space="preserve">Name: </w:t>
             </w:r>
             <w:r>
@@ -1804,15 +2408,7 @@
                 <w:sz w:val="20"/>
                 <w:szCs w:val="20"/>
               </w:rPr>
-              <w:t xml:space="preserve">user wants to </w:t>
-            </w:r>
-            <w:r>
-              <w:rPr>
-                <w:rFonts w:ascii="Arial" w:hAnsi="Arial" w:cs="Arial"/>
-                <w:sz w:val="20"/>
-                <w:szCs w:val="20"/>
-              </w:rPr>
-              <w:t>take a quiz to test his/her understanding on car processes and components</w:t>
+              <w:t>user wants to take a quiz to test his/her understanding on car processes and components</w:t>
             </w:r>
           </w:p>
         </w:tc>
@@ -1898,15 +2494,7 @@
                 <w:sz w:val="20"/>
                 <w:szCs w:val="20"/>
               </w:rPr>
-              <w:t>runs</w:t>
-            </w:r>
-            <w:r>
-              <w:rPr>
-                <w:rFonts w:ascii="Arial" w:hAnsi="Arial" w:cs="Arial"/>
-                <w:sz w:val="20"/>
-                <w:szCs w:val="20"/>
-              </w:rPr>
-              <w:t xml:space="preserve"> the application and wishes to take a quiz</w:t>
+              <w:t>runs the application and wishes to take a quiz</w:t>
             </w:r>
           </w:p>
         </w:tc>
@@ -1958,15 +2546,7 @@
                 <w:sz w:val="20"/>
                 <w:szCs w:val="20"/>
               </w:rPr>
-              <w:t>User reaches the main page of the system and clicks on the</w:t>
-            </w:r>
-            <w:r>
-              <w:rPr>
-                <w:rFonts w:ascii="Arial" w:hAnsi="Arial" w:cs="Arial"/>
-                <w:sz w:val="20"/>
-                <w:szCs w:val="20"/>
-              </w:rPr>
-              <w:t xml:space="preserve"> “Quiz” button. Upon clicking the quiz button, the user will be brought into the quiz page</w:t>
+              <w:t>User reaches the main page of the system and clicks on the “Quiz” button. Upon clicking the quiz button, the user will be brought into the quiz page</w:t>
             </w:r>
             <w:r>
               <w:rPr>
@@ -2176,8 +2756,6 @@
               </w:rPr>
               <w:t xml:space="preserve">At the end of the quiz, the results of the quiz will be displayed to the user and the user will be able to review the questions that he/she has answered correctly or wrongly. </w:t>
             </w:r>
-            <w:bookmarkStart w:id="0" w:name="_GoBack"/>
-            <w:bookmarkEnd w:id="0"/>
           </w:p>
           <w:p>
             <w:pPr>
@@ -2291,6 +2869,95 @@
 <file path=word/numbering.xml><?xml version="1.0" encoding="utf-8"?>
 <w:numbering xmlns:wpc="http://schemas.microsoft.com/office/word/2010/wordprocessingCanvas" xmlns:mc="http://schemas.openxmlformats.org/markup-compatibility/2006" xmlns:o="urn:schemas-microsoft-com:office:office" xmlns:r="http://schemas.openxmlformats.org/officeDocument/2006/relationships" xmlns:m="http://schemas.openxmlformats.org/officeDocument/2006/math" xmlns:v="urn:schemas-microsoft-com:vml" xmlns:wp14="http://schemas.microsoft.com/office/word/2010/wordprocessingDrawing" xmlns:wp="http://schemas.openxmlformats.org/drawingml/2006/wordprocessingDrawing" xmlns:w10="urn:schemas-microsoft-com:office:word" xmlns:w="http://schemas.openxmlformats.org/wordprocessingml/2006/main" xmlns:w14="http://schemas.microsoft.com/office/word/2010/wordml" xmlns:w15="http://schemas.microsoft.com/office/word/2012/wordml" xmlns:wpg="http://schemas.microsoft.com/office/word/2010/wordprocessingGroup" xmlns:wpi="http://schemas.microsoft.com/office/word/2010/wordprocessingInk" xmlns:wne="http://schemas.microsoft.com/office/word/2006/wordml" xmlns:wps="http://schemas.microsoft.com/office/word/2010/wordprocessingShape" mc:Ignorable="w14 w15 wp14">
   <w:abstractNum w:abstractNumId="0">
+    <w:nsid w:val="1E474408"/>
+    <w:multiLevelType w:val="hybridMultilevel"/>
+    <w:tmpl w:val="77E8A484"/>
+    <w:lvl w:ilvl="0" w:tplc="4409000F">
+      <w:start w:val="1"/>
+      <w:numFmt w:val="decimal"/>
+      <w:lvlText w:val="%1."/>
+      <w:lvlJc w:val="left"/>
+      <w:pPr>
+        <w:ind w:left="720" w:hanging="360"/>
+      </w:pPr>
+      <w:rPr>
+        <w:rFonts w:hint="default"/>
+      </w:rPr>
+    </w:lvl>
+    <w:lvl w:ilvl="1" w:tplc="44090019" w:tentative="1">
+      <w:start w:val="1"/>
+      <w:numFmt w:val="lowerLetter"/>
+      <w:lvlText w:val="%2."/>
+      <w:lvlJc w:val="left"/>
+      <w:pPr>
+        <w:ind w:left="1440" w:hanging="360"/>
+      </w:pPr>
+    </w:lvl>
+    <w:lvl w:ilvl="2" w:tplc="4409001B" w:tentative="1">
+      <w:start w:val="1"/>
+      <w:numFmt w:val="lowerRoman"/>
+      <w:lvlText w:val="%3."/>
+      <w:lvlJc w:val="right"/>
+      <w:pPr>
+        <w:ind w:left="2160" w:hanging="180"/>
+      </w:pPr>
+    </w:lvl>
+    <w:lvl w:ilvl="3" w:tplc="4409000F" w:tentative="1">
+      <w:start w:val="1"/>
+      <w:numFmt w:val="decimal"/>
+      <w:lvlText w:val="%4."/>
+      <w:lvlJc w:val="left"/>
+      <w:pPr>
+        <w:ind w:left="2880" w:hanging="360"/>
+      </w:pPr>
+    </w:lvl>
+    <w:lvl w:ilvl="4" w:tplc="44090019" w:tentative="1">
+      <w:start w:val="1"/>
+      <w:numFmt w:val="lowerLetter"/>
+      <w:lvlText w:val="%5."/>
+      <w:lvlJc w:val="left"/>
+      <w:pPr>
+        <w:ind w:left="3600" w:hanging="360"/>
+      </w:pPr>
+    </w:lvl>
+    <w:lvl w:ilvl="5" w:tplc="4409001B" w:tentative="1">
+      <w:start w:val="1"/>
+      <w:numFmt w:val="lowerRoman"/>
+      <w:lvlText w:val="%6."/>
+      <w:lvlJc w:val="right"/>
+      <w:pPr>
+        <w:ind w:left="4320" w:hanging="180"/>
+      </w:pPr>
+    </w:lvl>
+    <w:lvl w:ilvl="6" w:tplc="4409000F" w:tentative="1">
+      <w:start w:val="1"/>
+      <w:numFmt w:val="decimal"/>
+      <w:lvlText w:val="%7."/>
+      <w:lvlJc w:val="left"/>
+      <w:pPr>
+        <w:ind w:left="5040" w:hanging="360"/>
+      </w:pPr>
+    </w:lvl>
+    <w:lvl w:ilvl="7" w:tplc="44090019" w:tentative="1">
+      <w:start w:val="1"/>
+      <w:numFmt w:val="lowerLetter"/>
+      <w:lvlText w:val="%8."/>
+      <w:lvlJc w:val="left"/>
+      <w:pPr>
+        <w:ind w:left="5760" w:hanging="360"/>
+      </w:pPr>
+    </w:lvl>
+    <w:lvl w:ilvl="8" w:tplc="4409001B" w:tentative="1">
+      <w:start w:val="1"/>
+      <w:numFmt w:val="lowerRoman"/>
+      <w:lvlText w:val="%9."/>
+      <w:lvlJc w:val="right"/>
+      <w:pPr>
+        <w:ind w:left="6480" w:hanging="180"/>
+      </w:pPr>
+    </w:lvl>
+  </w:abstractNum>
+  <w:abstractNum w:abstractNumId="1">
     <w:nsid w:val="25043E8F"/>
     <w:multiLevelType w:val="hybridMultilevel"/>
     <w:tmpl w:val="77E8A484"/>
@@ -2379,7 +3046,7 @@
       </w:pPr>
     </w:lvl>
   </w:abstractNum>
-  <w:abstractNum w:abstractNumId="1">
+  <w:abstractNum w:abstractNumId="2">
     <w:nsid w:val="303058B7"/>
     <w:multiLevelType w:val="hybridMultilevel"/>
     <w:tmpl w:val="77E8A484"/>
@@ -2468,7 +3135,7 @@
       </w:pPr>
     </w:lvl>
   </w:abstractNum>
-  <w:abstractNum w:abstractNumId="2">
+  <w:abstractNum w:abstractNumId="3">
     <w:nsid w:val="3B1559C0"/>
     <w:multiLevelType w:val="hybridMultilevel"/>
     <w:tmpl w:val="77E8A484"/>
@@ -2557,7 +3224,7 @@
       </w:pPr>
     </w:lvl>
   </w:abstractNum>
-  <w:abstractNum w:abstractNumId="3">
+  <w:abstractNum w:abstractNumId="4">
     <w:nsid w:val="3ED70F36"/>
     <w:multiLevelType w:val="hybridMultilevel"/>
     <w:tmpl w:val="77E8A484"/>
@@ -2647,16 +3314,19 @@
     </w:lvl>
   </w:abstractNum>
   <w:num w:numId="1">
+    <w:abstractNumId w:val="4"/>
+  </w:num>
+  <w:num w:numId="2">
+    <w:abstractNumId w:val="1"/>
+  </w:num>
+  <w:num w:numId="3">
     <w:abstractNumId w:val="3"/>
   </w:num>
-  <w:num w:numId="2">
-    <w:abstractNumId w:val="0"/>
-  </w:num>
-  <w:num w:numId="3">
+  <w:num w:numId="4">
     <w:abstractNumId w:val="2"/>
   </w:num>
-  <w:num w:numId="4">
-    <w:abstractNumId w:val="1"/>
+  <w:num w:numId="5">
+    <w:abstractNumId w:val="0"/>
   </w:num>
 </w:numbering>
 </file>

</xml_diff>

<commit_message>
work in progress for use case
</commit_message>
<xml_diff>
--- a/Weeeeeee/use case description.docx
+++ b/Weeeeeee/use case description.docx
@@ -2464,6 +2464,506 @@
         </w:rPr>
       </w:pPr>
     </w:p>
+    <w:tbl>
+      <w:tblPr>
+        <w:tblStyle w:val="TableGrid"/>
+        <w:tblW w:w="0" w:type="auto"/>
+        <w:tblLook w:val="04A0" w:firstRow="1" w:lastRow="0" w:firstColumn="1" w:lastColumn="0" w:noHBand="0" w:noVBand="1"/>
+      </w:tblPr>
+      <w:tblGrid>
+        <w:gridCol w:w="7570"/>
+        <w:gridCol w:w="1446"/>
+      </w:tblGrid>
+      <w:tr>
+        <w:tc>
+          <w:tcPr>
+            <w:tcW w:w="7763" w:type="dxa"/>
+          </w:tcPr>
+          <w:p>
+            <w:pPr>
+              <w:jc w:val="both"/>
+              <w:rPr>
+                <w:rFonts w:ascii="Arial" w:hAnsi="Arial" w:cs="Arial"/>
+                <w:sz w:val="20"/>
+                <w:szCs w:val="20"/>
+                <w:highlight w:val="yellow"/>
+              </w:rPr>
+            </w:pPr>
+            <w:r>
+              <w:rPr>
+                <w:rFonts w:ascii="Arial" w:hAnsi="Arial" w:cs="Arial"/>
+                <w:b/>
+                <w:sz w:val="20"/>
+                <w:szCs w:val="20"/>
+                <w:highlight w:val="yellow"/>
+              </w:rPr>
+              <w:t xml:space="preserve">Name: </w:t>
+            </w:r>
+            <w:r>
+              <w:rPr>
+                <w:rFonts w:ascii="Arial" w:hAnsi="Arial" w:cs="Arial"/>
+                <w:sz w:val="20"/>
+                <w:szCs w:val="20"/>
+                <w:highlight w:val="yellow"/>
+              </w:rPr>
+              <w:t>Increase</w:t>
+            </w:r>
+            <w:r>
+              <w:rPr>
+                <w:rFonts w:ascii="Arial" w:hAnsi="Arial" w:cs="Arial"/>
+                <w:sz w:val="20"/>
+                <w:szCs w:val="20"/>
+                <w:highlight w:val="yellow"/>
+              </w:rPr>
+              <w:t>/Decrease incline</w:t>
+            </w:r>
+          </w:p>
+        </w:tc>
+        <w:tc>
+          <w:tcPr>
+            <w:tcW w:w="1479" w:type="dxa"/>
+          </w:tcPr>
+          <w:p>
+            <w:pPr>
+              <w:jc w:val="both"/>
+              <w:rPr>
+                <w:rFonts w:ascii="Arial" w:hAnsi="Arial" w:cs="Arial"/>
+                <w:sz w:val="20"/>
+                <w:szCs w:val="20"/>
+                <w:highlight w:val="yellow"/>
+              </w:rPr>
+            </w:pPr>
+            <w:r>
+              <w:rPr>
+                <w:rFonts w:ascii="Arial" w:hAnsi="Arial" w:cs="Arial"/>
+                <w:b/>
+                <w:sz w:val="20"/>
+                <w:szCs w:val="20"/>
+                <w:highlight w:val="yellow"/>
+              </w:rPr>
+              <w:t xml:space="preserve">ID: </w:t>
+            </w:r>
+            <w:r>
+              <w:rPr>
+                <w:rFonts w:ascii="Arial" w:hAnsi="Arial" w:cs="Arial"/>
+                <w:sz w:val="20"/>
+                <w:szCs w:val="20"/>
+                <w:highlight w:val="yellow"/>
+              </w:rPr>
+              <w:t>5</w:t>
+            </w:r>
+          </w:p>
+        </w:tc>
+      </w:tr>
+      <w:tr>
+        <w:tc>
+          <w:tcPr>
+            <w:tcW w:w="9242" w:type="dxa"/>
+            <w:gridSpan w:val="2"/>
+          </w:tcPr>
+          <w:p>
+            <w:pPr>
+              <w:jc w:val="both"/>
+              <w:rPr>
+                <w:rFonts w:ascii="Arial" w:hAnsi="Arial" w:cs="Arial"/>
+                <w:sz w:val="20"/>
+                <w:szCs w:val="20"/>
+                <w:highlight w:val="yellow"/>
+              </w:rPr>
+            </w:pPr>
+            <w:r>
+              <w:rPr>
+                <w:rFonts w:ascii="Arial" w:hAnsi="Arial" w:cs="Arial"/>
+                <w:b/>
+                <w:sz w:val="20"/>
+                <w:szCs w:val="20"/>
+                <w:highlight w:val="yellow"/>
+              </w:rPr>
+              <w:t xml:space="preserve">Stakeholders and Goals: </w:t>
+            </w:r>
+            <w:r>
+              <w:rPr>
+                <w:rFonts w:ascii="Arial" w:hAnsi="Arial" w:cs="Arial"/>
+                <w:sz w:val="20"/>
+                <w:szCs w:val="20"/>
+                <w:highlight w:val="yellow"/>
+              </w:rPr>
+              <w:t xml:space="preserve">User – to </w:t>
+            </w:r>
+            <w:r>
+              <w:rPr>
+                <w:rFonts w:ascii="Arial" w:hAnsi="Arial" w:cs="Arial"/>
+                <w:sz w:val="20"/>
+                <w:szCs w:val="20"/>
+                <w:highlight w:val="yellow"/>
+              </w:rPr>
+              <w:t>increase/decrease the incline</w:t>
+            </w:r>
+          </w:p>
+        </w:tc>
+      </w:tr>
+      <w:tr>
+        <w:tc>
+          <w:tcPr>
+            <w:tcW w:w="9242" w:type="dxa"/>
+            <w:gridSpan w:val="2"/>
+          </w:tcPr>
+          <w:p>
+            <w:pPr>
+              <w:jc w:val="both"/>
+              <w:rPr>
+                <w:rFonts w:ascii="Arial" w:hAnsi="Arial" w:cs="Arial"/>
+                <w:sz w:val="20"/>
+                <w:szCs w:val="20"/>
+                <w:highlight w:val="yellow"/>
+              </w:rPr>
+            </w:pPr>
+            <w:r>
+              <w:rPr>
+                <w:rFonts w:ascii="Arial" w:hAnsi="Arial" w:cs="Arial"/>
+                <w:b/>
+                <w:sz w:val="20"/>
+                <w:szCs w:val="20"/>
+                <w:highlight w:val="yellow"/>
+              </w:rPr>
+              <w:t xml:space="preserve">Description: </w:t>
+            </w:r>
+            <w:r>
+              <w:rPr>
+                <w:rFonts w:ascii="Arial" w:hAnsi="Arial" w:cs="Arial"/>
+                <w:sz w:val="20"/>
+                <w:szCs w:val="20"/>
+                <w:highlight w:val="yellow"/>
+              </w:rPr>
+              <w:t xml:space="preserve">A user </w:t>
+            </w:r>
+            <w:r>
+              <w:rPr>
+                <w:rFonts w:ascii="Arial" w:hAnsi="Arial" w:cs="Arial"/>
+                <w:sz w:val="20"/>
+                <w:szCs w:val="20"/>
+                <w:highlight w:val="yellow"/>
+              </w:rPr>
+              <w:t xml:space="preserve">wants to increase or decrease the degree of incline of the car.  </w:t>
+            </w:r>
+          </w:p>
+        </w:tc>
+      </w:tr>
+      <w:tr>
+        <w:tc>
+          <w:tcPr>
+            <w:tcW w:w="9242" w:type="dxa"/>
+            <w:gridSpan w:val="2"/>
+          </w:tcPr>
+          <w:p>
+            <w:pPr>
+              <w:jc w:val="both"/>
+              <w:rPr>
+                <w:rFonts w:ascii="Arial" w:hAnsi="Arial" w:cs="Arial"/>
+                <w:sz w:val="20"/>
+                <w:szCs w:val="20"/>
+                <w:highlight w:val="yellow"/>
+              </w:rPr>
+            </w:pPr>
+            <w:r>
+              <w:rPr>
+                <w:rFonts w:ascii="Arial" w:hAnsi="Arial" w:cs="Arial"/>
+                <w:b/>
+                <w:sz w:val="20"/>
+                <w:szCs w:val="20"/>
+                <w:highlight w:val="yellow"/>
+              </w:rPr>
+              <w:t xml:space="preserve">Actors: </w:t>
+            </w:r>
+            <w:r>
+              <w:rPr>
+                <w:rFonts w:ascii="Arial" w:hAnsi="Arial" w:cs="Arial"/>
+                <w:sz w:val="20"/>
+                <w:szCs w:val="20"/>
+                <w:highlight w:val="yellow"/>
+              </w:rPr>
+              <w:t>User</w:t>
+            </w:r>
+          </w:p>
+        </w:tc>
+      </w:tr>
+      <w:tr>
+        <w:tc>
+          <w:tcPr>
+            <w:tcW w:w="9242" w:type="dxa"/>
+            <w:gridSpan w:val="2"/>
+          </w:tcPr>
+          <w:p>
+            <w:pPr>
+              <w:jc w:val="both"/>
+              <w:rPr>
+                <w:rFonts w:ascii="Arial" w:hAnsi="Arial" w:cs="Arial"/>
+                <w:sz w:val="20"/>
+                <w:szCs w:val="20"/>
+                <w:highlight w:val="yellow"/>
+              </w:rPr>
+            </w:pPr>
+            <w:r>
+              <w:rPr>
+                <w:rFonts w:ascii="Arial" w:hAnsi="Arial" w:cs="Arial"/>
+                <w:b/>
+                <w:sz w:val="20"/>
+                <w:szCs w:val="20"/>
+                <w:highlight w:val="yellow"/>
+              </w:rPr>
+              <w:t xml:space="preserve">Trigger: </w:t>
+            </w:r>
+            <w:r>
+              <w:rPr>
+                <w:rFonts w:ascii="Arial" w:hAnsi="Arial" w:cs="Arial"/>
+                <w:sz w:val="20"/>
+                <w:szCs w:val="20"/>
+                <w:highlight w:val="yellow"/>
+              </w:rPr>
+              <w:t xml:space="preserve">User runs the application and wishes to </w:t>
+            </w:r>
+            <w:r>
+              <w:rPr>
+                <w:rFonts w:ascii="Arial" w:hAnsi="Arial" w:cs="Arial"/>
+                <w:sz w:val="20"/>
+                <w:szCs w:val="20"/>
+                <w:highlight w:val="yellow"/>
+              </w:rPr>
+              <w:t>increase/decrease the incline</w:t>
+            </w:r>
+          </w:p>
+        </w:tc>
+      </w:tr>
+      <w:tr>
+        <w:tc>
+          <w:tcPr>
+            <w:tcW w:w="9242" w:type="dxa"/>
+            <w:gridSpan w:val="2"/>
+          </w:tcPr>
+          <w:p>
+            <w:pPr>
+              <w:jc w:val="both"/>
+              <w:rPr>
+                <w:rFonts w:ascii="Arial" w:hAnsi="Arial" w:cs="Arial"/>
+                <w:b/>
+                <w:sz w:val="20"/>
+                <w:szCs w:val="20"/>
+                <w:highlight w:val="yellow"/>
+              </w:rPr>
+            </w:pPr>
+            <w:r>
+              <w:rPr>
+                <w:rFonts w:ascii="Arial" w:hAnsi="Arial" w:cs="Arial"/>
+                <w:b/>
+                <w:sz w:val="20"/>
+                <w:szCs w:val="20"/>
+                <w:highlight w:val="yellow"/>
+              </w:rPr>
+              <w:t xml:space="preserve">Normal Flow: </w:t>
+            </w:r>
+          </w:p>
+          <w:p>
+            <w:pPr>
+              <w:pStyle w:val="ListParagraph"/>
+              <w:numPr>
+                <w:ilvl w:val="0"/>
+                <w:numId w:val="5"/>
+              </w:numPr>
+              <w:spacing w:after="0" w:line="240" w:lineRule="auto"/>
+              <w:jc w:val="both"/>
+              <w:rPr>
+                <w:rFonts w:ascii="Arial" w:hAnsi="Arial" w:cs="Arial"/>
+                <w:sz w:val="20"/>
+                <w:szCs w:val="20"/>
+                <w:highlight w:val="yellow"/>
+              </w:rPr>
+            </w:pPr>
+            <w:r>
+              <w:rPr>
+                <w:rFonts w:ascii="Arial" w:hAnsi="Arial" w:cs="Arial"/>
+                <w:sz w:val="20"/>
+                <w:szCs w:val="20"/>
+                <w:highlight w:val="yellow"/>
+              </w:rPr>
+              <w:t xml:space="preserve">User reaches the main page of the system and clicks on the “Simulation” button. The user will be brought to the simulation page where the user will be able to view the persistent dashboard and also a list of simulations. </w:t>
+            </w:r>
+          </w:p>
+          <w:p>
+            <w:pPr>
+              <w:pStyle w:val="ListParagraph"/>
+              <w:numPr>
+                <w:ilvl w:val="0"/>
+                <w:numId w:val="5"/>
+              </w:numPr>
+              <w:spacing w:after="0" w:line="240" w:lineRule="auto"/>
+              <w:jc w:val="both"/>
+              <w:rPr>
+                <w:rFonts w:ascii="Arial" w:hAnsi="Arial" w:cs="Arial"/>
+                <w:sz w:val="20"/>
+                <w:szCs w:val="20"/>
+                <w:highlight w:val="yellow"/>
+              </w:rPr>
+            </w:pPr>
+            <w:r>
+              <w:rPr>
+                <w:rFonts w:ascii="Arial" w:hAnsi="Arial" w:cs="Arial"/>
+                <w:sz w:val="20"/>
+                <w:szCs w:val="20"/>
+                <w:highlight w:val="yellow"/>
+              </w:rPr>
+              <w:t xml:space="preserve">On the persistent dashboard the user will be able to see the “Start Engine” button (What the user may differ depending if the engine of the car is on/off). The user will then click on it to start the engine. </w:t>
+            </w:r>
+          </w:p>
+          <w:p>
+            <w:pPr>
+              <w:pStyle w:val="ListParagraph"/>
+              <w:numPr>
+                <w:ilvl w:val="0"/>
+                <w:numId w:val="5"/>
+              </w:numPr>
+              <w:spacing w:after="0" w:line="240" w:lineRule="auto"/>
+              <w:jc w:val="both"/>
+              <w:rPr>
+                <w:rFonts w:ascii="Arial" w:hAnsi="Arial" w:cs="Arial"/>
+                <w:sz w:val="20"/>
+                <w:szCs w:val="20"/>
+                <w:highlight w:val="yellow"/>
+              </w:rPr>
+            </w:pPr>
+            <w:r>
+              <w:rPr>
+                <w:rFonts w:ascii="Arial" w:hAnsi="Arial" w:cs="Arial"/>
+                <w:sz w:val="20"/>
+                <w:szCs w:val="20"/>
+                <w:highlight w:val="yellow"/>
+              </w:rPr>
+              <w:t>The system will show that the engine has started, by showing different components being lit up on the dashboard.</w:t>
+            </w:r>
+          </w:p>
+          <w:p>
+            <w:pPr>
+              <w:pStyle w:val="ListParagraph"/>
+              <w:numPr>
+                <w:ilvl w:val="0"/>
+                <w:numId w:val="5"/>
+              </w:numPr>
+              <w:spacing w:after="0" w:line="240" w:lineRule="auto"/>
+              <w:jc w:val="both"/>
+              <w:rPr>
+                <w:rFonts w:ascii="Arial" w:hAnsi="Arial" w:cs="Arial"/>
+                <w:sz w:val="20"/>
+                <w:szCs w:val="20"/>
+                <w:highlight w:val="yellow"/>
+              </w:rPr>
+            </w:pPr>
+            <w:r>
+              <w:rPr>
+                <w:rFonts w:ascii="Arial" w:hAnsi="Arial" w:cs="Arial"/>
+                <w:sz w:val="20"/>
+                <w:szCs w:val="20"/>
+                <w:highlight w:val="yellow"/>
+              </w:rPr>
+              <w:t xml:space="preserve">End </w:t>
+            </w:r>
+          </w:p>
+        </w:tc>
+      </w:tr>
+      <w:tr>
+        <w:tc>
+          <w:tcPr>
+            <w:tcW w:w="9242" w:type="dxa"/>
+            <w:gridSpan w:val="2"/>
+          </w:tcPr>
+          <w:p>
+            <w:pPr>
+              <w:jc w:val="both"/>
+              <w:rPr>
+                <w:rFonts w:ascii="Arial" w:hAnsi="Arial" w:cs="Arial"/>
+                <w:sz w:val="20"/>
+                <w:szCs w:val="20"/>
+                <w:highlight w:val="yellow"/>
+              </w:rPr>
+            </w:pPr>
+            <w:r>
+              <w:rPr>
+                <w:rFonts w:ascii="Arial" w:hAnsi="Arial" w:cs="Arial"/>
+                <w:b/>
+                <w:sz w:val="20"/>
+                <w:szCs w:val="20"/>
+                <w:highlight w:val="yellow"/>
+              </w:rPr>
+              <w:t xml:space="preserve">Sub-Flows: </w:t>
+            </w:r>
+            <w:r>
+              <w:rPr>
+                <w:rFonts w:ascii="Arial" w:hAnsi="Arial" w:cs="Arial"/>
+                <w:sz w:val="20"/>
+                <w:szCs w:val="20"/>
+                <w:highlight w:val="yellow"/>
+              </w:rPr>
+              <w:t>None</w:t>
+            </w:r>
+          </w:p>
+        </w:tc>
+      </w:tr>
+      <w:tr>
+        <w:trPr>
+          <w:trHeight w:val="50"/>
+        </w:trPr>
+        <w:tc>
+          <w:tcPr>
+            <w:tcW w:w="9242" w:type="dxa"/>
+            <w:gridSpan w:val="2"/>
+          </w:tcPr>
+          <w:p>
+            <w:pPr>
+              <w:jc w:val="both"/>
+              <w:rPr>
+                <w:rFonts w:ascii="Arial" w:hAnsi="Arial" w:cs="Arial"/>
+                <w:sz w:val="20"/>
+                <w:szCs w:val="20"/>
+                <w:highlight w:val="yellow"/>
+              </w:rPr>
+            </w:pPr>
+            <w:bookmarkStart w:id="0" w:name="_GoBack"/>
+            <w:bookmarkEnd w:id="0"/>
+            <w:r>
+              <w:rPr>
+                <w:rFonts w:ascii="Arial" w:hAnsi="Arial" w:cs="Arial"/>
+                <w:b/>
+                <w:sz w:val="20"/>
+                <w:szCs w:val="20"/>
+                <w:highlight w:val="yellow"/>
+              </w:rPr>
+              <w:t xml:space="preserve">Alternative/Exceptional Flows: </w:t>
+            </w:r>
+            <w:r>
+              <w:rPr>
+                <w:rFonts w:ascii="Arial" w:hAnsi="Arial" w:cs="Arial"/>
+                <w:sz w:val="20"/>
+                <w:szCs w:val="20"/>
+                <w:highlight w:val="yellow"/>
+              </w:rPr>
+              <w:t>None</w:t>
+            </w:r>
+          </w:p>
+        </w:tc>
+      </w:tr>
+    </w:tbl>
+    <w:p>
+      <w:pPr>
+        <w:rPr>
+          <w:b/>
+        </w:rPr>
+      </w:pPr>
+    </w:p>
+    <w:p>
+      <w:pPr>
+        <w:rPr>
+          <w:b/>
+        </w:rPr>
+      </w:pPr>
+    </w:p>
     <w:p>
       <w:pPr>
         <w:pStyle w:val="ListParagraph"/>
@@ -2591,6 +3091,7 @@
                 <w:sz w:val="20"/>
                 <w:szCs w:val="20"/>
               </w:rPr>
+              <w:lastRenderedPageBreak/>
               <w:t xml:space="preserve">Stakeholders and Goals: </w:t>
             </w:r>
             <w:r>
@@ -3007,7 +3508,6 @@
                 <w:sz w:val="20"/>
                 <w:szCs w:val="20"/>
               </w:rPr>
-              <w:lastRenderedPageBreak/>
               <w:t xml:space="preserve">Alternative/Exceptional Flows: </w:t>
             </w:r>
             <w:r>
@@ -3028,8 +3528,6 @@
           <w:b/>
         </w:rPr>
       </w:pPr>
-      <w:bookmarkStart w:id="0" w:name="_GoBack"/>
-      <w:bookmarkEnd w:id="0"/>
     </w:p>
     <w:p>
       <w:pPr>
@@ -3970,6 +4468,7 @@
     <w:p/>
     <w:p>
       <w:r>
+        <w:lastRenderedPageBreak/>
         <w:br w:type="page"/>
       </w:r>
     </w:p>

</xml_diff>

<commit_message>
updated use case, finished brakes
</commit_message>
<xml_diff>
--- a/Weeeeeee/use case description.docx
+++ b/Weeeeeee/use case description.docx
@@ -16093,15 +16093,7 @@
                 <w:sz w:val="20"/>
                 <w:szCs w:val="20"/>
               </w:rPr>
-              <w:t>simulate</w:t>
-            </w:r>
-            <w:r>
-              <w:rPr>
-                <w:rFonts w:ascii="Arial" w:hAnsi="Arial" w:cs="Arial"/>
-                <w:sz w:val="20"/>
-                <w:szCs w:val="20"/>
-              </w:rPr>
-              <w:t xml:space="preserve"> increase/decrease of wiper speed </w:t>
+              <w:t xml:space="preserve">simulate increase/decrease of wiper speed </w:t>
             </w:r>
           </w:p>
         </w:tc>
@@ -16144,15 +16136,7 @@
                 <w:sz w:val="20"/>
                 <w:szCs w:val="20"/>
               </w:rPr>
-              <w:t>simulate</w:t>
-            </w:r>
-            <w:r>
-              <w:rPr>
-                <w:rFonts w:ascii="Arial" w:hAnsi="Arial" w:cs="Arial"/>
-                <w:sz w:val="20"/>
-                <w:szCs w:val="20"/>
-              </w:rPr>
-              <w:t xml:space="preserve"> increasing or decreasing the speed of the wiper</w:t>
+              <w:t>simulate increasing or decreasing the speed of the wiper</w:t>
             </w:r>
           </w:p>
         </w:tc>
@@ -16230,15 +16214,7 @@
                 <w:sz w:val="20"/>
                 <w:szCs w:val="20"/>
               </w:rPr>
-              <w:t xml:space="preserve">wishes to </w:t>
-            </w:r>
-            <w:r>
-              <w:rPr>
-                <w:rFonts w:ascii="Arial" w:hAnsi="Arial" w:cs="Arial"/>
-                <w:sz w:val="20"/>
-                <w:szCs w:val="20"/>
-              </w:rPr>
-              <w:t>increase/decrease the wiper speed</w:t>
+              <w:t>wishes to increase/decrease the wiper speed</w:t>
             </w:r>
           </w:p>
         </w:tc>
@@ -16690,47 +16666,7 @@
                 <w:sz w:val="20"/>
                 <w:szCs w:val="20"/>
               </w:rPr>
-              <w:t>The user attempts to click on the</w:t>
-            </w:r>
-            <w:r>
-              <w:rPr>
-                <w:rFonts w:ascii="Arial" w:hAnsi="Arial" w:cs="Arial"/>
-                <w:sz w:val="20"/>
-                <w:szCs w:val="20"/>
-              </w:rPr>
-              <w:t xml:space="preserve"> “+</w:t>
-            </w:r>
-            <w:r>
-              <w:rPr>
-                <w:rFonts w:ascii="Arial" w:hAnsi="Arial" w:cs="Arial"/>
-                <w:sz w:val="20"/>
-                <w:szCs w:val="20"/>
-              </w:rPr>
-              <w:t>”</w:t>
-            </w:r>
-            <w:r>
-              <w:rPr>
-                <w:rFonts w:ascii="Arial" w:hAnsi="Arial" w:cs="Arial"/>
-                <w:sz w:val="20"/>
-                <w:szCs w:val="20"/>
-              </w:rPr>
-              <w:t>/</w:t>
-            </w:r>
-            <w:r>
-              <w:rPr>
-                <w:rFonts w:ascii="Arial" w:hAnsi="Arial" w:cs="Arial"/>
-                <w:sz w:val="20"/>
-                <w:szCs w:val="20"/>
-              </w:rPr>
-              <w:t>“-”</w:t>
-            </w:r>
-            <w:r>
-              <w:rPr>
-                <w:rFonts w:ascii="Arial" w:hAnsi="Arial" w:cs="Arial"/>
-                <w:sz w:val="20"/>
-                <w:szCs w:val="20"/>
-              </w:rPr>
-              <w:t xml:space="preserve"> on the speed bar.</w:t>
+              <w:t>The user attempts to click on the “+”/“-” on the speed bar.</w:t>
             </w:r>
           </w:p>
           <w:p>
@@ -16754,31 +16690,7 @@
                 <w:sz w:val="20"/>
                 <w:szCs w:val="20"/>
               </w:rPr>
-              <w:t xml:space="preserve">The system displays to the user that the </w:t>
-            </w:r>
-            <w:r>
-              <w:rPr>
-                <w:rFonts w:ascii="Arial" w:hAnsi="Arial" w:cs="Arial"/>
-                <w:sz w:val="20"/>
-                <w:szCs w:val="20"/>
-              </w:rPr>
-              <w:t>wipers</w:t>
-            </w:r>
-            <w:r>
-              <w:rPr>
-                <w:rFonts w:ascii="Arial" w:hAnsi="Arial" w:cs="Arial"/>
-                <w:sz w:val="20"/>
-                <w:szCs w:val="20"/>
-              </w:rPr>
-              <w:t xml:space="preserve"> should be turned on first before </w:t>
-            </w:r>
-            <w:r>
-              <w:rPr>
-                <w:rFonts w:ascii="Arial" w:hAnsi="Arial" w:cs="Arial"/>
-                <w:sz w:val="20"/>
-                <w:szCs w:val="20"/>
-              </w:rPr>
-              <w:t xml:space="preserve">being able to increase/decrease the speed of the wipers. </w:t>
+              <w:t xml:space="preserve">The system displays to the user that the wipers should be turned on first before being able to increase/decrease the speed of the wipers. </w:t>
             </w:r>
           </w:p>
           <w:p>
@@ -16802,87 +16714,7 @@
                 <w:sz w:val="20"/>
                 <w:szCs w:val="20"/>
               </w:rPr>
-              <w:t xml:space="preserve">The process of </w:t>
-            </w:r>
-            <w:r>
-              <w:rPr>
-                <w:rFonts w:ascii="Arial" w:hAnsi="Arial" w:cs="Arial"/>
-                <w:sz w:val="20"/>
-                <w:szCs w:val="20"/>
-              </w:rPr>
-              <w:t>increasing/decreasing the speed of</w:t>
-            </w:r>
-            <w:r>
-              <w:rPr>
-                <w:rFonts w:ascii="Arial" w:hAnsi="Arial" w:cs="Arial"/>
-                <w:sz w:val="20"/>
-                <w:szCs w:val="20"/>
-              </w:rPr>
-              <w:t xml:space="preserve"> the </w:t>
-            </w:r>
-            <w:r>
-              <w:rPr>
-                <w:rFonts w:ascii="Arial" w:hAnsi="Arial" w:cs="Arial"/>
-                <w:sz w:val="20"/>
-                <w:szCs w:val="20"/>
-              </w:rPr>
-              <w:t>wiper</w:t>
-            </w:r>
-            <w:r>
-              <w:rPr>
-                <w:rFonts w:ascii="Arial" w:hAnsi="Arial" w:cs="Arial"/>
-                <w:sz w:val="20"/>
-                <w:szCs w:val="20"/>
-              </w:rPr>
-              <w:t xml:space="preserve">s are detailed in use case “Turning on/off </w:t>
-            </w:r>
-            <w:r>
-              <w:rPr>
-                <w:rFonts w:ascii="Arial" w:hAnsi="Arial" w:cs="Arial"/>
-                <w:sz w:val="20"/>
-                <w:szCs w:val="20"/>
-              </w:rPr>
-              <w:t>wipers</w:t>
-            </w:r>
-            <w:r>
-              <w:rPr>
-                <w:rFonts w:ascii="Arial" w:hAnsi="Arial" w:cs="Arial"/>
-                <w:sz w:val="20"/>
-                <w:szCs w:val="20"/>
-              </w:rPr>
-              <w:t xml:space="preserve"> (Use case ID: </w:t>
-            </w:r>
-            <w:r>
-              <w:rPr>
-                <w:rFonts w:ascii="Arial" w:hAnsi="Arial" w:cs="Arial"/>
-                <w:sz w:val="20"/>
-                <w:szCs w:val="20"/>
-              </w:rPr>
-              <w:t>23</w:t>
-            </w:r>
-            <w:r>
-              <w:rPr>
-                <w:rFonts w:ascii="Arial" w:hAnsi="Arial" w:cs="Arial"/>
-                <w:sz w:val="20"/>
-                <w:szCs w:val="20"/>
-              </w:rPr>
-              <w:t>)” and “</w:t>
-            </w:r>
-            <w:r>
-              <w:rPr>
-                <w:rFonts w:ascii="Arial" w:hAnsi="Arial" w:cs="Arial"/>
-                <w:sz w:val="20"/>
-                <w:szCs w:val="20"/>
-              </w:rPr>
-              <w:t>Increasing/decreasing wiper speed (Use case ID: 24</w:t>
-            </w:r>
-            <w:r>
-              <w:rPr>
-                <w:rFonts w:ascii="Arial" w:hAnsi="Arial" w:cs="Arial"/>
-                <w:sz w:val="20"/>
-                <w:szCs w:val="20"/>
-              </w:rPr>
-              <w:t>)”.</w:t>
+              <w:t>The process of increasing/decreasing the speed of the wipers are detailed in use case “Turning on/off wipers (Use case ID: 23)” and “Increasing/decreasing wiper speed (Use case ID: 24)”.</w:t>
             </w:r>
           </w:p>
         </w:tc>
@@ -18170,15 +18002,7 @@
                 <w:sz w:val="20"/>
                 <w:szCs w:val="20"/>
               </w:rPr>
-              <w:t xml:space="preserve">increase/decrease the </w:t>
-            </w:r>
-            <w:r>
-              <w:rPr>
-                <w:rFonts w:ascii="Arial" w:hAnsi="Arial" w:cs="Arial"/>
-                <w:sz w:val="20"/>
-                <w:szCs w:val="20"/>
-              </w:rPr>
-              <w:t>volume of the radio.</w:t>
+              <w:t>increase/decrease the volume of the radio.</w:t>
             </w:r>
           </w:p>
           <w:p>
@@ -18449,39 +18273,7 @@
                 <w:sz w:val="20"/>
                 <w:szCs w:val="20"/>
               </w:rPr>
-              <w:t xml:space="preserve">(User attempts to increase/decrease the </w:t>
-            </w:r>
-            <w:r>
-              <w:rPr>
-                <w:rFonts w:ascii="Arial" w:hAnsi="Arial" w:cs="Arial"/>
-                <w:sz w:val="20"/>
-                <w:szCs w:val="20"/>
-              </w:rPr>
-              <w:t>volume of the radio</w:t>
-            </w:r>
-            <w:r>
-              <w:rPr>
-                <w:rFonts w:ascii="Arial" w:hAnsi="Arial" w:cs="Arial"/>
-                <w:sz w:val="20"/>
-                <w:szCs w:val="20"/>
-              </w:rPr>
-              <w:t xml:space="preserve"> without having the </w:t>
-            </w:r>
-            <w:r>
-              <w:rPr>
-                <w:rFonts w:ascii="Arial" w:hAnsi="Arial" w:cs="Arial"/>
-                <w:sz w:val="20"/>
-                <w:szCs w:val="20"/>
-              </w:rPr>
-              <w:t>radio</w:t>
-            </w:r>
-            <w:r>
-              <w:rPr>
-                <w:rFonts w:ascii="Arial" w:hAnsi="Arial" w:cs="Arial"/>
-                <w:sz w:val="20"/>
-                <w:szCs w:val="20"/>
-              </w:rPr>
-              <w:t xml:space="preserve"> on)</w:t>
+              <w:t>(User attempts to increase/decrease the volume of the radio without having the radio on)</w:t>
             </w:r>
           </w:p>
           <w:p>
@@ -18505,23 +18297,7 @@
                 <w:sz w:val="20"/>
                 <w:szCs w:val="20"/>
               </w:rPr>
-              <w:t xml:space="preserve">The user attempts to click on the “+”/“-” on the </w:t>
-            </w:r>
-            <w:r>
-              <w:rPr>
-                <w:rFonts w:ascii="Arial" w:hAnsi="Arial" w:cs="Arial"/>
-                <w:sz w:val="20"/>
-                <w:szCs w:val="20"/>
-              </w:rPr>
-              <w:t>volume</w:t>
-            </w:r>
-            <w:r>
-              <w:rPr>
-                <w:rFonts w:ascii="Arial" w:hAnsi="Arial" w:cs="Arial"/>
-                <w:sz w:val="20"/>
-                <w:szCs w:val="20"/>
-              </w:rPr>
-              <w:t xml:space="preserve"> bar.</w:t>
+              <w:t>The user attempts to click on the “+”/“-” on the volume bar.</w:t>
             </w:r>
           </w:p>
           <w:p>
@@ -18545,39 +18321,7 @@
                 <w:sz w:val="20"/>
                 <w:szCs w:val="20"/>
               </w:rPr>
-              <w:t xml:space="preserve">The system displays to the user that the </w:t>
-            </w:r>
-            <w:r>
-              <w:rPr>
-                <w:rFonts w:ascii="Arial" w:hAnsi="Arial" w:cs="Arial"/>
-                <w:sz w:val="20"/>
-                <w:szCs w:val="20"/>
-              </w:rPr>
-              <w:t>radio</w:t>
-            </w:r>
-            <w:r>
-              <w:rPr>
-                <w:rFonts w:ascii="Arial" w:hAnsi="Arial" w:cs="Arial"/>
-                <w:sz w:val="20"/>
-                <w:szCs w:val="20"/>
-              </w:rPr>
-              <w:t xml:space="preserve"> should be turned on first before being able to increase/decrease the </w:t>
-            </w:r>
-            <w:r>
-              <w:rPr>
-                <w:rFonts w:ascii="Arial" w:hAnsi="Arial" w:cs="Arial"/>
-                <w:sz w:val="20"/>
-                <w:szCs w:val="20"/>
-              </w:rPr>
-              <w:t>volume of the radio</w:t>
-            </w:r>
-            <w:r>
-              <w:rPr>
-                <w:rFonts w:ascii="Arial" w:hAnsi="Arial" w:cs="Arial"/>
-                <w:sz w:val="20"/>
-                <w:szCs w:val="20"/>
-              </w:rPr>
-              <w:t xml:space="preserve">. </w:t>
+              <w:t xml:space="preserve">The system displays to the user that the radio should be turned on first before being able to increase/decrease the volume of the radio. </w:t>
             </w:r>
           </w:p>
           <w:p>
@@ -18852,15 +18596,7 @@
                 <w:sz w:val="20"/>
                 <w:szCs w:val="20"/>
               </w:rPr>
-              <w:t xml:space="preserve">simulate </w:t>
-            </w:r>
-            <w:r>
-              <w:rPr>
-                <w:rFonts w:ascii="Arial" w:hAnsi="Arial" w:cs="Arial"/>
-                <w:sz w:val="20"/>
-                <w:szCs w:val="20"/>
-              </w:rPr>
-              <w:t>changing the channels on the radio</w:t>
+              <w:t>simulate changing the channels on the radio</w:t>
             </w:r>
           </w:p>
         </w:tc>
@@ -18938,15 +18674,7 @@
                 <w:sz w:val="20"/>
                 <w:szCs w:val="20"/>
               </w:rPr>
-              <w:t xml:space="preserve">turns on the radio and wishes to </w:t>
-            </w:r>
-            <w:r>
-              <w:rPr>
-                <w:rFonts w:ascii="Arial" w:hAnsi="Arial" w:cs="Arial"/>
-                <w:sz w:val="20"/>
-                <w:szCs w:val="20"/>
-              </w:rPr>
-              <w:t>change the channel</w:t>
+              <w:t>turns on the radio and wishes to change the channel</w:t>
             </w:r>
           </w:p>
         </w:tc>
@@ -19086,15 +18814,7 @@
                 <w:sz w:val="20"/>
                 <w:szCs w:val="20"/>
               </w:rPr>
-              <w:t>change the channels on the</w:t>
-            </w:r>
-            <w:r>
-              <w:rPr>
-                <w:rFonts w:ascii="Arial" w:hAnsi="Arial" w:cs="Arial"/>
-                <w:sz w:val="20"/>
-                <w:szCs w:val="20"/>
-              </w:rPr>
-              <w:t xml:space="preserve"> radio.</w:t>
+              <w:t>change the channels on the radio.</w:t>
             </w:r>
           </w:p>
           <w:p>
@@ -19251,31 +18971,7 @@
                 <w:sz w:val="20"/>
                 <w:szCs w:val="20"/>
               </w:rPr>
-              <w:t xml:space="preserve"> </w:t>
-            </w:r>
-            <w:r>
-              <w:rPr>
-                <w:rFonts w:ascii="Arial" w:hAnsi="Arial" w:cs="Arial"/>
-                <w:sz w:val="20"/>
-                <w:szCs w:val="20"/>
-              </w:rPr>
-              <w:t xml:space="preserve">(User attempts to </w:t>
-            </w:r>
-            <w:r>
-              <w:rPr>
-                <w:rFonts w:ascii="Arial" w:hAnsi="Arial" w:cs="Arial"/>
-                <w:sz w:val="20"/>
-                <w:szCs w:val="20"/>
-              </w:rPr>
-              <w:t>change channels on</w:t>
-            </w:r>
-            <w:r>
-              <w:rPr>
-                <w:rFonts w:ascii="Arial" w:hAnsi="Arial" w:cs="Arial"/>
-                <w:sz w:val="20"/>
-                <w:szCs w:val="20"/>
-              </w:rPr>
-              <w:t xml:space="preserve"> the radio without having the radio on)</w:t>
+              <w:t xml:space="preserve"> (User attempts to change channels on the radio without having the radio on)</w:t>
             </w:r>
           </w:p>
           <w:p>
@@ -19299,39 +18995,7 @@
                 <w:sz w:val="20"/>
                 <w:szCs w:val="20"/>
               </w:rPr>
-              <w:t>T</w:t>
-            </w:r>
-            <w:r>
-              <w:rPr>
-                <w:rFonts w:ascii="Arial" w:hAnsi="Arial" w:cs="Arial"/>
-                <w:sz w:val="20"/>
-                <w:szCs w:val="20"/>
-              </w:rPr>
-              <w:t xml:space="preserve">he user attempts to click on one of the numbers </w:t>
-            </w:r>
-            <w:r>
-              <w:rPr>
-                <w:rFonts w:ascii="Arial" w:hAnsi="Arial" w:cs="Arial"/>
-                <w:sz w:val="20"/>
-                <w:szCs w:val="20"/>
-              </w:rPr>
-              <w:t xml:space="preserve">on the </w:t>
-            </w:r>
-            <w:r>
-              <w:rPr>
-                <w:rFonts w:ascii="Arial" w:hAnsi="Arial" w:cs="Arial"/>
-                <w:sz w:val="20"/>
-                <w:szCs w:val="20"/>
-              </w:rPr>
-              <w:t>list of channels</w:t>
-            </w:r>
-            <w:r>
-              <w:rPr>
-                <w:rFonts w:ascii="Arial" w:hAnsi="Arial" w:cs="Arial"/>
-                <w:sz w:val="20"/>
-                <w:szCs w:val="20"/>
-              </w:rPr>
-              <w:t>.</w:t>
+              <w:t>The user attempts to click on one of the numbers on the list of channels.</w:t>
             </w:r>
           </w:p>
           <w:p>
@@ -19553,15 +19217,7 @@
                 <w:sz w:val="20"/>
                 <w:szCs w:val="20"/>
               </w:rPr>
-              <w:t xml:space="preserve">Turning on/off </w:t>
-            </w:r>
-            <w:r>
-              <w:rPr>
-                <w:rFonts w:ascii="Arial" w:hAnsi="Arial" w:cs="Arial"/>
-                <w:sz w:val="20"/>
-                <w:szCs w:val="20"/>
-              </w:rPr>
-              <w:t>cruise control</w:t>
+              <w:t>Turning on/off cruise control</w:t>
             </w:r>
           </w:p>
         </w:tc>
@@ -19636,15 +19292,7 @@
                 <w:sz w:val="20"/>
                 <w:szCs w:val="20"/>
               </w:rPr>
-              <w:t xml:space="preserve">simulate turning on/off </w:t>
-            </w:r>
-            <w:r>
-              <w:rPr>
-                <w:rFonts w:ascii="Arial" w:hAnsi="Arial" w:cs="Arial"/>
-                <w:sz w:val="20"/>
-                <w:szCs w:val="20"/>
-              </w:rPr>
-              <w:t>cruise control</w:t>
+              <w:t>simulate turning on/off cruise control</w:t>
             </w:r>
           </w:p>
         </w:tc>
@@ -19765,15 +19413,7 @@
                 <w:sz w:val="20"/>
                 <w:szCs w:val="20"/>
               </w:rPr>
-              <w:t xml:space="preserve">wishes to turn on/off </w:t>
-            </w:r>
-            <w:r>
-              <w:rPr>
-                <w:rFonts w:ascii="Arial" w:hAnsi="Arial" w:cs="Arial"/>
-                <w:sz w:val="20"/>
-                <w:szCs w:val="20"/>
-              </w:rPr>
-              <w:t xml:space="preserve">cruise control. </w:t>
+              <w:t xml:space="preserve">wishes to turn on/off cruise control. </w:t>
             </w:r>
           </w:p>
         </w:tc>
@@ -19947,71 +19587,7 @@
                 <w:sz w:val="20"/>
                 <w:szCs w:val="20"/>
               </w:rPr>
-              <w:t>“</w:t>
-            </w:r>
-            <w:r>
-              <w:rPr>
-                <w:rFonts w:ascii="Arial" w:hAnsi="Arial" w:cs="Arial"/>
-                <w:sz w:val="20"/>
-                <w:szCs w:val="20"/>
-              </w:rPr>
-              <w:t>Cruise</w:t>
-            </w:r>
-            <w:r>
-              <w:rPr>
-                <w:rFonts w:ascii="Arial" w:hAnsi="Arial" w:cs="Arial"/>
-                <w:sz w:val="20"/>
-                <w:szCs w:val="20"/>
-              </w:rPr>
-              <w:t xml:space="preserve"> on”</w:t>
-            </w:r>
-            <w:r>
-              <w:rPr>
-                <w:rFonts w:ascii="Arial" w:hAnsi="Arial" w:cs="Arial"/>
-                <w:sz w:val="20"/>
-                <w:szCs w:val="20"/>
-              </w:rPr>
-              <w:t xml:space="preserve"> button </w:t>
-            </w:r>
-            <w:r>
-              <w:rPr>
-                <w:rFonts w:ascii="Arial" w:hAnsi="Arial" w:cs="Arial"/>
-                <w:sz w:val="20"/>
-                <w:szCs w:val="20"/>
-              </w:rPr>
-              <w:t xml:space="preserve">and </w:t>
-            </w:r>
-            <w:r>
-              <w:rPr>
-                <w:rFonts w:ascii="Arial" w:hAnsi="Arial" w:cs="Arial"/>
-                <w:sz w:val="20"/>
-                <w:szCs w:val="20"/>
-              </w:rPr>
-              <w:t>cruise speed</w:t>
-            </w:r>
-            <w:r>
-              <w:rPr>
-                <w:rFonts w:ascii="Arial" w:hAnsi="Arial" w:cs="Arial"/>
-                <w:sz w:val="20"/>
-                <w:szCs w:val="20"/>
-              </w:rPr>
-              <w:t xml:space="preserve"> bar (the </w:t>
-            </w:r>
-            <w:r>
-              <w:rPr>
-                <w:rFonts w:ascii="Arial" w:hAnsi="Arial" w:cs="Arial"/>
-                <w:sz w:val="20"/>
-                <w:szCs w:val="20"/>
-              </w:rPr>
-              <w:t>cruise speed</w:t>
-            </w:r>
-            <w:r>
-              <w:rPr>
-                <w:rFonts w:ascii="Arial" w:hAnsi="Arial" w:cs="Arial"/>
-                <w:sz w:val="20"/>
-                <w:szCs w:val="20"/>
-              </w:rPr>
-              <w:t xml:space="preserve"> bar is similar to the bar we use to increase/decrease incline/speed/altitude).</w:t>
+              <w:t>“Cruise on” button and cruise speed bar (the cruise speed bar is similar to the bar we use to increase/decrease incline/speed/altitude).</w:t>
             </w:r>
           </w:p>
           <w:p>
@@ -20147,15 +19723,7 @@
                 <w:sz w:val="20"/>
                 <w:szCs w:val="20"/>
               </w:rPr>
-              <w:t>To</w:t>
-            </w:r>
-            <w:r>
-              <w:rPr>
-                <w:rFonts w:ascii="Arial" w:hAnsi="Arial" w:cs="Arial"/>
-                <w:sz w:val="20"/>
-                <w:szCs w:val="20"/>
-              </w:rPr>
-              <w:t xml:space="preserve"> be able to use turn on the cruise control the user needs to increase the speed of the car to </w:t>
+              <w:t xml:space="preserve">To be able to use turn on the cruise control the user needs to increase the speed of the car to </w:t>
             </w:r>
             <w:r>
               <w:rPr>
@@ -20172,31 +19740,7 @@
                 <w:sz w:val="20"/>
                 <w:szCs w:val="20"/>
               </w:rPr>
-              <w:t>. To do so</w:t>
-            </w:r>
-            <w:r>
-              <w:rPr>
-                <w:rFonts w:ascii="Arial" w:hAnsi="Arial" w:cs="Arial"/>
-                <w:sz w:val="20"/>
-                <w:szCs w:val="20"/>
-              </w:rPr>
-              <w:t xml:space="preserve"> the user simply clicks the “+” symbol under the “Speed” section</w:t>
-            </w:r>
-            <w:r>
-              <w:rPr>
-                <w:rFonts w:ascii="Arial" w:hAnsi="Arial" w:cs="Arial"/>
-                <w:sz w:val="20"/>
-                <w:szCs w:val="20"/>
-              </w:rPr>
-              <w:t xml:space="preserve"> (This is on the persistent dashboard) until he/she has reached 45km/h</w:t>
-            </w:r>
-            <w:r>
-              <w:rPr>
-                <w:rFonts w:ascii="Arial" w:hAnsi="Arial" w:cs="Arial"/>
-                <w:sz w:val="20"/>
-                <w:szCs w:val="20"/>
-              </w:rPr>
-              <w:t xml:space="preserve">.  </w:t>
+              <w:t xml:space="preserve">. To do so the user simply clicks the “+” symbol under the “Speed” section (This is on the persistent dashboard) until he/she has reached 45km/h.  </w:t>
             </w:r>
           </w:p>
           <w:p>
@@ -20702,39 +20246,7 @@
                 <w:sz w:val="20"/>
                 <w:szCs w:val="20"/>
               </w:rPr>
-              <w:t xml:space="preserve">The user will decrease the incline by clicking on the </w:t>
-            </w:r>
-            <w:r>
-              <w:rPr>
-                <w:rFonts w:ascii="Arial" w:hAnsi="Arial" w:cs="Arial"/>
-                <w:sz w:val="20"/>
-                <w:szCs w:val="20"/>
-              </w:rPr>
-              <w:t>“</w:t>
-            </w:r>
-            <w:r>
-              <w:rPr>
-                <w:rFonts w:ascii="Arial" w:hAnsi="Arial" w:cs="Arial"/>
-                <w:sz w:val="20"/>
-                <w:szCs w:val="20"/>
-              </w:rPr>
-              <w:t>-</w:t>
-            </w:r>
-            <w:r>
-              <w:rPr>
-                <w:rFonts w:ascii="Arial" w:hAnsi="Arial" w:cs="Arial"/>
-                <w:sz w:val="20"/>
-                <w:szCs w:val="20"/>
-              </w:rPr>
-              <w:t>”</w:t>
-            </w:r>
-            <w:r>
-              <w:rPr>
-                <w:rFonts w:ascii="Arial" w:hAnsi="Arial" w:cs="Arial"/>
-                <w:sz w:val="20"/>
-                <w:szCs w:val="20"/>
-              </w:rPr>
-              <w:t xml:space="preserve"> symbol on the incline section (This is located below the persistent dashboard).</w:t>
+              <w:t>The user will decrease the incline by clicking on the “-” symbol on the incline section (This is located below the persistent dashboard).</w:t>
             </w:r>
           </w:p>
           <w:p>
@@ -20840,39 +20352,7 @@
                 <w:sz w:val="20"/>
                 <w:szCs w:val="20"/>
               </w:rPr>
-              <w:t xml:space="preserve">The user will increase the </w:t>
-            </w:r>
-            <w:r>
-              <w:rPr>
-                <w:rFonts w:ascii="Arial" w:hAnsi="Arial" w:cs="Arial"/>
-                <w:sz w:val="20"/>
-                <w:szCs w:val="20"/>
-              </w:rPr>
-              <w:t>altitude</w:t>
-            </w:r>
-            <w:r>
-              <w:rPr>
-                <w:rFonts w:ascii="Arial" w:hAnsi="Arial" w:cs="Arial"/>
-                <w:sz w:val="20"/>
-                <w:szCs w:val="20"/>
-              </w:rPr>
-              <w:t xml:space="preserve"> by clicking on the “+” symbol on the </w:t>
-            </w:r>
-            <w:r>
-              <w:rPr>
-                <w:rFonts w:ascii="Arial" w:hAnsi="Arial" w:cs="Arial"/>
-                <w:sz w:val="20"/>
-                <w:szCs w:val="20"/>
-              </w:rPr>
-              <w:t>altitude</w:t>
-            </w:r>
-            <w:r>
-              <w:rPr>
-                <w:rFonts w:ascii="Arial" w:hAnsi="Arial" w:cs="Arial"/>
-                <w:sz w:val="20"/>
-                <w:szCs w:val="20"/>
-              </w:rPr>
-              <w:t xml:space="preserve"> section (This is located below the persistent dashboard).</w:t>
+              <w:t>The user will increase the altitude by clicking on the “+” symbol on the altitude section (This is located below the persistent dashboard).</w:t>
             </w:r>
           </w:p>
           <w:p>
@@ -20970,39 +20450,7 @@
                 <w:sz w:val="20"/>
                 <w:szCs w:val="20"/>
               </w:rPr>
-              <w:t xml:space="preserve">The user will </w:t>
-            </w:r>
-            <w:r>
-              <w:rPr>
-                <w:rFonts w:ascii="Arial" w:hAnsi="Arial" w:cs="Arial"/>
-                <w:sz w:val="20"/>
-                <w:szCs w:val="20"/>
-              </w:rPr>
-              <w:t>decrease</w:t>
-            </w:r>
-            <w:r>
-              <w:rPr>
-                <w:rFonts w:ascii="Arial" w:hAnsi="Arial" w:cs="Arial"/>
-                <w:sz w:val="20"/>
-                <w:szCs w:val="20"/>
-              </w:rPr>
-              <w:t xml:space="preserve"> the altitude by clicking on the “</w:t>
-            </w:r>
-            <w:r>
-              <w:rPr>
-                <w:rFonts w:ascii="Arial" w:hAnsi="Arial" w:cs="Arial"/>
-                <w:sz w:val="20"/>
-                <w:szCs w:val="20"/>
-              </w:rPr>
-              <w:t>-</w:t>
-            </w:r>
-            <w:r>
-              <w:rPr>
-                <w:rFonts w:ascii="Arial" w:hAnsi="Arial" w:cs="Arial"/>
-                <w:sz w:val="20"/>
-                <w:szCs w:val="20"/>
-              </w:rPr>
-              <w:t>” symbol on the altitude section (This is located below the persistent dashboard).</w:t>
+              <w:t>The user will decrease the altitude by clicking on the “-” symbol on the altitude section (This is located below the persistent dashboard).</w:t>
             </w:r>
           </w:p>
           <w:p>
@@ -21026,55 +20474,7 @@
                 <w:sz w:val="20"/>
                 <w:szCs w:val="20"/>
               </w:rPr>
-              <w:t xml:space="preserve">The system will attempt to maintain the speed of the car (The speed where the user turned on the cruise control) by pumping </w:t>
-            </w:r>
-            <w:r>
-              <w:rPr>
-                <w:rFonts w:ascii="Arial" w:hAnsi="Arial" w:cs="Arial"/>
-                <w:sz w:val="20"/>
-                <w:szCs w:val="20"/>
-              </w:rPr>
-              <w:t>less</w:t>
-            </w:r>
-            <w:r>
-              <w:rPr>
-                <w:rFonts w:ascii="Arial" w:hAnsi="Arial" w:cs="Arial"/>
-                <w:sz w:val="20"/>
-                <w:szCs w:val="20"/>
-              </w:rPr>
-              <w:t xml:space="preserve"> fuel into the engine. </w:t>
-            </w:r>
-            <w:r>
-              <w:rPr>
-                <w:rFonts w:ascii="Arial" w:hAnsi="Arial" w:cs="Arial"/>
-                <w:sz w:val="20"/>
-                <w:szCs w:val="20"/>
-              </w:rPr>
-              <w:t>Less</w:t>
-            </w:r>
-            <w:r>
-              <w:rPr>
-                <w:rFonts w:ascii="Arial" w:hAnsi="Arial" w:cs="Arial"/>
-                <w:sz w:val="20"/>
-                <w:szCs w:val="20"/>
-              </w:rPr>
-              <w:t xml:space="preserve"> fuel is also required to be burnt at </w:t>
-            </w:r>
-            <w:r>
-              <w:rPr>
-                <w:rFonts w:ascii="Arial" w:hAnsi="Arial" w:cs="Arial"/>
-                <w:sz w:val="20"/>
-                <w:szCs w:val="20"/>
-              </w:rPr>
-              <w:t>lower</w:t>
-            </w:r>
-            <w:r>
-              <w:rPr>
-                <w:rFonts w:ascii="Arial" w:hAnsi="Arial" w:cs="Arial"/>
-                <w:sz w:val="20"/>
-                <w:szCs w:val="20"/>
-              </w:rPr>
-              <w:t xml:space="preserve"> altitudes.</w:t>
+              <w:t>The system will attempt to maintain the speed of the car (The speed where the user turned on the cruise control) by pumping less fuel into the engine. Less fuel is also required to be burnt at lower altitudes.</w:t>
             </w:r>
           </w:p>
           <w:p>
@@ -21098,23 +20498,7 @@
                 <w:sz w:val="20"/>
                 <w:szCs w:val="20"/>
               </w:rPr>
-              <w:t xml:space="preserve">The system will then display </w:t>
-            </w:r>
-            <w:r>
-              <w:rPr>
-                <w:rFonts w:ascii="Arial" w:hAnsi="Arial" w:cs="Arial"/>
-                <w:sz w:val="20"/>
-                <w:szCs w:val="20"/>
-              </w:rPr>
-              <w:t xml:space="preserve">a decrease </w:t>
-            </w:r>
-            <w:r>
-              <w:rPr>
-                <w:rFonts w:ascii="Arial" w:hAnsi="Arial" w:cs="Arial"/>
-                <w:sz w:val="20"/>
-                <w:szCs w:val="20"/>
-              </w:rPr>
-              <w:t xml:space="preserve">in flow of fuel from the fuel tank, to the fuel pump and to the engine. </w:t>
+              <w:t xml:space="preserve">The system will then display a decrease in flow of fuel from the fuel tank, to the fuel pump and to the engine. </w:t>
             </w:r>
           </w:p>
           <w:p>
@@ -21362,15 +20746,7 @@
                 <w:sz w:val="20"/>
                 <w:szCs w:val="20"/>
               </w:rPr>
-              <w:t xml:space="preserve">Increasing/decreasing </w:t>
-            </w:r>
-            <w:r>
-              <w:rPr>
-                <w:rFonts w:ascii="Arial" w:hAnsi="Arial" w:cs="Arial"/>
-                <w:sz w:val="20"/>
-                <w:szCs w:val="20"/>
-              </w:rPr>
-              <w:t>cruise speed</w:t>
+              <w:t>Increasing/decreasing cruise speed</w:t>
             </w:r>
           </w:p>
         </w:tc>
@@ -21445,15 +20821,7 @@
                 <w:sz w:val="20"/>
                 <w:szCs w:val="20"/>
               </w:rPr>
-              <w:t xml:space="preserve">increase/decrease the </w:t>
-            </w:r>
-            <w:r>
-              <w:rPr>
-                <w:rFonts w:ascii="Arial" w:hAnsi="Arial" w:cs="Arial"/>
-                <w:sz w:val="20"/>
-                <w:szCs w:val="20"/>
-              </w:rPr>
-              <w:t>cruise speed</w:t>
+              <w:t>increase/decrease the cruise speed</w:t>
             </w:r>
           </w:p>
         </w:tc>
@@ -21496,23 +20864,7 @@
                 <w:sz w:val="20"/>
                 <w:szCs w:val="20"/>
               </w:rPr>
-              <w:t xml:space="preserve">simulate increasing or decreasing the </w:t>
-            </w:r>
-            <w:r>
-              <w:rPr>
-                <w:rFonts w:ascii="Arial" w:hAnsi="Arial" w:cs="Arial"/>
-                <w:sz w:val="20"/>
-                <w:szCs w:val="20"/>
-              </w:rPr>
-              <w:t>current speed of the cruise</w:t>
-            </w:r>
-            <w:r>
-              <w:rPr>
-                <w:rFonts w:ascii="Arial" w:hAnsi="Arial" w:cs="Arial"/>
-                <w:sz w:val="20"/>
-                <w:szCs w:val="20"/>
-              </w:rPr>
-              <w:t>.</w:t>
+              <w:t>simulate increasing or decreasing the current speed of the cruise.</w:t>
             </w:r>
           </w:p>
         </w:tc>
@@ -21590,39 +20942,7 @@
                 <w:sz w:val="20"/>
                 <w:szCs w:val="20"/>
               </w:rPr>
-              <w:t xml:space="preserve">turns on the </w:t>
-            </w:r>
-            <w:r>
-              <w:rPr>
-                <w:rFonts w:ascii="Arial" w:hAnsi="Arial" w:cs="Arial"/>
-                <w:sz w:val="20"/>
-                <w:szCs w:val="20"/>
-              </w:rPr>
-              <w:t>cruise control</w:t>
-            </w:r>
-            <w:r>
-              <w:rPr>
-                <w:rFonts w:ascii="Arial" w:hAnsi="Arial" w:cs="Arial"/>
-                <w:sz w:val="20"/>
-                <w:szCs w:val="20"/>
-              </w:rPr>
-              <w:t xml:space="preserve"> and wishes to increase/decrease the </w:t>
-            </w:r>
-            <w:r>
-              <w:rPr>
-                <w:rFonts w:ascii="Arial" w:hAnsi="Arial" w:cs="Arial"/>
-                <w:sz w:val="20"/>
-                <w:szCs w:val="20"/>
-              </w:rPr>
-              <w:t>current speed of the cruise</w:t>
-            </w:r>
-            <w:r>
-              <w:rPr>
-                <w:rFonts w:ascii="Arial" w:hAnsi="Arial" w:cs="Arial"/>
-                <w:sz w:val="20"/>
-                <w:szCs w:val="20"/>
-              </w:rPr>
-              <w:t>.</w:t>
+              <w:t>turns on the cruise control and wishes to increase/decrease the current speed of the cruise.</w:t>
             </w:r>
           </w:p>
         </w:tc>
@@ -21715,15 +21035,7 @@
                 <w:sz w:val="20"/>
                 <w:szCs w:val="20"/>
               </w:rPr>
-              <w:t xml:space="preserve"> We continue </w:t>
-            </w:r>
-            <w:r>
-              <w:rPr>
-                <w:rFonts w:ascii="Arial" w:hAnsi="Arial" w:cs="Arial"/>
-                <w:sz w:val="20"/>
-                <w:szCs w:val="20"/>
-              </w:rPr>
-              <w:t>from point number 13</w:t>
+              <w:t xml:space="preserve"> We continue from point number 13</w:t>
             </w:r>
             <w:r>
               <w:rPr>
@@ -23279,8 +22591,6 @@
               </w:rPr>
               <w:t>rear defroster.</w:t>
             </w:r>
-            <w:bookmarkStart w:id="0" w:name="_GoBack"/>
-            <w:bookmarkEnd w:id="0"/>
             <w:r>
               <w:rPr>
                 <w:rFonts w:ascii="Arial" w:hAnsi="Arial" w:cs="Arial"/>
@@ -23307,11 +22617,2445 @@
           <w:b/>
         </w:rPr>
       </w:pPr>
+    </w:p>
+    <w:p>
+      <w:pPr>
+        <w:pStyle w:val="ListParagraph"/>
+        <w:numPr>
+          <w:ilvl w:val="0"/>
+          <w:numId w:val="55"/>
+        </w:numPr>
+        <w:rPr>
+          <w:b/>
+        </w:rPr>
+      </w:pPr>
       <w:r>
         <w:rPr>
           <w:b/>
         </w:rPr>
-        <w:lastRenderedPageBreak/>
+        <w:t>Steering system simulation</w:t>
+      </w:r>
+    </w:p>
+    <w:tbl>
+      <w:tblPr>
+        <w:tblStyle w:val="TableGrid"/>
+        <w:tblW w:w="0" w:type="auto"/>
+        <w:tblLook w:val="04A0" w:firstRow="1" w:lastRow="0" w:firstColumn="1" w:lastColumn="0" w:noHBand="0" w:noVBand="1"/>
+      </w:tblPr>
+      <w:tblGrid>
+        <w:gridCol w:w="7567"/>
+        <w:gridCol w:w="1449"/>
+      </w:tblGrid>
+      <w:tr>
+        <w:tc>
+          <w:tcPr>
+            <w:tcW w:w="7763" w:type="dxa"/>
+          </w:tcPr>
+          <w:p>
+            <w:pPr>
+              <w:jc w:val="both"/>
+              <w:rPr>
+                <w:rFonts w:ascii="Arial" w:hAnsi="Arial" w:cs="Arial"/>
+                <w:sz w:val="20"/>
+                <w:szCs w:val="20"/>
+              </w:rPr>
+            </w:pPr>
+            <w:r>
+              <w:rPr>
+                <w:rFonts w:ascii="Arial" w:hAnsi="Arial" w:cs="Arial"/>
+                <w:b/>
+                <w:sz w:val="20"/>
+                <w:szCs w:val="20"/>
+              </w:rPr>
+              <w:t xml:space="preserve">Name: </w:t>
+            </w:r>
+            <w:r>
+              <w:rPr>
+                <w:rFonts w:ascii="Arial" w:hAnsi="Arial" w:cs="Arial"/>
+                <w:sz w:val="20"/>
+                <w:szCs w:val="20"/>
+              </w:rPr>
+              <w:t>Simulate the steering system</w:t>
+            </w:r>
+          </w:p>
+        </w:tc>
+        <w:tc>
+          <w:tcPr>
+            <w:tcW w:w="1479" w:type="dxa"/>
+          </w:tcPr>
+          <w:p>
+            <w:pPr>
+              <w:jc w:val="both"/>
+              <w:rPr>
+                <w:rFonts w:ascii="Arial" w:hAnsi="Arial" w:cs="Arial"/>
+                <w:sz w:val="20"/>
+                <w:szCs w:val="20"/>
+              </w:rPr>
+            </w:pPr>
+            <w:r>
+              <w:rPr>
+                <w:rFonts w:ascii="Arial" w:hAnsi="Arial" w:cs="Arial"/>
+                <w:b/>
+                <w:sz w:val="20"/>
+                <w:szCs w:val="20"/>
+              </w:rPr>
+              <w:t xml:space="preserve">ID: </w:t>
+            </w:r>
+            <w:r>
+              <w:rPr>
+                <w:rFonts w:ascii="Arial" w:hAnsi="Arial" w:cs="Arial"/>
+                <w:sz w:val="20"/>
+                <w:szCs w:val="20"/>
+              </w:rPr>
+              <w:t>31</w:t>
+            </w:r>
+          </w:p>
+        </w:tc>
+      </w:tr>
+      <w:tr>
+        <w:tc>
+          <w:tcPr>
+            <w:tcW w:w="9016" w:type="dxa"/>
+            <w:gridSpan w:val="2"/>
+          </w:tcPr>
+          <w:p>
+            <w:pPr>
+              <w:jc w:val="both"/>
+              <w:rPr>
+                <w:rFonts w:ascii="Arial" w:hAnsi="Arial" w:cs="Arial"/>
+                <w:sz w:val="20"/>
+                <w:szCs w:val="20"/>
+              </w:rPr>
+            </w:pPr>
+            <w:r>
+              <w:rPr>
+                <w:rFonts w:ascii="Arial" w:hAnsi="Arial" w:cs="Arial"/>
+                <w:b/>
+                <w:sz w:val="20"/>
+                <w:szCs w:val="20"/>
+              </w:rPr>
+              <w:t xml:space="preserve">Stakeholders and Goals: </w:t>
+            </w:r>
+            <w:r>
+              <w:rPr>
+                <w:rFonts w:ascii="Arial" w:hAnsi="Arial" w:cs="Arial"/>
+                <w:sz w:val="20"/>
+                <w:szCs w:val="20"/>
+              </w:rPr>
+              <w:t xml:space="preserve">User – to </w:t>
+            </w:r>
+            <w:r>
+              <w:rPr>
+                <w:rFonts w:ascii="Arial" w:hAnsi="Arial" w:cs="Arial"/>
+                <w:sz w:val="20"/>
+                <w:szCs w:val="20"/>
+              </w:rPr>
+              <w:t>simulate the steering system</w:t>
+            </w:r>
+          </w:p>
+        </w:tc>
+      </w:tr>
+      <w:tr>
+        <w:tc>
+          <w:tcPr>
+            <w:tcW w:w="9016" w:type="dxa"/>
+            <w:gridSpan w:val="2"/>
+          </w:tcPr>
+          <w:p>
+            <w:pPr>
+              <w:jc w:val="both"/>
+              <w:rPr>
+                <w:rFonts w:ascii="Arial" w:hAnsi="Arial" w:cs="Arial"/>
+                <w:sz w:val="20"/>
+                <w:szCs w:val="20"/>
+              </w:rPr>
+            </w:pPr>
+            <w:r>
+              <w:rPr>
+                <w:rFonts w:ascii="Arial" w:hAnsi="Arial" w:cs="Arial"/>
+                <w:b/>
+                <w:sz w:val="20"/>
+                <w:szCs w:val="20"/>
+              </w:rPr>
+              <w:t xml:space="preserve">Description: </w:t>
+            </w:r>
+            <w:r>
+              <w:rPr>
+                <w:rFonts w:ascii="Arial" w:hAnsi="Arial" w:cs="Arial"/>
+                <w:sz w:val="20"/>
+                <w:szCs w:val="20"/>
+              </w:rPr>
+              <w:t xml:space="preserve">A user wants to </w:t>
+            </w:r>
+            <w:r>
+              <w:rPr>
+                <w:rFonts w:ascii="Arial" w:hAnsi="Arial" w:cs="Arial"/>
+                <w:sz w:val="20"/>
+                <w:szCs w:val="20"/>
+              </w:rPr>
+              <w:t>simulate turning the steering wheel in different directions, either left or right</w:t>
+            </w:r>
+          </w:p>
+        </w:tc>
+      </w:tr>
+      <w:tr>
+        <w:tc>
+          <w:tcPr>
+            <w:tcW w:w="9016" w:type="dxa"/>
+            <w:gridSpan w:val="2"/>
+          </w:tcPr>
+          <w:p>
+            <w:pPr>
+              <w:jc w:val="both"/>
+              <w:rPr>
+                <w:rFonts w:ascii="Arial" w:hAnsi="Arial" w:cs="Arial"/>
+                <w:sz w:val="20"/>
+                <w:szCs w:val="20"/>
+              </w:rPr>
+            </w:pPr>
+            <w:r>
+              <w:rPr>
+                <w:rFonts w:ascii="Arial" w:hAnsi="Arial" w:cs="Arial"/>
+                <w:b/>
+                <w:sz w:val="20"/>
+                <w:szCs w:val="20"/>
+              </w:rPr>
+              <w:t xml:space="preserve">Actors: </w:t>
+            </w:r>
+            <w:r>
+              <w:rPr>
+                <w:rFonts w:ascii="Arial" w:hAnsi="Arial" w:cs="Arial"/>
+                <w:sz w:val="20"/>
+                <w:szCs w:val="20"/>
+              </w:rPr>
+              <w:t>User</w:t>
+            </w:r>
+          </w:p>
+        </w:tc>
+      </w:tr>
+      <w:tr>
+        <w:tc>
+          <w:tcPr>
+            <w:tcW w:w="9016" w:type="dxa"/>
+            <w:gridSpan w:val="2"/>
+          </w:tcPr>
+          <w:p>
+            <w:pPr>
+              <w:jc w:val="both"/>
+              <w:rPr>
+                <w:rFonts w:ascii="Arial" w:hAnsi="Arial" w:cs="Arial"/>
+                <w:sz w:val="20"/>
+                <w:szCs w:val="20"/>
+              </w:rPr>
+            </w:pPr>
+            <w:r>
+              <w:rPr>
+                <w:rFonts w:ascii="Arial" w:hAnsi="Arial" w:cs="Arial"/>
+                <w:b/>
+                <w:sz w:val="20"/>
+                <w:szCs w:val="20"/>
+              </w:rPr>
+              <w:t xml:space="preserve">Trigger: </w:t>
+            </w:r>
+            <w:r>
+              <w:rPr>
+                <w:rFonts w:ascii="Arial" w:hAnsi="Arial" w:cs="Arial"/>
+                <w:sz w:val="20"/>
+                <w:szCs w:val="20"/>
+              </w:rPr>
+              <w:t xml:space="preserve">User runs the application and </w:t>
+            </w:r>
+            <w:r>
+              <w:rPr>
+                <w:rFonts w:ascii="Arial" w:hAnsi="Arial" w:cs="Arial"/>
+                <w:sz w:val="20"/>
+                <w:szCs w:val="20"/>
+              </w:rPr>
+              <w:t>wishes to simulate the steering system.</w:t>
+            </w:r>
+          </w:p>
+        </w:tc>
+      </w:tr>
+      <w:tr>
+        <w:tc>
+          <w:tcPr>
+            <w:tcW w:w="9016" w:type="dxa"/>
+            <w:gridSpan w:val="2"/>
+          </w:tcPr>
+          <w:p>
+            <w:pPr>
+              <w:jc w:val="both"/>
+              <w:rPr>
+                <w:rFonts w:ascii="Arial" w:hAnsi="Arial" w:cs="Arial"/>
+                <w:b/>
+                <w:sz w:val="20"/>
+                <w:szCs w:val="20"/>
+              </w:rPr>
+            </w:pPr>
+            <w:r>
+              <w:rPr>
+                <w:rFonts w:ascii="Arial" w:hAnsi="Arial" w:cs="Arial"/>
+                <w:b/>
+                <w:sz w:val="20"/>
+                <w:szCs w:val="20"/>
+              </w:rPr>
+              <w:t xml:space="preserve">Normal Flow: </w:t>
+            </w:r>
+          </w:p>
+          <w:p>
+            <w:pPr>
+              <w:pStyle w:val="ListParagraph"/>
+              <w:numPr>
+                <w:ilvl w:val="0"/>
+                <w:numId w:val="60"/>
+              </w:numPr>
+              <w:spacing w:after="0" w:line="240" w:lineRule="auto"/>
+              <w:jc w:val="both"/>
+              <w:rPr>
+                <w:rFonts w:ascii="Arial" w:hAnsi="Arial" w:cs="Arial"/>
+                <w:sz w:val="20"/>
+                <w:szCs w:val="20"/>
+              </w:rPr>
+            </w:pPr>
+            <w:r>
+              <w:rPr>
+                <w:rFonts w:ascii="Arial" w:hAnsi="Arial" w:cs="Arial"/>
+                <w:sz w:val="20"/>
+                <w:szCs w:val="20"/>
+              </w:rPr>
+              <w:t xml:space="preserve">User reaches the main page of the system and clicks on the “Simulation” button. The user will be brought to the simulation page where the user will be able to view the persistent dashboard and also a list of simulations. </w:t>
+            </w:r>
+          </w:p>
+          <w:p>
+            <w:pPr>
+              <w:pStyle w:val="ListParagraph"/>
+              <w:numPr>
+                <w:ilvl w:val="0"/>
+                <w:numId w:val="60"/>
+              </w:numPr>
+              <w:spacing w:after="0" w:line="240" w:lineRule="auto"/>
+              <w:jc w:val="both"/>
+              <w:rPr>
+                <w:rFonts w:ascii="Arial" w:hAnsi="Arial" w:cs="Arial"/>
+                <w:sz w:val="20"/>
+                <w:szCs w:val="20"/>
+              </w:rPr>
+            </w:pPr>
+            <w:r>
+              <w:rPr>
+                <w:rFonts w:ascii="Arial" w:hAnsi="Arial" w:cs="Arial"/>
+                <w:sz w:val="20"/>
+                <w:szCs w:val="20"/>
+              </w:rPr>
+              <w:t>On the list of simulations available to the user, the user will then click on “Steering System”. The window (</w:t>
+            </w:r>
+            <w:proofErr w:type="spellStart"/>
+            <w:r>
+              <w:rPr>
+                <w:rFonts w:ascii="Arial" w:hAnsi="Arial" w:cs="Arial"/>
+                <w:sz w:val="20"/>
+                <w:szCs w:val="20"/>
+              </w:rPr>
+              <w:t>i.e</w:t>
+            </w:r>
+            <w:proofErr w:type="spellEnd"/>
+            <w:r>
+              <w:rPr>
+                <w:rFonts w:ascii="Arial" w:hAnsi="Arial" w:cs="Arial"/>
+                <w:sz w:val="20"/>
+                <w:szCs w:val="20"/>
+              </w:rPr>
+              <w:t xml:space="preserve"> the simulation window) below the persistent dashboard will then be updated. The user will then be able to </w:t>
+            </w:r>
+            <w:r>
+              <w:rPr>
+                <w:rFonts w:ascii="Arial" w:hAnsi="Arial" w:cs="Arial"/>
+                <w:sz w:val="20"/>
+                <w:szCs w:val="20"/>
+              </w:rPr>
+              <w:t>see different components of the steering system of the car, which includes the steering wheel, the steering pinion, the steering rack and the wheels.</w:t>
+            </w:r>
+            <w:r>
+              <w:rPr>
+                <w:rFonts w:ascii="Arial" w:hAnsi="Arial" w:cs="Arial"/>
+                <w:sz w:val="20"/>
+                <w:szCs w:val="20"/>
+              </w:rPr>
+              <w:t xml:space="preserve"> The user will also be able to see two buttons, “Turn left” and “Turn right”. The user will also to see the “Current steer angle”</w:t>
+            </w:r>
+            <w:r>
+              <w:rPr>
+                <w:rFonts w:ascii="Arial" w:hAnsi="Arial" w:cs="Arial"/>
+                <w:sz w:val="20"/>
+                <w:szCs w:val="20"/>
+              </w:rPr>
+              <w:t xml:space="preserve"> column</w:t>
+            </w:r>
+            <w:r>
+              <w:rPr>
+                <w:rFonts w:ascii="Arial" w:hAnsi="Arial" w:cs="Arial"/>
+                <w:sz w:val="20"/>
+                <w:szCs w:val="20"/>
+              </w:rPr>
+              <w:t xml:space="preserve">. </w:t>
+            </w:r>
+            <w:r>
+              <w:rPr>
+                <w:rFonts w:ascii="Arial" w:hAnsi="Arial" w:cs="Arial"/>
+                <w:sz w:val="20"/>
+                <w:szCs w:val="20"/>
+              </w:rPr>
+              <w:t xml:space="preserve"> </w:t>
+            </w:r>
+          </w:p>
+          <w:p>
+            <w:pPr>
+              <w:pStyle w:val="ListParagraph"/>
+              <w:numPr>
+                <w:ilvl w:val="0"/>
+                <w:numId w:val="60"/>
+              </w:numPr>
+              <w:spacing w:after="0" w:line="240" w:lineRule="auto"/>
+              <w:jc w:val="both"/>
+              <w:rPr>
+                <w:rFonts w:ascii="Arial" w:hAnsi="Arial" w:cs="Arial"/>
+                <w:sz w:val="20"/>
+                <w:szCs w:val="20"/>
+              </w:rPr>
+            </w:pPr>
+            <w:r>
+              <w:rPr>
+                <w:rFonts w:ascii="Arial" w:hAnsi="Arial" w:cs="Arial"/>
+                <w:sz w:val="20"/>
+                <w:szCs w:val="20"/>
+              </w:rPr>
+              <w:t xml:space="preserve">On the persistent dashboard the user will be able to see the “Start Engine” button (What the user may see may differ depending if the engine of the car is on/off). The user will then click on it to start the engine. </w:t>
+            </w:r>
+          </w:p>
+          <w:p>
+            <w:pPr>
+              <w:pStyle w:val="ListParagraph"/>
+              <w:numPr>
+                <w:ilvl w:val="0"/>
+                <w:numId w:val="60"/>
+              </w:numPr>
+              <w:spacing w:after="0" w:line="240" w:lineRule="auto"/>
+              <w:jc w:val="both"/>
+              <w:rPr>
+                <w:rFonts w:ascii="Arial" w:hAnsi="Arial" w:cs="Arial"/>
+                <w:sz w:val="20"/>
+                <w:szCs w:val="20"/>
+              </w:rPr>
+            </w:pPr>
+            <w:r>
+              <w:rPr>
+                <w:rFonts w:ascii="Arial" w:hAnsi="Arial" w:cs="Arial"/>
+                <w:sz w:val="20"/>
+                <w:szCs w:val="20"/>
+              </w:rPr>
+              <w:t>The system will show that the engine has started, by showing different components being lit up on the dashboard.</w:t>
+            </w:r>
+          </w:p>
+          <w:p>
+            <w:pPr>
+              <w:pStyle w:val="ListParagraph"/>
+              <w:numPr>
+                <w:ilvl w:val="0"/>
+                <w:numId w:val="60"/>
+              </w:numPr>
+              <w:spacing w:after="0" w:line="240" w:lineRule="auto"/>
+              <w:jc w:val="both"/>
+              <w:rPr>
+                <w:rFonts w:ascii="Arial" w:hAnsi="Arial" w:cs="Arial"/>
+                <w:sz w:val="20"/>
+                <w:szCs w:val="20"/>
+              </w:rPr>
+            </w:pPr>
+            <w:r>
+              <w:rPr>
+                <w:rFonts w:ascii="Arial" w:hAnsi="Arial" w:cs="Arial"/>
+                <w:sz w:val="20"/>
+                <w:szCs w:val="20"/>
+              </w:rPr>
+              <w:t>The user then clicks on the “Turn left” button.</w:t>
+            </w:r>
+          </w:p>
+          <w:p>
+            <w:pPr>
+              <w:pStyle w:val="ListParagraph"/>
+              <w:numPr>
+                <w:ilvl w:val="0"/>
+                <w:numId w:val="60"/>
+              </w:numPr>
+              <w:spacing w:after="0" w:line="240" w:lineRule="auto"/>
+              <w:jc w:val="both"/>
+              <w:rPr>
+                <w:rFonts w:ascii="Arial" w:hAnsi="Arial" w:cs="Arial"/>
+                <w:sz w:val="20"/>
+                <w:szCs w:val="20"/>
+              </w:rPr>
+            </w:pPr>
+            <w:r>
+              <w:rPr>
+                <w:rFonts w:ascii="Arial" w:hAnsi="Arial" w:cs="Arial"/>
+                <w:sz w:val="20"/>
+                <w:szCs w:val="20"/>
+              </w:rPr>
+              <w:t>The system then updates the current steer angle</w:t>
+            </w:r>
+            <w:r>
+              <w:rPr>
+                <w:rFonts w:ascii="Arial" w:hAnsi="Arial" w:cs="Arial"/>
+                <w:sz w:val="20"/>
+                <w:szCs w:val="20"/>
+              </w:rPr>
+              <w:t xml:space="preserve"> column</w:t>
+            </w:r>
+            <w:r>
+              <w:rPr>
+                <w:rFonts w:ascii="Arial" w:hAnsi="Arial" w:cs="Arial"/>
+                <w:sz w:val="20"/>
+                <w:szCs w:val="20"/>
+              </w:rPr>
+              <w:t xml:space="preserve"> (It will update by 15 degrees for every click and will also </w:t>
+            </w:r>
+            <w:r>
+              <w:rPr>
+                <w:rFonts w:ascii="Arial" w:hAnsi="Arial" w:cs="Arial"/>
+                <w:sz w:val="20"/>
+                <w:szCs w:val="20"/>
+              </w:rPr>
+              <w:t>tell the direction that it is currently in. Direction being either left or right).</w:t>
+            </w:r>
+          </w:p>
+          <w:p>
+            <w:pPr>
+              <w:pStyle w:val="ListParagraph"/>
+              <w:numPr>
+                <w:ilvl w:val="0"/>
+                <w:numId w:val="60"/>
+              </w:numPr>
+              <w:spacing w:after="0" w:line="240" w:lineRule="auto"/>
+              <w:jc w:val="both"/>
+              <w:rPr>
+                <w:rFonts w:ascii="Arial" w:hAnsi="Arial" w:cs="Arial"/>
+                <w:sz w:val="20"/>
+                <w:szCs w:val="20"/>
+              </w:rPr>
+            </w:pPr>
+            <w:r>
+              <w:rPr>
+                <w:rFonts w:ascii="Arial" w:hAnsi="Arial" w:cs="Arial"/>
+                <w:sz w:val="20"/>
+                <w:szCs w:val="20"/>
+              </w:rPr>
+              <w:t xml:space="preserve">The system will also update the different components, if the user is turning left, the steering wheel is turned to the left, the steering pinion will rotate towards the left, the steering rack will rotate in the opposite direction of the steering pinion, which is right, and the tire would then turn to the left by 15 degrees. </w:t>
+            </w:r>
+          </w:p>
+          <w:p>
+            <w:pPr>
+              <w:pStyle w:val="ListParagraph"/>
+              <w:numPr>
+                <w:ilvl w:val="0"/>
+                <w:numId w:val="60"/>
+              </w:numPr>
+              <w:spacing w:after="0" w:line="240" w:lineRule="auto"/>
+              <w:jc w:val="both"/>
+              <w:rPr>
+                <w:rFonts w:ascii="Arial" w:hAnsi="Arial" w:cs="Arial"/>
+                <w:sz w:val="20"/>
+                <w:szCs w:val="20"/>
+              </w:rPr>
+            </w:pPr>
+            <w:r>
+              <w:rPr>
+                <w:rFonts w:ascii="Arial" w:hAnsi="Arial" w:cs="Arial"/>
+                <w:sz w:val="20"/>
+                <w:szCs w:val="20"/>
+              </w:rPr>
+              <w:t>End</w:t>
+            </w:r>
+          </w:p>
+        </w:tc>
+      </w:tr>
+      <w:tr>
+        <w:tc>
+          <w:tcPr>
+            <w:tcW w:w="9016" w:type="dxa"/>
+            <w:gridSpan w:val="2"/>
+          </w:tcPr>
+          <w:p>
+            <w:pPr>
+              <w:jc w:val="both"/>
+              <w:rPr>
+                <w:rFonts w:ascii="Arial" w:hAnsi="Arial" w:cs="Arial"/>
+                <w:sz w:val="20"/>
+                <w:szCs w:val="20"/>
+              </w:rPr>
+            </w:pPr>
+            <w:r>
+              <w:rPr>
+                <w:rFonts w:ascii="Arial" w:hAnsi="Arial" w:cs="Arial"/>
+                <w:b/>
+                <w:sz w:val="20"/>
+                <w:szCs w:val="20"/>
+              </w:rPr>
+              <w:t xml:space="preserve">Sub-Flows: </w:t>
+            </w:r>
+            <w:r>
+              <w:rPr>
+                <w:rFonts w:ascii="Arial" w:hAnsi="Arial" w:cs="Arial"/>
+                <w:sz w:val="20"/>
+                <w:szCs w:val="20"/>
+              </w:rPr>
+              <w:t>None</w:t>
+            </w:r>
+          </w:p>
+        </w:tc>
+      </w:tr>
+      <w:tr>
+        <w:trPr>
+          <w:trHeight w:val="50"/>
+        </w:trPr>
+        <w:tc>
+          <w:tcPr>
+            <w:tcW w:w="9016" w:type="dxa"/>
+            <w:gridSpan w:val="2"/>
+          </w:tcPr>
+          <w:p>
+            <w:pPr>
+              <w:jc w:val="both"/>
+              <w:rPr>
+                <w:rFonts w:ascii="Arial" w:hAnsi="Arial" w:cs="Arial"/>
+                <w:sz w:val="20"/>
+                <w:szCs w:val="20"/>
+              </w:rPr>
+            </w:pPr>
+            <w:r>
+              <w:rPr>
+                <w:rFonts w:ascii="Arial" w:hAnsi="Arial" w:cs="Arial"/>
+                <w:b/>
+                <w:sz w:val="20"/>
+                <w:szCs w:val="20"/>
+              </w:rPr>
+              <w:t xml:space="preserve">Alternative/Exceptional Flows: </w:t>
+            </w:r>
+          </w:p>
+          <w:p>
+            <w:pPr>
+              <w:jc w:val="both"/>
+              <w:rPr>
+                <w:rFonts w:ascii="Arial" w:hAnsi="Arial" w:cs="Arial"/>
+                <w:sz w:val="20"/>
+                <w:szCs w:val="20"/>
+              </w:rPr>
+            </w:pPr>
+            <w:r>
+              <w:rPr>
+                <w:rFonts w:ascii="Arial" w:hAnsi="Arial" w:cs="Arial"/>
+                <w:sz w:val="20"/>
+                <w:szCs w:val="20"/>
+              </w:rPr>
+              <w:t xml:space="preserve">(User wishes to turn </w:t>
+            </w:r>
+            <w:r>
+              <w:rPr>
+                <w:rFonts w:ascii="Arial" w:hAnsi="Arial" w:cs="Arial"/>
+                <w:sz w:val="20"/>
+                <w:szCs w:val="20"/>
+              </w:rPr>
+              <w:t>to the right instead</w:t>
+            </w:r>
+            <w:r>
+              <w:rPr>
+                <w:rFonts w:ascii="Arial" w:hAnsi="Arial" w:cs="Arial"/>
+                <w:sz w:val="20"/>
+                <w:szCs w:val="20"/>
+              </w:rPr>
+              <w:t>)</w:t>
+            </w:r>
+          </w:p>
+          <w:p>
+            <w:pPr>
+              <w:pStyle w:val="ListParagraph"/>
+              <w:numPr>
+                <w:ilvl w:val="0"/>
+                <w:numId w:val="61"/>
+              </w:numPr>
+              <w:spacing w:after="0" w:line="240" w:lineRule="auto"/>
+              <w:jc w:val="both"/>
+              <w:rPr>
+                <w:rFonts w:ascii="Arial" w:hAnsi="Arial" w:cs="Arial"/>
+                <w:sz w:val="20"/>
+                <w:szCs w:val="20"/>
+              </w:rPr>
+            </w:pPr>
+            <w:r>
+              <w:rPr>
+                <w:rFonts w:ascii="Arial" w:hAnsi="Arial" w:cs="Arial"/>
+                <w:sz w:val="20"/>
+                <w:szCs w:val="20"/>
+              </w:rPr>
+              <w:t>The user will then click on the “</w:t>
+            </w:r>
+            <w:r>
+              <w:rPr>
+                <w:rFonts w:ascii="Arial" w:hAnsi="Arial" w:cs="Arial"/>
+                <w:sz w:val="20"/>
+                <w:szCs w:val="20"/>
+              </w:rPr>
+              <w:t>Turn right</w:t>
+            </w:r>
+            <w:r>
+              <w:rPr>
+                <w:rFonts w:ascii="Arial" w:hAnsi="Arial" w:cs="Arial"/>
+                <w:sz w:val="20"/>
+                <w:szCs w:val="20"/>
+              </w:rPr>
+              <w:t>” button.</w:t>
+            </w:r>
+          </w:p>
+          <w:p>
+            <w:pPr>
+              <w:pStyle w:val="ListParagraph"/>
+              <w:numPr>
+                <w:ilvl w:val="0"/>
+                <w:numId w:val="61"/>
+              </w:numPr>
+              <w:spacing w:after="0" w:line="240" w:lineRule="auto"/>
+              <w:jc w:val="both"/>
+              <w:rPr>
+                <w:rFonts w:ascii="Arial" w:hAnsi="Arial" w:cs="Arial"/>
+                <w:sz w:val="20"/>
+                <w:szCs w:val="20"/>
+              </w:rPr>
+            </w:pPr>
+            <w:r>
+              <w:rPr>
+                <w:rFonts w:ascii="Arial" w:hAnsi="Arial" w:cs="Arial"/>
+                <w:sz w:val="20"/>
+                <w:szCs w:val="20"/>
+              </w:rPr>
+              <w:t>The system then updates the current steer angle column (It will update by 15 degrees for every click and will also tell the direction that it is currently in. Direction being either left or right).</w:t>
+            </w:r>
+          </w:p>
+          <w:p>
+            <w:pPr>
+              <w:pStyle w:val="ListParagraph"/>
+              <w:numPr>
+                <w:ilvl w:val="0"/>
+                <w:numId w:val="61"/>
+              </w:numPr>
+              <w:spacing w:after="0" w:line="240" w:lineRule="auto"/>
+              <w:jc w:val="both"/>
+              <w:rPr>
+                <w:rFonts w:ascii="Arial" w:hAnsi="Arial" w:cs="Arial"/>
+                <w:sz w:val="20"/>
+                <w:szCs w:val="20"/>
+              </w:rPr>
+            </w:pPr>
+            <w:r>
+              <w:rPr>
+                <w:rFonts w:ascii="Arial" w:hAnsi="Arial" w:cs="Arial"/>
+                <w:sz w:val="20"/>
+                <w:szCs w:val="20"/>
+              </w:rPr>
+              <w:t xml:space="preserve">The system will also update the different components, if the user is turning right, the steering wheel is turned to the right, the steering pinion will rotate towards the right, the steering rack will rotate in the opposite direction of the steering pinion, which is left, and the tire would then turn to the right by 15 degrees. </w:t>
+            </w:r>
+          </w:p>
+        </w:tc>
+      </w:tr>
+    </w:tbl>
+    <w:p>
+      <w:pPr>
+        <w:rPr>
+          <w:b/>
+        </w:rPr>
+      </w:pPr>
+    </w:p>
+    <w:p>
+      <w:pPr>
+        <w:pStyle w:val="ListParagraph"/>
+        <w:numPr>
+          <w:ilvl w:val="0"/>
+          <w:numId w:val="62"/>
+        </w:numPr>
+        <w:rPr>
+          <w:b/>
+        </w:rPr>
+      </w:pPr>
+      <w:r>
+        <w:rPr>
+          <w:b/>
+        </w:rPr>
+        <w:t>Simulate braking system</w:t>
+      </w:r>
+    </w:p>
+    <w:tbl>
+      <w:tblPr>
+        <w:tblStyle w:val="TableGrid"/>
+        <w:tblW w:w="0" w:type="auto"/>
+        <w:tblLook w:val="04A0" w:firstRow="1" w:lastRow="0" w:firstColumn="1" w:lastColumn="0" w:noHBand="0" w:noVBand="1"/>
+      </w:tblPr>
+      <w:tblGrid>
+        <w:gridCol w:w="7571"/>
+        <w:gridCol w:w="1445"/>
+      </w:tblGrid>
+      <w:tr>
+        <w:tc>
+          <w:tcPr>
+            <w:tcW w:w="7763" w:type="dxa"/>
+          </w:tcPr>
+          <w:p>
+            <w:pPr>
+              <w:jc w:val="both"/>
+              <w:rPr>
+                <w:rFonts w:ascii="Arial" w:hAnsi="Arial" w:cs="Arial"/>
+                <w:sz w:val="20"/>
+                <w:szCs w:val="20"/>
+              </w:rPr>
+            </w:pPr>
+            <w:r>
+              <w:rPr>
+                <w:rFonts w:ascii="Arial" w:hAnsi="Arial" w:cs="Arial"/>
+                <w:b/>
+                <w:sz w:val="20"/>
+                <w:szCs w:val="20"/>
+              </w:rPr>
+              <w:t xml:space="preserve">Name: </w:t>
+            </w:r>
+            <w:r>
+              <w:rPr>
+                <w:rFonts w:ascii="Arial" w:hAnsi="Arial" w:cs="Arial"/>
+                <w:sz w:val="20"/>
+                <w:szCs w:val="20"/>
+              </w:rPr>
+              <w:t>Engaging/Disengaging hand brakes</w:t>
+            </w:r>
+          </w:p>
+        </w:tc>
+        <w:tc>
+          <w:tcPr>
+            <w:tcW w:w="1479" w:type="dxa"/>
+          </w:tcPr>
+          <w:p>
+            <w:pPr>
+              <w:jc w:val="both"/>
+              <w:rPr>
+                <w:rFonts w:ascii="Arial" w:hAnsi="Arial" w:cs="Arial"/>
+                <w:sz w:val="20"/>
+                <w:szCs w:val="20"/>
+              </w:rPr>
+            </w:pPr>
+            <w:r>
+              <w:rPr>
+                <w:rFonts w:ascii="Arial" w:hAnsi="Arial" w:cs="Arial"/>
+                <w:b/>
+                <w:sz w:val="20"/>
+                <w:szCs w:val="20"/>
+              </w:rPr>
+              <w:t xml:space="preserve">ID: </w:t>
+            </w:r>
+            <w:r>
+              <w:rPr>
+                <w:rFonts w:ascii="Arial" w:hAnsi="Arial" w:cs="Arial"/>
+                <w:sz w:val="20"/>
+                <w:szCs w:val="20"/>
+              </w:rPr>
+              <w:t>32</w:t>
+            </w:r>
+          </w:p>
+        </w:tc>
+      </w:tr>
+      <w:tr>
+        <w:tc>
+          <w:tcPr>
+            <w:tcW w:w="9016" w:type="dxa"/>
+            <w:gridSpan w:val="2"/>
+          </w:tcPr>
+          <w:p>
+            <w:pPr>
+              <w:jc w:val="both"/>
+              <w:rPr>
+                <w:rFonts w:ascii="Arial" w:hAnsi="Arial" w:cs="Arial"/>
+                <w:sz w:val="20"/>
+                <w:szCs w:val="20"/>
+              </w:rPr>
+            </w:pPr>
+            <w:r>
+              <w:rPr>
+                <w:rFonts w:ascii="Arial" w:hAnsi="Arial" w:cs="Arial"/>
+                <w:b/>
+                <w:sz w:val="20"/>
+                <w:szCs w:val="20"/>
+              </w:rPr>
+              <w:t xml:space="preserve">Stakeholders and Goals: </w:t>
+            </w:r>
+            <w:r>
+              <w:rPr>
+                <w:rFonts w:ascii="Arial" w:hAnsi="Arial" w:cs="Arial"/>
+                <w:sz w:val="20"/>
+                <w:szCs w:val="20"/>
+              </w:rPr>
+              <w:t xml:space="preserve">User – to </w:t>
+            </w:r>
+            <w:r>
+              <w:rPr>
+                <w:rFonts w:ascii="Arial" w:hAnsi="Arial" w:cs="Arial"/>
+                <w:sz w:val="20"/>
+                <w:szCs w:val="20"/>
+              </w:rPr>
+              <w:t>simulate engaging/disengaging the hand brakes</w:t>
+            </w:r>
+          </w:p>
+        </w:tc>
+      </w:tr>
+      <w:tr>
+        <w:tc>
+          <w:tcPr>
+            <w:tcW w:w="9016" w:type="dxa"/>
+            <w:gridSpan w:val="2"/>
+          </w:tcPr>
+          <w:p>
+            <w:pPr>
+              <w:jc w:val="both"/>
+              <w:rPr>
+                <w:rFonts w:ascii="Arial" w:hAnsi="Arial" w:cs="Arial"/>
+                <w:sz w:val="20"/>
+                <w:szCs w:val="20"/>
+              </w:rPr>
+            </w:pPr>
+            <w:r>
+              <w:rPr>
+                <w:rFonts w:ascii="Arial" w:hAnsi="Arial" w:cs="Arial"/>
+                <w:b/>
+                <w:sz w:val="20"/>
+                <w:szCs w:val="20"/>
+              </w:rPr>
+              <w:t xml:space="preserve">Description: </w:t>
+            </w:r>
+            <w:r>
+              <w:rPr>
+                <w:rFonts w:ascii="Arial" w:hAnsi="Arial" w:cs="Arial"/>
+                <w:sz w:val="20"/>
+                <w:szCs w:val="20"/>
+              </w:rPr>
+              <w:t xml:space="preserve">A user wants to </w:t>
+            </w:r>
+            <w:r>
+              <w:rPr>
+                <w:rFonts w:ascii="Arial" w:hAnsi="Arial" w:cs="Arial"/>
+                <w:sz w:val="20"/>
+                <w:szCs w:val="20"/>
+              </w:rPr>
+              <w:t xml:space="preserve">simulate engaging or disengaging the hand brakes. </w:t>
+            </w:r>
+          </w:p>
+        </w:tc>
+      </w:tr>
+      <w:tr>
+        <w:tc>
+          <w:tcPr>
+            <w:tcW w:w="9016" w:type="dxa"/>
+            <w:gridSpan w:val="2"/>
+          </w:tcPr>
+          <w:p>
+            <w:pPr>
+              <w:jc w:val="both"/>
+              <w:rPr>
+                <w:rFonts w:ascii="Arial" w:hAnsi="Arial" w:cs="Arial"/>
+                <w:sz w:val="20"/>
+                <w:szCs w:val="20"/>
+              </w:rPr>
+            </w:pPr>
+            <w:r>
+              <w:rPr>
+                <w:rFonts w:ascii="Arial" w:hAnsi="Arial" w:cs="Arial"/>
+                <w:b/>
+                <w:sz w:val="20"/>
+                <w:szCs w:val="20"/>
+              </w:rPr>
+              <w:t xml:space="preserve">Actors: </w:t>
+            </w:r>
+            <w:r>
+              <w:rPr>
+                <w:rFonts w:ascii="Arial" w:hAnsi="Arial" w:cs="Arial"/>
+                <w:sz w:val="20"/>
+                <w:szCs w:val="20"/>
+              </w:rPr>
+              <w:t>User</w:t>
+            </w:r>
+          </w:p>
+        </w:tc>
+      </w:tr>
+      <w:tr>
+        <w:tc>
+          <w:tcPr>
+            <w:tcW w:w="9016" w:type="dxa"/>
+            <w:gridSpan w:val="2"/>
+          </w:tcPr>
+          <w:p>
+            <w:pPr>
+              <w:jc w:val="both"/>
+              <w:rPr>
+                <w:rFonts w:ascii="Arial" w:hAnsi="Arial" w:cs="Arial"/>
+                <w:sz w:val="20"/>
+                <w:szCs w:val="20"/>
+              </w:rPr>
+            </w:pPr>
+            <w:r>
+              <w:rPr>
+                <w:rFonts w:ascii="Arial" w:hAnsi="Arial" w:cs="Arial"/>
+                <w:b/>
+                <w:sz w:val="20"/>
+                <w:szCs w:val="20"/>
+              </w:rPr>
+              <w:t xml:space="preserve">Trigger: </w:t>
+            </w:r>
+            <w:r>
+              <w:rPr>
+                <w:rFonts w:ascii="Arial" w:hAnsi="Arial" w:cs="Arial"/>
+                <w:sz w:val="20"/>
+                <w:szCs w:val="20"/>
+              </w:rPr>
+              <w:t xml:space="preserve">User runs the application and </w:t>
+            </w:r>
+            <w:r>
+              <w:rPr>
+                <w:rFonts w:ascii="Arial" w:hAnsi="Arial" w:cs="Arial"/>
+                <w:sz w:val="20"/>
+                <w:szCs w:val="20"/>
+              </w:rPr>
+              <w:t>wishes to engage/disengage the hand brakes.</w:t>
+            </w:r>
+          </w:p>
+        </w:tc>
+      </w:tr>
+      <w:tr>
+        <w:tc>
+          <w:tcPr>
+            <w:tcW w:w="9016" w:type="dxa"/>
+            <w:gridSpan w:val="2"/>
+          </w:tcPr>
+          <w:p>
+            <w:pPr>
+              <w:jc w:val="both"/>
+              <w:rPr>
+                <w:rFonts w:ascii="Arial" w:hAnsi="Arial" w:cs="Arial"/>
+                <w:b/>
+                <w:sz w:val="20"/>
+                <w:szCs w:val="20"/>
+              </w:rPr>
+            </w:pPr>
+            <w:r>
+              <w:rPr>
+                <w:rFonts w:ascii="Arial" w:hAnsi="Arial" w:cs="Arial"/>
+                <w:b/>
+                <w:sz w:val="20"/>
+                <w:szCs w:val="20"/>
+              </w:rPr>
+              <w:t xml:space="preserve">Normal Flow: </w:t>
+            </w:r>
+          </w:p>
+          <w:p>
+            <w:pPr>
+              <w:pStyle w:val="ListParagraph"/>
+              <w:numPr>
+                <w:ilvl w:val="0"/>
+                <w:numId w:val="63"/>
+              </w:numPr>
+              <w:spacing w:after="0" w:line="240" w:lineRule="auto"/>
+              <w:jc w:val="both"/>
+              <w:rPr>
+                <w:rFonts w:ascii="Arial" w:hAnsi="Arial" w:cs="Arial"/>
+                <w:sz w:val="20"/>
+                <w:szCs w:val="20"/>
+              </w:rPr>
+            </w:pPr>
+            <w:r>
+              <w:rPr>
+                <w:rFonts w:ascii="Arial" w:hAnsi="Arial" w:cs="Arial"/>
+                <w:sz w:val="20"/>
+                <w:szCs w:val="20"/>
+              </w:rPr>
+              <w:lastRenderedPageBreak/>
+              <w:t xml:space="preserve">User reaches the main page of the system and clicks on the “Simulation” button. The user will be brought to the simulation page where the user will be able to view the persistent dashboard and also a list of simulations. </w:t>
+            </w:r>
+          </w:p>
+          <w:p>
+            <w:pPr>
+              <w:pStyle w:val="ListParagraph"/>
+              <w:numPr>
+                <w:ilvl w:val="0"/>
+                <w:numId w:val="63"/>
+              </w:numPr>
+              <w:spacing w:after="0" w:line="240" w:lineRule="auto"/>
+              <w:jc w:val="both"/>
+              <w:rPr>
+                <w:rFonts w:ascii="Arial" w:hAnsi="Arial" w:cs="Arial"/>
+                <w:sz w:val="20"/>
+                <w:szCs w:val="20"/>
+              </w:rPr>
+            </w:pPr>
+            <w:r>
+              <w:rPr>
+                <w:rFonts w:ascii="Arial" w:hAnsi="Arial" w:cs="Arial"/>
+                <w:sz w:val="20"/>
+                <w:szCs w:val="20"/>
+              </w:rPr>
+              <w:t>On the list of simulations available to the user, the user will then click on “</w:t>
+            </w:r>
+            <w:r>
+              <w:rPr>
+                <w:rFonts w:ascii="Arial" w:hAnsi="Arial" w:cs="Arial"/>
+                <w:sz w:val="20"/>
+                <w:szCs w:val="20"/>
+              </w:rPr>
+              <w:t>Braking</w:t>
+            </w:r>
+            <w:r>
+              <w:rPr>
+                <w:rFonts w:ascii="Arial" w:hAnsi="Arial" w:cs="Arial"/>
+                <w:sz w:val="20"/>
+                <w:szCs w:val="20"/>
+              </w:rPr>
+              <w:t xml:space="preserve"> System”. The window (</w:t>
+            </w:r>
+            <w:proofErr w:type="spellStart"/>
+            <w:r>
+              <w:rPr>
+                <w:rFonts w:ascii="Arial" w:hAnsi="Arial" w:cs="Arial"/>
+                <w:sz w:val="20"/>
+                <w:szCs w:val="20"/>
+              </w:rPr>
+              <w:t>i.e</w:t>
+            </w:r>
+            <w:proofErr w:type="spellEnd"/>
+            <w:r>
+              <w:rPr>
+                <w:rFonts w:ascii="Arial" w:hAnsi="Arial" w:cs="Arial"/>
+                <w:sz w:val="20"/>
+                <w:szCs w:val="20"/>
+              </w:rPr>
+              <w:t xml:space="preserve"> the simulation window) below the persistent dashboard will then be updated. The user will then be able to view the</w:t>
+            </w:r>
+            <w:r>
+              <w:rPr>
+                <w:rFonts w:ascii="Arial" w:hAnsi="Arial" w:cs="Arial"/>
+                <w:sz w:val="20"/>
+                <w:szCs w:val="20"/>
+              </w:rPr>
+              <w:t xml:space="preserve"> components for the braking system, which includes the </w:t>
+            </w:r>
+            <w:r>
+              <w:rPr>
+                <w:rFonts w:ascii="Arial" w:hAnsi="Arial" w:cs="Arial"/>
+                <w:sz w:val="20"/>
+                <w:szCs w:val="20"/>
+              </w:rPr>
+              <w:t xml:space="preserve">battery, </w:t>
+            </w:r>
+            <w:r>
+              <w:rPr>
+                <w:rFonts w:ascii="Arial" w:hAnsi="Arial" w:cs="Arial"/>
+                <w:sz w:val="20"/>
+                <w:szCs w:val="20"/>
+              </w:rPr>
+              <w:t xml:space="preserve">the brake pump, the brake fluid, </w:t>
+            </w:r>
+            <w:r>
+              <w:rPr>
+                <w:rFonts w:ascii="Arial" w:hAnsi="Arial" w:cs="Arial"/>
+                <w:sz w:val="20"/>
+                <w:szCs w:val="20"/>
+              </w:rPr>
+              <w:t xml:space="preserve">the </w:t>
+            </w:r>
+            <w:r>
+              <w:rPr>
+                <w:rFonts w:ascii="Arial" w:hAnsi="Arial" w:cs="Arial"/>
+                <w:sz w:val="20"/>
+                <w:szCs w:val="20"/>
+              </w:rPr>
+              <w:t>hand brake and the brake pads</w:t>
+            </w:r>
+            <w:r>
+              <w:rPr>
+                <w:rFonts w:ascii="Arial" w:hAnsi="Arial" w:cs="Arial"/>
+                <w:sz w:val="20"/>
+                <w:szCs w:val="20"/>
+              </w:rPr>
+              <w:t xml:space="preserve">. There will also be a few buttons available for the user which includes </w:t>
+            </w:r>
+            <w:r>
+              <w:rPr>
+                <w:rFonts w:ascii="Arial" w:hAnsi="Arial" w:cs="Arial"/>
+                <w:sz w:val="20"/>
+                <w:szCs w:val="20"/>
+              </w:rPr>
+              <w:t>“Handbrake” and the “Foot brake”.</w:t>
+            </w:r>
+          </w:p>
+          <w:p>
+            <w:pPr>
+              <w:pStyle w:val="ListParagraph"/>
+              <w:numPr>
+                <w:ilvl w:val="0"/>
+                <w:numId w:val="63"/>
+              </w:numPr>
+              <w:spacing w:after="0" w:line="240" w:lineRule="auto"/>
+              <w:jc w:val="both"/>
+              <w:rPr>
+                <w:rFonts w:ascii="Arial" w:hAnsi="Arial" w:cs="Arial"/>
+                <w:sz w:val="20"/>
+                <w:szCs w:val="20"/>
+              </w:rPr>
+            </w:pPr>
+            <w:r>
+              <w:rPr>
+                <w:rFonts w:ascii="Arial" w:hAnsi="Arial" w:cs="Arial"/>
+                <w:sz w:val="20"/>
+                <w:szCs w:val="20"/>
+              </w:rPr>
+              <w:t xml:space="preserve">On the persistent dashboard the user will be able to see the “Start Engine” button (What the user may see may differ depending if the engine of the car is on/off). The user will then click on it to start the engine. </w:t>
+            </w:r>
+          </w:p>
+          <w:p>
+            <w:pPr>
+              <w:pStyle w:val="ListParagraph"/>
+              <w:numPr>
+                <w:ilvl w:val="0"/>
+                <w:numId w:val="63"/>
+              </w:numPr>
+              <w:spacing w:after="0" w:line="240" w:lineRule="auto"/>
+              <w:jc w:val="both"/>
+              <w:rPr>
+                <w:rFonts w:ascii="Arial" w:hAnsi="Arial" w:cs="Arial"/>
+                <w:sz w:val="20"/>
+                <w:szCs w:val="20"/>
+              </w:rPr>
+            </w:pPr>
+            <w:r>
+              <w:rPr>
+                <w:rFonts w:ascii="Arial" w:hAnsi="Arial" w:cs="Arial"/>
+                <w:sz w:val="20"/>
+                <w:szCs w:val="20"/>
+              </w:rPr>
+              <w:t>The system will show that the engine has started, by showing different components being lit up on the dashboard.</w:t>
+            </w:r>
+          </w:p>
+          <w:p>
+            <w:pPr>
+              <w:pStyle w:val="ListParagraph"/>
+              <w:numPr>
+                <w:ilvl w:val="0"/>
+                <w:numId w:val="63"/>
+              </w:numPr>
+              <w:spacing w:after="0" w:line="240" w:lineRule="auto"/>
+              <w:jc w:val="both"/>
+              <w:rPr>
+                <w:rFonts w:ascii="Arial" w:hAnsi="Arial" w:cs="Arial"/>
+                <w:sz w:val="20"/>
+                <w:szCs w:val="20"/>
+              </w:rPr>
+            </w:pPr>
+            <w:r>
+              <w:rPr>
+                <w:rFonts w:ascii="Arial" w:hAnsi="Arial" w:cs="Arial"/>
+                <w:sz w:val="20"/>
+                <w:szCs w:val="20"/>
+              </w:rPr>
+              <w:t>The user will then click on the “</w:t>
+            </w:r>
+            <w:r>
+              <w:rPr>
+                <w:rFonts w:ascii="Arial" w:hAnsi="Arial" w:cs="Arial"/>
+                <w:sz w:val="20"/>
+                <w:szCs w:val="20"/>
+              </w:rPr>
+              <w:t>Handbrake on</w:t>
+            </w:r>
+            <w:r>
+              <w:rPr>
+                <w:rFonts w:ascii="Arial" w:hAnsi="Arial" w:cs="Arial"/>
+                <w:sz w:val="20"/>
+                <w:szCs w:val="20"/>
+              </w:rPr>
+              <w:t>” button</w:t>
+            </w:r>
+            <w:r>
+              <w:rPr>
+                <w:rFonts w:ascii="Arial" w:hAnsi="Arial" w:cs="Arial"/>
+                <w:sz w:val="20"/>
+                <w:szCs w:val="20"/>
+              </w:rPr>
+              <w:t xml:space="preserve"> (Upon starting the car the handbrakes remain disengaged)</w:t>
+            </w:r>
+            <w:r>
+              <w:rPr>
+                <w:rFonts w:ascii="Arial" w:hAnsi="Arial" w:cs="Arial"/>
+                <w:sz w:val="20"/>
+                <w:szCs w:val="20"/>
+              </w:rPr>
+              <w:t>.</w:t>
+            </w:r>
+          </w:p>
+          <w:p>
+            <w:pPr>
+              <w:pStyle w:val="ListParagraph"/>
+              <w:numPr>
+                <w:ilvl w:val="0"/>
+                <w:numId w:val="63"/>
+              </w:numPr>
+              <w:spacing w:after="0" w:line="240" w:lineRule="auto"/>
+              <w:jc w:val="both"/>
+              <w:rPr>
+                <w:rFonts w:ascii="Arial" w:hAnsi="Arial" w:cs="Arial"/>
+                <w:sz w:val="20"/>
+                <w:szCs w:val="20"/>
+              </w:rPr>
+            </w:pPr>
+            <w:r>
+              <w:rPr>
+                <w:rFonts w:ascii="Arial" w:hAnsi="Arial" w:cs="Arial"/>
+                <w:sz w:val="20"/>
+                <w:szCs w:val="20"/>
+              </w:rPr>
+              <w:t xml:space="preserve">The system will then show </w:t>
+            </w:r>
+            <w:proofErr w:type="gramStart"/>
+            <w:r>
+              <w:rPr>
+                <w:rFonts w:ascii="Arial" w:hAnsi="Arial" w:cs="Arial"/>
+                <w:sz w:val="20"/>
+                <w:szCs w:val="20"/>
+              </w:rPr>
+              <w:t>A</w:t>
+            </w:r>
+            <w:proofErr w:type="gramEnd"/>
+            <w:r>
+              <w:rPr>
+                <w:rFonts w:ascii="Arial" w:hAnsi="Arial" w:cs="Arial"/>
+                <w:sz w:val="20"/>
+                <w:szCs w:val="20"/>
+              </w:rPr>
+              <w:t xml:space="preserve"> flow </w:t>
+            </w:r>
+            <w:r>
+              <w:rPr>
+                <w:rFonts w:ascii="Arial" w:hAnsi="Arial" w:cs="Arial"/>
+                <w:sz w:val="20"/>
+                <w:szCs w:val="20"/>
+              </w:rPr>
+              <w:t xml:space="preserve">of </w:t>
+            </w:r>
+            <w:r>
+              <w:rPr>
+                <w:rFonts w:ascii="Arial" w:hAnsi="Arial" w:cs="Arial"/>
+                <w:sz w:val="20"/>
+                <w:szCs w:val="20"/>
+              </w:rPr>
+              <w:t>power from the battery to the parking brakes (current only goes once to the parking brakes).</w:t>
+            </w:r>
+          </w:p>
+          <w:p>
+            <w:pPr>
+              <w:pStyle w:val="ListParagraph"/>
+              <w:numPr>
+                <w:ilvl w:val="0"/>
+                <w:numId w:val="63"/>
+              </w:numPr>
+              <w:spacing w:after="0" w:line="240" w:lineRule="auto"/>
+              <w:jc w:val="both"/>
+              <w:rPr>
+                <w:rFonts w:ascii="Arial" w:hAnsi="Arial" w:cs="Arial"/>
+                <w:sz w:val="20"/>
+                <w:szCs w:val="20"/>
+              </w:rPr>
+            </w:pPr>
+            <w:r>
+              <w:rPr>
+                <w:rFonts w:ascii="Arial" w:hAnsi="Arial" w:cs="Arial"/>
+                <w:sz w:val="20"/>
+                <w:szCs w:val="20"/>
+              </w:rPr>
+              <w:t xml:space="preserve">The system will then show that the parking brakes has been engaged by updating the persistent dashboard to light up the handbrake symbol. </w:t>
+            </w:r>
+          </w:p>
+          <w:p>
+            <w:pPr>
+              <w:pStyle w:val="ListParagraph"/>
+              <w:numPr>
+                <w:ilvl w:val="0"/>
+                <w:numId w:val="63"/>
+              </w:numPr>
+              <w:spacing w:after="0" w:line="240" w:lineRule="auto"/>
+              <w:jc w:val="both"/>
+              <w:rPr>
+                <w:rFonts w:ascii="Arial" w:hAnsi="Arial" w:cs="Arial"/>
+                <w:sz w:val="20"/>
+                <w:szCs w:val="20"/>
+              </w:rPr>
+            </w:pPr>
+            <w:r>
+              <w:rPr>
+                <w:rFonts w:ascii="Arial" w:hAnsi="Arial" w:cs="Arial"/>
+                <w:sz w:val="20"/>
+                <w:szCs w:val="20"/>
+              </w:rPr>
+              <w:t>End.</w:t>
+            </w:r>
+          </w:p>
+        </w:tc>
+      </w:tr>
+      <w:tr>
+        <w:tc>
+          <w:tcPr>
+            <w:tcW w:w="9016" w:type="dxa"/>
+            <w:gridSpan w:val="2"/>
+          </w:tcPr>
+          <w:p>
+            <w:pPr>
+              <w:jc w:val="both"/>
+              <w:rPr>
+                <w:rFonts w:ascii="Arial" w:hAnsi="Arial" w:cs="Arial"/>
+                <w:sz w:val="20"/>
+                <w:szCs w:val="20"/>
+              </w:rPr>
+            </w:pPr>
+            <w:r>
+              <w:rPr>
+                <w:rFonts w:ascii="Arial" w:hAnsi="Arial" w:cs="Arial"/>
+                <w:b/>
+                <w:sz w:val="20"/>
+                <w:szCs w:val="20"/>
+              </w:rPr>
+              <w:lastRenderedPageBreak/>
+              <w:t xml:space="preserve">Sub-Flows: </w:t>
+            </w:r>
+            <w:r>
+              <w:rPr>
+                <w:rFonts w:ascii="Arial" w:hAnsi="Arial" w:cs="Arial"/>
+                <w:sz w:val="20"/>
+                <w:szCs w:val="20"/>
+              </w:rPr>
+              <w:t>None</w:t>
+            </w:r>
+          </w:p>
+        </w:tc>
+      </w:tr>
+      <w:tr>
+        <w:trPr>
+          <w:trHeight w:val="50"/>
+        </w:trPr>
+        <w:tc>
+          <w:tcPr>
+            <w:tcW w:w="9016" w:type="dxa"/>
+            <w:gridSpan w:val="2"/>
+          </w:tcPr>
+          <w:p>
+            <w:pPr>
+              <w:jc w:val="both"/>
+              <w:rPr>
+                <w:rFonts w:ascii="Arial" w:hAnsi="Arial" w:cs="Arial"/>
+                <w:sz w:val="20"/>
+                <w:szCs w:val="20"/>
+              </w:rPr>
+            </w:pPr>
+            <w:r>
+              <w:rPr>
+                <w:rFonts w:ascii="Arial" w:hAnsi="Arial" w:cs="Arial"/>
+                <w:b/>
+                <w:sz w:val="20"/>
+                <w:szCs w:val="20"/>
+              </w:rPr>
+              <w:t xml:space="preserve">Alternative/Exceptional Flows: </w:t>
+            </w:r>
+          </w:p>
+          <w:p>
+            <w:pPr>
+              <w:jc w:val="both"/>
+              <w:rPr>
+                <w:rFonts w:ascii="Arial" w:hAnsi="Arial" w:cs="Arial"/>
+                <w:sz w:val="20"/>
+                <w:szCs w:val="20"/>
+              </w:rPr>
+            </w:pPr>
+            <w:r>
+              <w:rPr>
+                <w:rFonts w:ascii="Arial" w:hAnsi="Arial" w:cs="Arial"/>
+                <w:sz w:val="20"/>
+                <w:szCs w:val="20"/>
+              </w:rPr>
+              <w:t xml:space="preserve">(User wishes to </w:t>
+            </w:r>
+            <w:r>
+              <w:rPr>
+                <w:rFonts w:ascii="Arial" w:hAnsi="Arial" w:cs="Arial"/>
+                <w:sz w:val="20"/>
+                <w:szCs w:val="20"/>
+              </w:rPr>
+              <w:t>disengage the handbrake)</w:t>
+            </w:r>
+          </w:p>
+          <w:p>
+            <w:pPr>
+              <w:pStyle w:val="ListParagraph"/>
+              <w:numPr>
+                <w:ilvl w:val="0"/>
+                <w:numId w:val="59"/>
+              </w:numPr>
+              <w:spacing w:after="0" w:line="240" w:lineRule="auto"/>
+              <w:jc w:val="both"/>
+              <w:rPr>
+                <w:rFonts w:ascii="Arial" w:hAnsi="Arial" w:cs="Arial"/>
+                <w:sz w:val="20"/>
+                <w:szCs w:val="20"/>
+              </w:rPr>
+            </w:pPr>
+            <w:r>
+              <w:rPr>
+                <w:rFonts w:ascii="Arial" w:hAnsi="Arial" w:cs="Arial"/>
+                <w:sz w:val="20"/>
+                <w:szCs w:val="20"/>
+              </w:rPr>
+              <w:t>The user will then click on the “Handbrake off” button.</w:t>
+            </w:r>
+          </w:p>
+          <w:p>
+            <w:pPr>
+              <w:pStyle w:val="ListParagraph"/>
+              <w:numPr>
+                <w:ilvl w:val="0"/>
+                <w:numId w:val="59"/>
+              </w:numPr>
+              <w:spacing w:after="0" w:line="240" w:lineRule="auto"/>
+              <w:jc w:val="both"/>
+              <w:rPr>
+                <w:rFonts w:ascii="Arial" w:hAnsi="Arial" w:cs="Arial"/>
+                <w:sz w:val="20"/>
+                <w:szCs w:val="20"/>
+              </w:rPr>
+            </w:pPr>
+            <w:r>
+              <w:rPr>
+                <w:rFonts w:ascii="Arial" w:hAnsi="Arial" w:cs="Arial"/>
+                <w:sz w:val="20"/>
+                <w:szCs w:val="20"/>
+              </w:rPr>
+              <w:t xml:space="preserve">The system will then show </w:t>
+            </w:r>
+            <w:proofErr w:type="gramStart"/>
+            <w:r>
+              <w:rPr>
+                <w:rFonts w:ascii="Arial" w:hAnsi="Arial" w:cs="Arial"/>
+                <w:sz w:val="20"/>
+                <w:szCs w:val="20"/>
+              </w:rPr>
+              <w:t>A</w:t>
+            </w:r>
+            <w:proofErr w:type="gramEnd"/>
+            <w:r>
+              <w:rPr>
+                <w:rFonts w:ascii="Arial" w:hAnsi="Arial" w:cs="Arial"/>
+                <w:sz w:val="20"/>
+                <w:szCs w:val="20"/>
+              </w:rPr>
+              <w:t xml:space="preserve"> flow of power from the battery to the parking brakes (current only goes once to the parking brakes).</w:t>
+            </w:r>
+          </w:p>
+          <w:p>
+            <w:pPr>
+              <w:pStyle w:val="ListParagraph"/>
+              <w:numPr>
+                <w:ilvl w:val="0"/>
+                <w:numId w:val="59"/>
+              </w:numPr>
+              <w:spacing w:after="0" w:line="240" w:lineRule="auto"/>
+              <w:jc w:val="both"/>
+              <w:rPr>
+                <w:rFonts w:ascii="Arial" w:hAnsi="Arial" w:cs="Arial"/>
+                <w:sz w:val="20"/>
+                <w:szCs w:val="20"/>
+              </w:rPr>
+            </w:pPr>
+            <w:r>
+              <w:rPr>
+                <w:rFonts w:ascii="Arial" w:hAnsi="Arial" w:cs="Arial"/>
+                <w:sz w:val="20"/>
+                <w:szCs w:val="20"/>
+              </w:rPr>
+              <w:t xml:space="preserve">The system will then show that the parking brakes has been disengaged by updating the persistent dashboard to turn off the handbrake symbol. </w:t>
+            </w:r>
+          </w:p>
+          <w:p>
+            <w:pPr>
+              <w:jc w:val="both"/>
+              <w:rPr>
+                <w:rFonts w:ascii="Arial" w:hAnsi="Arial" w:cs="Arial"/>
+                <w:sz w:val="20"/>
+                <w:szCs w:val="20"/>
+              </w:rPr>
+            </w:pPr>
+            <w:r>
+              <w:rPr>
+                <w:rFonts w:ascii="Arial" w:hAnsi="Arial" w:cs="Arial"/>
+                <w:sz w:val="20"/>
+                <w:szCs w:val="20"/>
+              </w:rPr>
+              <w:t>**probably need to take into consideration the current speed of the car.</w:t>
+            </w:r>
+            <w:r>
+              <w:rPr>
+                <w:rFonts w:ascii="Arial" w:hAnsi="Arial" w:cs="Arial"/>
+                <w:sz w:val="20"/>
+                <w:szCs w:val="20"/>
+              </w:rPr>
+              <w:t xml:space="preserve"> The user should be able to engage the handbrake even when the car is moving. Emergency braking.</w:t>
+            </w:r>
+            <w:r>
+              <w:rPr>
+                <w:rFonts w:ascii="Arial" w:hAnsi="Arial" w:cs="Arial"/>
+                <w:sz w:val="20"/>
+                <w:szCs w:val="20"/>
+              </w:rPr>
+              <w:t xml:space="preserve"> </w:t>
+            </w:r>
+          </w:p>
+        </w:tc>
+      </w:tr>
+    </w:tbl>
+    <w:p>
+      <w:pPr>
+        <w:rPr>
+          <w:b/>
+        </w:rPr>
+      </w:pPr>
+    </w:p>
+    <w:tbl>
+      <w:tblPr>
+        <w:tblStyle w:val="TableGrid"/>
+        <w:tblW w:w="0" w:type="auto"/>
+        <w:tblLook w:val="04A0" w:firstRow="1" w:lastRow="0" w:firstColumn="1" w:lastColumn="0" w:noHBand="0" w:noVBand="1"/>
+      </w:tblPr>
+      <w:tblGrid>
+        <w:gridCol w:w="7567"/>
+        <w:gridCol w:w="1449"/>
+      </w:tblGrid>
+      <w:tr>
+        <w:tc>
+          <w:tcPr>
+            <w:tcW w:w="7763" w:type="dxa"/>
+          </w:tcPr>
+          <w:p>
+            <w:pPr>
+              <w:jc w:val="both"/>
+              <w:rPr>
+                <w:rFonts w:ascii="Arial" w:hAnsi="Arial" w:cs="Arial"/>
+                <w:sz w:val="20"/>
+                <w:szCs w:val="20"/>
+              </w:rPr>
+            </w:pPr>
+            <w:r>
+              <w:rPr>
+                <w:rFonts w:ascii="Arial" w:hAnsi="Arial" w:cs="Arial"/>
+                <w:b/>
+                <w:sz w:val="20"/>
+                <w:szCs w:val="20"/>
+              </w:rPr>
+              <w:t xml:space="preserve">Name: </w:t>
+            </w:r>
+            <w:r>
+              <w:rPr>
+                <w:rFonts w:ascii="Arial" w:hAnsi="Arial" w:cs="Arial"/>
+                <w:sz w:val="20"/>
+                <w:szCs w:val="20"/>
+              </w:rPr>
+              <w:t>Simulating foot brakes</w:t>
+            </w:r>
+          </w:p>
+        </w:tc>
+        <w:tc>
+          <w:tcPr>
+            <w:tcW w:w="1479" w:type="dxa"/>
+          </w:tcPr>
+          <w:p>
+            <w:pPr>
+              <w:jc w:val="both"/>
+              <w:rPr>
+                <w:rFonts w:ascii="Arial" w:hAnsi="Arial" w:cs="Arial"/>
+                <w:sz w:val="20"/>
+                <w:szCs w:val="20"/>
+              </w:rPr>
+            </w:pPr>
+            <w:r>
+              <w:rPr>
+                <w:rFonts w:ascii="Arial" w:hAnsi="Arial" w:cs="Arial"/>
+                <w:b/>
+                <w:sz w:val="20"/>
+                <w:szCs w:val="20"/>
+              </w:rPr>
+              <w:t xml:space="preserve">ID: </w:t>
+            </w:r>
+            <w:r>
+              <w:rPr>
+                <w:rFonts w:ascii="Arial" w:hAnsi="Arial" w:cs="Arial"/>
+                <w:sz w:val="20"/>
+                <w:szCs w:val="20"/>
+              </w:rPr>
+              <w:t>33</w:t>
+            </w:r>
+          </w:p>
+        </w:tc>
+      </w:tr>
+      <w:tr>
+        <w:tc>
+          <w:tcPr>
+            <w:tcW w:w="9016" w:type="dxa"/>
+            <w:gridSpan w:val="2"/>
+          </w:tcPr>
+          <w:p>
+            <w:pPr>
+              <w:jc w:val="both"/>
+              <w:rPr>
+                <w:rFonts w:ascii="Arial" w:hAnsi="Arial" w:cs="Arial"/>
+                <w:sz w:val="20"/>
+                <w:szCs w:val="20"/>
+              </w:rPr>
+            </w:pPr>
+            <w:r>
+              <w:rPr>
+                <w:rFonts w:ascii="Arial" w:hAnsi="Arial" w:cs="Arial"/>
+                <w:b/>
+                <w:sz w:val="20"/>
+                <w:szCs w:val="20"/>
+              </w:rPr>
+              <w:t xml:space="preserve">Stakeholders and Goals: </w:t>
+            </w:r>
+            <w:r>
+              <w:rPr>
+                <w:rFonts w:ascii="Arial" w:hAnsi="Arial" w:cs="Arial"/>
+                <w:sz w:val="20"/>
+                <w:szCs w:val="20"/>
+              </w:rPr>
+              <w:t xml:space="preserve">User – to </w:t>
+            </w:r>
+            <w:r>
+              <w:rPr>
+                <w:rFonts w:ascii="Arial" w:hAnsi="Arial" w:cs="Arial"/>
+                <w:sz w:val="20"/>
+                <w:szCs w:val="20"/>
+              </w:rPr>
+              <w:t xml:space="preserve">simulate </w:t>
+            </w:r>
+            <w:r>
+              <w:rPr>
+                <w:rFonts w:ascii="Arial" w:hAnsi="Arial" w:cs="Arial"/>
+                <w:sz w:val="20"/>
+                <w:szCs w:val="20"/>
+              </w:rPr>
+              <w:t>the foot brakes</w:t>
+            </w:r>
+          </w:p>
+        </w:tc>
+      </w:tr>
+      <w:tr>
+        <w:tc>
+          <w:tcPr>
+            <w:tcW w:w="9016" w:type="dxa"/>
+            <w:gridSpan w:val="2"/>
+          </w:tcPr>
+          <w:p>
+            <w:pPr>
+              <w:jc w:val="both"/>
+              <w:rPr>
+                <w:rFonts w:ascii="Arial" w:hAnsi="Arial" w:cs="Arial"/>
+                <w:sz w:val="20"/>
+                <w:szCs w:val="20"/>
+              </w:rPr>
+            </w:pPr>
+            <w:r>
+              <w:rPr>
+                <w:rFonts w:ascii="Arial" w:hAnsi="Arial" w:cs="Arial"/>
+                <w:b/>
+                <w:sz w:val="20"/>
+                <w:szCs w:val="20"/>
+              </w:rPr>
+              <w:t xml:space="preserve">Description: </w:t>
+            </w:r>
+            <w:r>
+              <w:rPr>
+                <w:rFonts w:ascii="Arial" w:hAnsi="Arial" w:cs="Arial"/>
+                <w:sz w:val="20"/>
+                <w:szCs w:val="20"/>
+              </w:rPr>
+              <w:t xml:space="preserve">A user wants to </w:t>
+            </w:r>
+            <w:r>
+              <w:rPr>
+                <w:rFonts w:ascii="Arial" w:hAnsi="Arial" w:cs="Arial"/>
+                <w:sz w:val="20"/>
+                <w:szCs w:val="20"/>
+              </w:rPr>
+              <w:t xml:space="preserve">simulate </w:t>
+            </w:r>
+            <w:r>
+              <w:rPr>
+                <w:rFonts w:ascii="Arial" w:hAnsi="Arial" w:cs="Arial"/>
+                <w:sz w:val="20"/>
+                <w:szCs w:val="20"/>
+              </w:rPr>
+              <w:t>the foot brakes</w:t>
+            </w:r>
+          </w:p>
+        </w:tc>
+      </w:tr>
+      <w:tr>
+        <w:tc>
+          <w:tcPr>
+            <w:tcW w:w="9016" w:type="dxa"/>
+            <w:gridSpan w:val="2"/>
+          </w:tcPr>
+          <w:p>
+            <w:pPr>
+              <w:jc w:val="both"/>
+              <w:rPr>
+                <w:rFonts w:ascii="Arial" w:hAnsi="Arial" w:cs="Arial"/>
+                <w:sz w:val="20"/>
+                <w:szCs w:val="20"/>
+              </w:rPr>
+            </w:pPr>
+            <w:r>
+              <w:rPr>
+                <w:rFonts w:ascii="Arial" w:hAnsi="Arial" w:cs="Arial"/>
+                <w:b/>
+                <w:sz w:val="20"/>
+                <w:szCs w:val="20"/>
+              </w:rPr>
+              <w:t xml:space="preserve">Actors: </w:t>
+            </w:r>
+            <w:r>
+              <w:rPr>
+                <w:rFonts w:ascii="Arial" w:hAnsi="Arial" w:cs="Arial"/>
+                <w:sz w:val="20"/>
+                <w:szCs w:val="20"/>
+              </w:rPr>
+              <w:t>User</w:t>
+            </w:r>
+          </w:p>
+        </w:tc>
+      </w:tr>
+      <w:tr>
+        <w:tc>
+          <w:tcPr>
+            <w:tcW w:w="9016" w:type="dxa"/>
+            <w:gridSpan w:val="2"/>
+          </w:tcPr>
+          <w:p>
+            <w:pPr>
+              <w:jc w:val="both"/>
+              <w:rPr>
+                <w:rFonts w:ascii="Arial" w:hAnsi="Arial" w:cs="Arial"/>
+                <w:sz w:val="20"/>
+                <w:szCs w:val="20"/>
+              </w:rPr>
+            </w:pPr>
+            <w:r>
+              <w:rPr>
+                <w:rFonts w:ascii="Arial" w:hAnsi="Arial" w:cs="Arial"/>
+                <w:b/>
+                <w:sz w:val="20"/>
+                <w:szCs w:val="20"/>
+              </w:rPr>
+              <w:t xml:space="preserve">Trigger: </w:t>
+            </w:r>
+            <w:r>
+              <w:rPr>
+                <w:rFonts w:ascii="Arial" w:hAnsi="Arial" w:cs="Arial"/>
+                <w:sz w:val="20"/>
+                <w:szCs w:val="20"/>
+              </w:rPr>
+              <w:t xml:space="preserve">User runs the application and </w:t>
+            </w:r>
+            <w:r>
+              <w:rPr>
+                <w:rFonts w:ascii="Arial" w:hAnsi="Arial" w:cs="Arial"/>
+                <w:sz w:val="20"/>
+                <w:szCs w:val="20"/>
+              </w:rPr>
+              <w:t xml:space="preserve">wishes to </w:t>
+            </w:r>
+            <w:r>
+              <w:rPr>
+                <w:rFonts w:ascii="Arial" w:hAnsi="Arial" w:cs="Arial"/>
+                <w:sz w:val="20"/>
+                <w:szCs w:val="20"/>
+              </w:rPr>
+              <w:t>simulate the foot brakes</w:t>
+            </w:r>
+          </w:p>
+        </w:tc>
+      </w:tr>
+      <w:tr>
+        <w:tc>
+          <w:tcPr>
+            <w:tcW w:w="9016" w:type="dxa"/>
+            <w:gridSpan w:val="2"/>
+          </w:tcPr>
+          <w:p>
+            <w:pPr>
+              <w:jc w:val="both"/>
+              <w:rPr>
+                <w:rFonts w:ascii="Arial" w:hAnsi="Arial" w:cs="Arial"/>
+                <w:b/>
+                <w:sz w:val="20"/>
+                <w:szCs w:val="20"/>
+              </w:rPr>
+            </w:pPr>
+            <w:r>
+              <w:rPr>
+                <w:rFonts w:ascii="Arial" w:hAnsi="Arial" w:cs="Arial"/>
+                <w:b/>
+                <w:sz w:val="20"/>
+                <w:szCs w:val="20"/>
+              </w:rPr>
+              <w:t xml:space="preserve">Normal Flow: </w:t>
+            </w:r>
+          </w:p>
+          <w:p>
+            <w:pPr>
+              <w:pStyle w:val="ListParagraph"/>
+              <w:numPr>
+                <w:ilvl w:val="0"/>
+                <w:numId w:val="64"/>
+              </w:numPr>
+              <w:spacing w:after="0" w:line="240" w:lineRule="auto"/>
+              <w:jc w:val="both"/>
+              <w:rPr>
+                <w:rFonts w:ascii="Arial" w:hAnsi="Arial" w:cs="Arial"/>
+                <w:sz w:val="20"/>
+                <w:szCs w:val="20"/>
+              </w:rPr>
+            </w:pPr>
+            <w:r>
+              <w:rPr>
+                <w:rFonts w:ascii="Arial" w:hAnsi="Arial" w:cs="Arial"/>
+                <w:sz w:val="20"/>
+                <w:szCs w:val="20"/>
+              </w:rPr>
+              <w:t xml:space="preserve">User reaches the main page of the system and clicks on the “Simulation” button. The user will be brought to the simulation page where the user will be able to view the persistent dashboard and also a list of simulations. </w:t>
+            </w:r>
+          </w:p>
+          <w:p>
+            <w:pPr>
+              <w:pStyle w:val="ListParagraph"/>
+              <w:numPr>
+                <w:ilvl w:val="0"/>
+                <w:numId w:val="64"/>
+              </w:numPr>
+              <w:spacing w:after="0" w:line="240" w:lineRule="auto"/>
+              <w:jc w:val="both"/>
+              <w:rPr>
+                <w:rFonts w:ascii="Arial" w:hAnsi="Arial" w:cs="Arial"/>
+                <w:sz w:val="20"/>
+                <w:szCs w:val="20"/>
+              </w:rPr>
+            </w:pPr>
+            <w:r>
+              <w:rPr>
+                <w:rFonts w:ascii="Arial" w:hAnsi="Arial" w:cs="Arial"/>
+                <w:sz w:val="20"/>
+                <w:szCs w:val="20"/>
+              </w:rPr>
+              <w:t>On the list of simulations available to the user, the user will then click on “</w:t>
+            </w:r>
+            <w:r>
+              <w:rPr>
+                <w:rFonts w:ascii="Arial" w:hAnsi="Arial" w:cs="Arial"/>
+                <w:sz w:val="20"/>
+                <w:szCs w:val="20"/>
+              </w:rPr>
+              <w:t>Braking</w:t>
+            </w:r>
+            <w:r>
+              <w:rPr>
+                <w:rFonts w:ascii="Arial" w:hAnsi="Arial" w:cs="Arial"/>
+                <w:sz w:val="20"/>
+                <w:szCs w:val="20"/>
+              </w:rPr>
+              <w:t xml:space="preserve"> System”. The window (</w:t>
+            </w:r>
+            <w:proofErr w:type="spellStart"/>
+            <w:r>
+              <w:rPr>
+                <w:rFonts w:ascii="Arial" w:hAnsi="Arial" w:cs="Arial"/>
+                <w:sz w:val="20"/>
+                <w:szCs w:val="20"/>
+              </w:rPr>
+              <w:t>i.e</w:t>
+            </w:r>
+            <w:proofErr w:type="spellEnd"/>
+            <w:r>
+              <w:rPr>
+                <w:rFonts w:ascii="Arial" w:hAnsi="Arial" w:cs="Arial"/>
+                <w:sz w:val="20"/>
+                <w:szCs w:val="20"/>
+              </w:rPr>
+              <w:t xml:space="preserve"> the simulation window) below the persistent dashboard will then be updated. The user will then be able to view the</w:t>
+            </w:r>
+            <w:r>
+              <w:rPr>
+                <w:rFonts w:ascii="Arial" w:hAnsi="Arial" w:cs="Arial"/>
+                <w:sz w:val="20"/>
+                <w:szCs w:val="20"/>
+              </w:rPr>
+              <w:t xml:space="preserve"> components for the braking system, which includes the battery, the brake pump, the brake fluid, the hand brake and the brake pads</w:t>
+            </w:r>
+            <w:r>
+              <w:rPr>
+                <w:rFonts w:ascii="Arial" w:hAnsi="Arial" w:cs="Arial"/>
+                <w:sz w:val="20"/>
+                <w:szCs w:val="20"/>
+              </w:rPr>
+              <w:t xml:space="preserve">. There will also be a few buttons available for the user which includes </w:t>
+            </w:r>
+            <w:r>
+              <w:rPr>
+                <w:rFonts w:ascii="Arial" w:hAnsi="Arial" w:cs="Arial"/>
+                <w:sz w:val="20"/>
+                <w:szCs w:val="20"/>
+              </w:rPr>
+              <w:t>“Handbrake” and the “Foot brake”.</w:t>
+            </w:r>
+          </w:p>
+          <w:p>
+            <w:pPr>
+              <w:pStyle w:val="ListParagraph"/>
+              <w:numPr>
+                <w:ilvl w:val="0"/>
+                <w:numId w:val="64"/>
+              </w:numPr>
+              <w:spacing w:after="0" w:line="240" w:lineRule="auto"/>
+              <w:jc w:val="both"/>
+              <w:rPr>
+                <w:rFonts w:ascii="Arial" w:hAnsi="Arial" w:cs="Arial"/>
+                <w:sz w:val="20"/>
+                <w:szCs w:val="20"/>
+              </w:rPr>
+            </w:pPr>
+            <w:r>
+              <w:rPr>
+                <w:rFonts w:ascii="Arial" w:hAnsi="Arial" w:cs="Arial"/>
+                <w:sz w:val="20"/>
+                <w:szCs w:val="20"/>
+              </w:rPr>
+              <w:t xml:space="preserve">On the persistent dashboard the user will be able to see the “Start Engine” button (What the user may see may differ depending if the engine of the car is on/off). The user will then click on it to start the engine. </w:t>
+            </w:r>
+          </w:p>
+          <w:p>
+            <w:pPr>
+              <w:pStyle w:val="ListParagraph"/>
+              <w:numPr>
+                <w:ilvl w:val="0"/>
+                <w:numId w:val="64"/>
+              </w:numPr>
+              <w:spacing w:after="0" w:line="240" w:lineRule="auto"/>
+              <w:jc w:val="both"/>
+              <w:rPr>
+                <w:rFonts w:ascii="Arial" w:hAnsi="Arial" w:cs="Arial"/>
+                <w:sz w:val="20"/>
+                <w:szCs w:val="20"/>
+              </w:rPr>
+            </w:pPr>
+            <w:r>
+              <w:rPr>
+                <w:rFonts w:ascii="Arial" w:hAnsi="Arial" w:cs="Arial"/>
+                <w:sz w:val="20"/>
+                <w:szCs w:val="20"/>
+              </w:rPr>
+              <w:t>The system will show that the engine has started, by showing different components being lit up on the dashboard.</w:t>
+            </w:r>
+          </w:p>
+          <w:p>
+            <w:pPr>
+              <w:pStyle w:val="ListParagraph"/>
+              <w:numPr>
+                <w:ilvl w:val="0"/>
+                <w:numId w:val="64"/>
+              </w:numPr>
+              <w:spacing w:after="0" w:line="240" w:lineRule="auto"/>
+              <w:jc w:val="both"/>
+              <w:rPr>
+                <w:rFonts w:ascii="Arial" w:hAnsi="Arial" w:cs="Arial"/>
+                <w:sz w:val="20"/>
+                <w:szCs w:val="20"/>
+              </w:rPr>
+            </w:pPr>
+            <w:r>
+              <w:rPr>
+                <w:rFonts w:ascii="Arial" w:hAnsi="Arial" w:cs="Arial"/>
+                <w:sz w:val="20"/>
+                <w:szCs w:val="20"/>
+              </w:rPr>
+              <w:t>T</w:t>
+            </w:r>
+            <w:r>
+              <w:rPr>
+                <w:rFonts w:ascii="Arial" w:hAnsi="Arial" w:cs="Arial"/>
+                <w:sz w:val="20"/>
+                <w:szCs w:val="20"/>
+              </w:rPr>
+              <w:t xml:space="preserve">he </w:t>
+            </w:r>
+            <w:r>
+              <w:rPr>
+                <w:rFonts w:ascii="Arial" w:hAnsi="Arial" w:cs="Arial"/>
+                <w:sz w:val="20"/>
+                <w:szCs w:val="20"/>
+              </w:rPr>
+              <w:t>user increase the speed of the car by clicking on</w:t>
+            </w:r>
+            <w:r>
+              <w:rPr>
+                <w:rFonts w:ascii="Arial" w:hAnsi="Arial" w:cs="Arial"/>
+                <w:sz w:val="20"/>
+                <w:szCs w:val="20"/>
+              </w:rPr>
+              <w:t xml:space="preserve"> the “+” symbol under the “Speed” section (This is on the persistent dashbo</w:t>
+            </w:r>
+            <w:r>
+              <w:rPr>
+                <w:rFonts w:ascii="Arial" w:hAnsi="Arial" w:cs="Arial"/>
+                <w:sz w:val="20"/>
+                <w:szCs w:val="20"/>
+              </w:rPr>
+              <w:t>ard) until he/she has reached 60</w:t>
+            </w:r>
+            <w:r>
+              <w:rPr>
+                <w:rFonts w:ascii="Arial" w:hAnsi="Arial" w:cs="Arial"/>
+                <w:sz w:val="20"/>
+                <w:szCs w:val="20"/>
+              </w:rPr>
+              <w:t xml:space="preserve">km/h.  </w:t>
+            </w:r>
+          </w:p>
+          <w:p>
+            <w:pPr>
+              <w:pStyle w:val="ListParagraph"/>
+              <w:numPr>
+                <w:ilvl w:val="0"/>
+                <w:numId w:val="64"/>
+              </w:numPr>
+              <w:spacing w:after="0" w:line="240" w:lineRule="auto"/>
+              <w:jc w:val="both"/>
+              <w:rPr>
+                <w:rFonts w:ascii="Arial" w:hAnsi="Arial" w:cs="Arial"/>
+                <w:sz w:val="20"/>
+                <w:szCs w:val="20"/>
+              </w:rPr>
+            </w:pPr>
+            <w:r>
+              <w:rPr>
+                <w:rFonts w:ascii="Arial" w:hAnsi="Arial" w:cs="Arial"/>
+                <w:sz w:val="20"/>
+                <w:szCs w:val="20"/>
+              </w:rPr>
+              <w:t xml:space="preserve">The system will then display an increase in speed of the car on the dashboard. </w:t>
+            </w:r>
+          </w:p>
+          <w:p>
+            <w:pPr>
+              <w:pStyle w:val="ListParagraph"/>
+              <w:numPr>
+                <w:ilvl w:val="0"/>
+                <w:numId w:val="64"/>
+              </w:numPr>
+              <w:spacing w:after="0" w:line="240" w:lineRule="auto"/>
+              <w:jc w:val="both"/>
+              <w:rPr>
+                <w:rFonts w:ascii="Arial" w:hAnsi="Arial" w:cs="Arial"/>
+                <w:sz w:val="20"/>
+                <w:szCs w:val="20"/>
+              </w:rPr>
+            </w:pPr>
+            <w:r>
+              <w:rPr>
+                <w:rFonts w:ascii="Arial" w:hAnsi="Arial" w:cs="Arial"/>
+                <w:sz w:val="20"/>
+                <w:szCs w:val="20"/>
+              </w:rPr>
+              <w:t xml:space="preserve">The user will then </w:t>
+            </w:r>
+            <w:r>
+              <w:rPr>
+                <w:rFonts w:ascii="Arial" w:hAnsi="Arial" w:cs="Arial"/>
+                <w:sz w:val="20"/>
+                <w:szCs w:val="20"/>
+              </w:rPr>
+              <w:t>CLICK AND HOLD on the “Foot brake” button.</w:t>
+            </w:r>
+          </w:p>
+          <w:p>
+            <w:pPr>
+              <w:pStyle w:val="ListParagraph"/>
+              <w:numPr>
+                <w:ilvl w:val="0"/>
+                <w:numId w:val="64"/>
+              </w:numPr>
+              <w:spacing w:after="0" w:line="240" w:lineRule="auto"/>
+              <w:jc w:val="both"/>
+              <w:rPr>
+                <w:rFonts w:ascii="Arial" w:hAnsi="Arial" w:cs="Arial"/>
+                <w:sz w:val="20"/>
+                <w:szCs w:val="20"/>
+              </w:rPr>
+            </w:pPr>
+            <w:r>
+              <w:rPr>
+                <w:rFonts w:ascii="Arial" w:hAnsi="Arial" w:cs="Arial"/>
+                <w:sz w:val="20"/>
+                <w:szCs w:val="20"/>
+              </w:rPr>
+              <w:t>The</w:t>
+            </w:r>
+            <w:r>
+              <w:rPr>
+                <w:rFonts w:ascii="Arial" w:hAnsi="Arial" w:cs="Arial"/>
+                <w:sz w:val="20"/>
+                <w:szCs w:val="20"/>
+              </w:rPr>
+              <w:t xml:space="preserve"> system will then send a signal from the foot brake to the brake pump. </w:t>
+            </w:r>
+          </w:p>
+          <w:p>
+            <w:pPr>
+              <w:pStyle w:val="ListParagraph"/>
+              <w:numPr>
+                <w:ilvl w:val="0"/>
+                <w:numId w:val="64"/>
+              </w:numPr>
+              <w:spacing w:after="0" w:line="240" w:lineRule="auto"/>
+              <w:jc w:val="both"/>
+              <w:rPr>
+                <w:rFonts w:ascii="Arial" w:hAnsi="Arial" w:cs="Arial"/>
+                <w:sz w:val="20"/>
+                <w:szCs w:val="20"/>
+              </w:rPr>
+            </w:pPr>
+            <w:r>
+              <w:rPr>
+                <w:rFonts w:ascii="Arial" w:hAnsi="Arial" w:cs="Arial"/>
+                <w:sz w:val="20"/>
+                <w:szCs w:val="20"/>
+              </w:rPr>
+              <w:t xml:space="preserve">The system will also show that the brake pump will constantly pump brake fluid to the 4 wheels of the car. </w:t>
+            </w:r>
+          </w:p>
+          <w:p>
+            <w:pPr>
+              <w:pStyle w:val="ListParagraph"/>
+              <w:numPr>
+                <w:ilvl w:val="0"/>
+                <w:numId w:val="64"/>
+              </w:numPr>
+              <w:spacing w:after="0" w:line="240" w:lineRule="auto"/>
+              <w:jc w:val="both"/>
+              <w:rPr>
+                <w:rFonts w:ascii="Arial" w:hAnsi="Arial" w:cs="Arial"/>
+                <w:sz w:val="20"/>
+                <w:szCs w:val="20"/>
+              </w:rPr>
+            </w:pPr>
+            <w:r>
+              <w:rPr>
+                <w:rFonts w:ascii="Arial" w:hAnsi="Arial" w:cs="Arial"/>
+                <w:sz w:val="20"/>
+                <w:szCs w:val="20"/>
+              </w:rPr>
+              <w:t>The system will then</w:t>
+            </w:r>
+            <w:r>
+              <w:rPr>
+                <w:rFonts w:ascii="Arial" w:hAnsi="Arial" w:cs="Arial"/>
+                <w:sz w:val="20"/>
+                <w:szCs w:val="20"/>
+              </w:rPr>
+              <w:t xml:space="preserve"> constantly</w:t>
+            </w:r>
+            <w:r>
+              <w:rPr>
+                <w:rFonts w:ascii="Arial" w:hAnsi="Arial" w:cs="Arial"/>
+                <w:sz w:val="20"/>
+                <w:szCs w:val="20"/>
+              </w:rPr>
+              <w:t xml:space="preserve"> update </w:t>
+            </w:r>
+            <w:r>
+              <w:rPr>
+                <w:rFonts w:ascii="Arial" w:hAnsi="Arial" w:cs="Arial"/>
+                <w:sz w:val="20"/>
+                <w:szCs w:val="20"/>
+              </w:rPr>
+              <w:t xml:space="preserve">the speed of the </w:t>
+            </w:r>
+            <w:r>
+              <w:rPr>
+                <w:rFonts w:ascii="Arial" w:hAnsi="Arial" w:cs="Arial"/>
+                <w:sz w:val="20"/>
+                <w:szCs w:val="20"/>
+              </w:rPr>
+              <w:t>car on the persistent dashboard at a reducing rate of 15km/h</w:t>
+            </w:r>
+            <w:r>
+              <w:rPr>
+                <w:rFonts w:ascii="Arial" w:hAnsi="Arial" w:cs="Arial"/>
+                <w:sz w:val="20"/>
+                <w:szCs w:val="20"/>
+              </w:rPr>
+              <w:t>.</w:t>
+            </w:r>
+          </w:p>
+          <w:p>
+            <w:pPr>
+              <w:pStyle w:val="ListParagraph"/>
+              <w:numPr>
+                <w:ilvl w:val="0"/>
+                <w:numId w:val="64"/>
+              </w:numPr>
+              <w:spacing w:after="0" w:line="240" w:lineRule="auto"/>
+              <w:jc w:val="both"/>
+              <w:rPr>
+                <w:rFonts w:ascii="Arial" w:hAnsi="Arial" w:cs="Arial"/>
+                <w:sz w:val="20"/>
+                <w:szCs w:val="20"/>
+              </w:rPr>
+            </w:pPr>
+            <w:r>
+              <w:rPr>
+                <w:rFonts w:ascii="Arial" w:hAnsi="Arial" w:cs="Arial"/>
+                <w:sz w:val="20"/>
+                <w:szCs w:val="20"/>
+              </w:rPr>
+              <w:lastRenderedPageBreak/>
+              <w:t>End.</w:t>
+            </w:r>
+          </w:p>
+        </w:tc>
+      </w:tr>
+      <w:tr>
+        <w:tc>
+          <w:tcPr>
+            <w:tcW w:w="9016" w:type="dxa"/>
+            <w:gridSpan w:val="2"/>
+          </w:tcPr>
+          <w:p>
+            <w:pPr>
+              <w:jc w:val="both"/>
+              <w:rPr>
+                <w:rFonts w:ascii="Arial" w:hAnsi="Arial" w:cs="Arial"/>
+                <w:sz w:val="20"/>
+                <w:szCs w:val="20"/>
+              </w:rPr>
+            </w:pPr>
+            <w:r>
+              <w:rPr>
+                <w:rFonts w:ascii="Arial" w:hAnsi="Arial" w:cs="Arial"/>
+                <w:b/>
+                <w:sz w:val="20"/>
+                <w:szCs w:val="20"/>
+              </w:rPr>
+              <w:lastRenderedPageBreak/>
+              <w:t xml:space="preserve">Sub-Flows: </w:t>
+            </w:r>
+            <w:r>
+              <w:rPr>
+                <w:rFonts w:ascii="Arial" w:hAnsi="Arial" w:cs="Arial"/>
+                <w:sz w:val="20"/>
+                <w:szCs w:val="20"/>
+              </w:rPr>
+              <w:t>None</w:t>
+            </w:r>
+          </w:p>
+        </w:tc>
+      </w:tr>
+      <w:tr>
+        <w:trPr>
+          <w:trHeight w:val="50"/>
+        </w:trPr>
+        <w:tc>
+          <w:tcPr>
+            <w:tcW w:w="9016" w:type="dxa"/>
+            <w:gridSpan w:val="2"/>
+          </w:tcPr>
+          <w:p>
+            <w:pPr>
+              <w:jc w:val="both"/>
+              <w:rPr>
+                <w:rFonts w:ascii="Arial" w:hAnsi="Arial" w:cs="Arial"/>
+                <w:sz w:val="20"/>
+                <w:szCs w:val="20"/>
+              </w:rPr>
+            </w:pPr>
+            <w:r>
+              <w:rPr>
+                <w:rFonts w:ascii="Arial" w:hAnsi="Arial" w:cs="Arial"/>
+                <w:b/>
+                <w:sz w:val="20"/>
+                <w:szCs w:val="20"/>
+              </w:rPr>
+              <w:t xml:space="preserve">Alternative/Exceptional Flows: </w:t>
+            </w:r>
+            <w:r>
+              <w:rPr>
+                <w:rFonts w:ascii="Arial" w:hAnsi="Arial" w:cs="Arial"/>
+                <w:sz w:val="20"/>
+                <w:szCs w:val="20"/>
+              </w:rPr>
+              <w:t>None</w:t>
+            </w:r>
+            <w:r>
+              <w:rPr>
+                <w:rFonts w:ascii="Arial" w:hAnsi="Arial" w:cs="Arial"/>
+                <w:sz w:val="20"/>
+                <w:szCs w:val="20"/>
+              </w:rPr>
+              <w:t xml:space="preserve"> </w:t>
+            </w:r>
+          </w:p>
+        </w:tc>
+      </w:tr>
+    </w:tbl>
+    <w:p>
+      <w:pPr>
+        <w:rPr>
+          <w:b/>
+        </w:rPr>
+      </w:pPr>
+    </w:p>
+    <w:p>
+      <w:pPr>
+        <w:pStyle w:val="ListParagraph"/>
+        <w:numPr>
+          <w:ilvl w:val="0"/>
+          <w:numId w:val="65"/>
+        </w:numPr>
+        <w:rPr>
+          <w:b/>
+        </w:rPr>
+      </w:pPr>
+      <w:r>
+        <w:rPr>
+          <w:b/>
+        </w:rPr>
+        <w:t>Simulate adding attachment</w:t>
+      </w:r>
+      <w:bookmarkStart w:id="0" w:name="_GoBack"/>
+      <w:bookmarkEnd w:id="0"/>
+      <w:r>
+        <w:rPr>
+          <w:b/>
+        </w:rPr>
         <w:br w:type="page"/>
       </w:r>
     </w:p>
@@ -25924,6 +27668,95 @@
     </w:lvl>
   </w:abstractNum>
   <w:abstractNum w:abstractNumId="12" w15:restartNumberingAfterBreak="0">
+    <w:nsid w:val="1C576377"/>
+    <w:multiLevelType w:val="hybridMultilevel"/>
+    <w:tmpl w:val="69C4E502"/>
+    <w:lvl w:ilvl="0" w:tplc="D73E0EF0">
+      <w:start w:val="1"/>
+      <w:numFmt w:val="decimal"/>
+      <w:lvlText w:val="%1."/>
+      <w:lvlJc w:val="left"/>
+      <w:pPr>
+        <w:ind w:left="720" w:hanging="360"/>
+      </w:pPr>
+      <w:rPr>
+        <w:rFonts w:hint="default"/>
+      </w:rPr>
+    </w:lvl>
+    <w:lvl w:ilvl="1" w:tplc="44090019" w:tentative="1">
+      <w:start w:val="1"/>
+      <w:numFmt w:val="lowerLetter"/>
+      <w:lvlText w:val="%2."/>
+      <w:lvlJc w:val="left"/>
+      <w:pPr>
+        <w:ind w:left="1440" w:hanging="360"/>
+      </w:pPr>
+    </w:lvl>
+    <w:lvl w:ilvl="2" w:tplc="4409001B" w:tentative="1">
+      <w:start w:val="1"/>
+      <w:numFmt w:val="lowerRoman"/>
+      <w:lvlText w:val="%3."/>
+      <w:lvlJc w:val="right"/>
+      <w:pPr>
+        <w:ind w:left="2160" w:hanging="180"/>
+      </w:pPr>
+    </w:lvl>
+    <w:lvl w:ilvl="3" w:tplc="4409000F" w:tentative="1">
+      <w:start w:val="1"/>
+      <w:numFmt w:val="decimal"/>
+      <w:lvlText w:val="%4."/>
+      <w:lvlJc w:val="left"/>
+      <w:pPr>
+        <w:ind w:left="2880" w:hanging="360"/>
+      </w:pPr>
+    </w:lvl>
+    <w:lvl w:ilvl="4" w:tplc="44090019" w:tentative="1">
+      <w:start w:val="1"/>
+      <w:numFmt w:val="lowerLetter"/>
+      <w:lvlText w:val="%5."/>
+      <w:lvlJc w:val="left"/>
+      <w:pPr>
+        <w:ind w:left="3600" w:hanging="360"/>
+      </w:pPr>
+    </w:lvl>
+    <w:lvl w:ilvl="5" w:tplc="4409001B" w:tentative="1">
+      <w:start w:val="1"/>
+      <w:numFmt w:val="lowerRoman"/>
+      <w:lvlText w:val="%6."/>
+      <w:lvlJc w:val="right"/>
+      <w:pPr>
+        <w:ind w:left="4320" w:hanging="180"/>
+      </w:pPr>
+    </w:lvl>
+    <w:lvl w:ilvl="6" w:tplc="4409000F" w:tentative="1">
+      <w:start w:val="1"/>
+      <w:numFmt w:val="decimal"/>
+      <w:lvlText w:val="%7."/>
+      <w:lvlJc w:val="left"/>
+      <w:pPr>
+        <w:ind w:left="5040" w:hanging="360"/>
+      </w:pPr>
+    </w:lvl>
+    <w:lvl w:ilvl="7" w:tplc="44090019" w:tentative="1">
+      <w:start w:val="1"/>
+      <w:numFmt w:val="lowerLetter"/>
+      <w:lvlText w:val="%8."/>
+      <w:lvlJc w:val="left"/>
+      <w:pPr>
+        <w:ind w:left="5760" w:hanging="360"/>
+      </w:pPr>
+    </w:lvl>
+    <w:lvl w:ilvl="8" w:tplc="4409001B" w:tentative="1">
+      <w:start w:val="1"/>
+      <w:numFmt w:val="lowerRoman"/>
+      <w:lvlText w:val="%9."/>
+      <w:lvlJc w:val="right"/>
+      <w:pPr>
+        <w:ind w:left="6480" w:hanging="180"/>
+      </w:pPr>
+    </w:lvl>
+  </w:abstractNum>
+  <w:abstractNum w:abstractNumId="13" w15:restartNumberingAfterBreak="0">
     <w:nsid w:val="1E474408"/>
     <w:multiLevelType w:val="hybridMultilevel"/>
     <w:tmpl w:val="77E8A484"/>
@@ -26012,7 +27845,7 @@
       </w:pPr>
     </w:lvl>
   </w:abstractNum>
-  <w:abstractNum w:abstractNumId="13" w15:restartNumberingAfterBreak="0">
+  <w:abstractNum w:abstractNumId="14" w15:restartNumberingAfterBreak="0">
     <w:nsid w:val="1FF93B52"/>
     <w:multiLevelType w:val="hybridMultilevel"/>
     <w:tmpl w:val="BCD24EDC"/>
@@ -26101,7 +27934,7 @@
       </w:pPr>
     </w:lvl>
   </w:abstractNum>
-  <w:abstractNum w:abstractNumId="14" w15:restartNumberingAfterBreak="0">
+  <w:abstractNum w:abstractNumId="15" w15:restartNumberingAfterBreak="0">
     <w:nsid w:val="25043E8F"/>
     <w:multiLevelType w:val="hybridMultilevel"/>
     <w:tmpl w:val="77E8A484"/>
@@ -26190,7 +28023,7 @@
       </w:pPr>
     </w:lvl>
   </w:abstractNum>
-  <w:abstractNum w:abstractNumId="15" w15:restartNumberingAfterBreak="0">
+  <w:abstractNum w:abstractNumId="16" w15:restartNumberingAfterBreak="0">
     <w:nsid w:val="257E08BA"/>
     <w:multiLevelType w:val="hybridMultilevel"/>
     <w:tmpl w:val="D2D24DBC"/>
@@ -26279,7 +28112,7 @@
       </w:pPr>
     </w:lvl>
   </w:abstractNum>
-  <w:abstractNum w:abstractNumId="16" w15:restartNumberingAfterBreak="0">
+  <w:abstractNum w:abstractNumId="17" w15:restartNumberingAfterBreak="0">
     <w:nsid w:val="27D55104"/>
     <w:multiLevelType w:val="hybridMultilevel"/>
     <w:tmpl w:val="2C7013FC"/>
@@ -26368,7 +28201,7 @@
       </w:pPr>
     </w:lvl>
   </w:abstractNum>
-  <w:abstractNum w:abstractNumId="17" w15:restartNumberingAfterBreak="0">
+  <w:abstractNum w:abstractNumId="18" w15:restartNumberingAfterBreak="0">
     <w:nsid w:val="28BB5A40"/>
     <w:multiLevelType w:val="hybridMultilevel"/>
     <w:tmpl w:val="69C4E502"/>
@@ -26457,7 +28290,7 @@
       </w:pPr>
     </w:lvl>
   </w:abstractNum>
-  <w:abstractNum w:abstractNumId="18" w15:restartNumberingAfterBreak="0">
+  <w:abstractNum w:abstractNumId="19" w15:restartNumberingAfterBreak="0">
     <w:nsid w:val="303058B7"/>
     <w:multiLevelType w:val="hybridMultilevel"/>
     <w:tmpl w:val="77E8A484"/>
@@ -26546,7 +28379,96 @@
       </w:pPr>
     </w:lvl>
   </w:abstractNum>
-  <w:abstractNum w:abstractNumId="19" w15:restartNumberingAfterBreak="0">
+  <w:abstractNum w:abstractNumId="20" w15:restartNumberingAfterBreak="0">
+    <w:nsid w:val="30B13EA6"/>
+    <w:multiLevelType w:val="hybridMultilevel"/>
+    <w:tmpl w:val="61E63D7E"/>
+    <w:lvl w:ilvl="0" w:tplc="32D0D9B4">
+      <w:start w:val="8"/>
+      <w:numFmt w:val="decimal"/>
+      <w:lvlText w:val="%1."/>
+      <w:lvlJc w:val="left"/>
+      <w:pPr>
+        <w:ind w:left="720" w:hanging="360"/>
+      </w:pPr>
+      <w:rPr>
+        <w:rFonts w:hint="default"/>
+      </w:rPr>
+    </w:lvl>
+    <w:lvl w:ilvl="1" w:tplc="44090019" w:tentative="1">
+      <w:start w:val="1"/>
+      <w:numFmt w:val="lowerLetter"/>
+      <w:lvlText w:val="%2."/>
+      <w:lvlJc w:val="left"/>
+      <w:pPr>
+        <w:ind w:left="1440" w:hanging="360"/>
+      </w:pPr>
+    </w:lvl>
+    <w:lvl w:ilvl="2" w:tplc="4409001B" w:tentative="1">
+      <w:start w:val="1"/>
+      <w:numFmt w:val="lowerRoman"/>
+      <w:lvlText w:val="%3."/>
+      <w:lvlJc w:val="right"/>
+      <w:pPr>
+        <w:ind w:left="2160" w:hanging="180"/>
+      </w:pPr>
+    </w:lvl>
+    <w:lvl w:ilvl="3" w:tplc="4409000F" w:tentative="1">
+      <w:start w:val="1"/>
+      <w:numFmt w:val="decimal"/>
+      <w:lvlText w:val="%4."/>
+      <w:lvlJc w:val="left"/>
+      <w:pPr>
+        <w:ind w:left="2880" w:hanging="360"/>
+      </w:pPr>
+    </w:lvl>
+    <w:lvl w:ilvl="4" w:tplc="44090019" w:tentative="1">
+      <w:start w:val="1"/>
+      <w:numFmt w:val="lowerLetter"/>
+      <w:lvlText w:val="%5."/>
+      <w:lvlJc w:val="left"/>
+      <w:pPr>
+        <w:ind w:left="3600" w:hanging="360"/>
+      </w:pPr>
+    </w:lvl>
+    <w:lvl w:ilvl="5" w:tplc="4409001B" w:tentative="1">
+      <w:start w:val="1"/>
+      <w:numFmt w:val="lowerRoman"/>
+      <w:lvlText w:val="%6."/>
+      <w:lvlJc w:val="right"/>
+      <w:pPr>
+        <w:ind w:left="4320" w:hanging="180"/>
+      </w:pPr>
+    </w:lvl>
+    <w:lvl w:ilvl="6" w:tplc="4409000F" w:tentative="1">
+      <w:start w:val="1"/>
+      <w:numFmt w:val="decimal"/>
+      <w:lvlText w:val="%7."/>
+      <w:lvlJc w:val="left"/>
+      <w:pPr>
+        <w:ind w:left="5040" w:hanging="360"/>
+      </w:pPr>
+    </w:lvl>
+    <w:lvl w:ilvl="7" w:tplc="44090019" w:tentative="1">
+      <w:start w:val="1"/>
+      <w:numFmt w:val="lowerLetter"/>
+      <w:lvlText w:val="%8."/>
+      <w:lvlJc w:val="left"/>
+      <w:pPr>
+        <w:ind w:left="5760" w:hanging="360"/>
+      </w:pPr>
+    </w:lvl>
+    <w:lvl w:ilvl="8" w:tplc="4409001B" w:tentative="1">
+      <w:start w:val="1"/>
+      <w:numFmt w:val="lowerRoman"/>
+      <w:lvlText w:val="%9."/>
+      <w:lvlJc w:val="right"/>
+      <w:pPr>
+        <w:ind w:left="6480" w:hanging="180"/>
+      </w:pPr>
+    </w:lvl>
+  </w:abstractNum>
+  <w:abstractNum w:abstractNumId="21" w15:restartNumberingAfterBreak="0">
     <w:nsid w:val="325A654C"/>
     <w:multiLevelType w:val="hybridMultilevel"/>
     <w:tmpl w:val="BCD24EDC"/>
@@ -26635,7 +28557,7 @@
       </w:pPr>
     </w:lvl>
   </w:abstractNum>
-  <w:abstractNum w:abstractNumId="20" w15:restartNumberingAfterBreak="0">
+  <w:abstractNum w:abstractNumId="22" w15:restartNumberingAfterBreak="0">
     <w:nsid w:val="33BD15DD"/>
     <w:multiLevelType w:val="hybridMultilevel"/>
     <w:tmpl w:val="5F861BBA"/>
@@ -26724,7 +28646,7 @@
       </w:pPr>
     </w:lvl>
   </w:abstractNum>
-  <w:abstractNum w:abstractNumId="21" w15:restartNumberingAfterBreak="0">
+  <w:abstractNum w:abstractNumId="23" w15:restartNumberingAfterBreak="0">
     <w:nsid w:val="36C314B8"/>
     <w:multiLevelType w:val="hybridMultilevel"/>
     <w:tmpl w:val="FA6A659C"/>
@@ -26813,7 +28735,7 @@
       </w:pPr>
     </w:lvl>
   </w:abstractNum>
-  <w:abstractNum w:abstractNumId="22" w15:restartNumberingAfterBreak="0">
+  <w:abstractNum w:abstractNumId="24" w15:restartNumberingAfterBreak="0">
     <w:nsid w:val="382F1209"/>
     <w:multiLevelType w:val="hybridMultilevel"/>
     <w:tmpl w:val="479CB0A6"/>
@@ -26902,7 +28824,96 @@
       </w:pPr>
     </w:lvl>
   </w:abstractNum>
-  <w:abstractNum w:abstractNumId="23" w15:restartNumberingAfterBreak="0">
+  <w:abstractNum w:abstractNumId="25" w15:restartNumberingAfterBreak="0">
+    <w:nsid w:val="38EA2E28"/>
+    <w:multiLevelType w:val="hybridMultilevel"/>
+    <w:tmpl w:val="C6621AFA"/>
+    <w:lvl w:ilvl="0" w:tplc="79926F1E">
+      <w:start w:val="5"/>
+      <w:numFmt w:val="decimal"/>
+      <w:lvlText w:val="%1."/>
+      <w:lvlJc w:val="left"/>
+      <w:pPr>
+        <w:ind w:left="720" w:hanging="360"/>
+      </w:pPr>
+      <w:rPr>
+        <w:rFonts w:hint="default"/>
+      </w:rPr>
+    </w:lvl>
+    <w:lvl w:ilvl="1" w:tplc="44090019" w:tentative="1">
+      <w:start w:val="1"/>
+      <w:numFmt w:val="lowerLetter"/>
+      <w:lvlText w:val="%2."/>
+      <w:lvlJc w:val="left"/>
+      <w:pPr>
+        <w:ind w:left="1440" w:hanging="360"/>
+      </w:pPr>
+    </w:lvl>
+    <w:lvl w:ilvl="2" w:tplc="4409001B" w:tentative="1">
+      <w:start w:val="1"/>
+      <w:numFmt w:val="lowerRoman"/>
+      <w:lvlText w:val="%3."/>
+      <w:lvlJc w:val="right"/>
+      <w:pPr>
+        <w:ind w:left="2160" w:hanging="180"/>
+      </w:pPr>
+    </w:lvl>
+    <w:lvl w:ilvl="3" w:tplc="4409000F" w:tentative="1">
+      <w:start w:val="1"/>
+      <w:numFmt w:val="decimal"/>
+      <w:lvlText w:val="%4."/>
+      <w:lvlJc w:val="left"/>
+      <w:pPr>
+        <w:ind w:left="2880" w:hanging="360"/>
+      </w:pPr>
+    </w:lvl>
+    <w:lvl w:ilvl="4" w:tplc="44090019" w:tentative="1">
+      <w:start w:val="1"/>
+      <w:numFmt w:val="lowerLetter"/>
+      <w:lvlText w:val="%5."/>
+      <w:lvlJc w:val="left"/>
+      <w:pPr>
+        <w:ind w:left="3600" w:hanging="360"/>
+      </w:pPr>
+    </w:lvl>
+    <w:lvl w:ilvl="5" w:tplc="4409001B" w:tentative="1">
+      <w:start w:val="1"/>
+      <w:numFmt w:val="lowerRoman"/>
+      <w:lvlText w:val="%6."/>
+      <w:lvlJc w:val="right"/>
+      <w:pPr>
+        <w:ind w:left="4320" w:hanging="180"/>
+      </w:pPr>
+    </w:lvl>
+    <w:lvl w:ilvl="6" w:tplc="4409000F" w:tentative="1">
+      <w:start w:val="1"/>
+      <w:numFmt w:val="decimal"/>
+      <w:lvlText w:val="%7."/>
+      <w:lvlJc w:val="left"/>
+      <w:pPr>
+        <w:ind w:left="5040" w:hanging="360"/>
+      </w:pPr>
+    </w:lvl>
+    <w:lvl w:ilvl="7" w:tplc="44090019" w:tentative="1">
+      <w:start w:val="1"/>
+      <w:numFmt w:val="lowerLetter"/>
+      <w:lvlText w:val="%8."/>
+      <w:lvlJc w:val="left"/>
+      <w:pPr>
+        <w:ind w:left="5760" w:hanging="360"/>
+      </w:pPr>
+    </w:lvl>
+    <w:lvl w:ilvl="8" w:tplc="4409001B" w:tentative="1">
+      <w:start w:val="1"/>
+      <w:numFmt w:val="lowerRoman"/>
+      <w:lvlText w:val="%9."/>
+      <w:lvlJc w:val="right"/>
+      <w:pPr>
+        <w:ind w:left="6480" w:hanging="180"/>
+      </w:pPr>
+    </w:lvl>
+  </w:abstractNum>
+  <w:abstractNum w:abstractNumId="26" w15:restartNumberingAfterBreak="0">
     <w:nsid w:val="3A17554F"/>
     <w:multiLevelType w:val="hybridMultilevel"/>
     <w:tmpl w:val="D2D24DBC"/>
@@ -26991,7 +29002,7 @@
       </w:pPr>
     </w:lvl>
   </w:abstractNum>
-  <w:abstractNum w:abstractNumId="24" w15:restartNumberingAfterBreak="0">
+  <w:abstractNum w:abstractNumId="27" w15:restartNumberingAfterBreak="0">
     <w:nsid w:val="3A254BC1"/>
     <w:multiLevelType w:val="hybridMultilevel"/>
     <w:tmpl w:val="CFB87A5C"/>
@@ -27080,7 +29091,7 @@
       </w:pPr>
     </w:lvl>
   </w:abstractNum>
-  <w:abstractNum w:abstractNumId="25" w15:restartNumberingAfterBreak="0">
+  <w:abstractNum w:abstractNumId="28" w15:restartNumberingAfterBreak="0">
     <w:nsid w:val="3B1559C0"/>
     <w:multiLevelType w:val="hybridMultilevel"/>
     <w:tmpl w:val="77E8A484"/>
@@ -27169,7 +29180,7 @@
       </w:pPr>
     </w:lvl>
   </w:abstractNum>
-  <w:abstractNum w:abstractNumId="26" w15:restartNumberingAfterBreak="0">
+  <w:abstractNum w:abstractNumId="29" w15:restartNumberingAfterBreak="0">
     <w:nsid w:val="3B3340F0"/>
     <w:multiLevelType w:val="hybridMultilevel"/>
     <w:tmpl w:val="CFB87A5C"/>
@@ -27258,7 +29269,7 @@
       </w:pPr>
     </w:lvl>
   </w:abstractNum>
-  <w:abstractNum w:abstractNumId="27" w15:restartNumberingAfterBreak="0">
+  <w:abstractNum w:abstractNumId="30" w15:restartNumberingAfterBreak="0">
     <w:nsid w:val="3C2D4AB8"/>
     <w:multiLevelType w:val="hybridMultilevel"/>
     <w:tmpl w:val="A000D1B6"/>
@@ -27347,7 +29358,7 @@
       </w:pPr>
     </w:lvl>
   </w:abstractNum>
-  <w:abstractNum w:abstractNumId="28" w15:restartNumberingAfterBreak="0">
+  <w:abstractNum w:abstractNumId="31" w15:restartNumberingAfterBreak="0">
     <w:nsid w:val="3ED70F36"/>
     <w:multiLevelType w:val="hybridMultilevel"/>
     <w:tmpl w:val="77E8A484"/>
@@ -27436,7 +29447,7 @@
       </w:pPr>
     </w:lvl>
   </w:abstractNum>
-  <w:abstractNum w:abstractNumId="29" w15:restartNumberingAfterBreak="0">
+  <w:abstractNum w:abstractNumId="32" w15:restartNumberingAfterBreak="0">
     <w:nsid w:val="404A1153"/>
     <w:multiLevelType w:val="hybridMultilevel"/>
     <w:tmpl w:val="69C4E502"/>
@@ -27525,7 +29536,7 @@
       </w:pPr>
     </w:lvl>
   </w:abstractNum>
-  <w:abstractNum w:abstractNumId="30" w15:restartNumberingAfterBreak="0">
+  <w:abstractNum w:abstractNumId="33" w15:restartNumberingAfterBreak="0">
     <w:nsid w:val="46061E8D"/>
     <w:multiLevelType w:val="hybridMultilevel"/>
     <w:tmpl w:val="81040656"/>
@@ -27614,7 +29625,7 @@
       </w:pPr>
     </w:lvl>
   </w:abstractNum>
-  <w:abstractNum w:abstractNumId="31" w15:restartNumberingAfterBreak="0">
+  <w:abstractNum w:abstractNumId="34" w15:restartNumberingAfterBreak="0">
     <w:nsid w:val="487D2E06"/>
     <w:multiLevelType w:val="hybridMultilevel"/>
     <w:tmpl w:val="BCD24EDC"/>
@@ -27703,7 +29714,7 @@
       </w:pPr>
     </w:lvl>
   </w:abstractNum>
-  <w:abstractNum w:abstractNumId="32" w15:restartNumberingAfterBreak="0">
+  <w:abstractNum w:abstractNumId="35" w15:restartNumberingAfterBreak="0">
     <w:nsid w:val="4DE34B89"/>
     <w:multiLevelType w:val="hybridMultilevel"/>
     <w:tmpl w:val="0E9CD900"/>
@@ -27792,7 +29803,7 @@
       </w:pPr>
     </w:lvl>
   </w:abstractNum>
-  <w:abstractNum w:abstractNumId="33" w15:restartNumberingAfterBreak="0">
+  <w:abstractNum w:abstractNumId="36" w15:restartNumberingAfterBreak="0">
     <w:nsid w:val="4E1D6416"/>
     <w:multiLevelType w:val="hybridMultilevel"/>
     <w:tmpl w:val="69C4E502"/>
@@ -27881,7 +29892,7 @@
       </w:pPr>
     </w:lvl>
   </w:abstractNum>
-  <w:abstractNum w:abstractNumId="34" w15:restartNumberingAfterBreak="0">
+  <w:abstractNum w:abstractNumId="37" w15:restartNumberingAfterBreak="0">
     <w:nsid w:val="5026087F"/>
     <w:multiLevelType w:val="hybridMultilevel"/>
     <w:tmpl w:val="CFB87A5C"/>
@@ -27970,7 +29981,96 @@
       </w:pPr>
     </w:lvl>
   </w:abstractNum>
-  <w:abstractNum w:abstractNumId="35" w15:restartNumberingAfterBreak="0">
+  <w:abstractNum w:abstractNumId="38" w15:restartNumberingAfterBreak="0">
+    <w:nsid w:val="53DE280F"/>
+    <w:multiLevelType w:val="hybridMultilevel"/>
+    <w:tmpl w:val="69C4E502"/>
+    <w:lvl w:ilvl="0" w:tplc="D73E0EF0">
+      <w:start w:val="1"/>
+      <w:numFmt w:val="decimal"/>
+      <w:lvlText w:val="%1."/>
+      <w:lvlJc w:val="left"/>
+      <w:pPr>
+        <w:ind w:left="720" w:hanging="360"/>
+      </w:pPr>
+      <w:rPr>
+        <w:rFonts w:hint="default"/>
+      </w:rPr>
+    </w:lvl>
+    <w:lvl w:ilvl="1" w:tplc="44090019" w:tentative="1">
+      <w:start w:val="1"/>
+      <w:numFmt w:val="lowerLetter"/>
+      <w:lvlText w:val="%2."/>
+      <w:lvlJc w:val="left"/>
+      <w:pPr>
+        <w:ind w:left="1440" w:hanging="360"/>
+      </w:pPr>
+    </w:lvl>
+    <w:lvl w:ilvl="2" w:tplc="4409001B" w:tentative="1">
+      <w:start w:val="1"/>
+      <w:numFmt w:val="lowerRoman"/>
+      <w:lvlText w:val="%3."/>
+      <w:lvlJc w:val="right"/>
+      <w:pPr>
+        <w:ind w:left="2160" w:hanging="180"/>
+      </w:pPr>
+    </w:lvl>
+    <w:lvl w:ilvl="3" w:tplc="4409000F" w:tentative="1">
+      <w:start w:val="1"/>
+      <w:numFmt w:val="decimal"/>
+      <w:lvlText w:val="%4."/>
+      <w:lvlJc w:val="left"/>
+      <w:pPr>
+        <w:ind w:left="2880" w:hanging="360"/>
+      </w:pPr>
+    </w:lvl>
+    <w:lvl w:ilvl="4" w:tplc="44090019" w:tentative="1">
+      <w:start w:val="1"/>
+      <w:numFmt w:val="lowerLetter"/>
+      <w:lvlText w:val="%5."/>
+      <w:lvlJc w:val="left"/>
+      <w:pPr>
+        <w:ind w:left="3600" w:hanging="360"/>
+      </w:pPr>
+    </w:lvl>
+    <w:lvl w:ilvl="5" w:tplc="4409001B" w:tentative="1">
+      <w:start w:val="1"/>
+      <w:numFmt w:val="lowerRoman"/>
+      <w:lvlText w:val="%6."/>
+      <w:lvlJc w:val="right"/>
+      <w:pPr>
+        <w:ind w:left="4320" w:hanging="180"/>
+      </w:pPr>
+    </w:lvl>
+    <w:lvl w:ilvl="6" w:tplc="4409000F" w:tentative="1">
+      <w:start w:val="1"/>
+      <w:numFmt w:val="decimal"/>
+      <w:lvlText w:val="%7."/>
+      <w:lvlJc w:val="left"/>
+      <w:pPr>
+        <w:ind w:left="5040" w:hanging="360"/>
+      </w:pPr>
+    </w:lvl>
+    <w:lvl w:ilvl="7" w:tplc="44090019" w:tentative="1">
+      <w:start w:val="1"/>
+      <w:numFmt w:val="lowerLetter"/>
+      <w:lvlText w:val="%8."/>
+      <w:lvlJc w:val="left"/>
+      <w:pPr>
+        <w:ind w:left="5760" w:hanging="360"/>
+      </w:pPr>
+    </w:lvl>
+    <w:lvl w:ilvl="8" w:tplc="4409001B" w:tentative="1">
+      <w:start w:val="1"/>
+      <w:numFmt w:val="lowerRoman"/>
+      <w:lvlText w:val="%9."/>
+      <w:lvlJc w:val="right"/>
+      <w:pPr>
+        <w:ind w:left="6480" w:hanging="180"/>
+      </w:pPr>
+    </w:lvl>
+  </w:abstractNum>
+  <w:abstractNum w:abstractNumId="39" w15:restartNumberingAfterBreak="0">
     <w:nsid w:val="560249C7"/>
     <w:multiLevelType w:val="hybridMultilevel"/>
     <w:tmpl w:val="983A9908"/>
@@ -28059,7 +30159,7 @@
       </w:pPr>
     </w:lvl>
   </w:abstractNum>
-  <w:abstractNum w:abstractNumId="36" w15:restartNumberingAfterBreak="0">
+  <w:abstractNum w:abstractNumId="40" w15:restartNumberingAfterBreak="0">
     <w:nsid w:val="572B48A2"/>
     <w:multiLevelType w:val="hybridMultilevel"/>
     <w:tmpl w:val="77E8A484"/>
@@ -28148,7 +30248,96 @@
       </w:pPr>
     </w:lvl>
   </w:abstractNum>
-  <w:abstractNum w:abstractNumId="37" w15:restartNumberingAfterBreak="0">
+  <w:abstractNum w:abstractNumId="41" w15:restartNumberingAfterBreak="0">
+    <w:nsid w:val="57790F09"/>
+    <w:multiLevelType w:val="hybridMultilevel"/>
+    <w:tmpl w:val="0A9685DC"/>
+    <w:lvl w:ilvl="0" w:tplc="6AB4F83C">
+      <w:start w:val="7"/>
+      <w:numFmt w:val="decimal"/>
+      <w:lvlText w:val="%1."/>
+      <w:lvlJc w:val="left"/>
+      <w:pPr>
+        <w:ind w:left="720" w:hanging="360"/>
+      </w:pPr>
+      <w:rPr>
+        <w:rFonts w:hint="default"/>
+      </w:rPr>
+    </w:lvl>
+    <w:lvl w:ilvl="1" w:tplc="44090019" w:tentative="1">
+      <w:start w:val="1"/>
+      <w:numFmt w:val="lowerLetter"/>
+      <w:lvlText w:val="%2."/>
+      <w:lvlJc w:val="left"/>
+      <w:pPr>
+        <w:ind w:left="1440" w:hanging="360"/>
+      </w:pPr>
+    </w:lvl>
+    <w:lvl w:ilvl="2" w:tplc="4409001B" w:tentative="1">
+      <w:start w:val="1"/>
+      <w:numFmt w:val="lowerRoman"/>
+      <w:lvlText w:val="%3."/>
+      <w:lvlJc w:val="right"/>
+      <w:pPr>
+        <w:ind w:left="2160" w:hanging="180"/>
+      </w:pPr>
+    </w:lvl>
+    <w:lvl w:ilvl="3" w:tplc="4409000F" w:tentative="1">
+      <w:start w:val="1"/>
+      <w:numFmt w:val="decimal"/>
+      <w:lvlText w:val="%4."/>
+      <w:lvlJc w:val="left"/>
+      <w:pPr>
+        <w:ind w:left="2880" w:hanging="360"/>
+      </w:pPr>
+    </w:lvl>
+    <w:lvl w:ilvl="4" w:tplc="44090019" w:tentative="1">
+      <w:start w:val="1"/>
+      <w:numFmt w:val="lowerLetter"/>
+      <w:lvlText w:val="%5."/>
+      <w:lvlJc w:val="left"/>
+      <w:pPr>
+        <w:ind w:left="3600" w:hanging="360"/>
+      </w:pPr>
+    </w:lvl>
+    <w:lvl w:ilvl="5" w:tplc="4409001B" w:tentative="1">
+      <w:start w:val="1"/>
+      <w:numFmt w:val="lowerRoman"/>
+      <w:lvlText w:val="%6."/>
+      <w:lvlJc w:val="right"/>
+      <w:pPr>
+        <w:ind w:left="4320" w:hanging="180"/>
+      </w:pPr>
+    </w:lvl>
+    <w:lvl w:ilvl="6" w:tplc="4409000F" w:tentative="1">
+      <w:start w:val="1"/>
+      <w:numFmt w:val="decimal"/>
+      <w:lvlText w:val="%7."/>
+      <w:lvlJc w:val="left"/>
+      <w:pPr>
+        <w:ind w:left="5040" w:hanging="360"/>
+      </w:pPr>
+    </w:lvl>
+    <w:lvl w:ilvl="7" w:tplc="44090019" w:tentative="1">
+      <w:start w:val="1"/>
+      <w:numFmt w:val="lowerLetter"/>
+      <w:lvlText w:val="%8."/>
+      <w:lvlJc w:val="left"/>
+      <w:pPr>
+        <w:ind w:left="5760" w:hanging="360"/>
+      </w:pPr>
+    </w:lvl>
+    <w:lvl w:ilvl="8" w:tplc="4409001B" w:tentative="1">
+      <w:start w:val="1"/>
+      <w:numFmt w:val="lowerRoman"/>
+      <w:lvlText w:val="%9."/>
+      <w:lvlJc w:val="right"/>
+      <w:pPr>
+        <w:ind w:left="6480" w:hanging="180"/>
+      </w:pPr>
+    </w:lvl>
+  </w:abstractNum>
+  <w:abstractNum w:abstractNumId="42" w15:restartNumberingAfterBreak="0">
     <w:nsid w:val="57A239F8"/>
     <w:multiLevelType w:val="hybridMultilevel"/>
     <w:tmpl w:val="0D3858B2"/>
@@ -28237,7 +30426,7 @@
       </w:pPr>
     </w:lvl>
   </w:abstractNum>
-  <w:abstractNum w:abstractNumId="38" w15:restartNumberingAfterBreak="0">
+  <w:abstractNum w:abstractNumId="43" w15:restartNumberingAfterBreak="0">
     <w:nsid w:val="58847CB0"/>
     <w:multiLevelType w:val="hybridMultilevel"/>
     <w:tmpl w:val="1002778A"/>
@@ -28350,7 +30539,7 @@
       </w:rPr>
     </w:lvl>
   </w:abstractNum>
-  <w:abstractNum w:abstractNumId="39" w15:restartNumberingAfterBreak="0">
+  <w:abstractNum w:abstractNumId="44" w15:restartNumberingAfterBreak="0">
     <w:nsid w:val="594150FF"/>
     <w:multiLevelType w:val="hybridMultilevel"/>
     <w:tmpl w:val="C538AE98"/>
@@ -28439,7 +30628,7 @@
       </w:pPr>
     </w:lvl>
   </w:abstractNum>
-  <w:abstractNum w:abstractNumId="40" w15:restartNumberingAfterBreak="0">
+  <w:abstractNum w:abstractNumId="45" w15:restartNumberingAfterBreak="0">
     <w:nsid w:val="5AA129AE"/>
     <w:multiLevelType w:val="hybridMultilevel"/>
     <w:tmpl w:val="69C4E502"/>
@@ -28528,7 +30717,7 @@
       </w:pPr>
     </w:lvl>
   </w:abstractNum>
-  <w:abstractNum w:abstractNumId="41" w15:restartNumberingAfterBreak="0">
+  <w:abstractNum w:abstractNumId="46" w15:restartNumberingAfterBreak="0">
     <w:nsid w:val="5BC67D34"/>
     <w:multiLevelType w:val="hybridMultilevel"/>
     <w:tmpl w:val="CFB87A5C"/>
@@ -28617,7 +30806,7 @@
       </w:pPr>
     </w:lvl>
   </w:abstractNum>
-  <w:abstractNum w:abstractNumId="42" w15:restartNumberingAfterBreak="0">
+  <w:abstractNum w:abstractNumId="47" w15:restartNumberingAfterBreak="0">
     <w:nsid w:val="604759EB"/>
     <w:multiLevelType w:val="hybridMultilevel"/>
     <w:tmpl w:val="CFB87A5C"/>
@@ -28706,7 +30895,7 @@
       </w:pPr>
     </w:lvl>
   </w:abstractNum>
-  <w:abstractNum w:abstractNumId="43" w15:restartNumberingAfterBreak="0">
+  <w:abstractNum w:abstractNumId="48" w15:restartNumberingAfterBreak="0">
     <w:nsid w:val="60FD0A4A"/>
     <w:multiLevelType w:val="hybridMultilevel"/>
     <w:tmpl w:val="69C4E502"/>
@@ -28795,7 +30984,7 @@
       </w:pPr>
     </w:lvl>
   </w:abstractNum>
-  <w:abstractNum w:abstractNumId="44" w15:restartNumberingAfterBreak="0">
+  <w:abstractNum w:abstractNumId="49" w15:restartNumberingAfterBreak="0">
     <w:nsid w:val="675B521B"/>
     <w:multiLevelType w:val="hybridMultilevel"/>
     <w:tmpl w:val="2C065178"/>
@@ -28884,7 +31073,7 @@
       </w:pPr>
     </w:lvl>
   </w:abstractNum>
-  <w:abstractNum w:abstractNumId="45" w15:restartNumberingAfterBreak="0">
+  <w:abstractNum w:abstractNumId="50" w15:restartNumberingAfterBreak="0">
     <w:nsid w:val="68345C52"/>
     <w:multiLevelType w:val="hybridMultilevel"/>
     <w:tmpl w:val="703401B0"/>
@@ -28973,7 +31162,7 @@
       </w:pPr>
     </w:lvl>
   </w:abstractNum>
-  <w:abstractNum w:abstractNumId="46" w15:restartNumberingAfterBreak="0">
+  <w:abstractNum w:abstractNumId="51" w15:restartNumberingAfterBreak="0">
     <w:nsid w:val="68777607"/>
     <w:multiLevelType w:val="hybridMultilevel"/>
     <w:tmpl w:val="CFB87A5C"/>
@@ -29062,7 +31251,7 @@
       </w:pPr>
     </w:lvl>
   </w:abstractNum>
-  <w:abstractNum w:abstractNumId="47" w15:restartNumberingAfterBreak="0">
+  <w:abstractNum w:abstractNumId="52" w15:restartNumberingAfterBreak="0">
     <w:nsid w:val="6A6445B1"/>
     <w:multiLevelType w:val="hybridMultilevel"/>
     <w:tmpl w:val="703401B0"/>
@@ -29151,7 +31340,96 @@
       </w:pPr>
     </w:lvl>
   </w:abstractNum>
-  <w:abstractNum w:abstractNumId="48" w15:restartNumberingAfterBreak="0">
+  <w:abstractNum w:abstractNumId="53" w15:restartNumberingAfterBreak="0">
+    <w:nsid w:val="6CE55A13"/>
+    <w:multiLevelType w:val="hybridMultilevel"/>
+    <w:tmpl w:val="69C4E502"/>
+    <w:lvl w:ilvl="0" w:tplc="D73E0EF0">
+      <w:start w:val="1"/>
+      <w:numFmt w:val="decimal"/>
+      <w:lvlText w:val="%1."/>
+      <w:lvlJc w:val="left"/>
+      <w:pPr>
+        <w:ind w:left="720" w:hanging="360"/>
+      </w:pPr>
+      <w:rPr>
+        <w:rFonts w:hint="default"/>
+      </w:rPr>
+    </w:lvl>
+    <w:lvl w:ilvl="1" w:tplc="44090019" w:tentative="1">
+      <w:start w:val="1"/>
+      <w:numFmt w:val="lowerLetter"/>
+      <w:lvlText w:val="%2."/>
+      <w:lvlJc w:val="left"/>
+      <w:pPr>
+        <w:ind w:left="1440" w:hanging="360"/>
+      </w:pPr>
+    </w:lvl>
+    <w:lvl w:ilvl="2" w:tplc="4409001B" w:tentative="1">
+      <w:start w:val="1"/>
+      <w:numFmt w:val="lowerRoman"/>
+      <w:lvlText w:val="%3."/>
+      <w:lvlJc w:val="right"/>
+      <w:pPr>
+        <w:ind w:left="2160" w:hanging="180"/>
+      </w:pPr>
+    </w:lvl>
+    <w:lvl w:ilvl="3" w:tplc="4409000F" w:tentative="1">
+      <w:start w:val="1"/>
+      <w:numFmt w:val="decimal"/>
+      <w:lvlText w:val="%4."/>
+      <w:lvlJc w:val="left"/>
+      <w:pPr>
+        <w:ind w:left="2880" w:hanging="360"/>
+      </w:pPr>
+    </w:lvl>
+    <w:lvl w:ilvl="4" w:tplc="44090019" w:tentative="1">
+      <w:start w:val="1"/>
+      <w:numFmt w:val="lowerLetter"/>
+      <w:lvlText w:val="%5."/>
+      <w:lvlJc w:val="left"/>
+      <w:pPr>
+        <w:ind w:left="3600" w:hanging="360"/>
+      </w:pPr>
+    </w:lvl>
+    <w:lvl w:ilvl="5" w:tplc="4409001B" w:tentative="1">
+      <w:start w:val="1"/>
+      <w:numFmt w:val="lowerRoman"/>
+      <w:lvlText w:val="%6."/>
+      <w:lvlJc w:val="right"/>
+      <w:pPr>
+        <w:ind w:left="4320" w:hanging="180"/>
+      </w:pPr>
+    </w:lvl>
+    <w:lvl w:ilvl="6" w:tplc="4409000F" w:tentative="1">
+      <w:start w:val="1"/>
+      <w:numFmt w:val="decimal"/>
+      <w:lvlText w:val="%7."/>
+      <w:lvlJc w:val="left"/>
+      <w:pPr>
+        <w:ind w:left="5040" w:hanging="360"/>
+      </w:pPr>
+    </w:lvl>
+    <w:lvl w:ilvl="7" w:tplc="44090019" w:tentative="1">
+      <w:start w:val="1"/>
+      <w:numFmt w:val="lowerLetter"/>
+      <w:lvlText w:val="%8."/>
+      <w:lvlJc w:val="left"/>
+      <w:pPr>
+        <w:ind w:left="5760" w:hanging="360"/>
+      </w:pPr>
+    </w:lvl>
+    <w:lvl w:ilvl="8" w:tplc="4409001B" w:tentative="1">
+      <w:start w:val="1"/>
+      <w:numFmt w:val="lowerRoman"/>
+      <w:lvlText w:val="%9."/>
+      <w:lvlJc w:val="right"/>
+      <w:pPr>
+        <w:ind w:left="6480" w:hanging="180"/>
+      </w:pPr>
+    </w:lvl>
+  </w:abstractNum>
+  <w:abstractNum w:abstractNumId="54" w15:restartNumberingAfterBreak="0">
     <w:nsid w:val="6E3E0E35"/>
     <w:multiLevelType w:val="hybridMultilevel"/>
     <w:tmpl w:val="DE6C6C88"/>
@@ -29240,7 +31518,7 @@
       </w:pPr>
     </w:lvl>
   </w:abstractNum>
-  <w:abstractNum w:abstractNumId="49" w15:restartNumberingAfterBreak="0">
+  <w:abstractNum w:abstractNumId="55" w15:restartNumberingAfterBreak="0">
     <w:nsid w:val="6EC418F6"/>
     <w:multiLevelType w:val="hybridMultilevel"/>
     <w:tmpl w:val="9A763488"/>
@@ -29329,7 +31607,7 @@
       </w:pPr>
     </w:lvl>
   </w:abstractNum>
-  <w:abstractNum w:abstractNumId="50" w15:restartNumberingAfterBreak="0">
+  <w:abstractNum w:abstractNumId="56" w15:restartNumberingAfterBreak="0">
     <w:nsid w:val="742C08A4"/>
     <w:multiLevelType w:val="hybridMultilevel"/>
     <w:tmpl w:val="39165846"/>
@@ -29418,7 +31696,7 @@
       </w:pPr>
     </w:lvl>
   </w:abstractNum>
-  <w:abstractNum w:abstractNumId="51" w15:restartNumberingAfterBreak="0">
+  <w:abstractNum w:abstractNumId="57" w15:restartNumberingAfterBreak="0">
     <w:nsid w:val="75A63D7F"/>
     <w:multiLevelType w:val="hybridMultilevel"/>
     <w:tmpl w:val="1AFC9150"/>
@@ -29507,7 +31785,7 @@
       </w:pPr>
     </w:lvl>
   </w:abstractNum>
-  <w:abstractNum w:abstractNumId="52" w15:restartNumberingAfterBreak="0">
+  <w:abstractNum w:abstractNumId="58" w15:restartNumberingAfterBreak="0">
     <w:nsid w:val="76D81BAF"/>
     <w:multiLevelType w:val="hybridMultilevel"/>
     <w:tmpl w:val="69C4E502"/>
@@ -29596,7 +31874,7 @@
       </w:pPr>
     </w:lvl>
   </w:abstractNum>
-  <w:abstractNum w:abstractNumId="53" w15:restartNumberingAfterBreak="0">
+  <w:abstractNum w:abstractNumId="59" w15:restartNumberingAfterBreak="0">
     <w:nsid w:val="773508A6"/>
     <w:multiLevelType w:val="hybridMultilevel"/>
     <w:tmpl w:val="69C4E502"/>
@@ -29685,7 +31963,7 @@
       </w:pPr>
     </w:lvl>
   </w:abstractNum>
-  <w:abstractNum w:abstractNumId="54" w15:restartNumberingAfterBreak="0">
+  <w:abstractNum w:abstractNumId="60" w15:restartNumberingAfterBreak="0">
     <w:nsid w:val="78081511"/>
     <w:multiLevelType w:val="hybridMultilevel"/>
     <w:tmpl w:val="BD98FA40"/>
@@ -29774,7 +32052,7 @@
       </w:pPr>
     </w:lvl>
   </w:abstractNum>
-  <w:abstractNum w:abstractNumId="55" w15:restartNumberingAfterBreak="0">
+  <w:abstractNum w:abstractNumId="61" w15:restartNumberingAfterBreak="0">
     <w:nsid w:val="7875697C"/>
     <w:multiLevelType w:val="hybridMultilevel"/>
     <w:tmpl w:val="AAA29928"/>
@@ -29863,7 +32141,7 @@
       </w:pPr>
     </w:lvl>
   </w:abstractNum>
-  <w:abstractNum w:abstractNumId="56" w15:restartNumberingAfterBreak="0">
+  <w:abstractNum w:abstractNumId="62" w15:restartNumberingAfterBreak="0">
     <w:nsid w:val="7A6B1B4D"/>
     <w:multiLevelType w:val="hybridMultilevel"/>
     <w:tmpl w:val="FC6C7FAE"/>
@@ -29952,7 +32230,7 @@
       </w:pPr>
     </w:lvl>
   </w:abstractNum>
-  <w:abstractNum w:abstractNumId="57" w15:restartNumberingAfterBreak="0">
+  <w:abstractNum w:abstractNumId="63" w15:restartNumberingAfterBreak="0">
     <w:nsid w:val="7AF00EAE"/>
     <w:multiLevelType w:val="hybridMultilevel"/>
     <w:tmpl w:val="C51AFDF4"/>
@@ -30041,7 +32319,7 @@
       </w:pPr>
     </w:lvl>
   </w:abstractNum>
-  <w:abstractNum w:abstractNumId="58" w15:restartNumberingAfterBreak="0">
+  <w:abstractNum w:abstractNumId="64" w15:restartNumberingAfterBreak="0">
     <w:nsid w:val="7EB12009"/>
     <w:multiLevelType w:val="hybridMultilevel"/>
     <w:tmpl w:val="40CC1C6C"/>
@@ -30131,40 +32409,40 @@
     </w:lvl>
   </w:abstractNum>
   <w:num w:numId="1">
+    <w:abstractNumId w:val="31"/>
+  </w:num>
+  <w:num w:numId="2">
+    <w:abstractNumId w:val="15"/>
+  </w:num>
+  <w:num w:numId="3">
     <w:abstractNumId w:val="28"/>
   </w:num>
-  <w:num w:numId="2">
-    <w:abstractNumId w:val="14"/>
-  </w:num>
-  <w:num w:numId="3">
-    <w:abstractNumId w:val="25"/>
-  </w:num>
   <w:num w:numId="4">
-    <w:abstractNumId w:val="18"/>
+    <w:abstractNumId w:val="19"/>
   </w:num>
   <w:num w:numId="5">
-    <w:abstractNumId w:val="12"/>
+    <w:abstractNumId w:val="13"/>
   </w:num>
   <w:num w:numId="6">
-    <w:abstractNumId w:val="36"/>
+    <w:abstractNumId w:val="40"/>
   </w:num>
   <w:num w:numId="7">
-    <w:abstractNumId w:val="38"/>
+    <w:abstractNumId w:val="43"/>
   </w:num>
   <w:num w:numId="8">
-    <w:abstractNumId w:val="47"/>
+    <w:abstractNumId w:val="52"/>
   </w:num>
   <w:num w:numId="9">
-    <w:abstractNumId w:val="45"/>
+    <w:abstractNumId w:val="50"/>
   </w:num>
   <w:num w:numId="10">
-    <w:abstractNumId w:val="16"/>
+    <w:abstractNumId w:val="17"/>
   </w:num>
   <w:num w:numId="11">
-    <w:abstractNumId w:val="37"/>
+    <w:abstractNumId w:val="42"/>
   </w:num>
   <w:num w:numId="12">
-    <w:abstractNumId w:val="58"/>
+    <w:abstractNumId w:val="64"/>
   </w:num>
   <w:num w:numId="13">
     <w:abstractNumId w:val="8"/>
@@ -30173,19 +32451,19 @@
     <w:abstractNumId w:val="9"/>
   </w:num>
   <w:num w:numId="15">
-    <w:abstractNumId w:val="35"/>
+    <w:abstractNumId w:val="39"/>
   </w:num>
   <w:num w:numId="16">
-    <w:abstractNumId w:val="17"/>
+    <w:abstractNumId w:val="18"/>
   </w:num>
   <w:num w:numId="17">
     <w:abstractNumId w:val="11"/>
   </w:num>
   <w:num w:numId="18">
-    <w:abstractNumId w:val="48"/>
+    <w:abstractNumId w:val="54"/>
   </w:num>
   <w:num w:numId="19">
-    <w:abstractNumId w:val="54"/>
+    <w:abstractNumId w:val="60"/>
   </w:num>
   <w:num w:numId="20">
     <w:abstractNumId w:val="0"/>
@@ -30194,120 +32472,138 @@
     <w:abstractNumId w:val="10"/>
   </w:num>
   <w:num w:numId="22">
-    <w:abstractNumId w:val="50"/>
+    <w:abstractNumId w:val="56"/>
   </w:num>
   <w:num w:numId="23">
-    <w:abstractNumId w:val="39"/>
+    <w:abstractNumId w:val="44"/>
   </w:num>
   <w:num w:numId="24">
-    <w:abstractNumId w:val="57"/>
+    <w:abstractNumId w:val="63"/>
   </w:num>
   <w:num w:numId="25">
-    <w:abstractNumId w:val="30"/>
+    <w:abstractNumId w:val="33"/>
   </w:num>
   <w:num w:numId="26">
     <w:abstractNumId w:val="6"/>
   </w:num>
   <w:num w:numId="27">
-    <w:abstractNumId w:val="52"/>
+    <w:abstractNumId w:val="58"/>
   </w:num>
   <w:num w:numId="28">
-    <w:abstractNumId w:val="33"/>
+    <w:abstractNumId w:val="36"/>
   </w:num>
   <w:num w:numId="29">
-    <w:abstractNumId w:val="55"/>
+    <w:abstractNumId w:val="61"/>
   </w:num>
   <w:num w:numId="30">
-    <w:abstractNumId w:val="32"/>
+    <w:abstractNumId w:val="35"/>
   </w:num>
   <w:num w:numId="31">
-    <w:abstractNumId w:val="40"/>
+    <w:abstractNumId w:val="45"/>
   </w:num>
   <w:num w:numId="32">
-    <w:abstractNumId w:val="22"/>
+    <w:abstractNumId w:val="24"/>
   </w:num>
   <w:num w:numId="33">
-    <w:abstractNumId w:val="56"/>
+    <w:abstractNumId w:val="62"/>
   </w:num>
   <w:num w:numId="34">
+    <w:abstractNumId w:val="30"/>
+  </w:num>
+  <w:num w:numId="35">
+    <w:abstractNumId w:val="47"/>
+  </w:num>
+  <w:num w:numId="36">
+    <w:abstractNumId w:val="16"/>
+  </w:num>
+  <w:num w:numId="37">
+    <w:abstractNumId w:val="26"/>
+  </w:num>
+  <w:num w:numId="38">
     <w:abstractNumId w:val="27"/>
   </w:num>
-  <w:num w:numId="35">
-    <w:abstractNumId w:val="42"/>
-  </w:num>
-  <w:num w:numId="36">
-    <w:abstractNumId w:val="15"/>
-  </w:num>
-  <w:num w:numId="37">
-    <w:abstractNumId w:val="23"/>
-  </w:num>
-  <w:num w:numId="38">
-    <w:abstractNumId w:val="24"/>
-  </w:num>
   <w:num w:numId="39">
-    <w:abstractNumId w:val="46"/>
+    <w:abstractNumId w:val="51"/>
   </w:num>
   <w:num w:numId="40">
     <w:abstractNumId w:val="5"/>
   </w:num>
   <w:num w:numId="41">
-    <w:abstractNumId w:val="29"/>
+    <w:abstractNumId w:val="32"/>
   </w:num>
   <w:num w:numId="42">
     <w:abstractNumId w:val="3"/>
   </w:num>
   <w:num w:numId="43">
-    <w:abstractNumId w:val="20"/>
+    <w:abstractNumId w:val="22"/>
   </w:num>
   <w:num w:numId="44">
-    <w:abstractNumId w:val="43"/>
+    <w:abstractNumId w:val="48"/>
   </w:num>
   <w:num w:numId="45">
-    <w:abstractNumId w:val="41"/>
+    <w:abstractNumId w:val="46"/>
   </w:num>
   <w:num w:numId="46">
-    <w:abstractNumId w:val="44"/>
+    <w:abstractNumId w:val="49"/>
   </w:num>
   <w:num w:numId="47">
     <w:abstractNumId w:val="7"/>
   </w:num>
   <w:num w:numId="48">
-    <w:abstractNumId w:val="26"/>
+    <w:abstractNumId w:val="29"/>
   </w:num>
   <w:num w:numId="49">
     <w:abstractNumId w:val="4"/>
   </w:num>
   <w:num w:numId="50">
-    <w:abstractNumId w:val="21"/>
+    <w:abstractNumId w:val="23"/>
   </w:num>
   <w:num w:numId="51">
-    <w:abstractNumId w:val="51"/>
+    <w:abstractNumId w:val="57"/>
   </w:num>
   <w:num w:numId="52">
-    <w:abstractNumId w:val="19"/>
+    <w:abstractNumId w:val="21"/>
   </w:num>
   <w:num w:numId="53">
     <w:abstractNumId w:val="2"/>
   </w:num>
   <w:num w:numId="54">
-    <w:abstractNumId w:val="49"/>
+    <w:abstractNumId w:val="55"/>
   </w:num>
   <w:num w:numId="55">
+    <w:abstractNumId w:val="37"/>
+  </w:num>
+  <w:num w:numId="56">
+    <w:abstractNumId w:val="14"/>
+  </w:num>
+  <w:num w:numId="57">
     <w:abstractNumId w:val="34"/>
   </w:num>
-  <w:num w:numId="56">
-    <w:abstractNumId w:val="13"/>
-  </w:num>
-  <w:num w:numId="57">
-    <w:abstractNumId w:val="31"/>
-  </w:num>
   <w:num w:numId="58">
-    <w:abstractNumId w:val="53"/>
+    <w:abstractNumId w:val="59"/>
   </w:num>
   <w:num w:numId="59">
     <w:abstractNumId w:val="1"/>
   </w:num>
-  <w:numIdMacAtCleanup w:val="59"/>
+  <w:num w:numId="60">
+    <w:abstractNumId w:val="12"/>
+  </w:num>
+  <w:num w:numId="61">
+    <w:abstractNumId w:val="25"/>
+  </w:num>
+  <w:num w:numId="62">
+    <w:abstractNumId w:val="41"/>
+  </w:num>
+  <w:num w:numId="63">
+    <w:abstractNumId w:val="53"/>
+  </w:num>
+  <w:num w:numId="64">
+    <w:abstractNumId w:val="38"/>
+  </w:num>
+  <w:num w:numId="65">
+    <w:abstractNumId w:val="20"/>
+  </w:num>
+  <w:numIdMacAtCleanup w:val="65"/>
 </w:numbering>
 </file>
 
@@ -31034,4 +33330,16 @@
     </a:ext>
   </a:extLst>
 </a:theme>
+</file>
+
+<file path=customXml/item1.xml><?xml version="1.0" encoding="utf-8"?>
+<b:Sources xmlns:b="http://schemas.openxmlformats.org/officeDocument/2006/bibliography" xmlns="http://schemas.openxmlformats.org/officeDocument/2006/bibliography" SelectedStyle="\APASixthEditionOfficeOnline.xsl" StyleName="APA" Version="6"/>
+</file>
+
+<file path=customXml/itemProps1.xml><?xml version="1.0" encoding="utf-8"?>
+<ds:datastoreItem xmlns:ds="http://schemas.openxmlformats.org/officeDocument/2006/customXml" ds:itemID="{A0C48D29-3E29-4F80-ADD0-7E87F5016EAF}">
+  <ds:schemaRefs>
+    <ds:schemaRef ds:uri="http://schemas.openxmlformats.org/officeDocument/2006/bibliography"/>
+  </ds:schemaRefs>
+</ds:datastoreItem>
 </file>
</xml_diff>

<commit_message>
updated use case. I THINK COMPLETED
UPDATED 2 versions. once has minute changes at use case 31. this is to
accomodate the user manual
</commit_message>
<xml_diff>
--- a/Weeeeeee/use case description.docx
+++ b/Weeeeeee/use case description.docx
@@ -24346,15 +24346,7 @@
                 <w:sz w:val="20"/>
                 <w:szCs w:val="20"/>
               </w:rPr>
-              <w:t xml:space="preserve">simulate </w:t>
-            </w:r>
-            <w:r>
-              <w:rPr>
-                <w:rFonts w:ascii="Arial" w:hAnsi="Arial" w:cs="Arial"/>
-                <w:sz w:val="20"/>
-                <w:szCs w:val="20"/>
-              </w:rPr>
-              <w:t>the foot brakes</w:t>
+              <w:t>simulate the foot brakes</w:t>
             </w:r>
           </w:p>
         </w:tc>
@@ -24397,15 +24389,7 @@
                 <w:sz w:val="20"/>
                 <w:szCs w:val="20"/>
               </w:rPr>
-              <w:t xml:space="preserve">simulate </w:t>
-            </w:r>
-            <w:r>
-              <w:rPr>
-                <w:rFonts w:ascii="Arial" w:hAnsi="Arial" w:cs="Arial"/>
-                <w:sz w:val="20"/>
-                <w:szCs w:val="20"/>
-              </w:rPr>
-              <w:t>the foot brakes</w:t>
+              <w:t>simulate the foot brakes</w:t>
             </w:r>
           </w:p>
         </w:tc>
@@ -24483,15 +24467,7 @@
                 <w:sz w:val="20"/>
                 <w:szCs w:val="20"/>
               </w:rPr>
-              <w:t xml:space="preserve">wishes to </w:t>
-            </w:r>
-            <w:r>
-              <w:rPr>
-                <w:rFonts w:ascii="Arial" w:hAnsi="Arial" w:cs="Arial"/>
-                <w:sz w:val="20"/>
-                <w:szCs w:val="20"/>
-              </w:rPr>
-              <w:t>simulate the foot brakes</w:t>
+              <w:t>wishes to simulate the foot brakes</w:t>
             </w:r>
           </w:p>
         </w:tc>
@@ -24697,47 +24673,7 @@
                 <w:sz w:val="20"/>
                 <w:szCs w:val="20"/>
               </w:rPr>
-              <w:t>T</w:t>
-            </w:r>
-            <w:r>
-              <w:rPr>
-                <w:rFonts w:ascii="Arial" w:hAnsi="Arial" w:cs="Arial"/>
-                <w:sz w:val="20"/>
-                <w:szCs w:val="20"/>
-              </w:rPr>
-              <w:t xml:space="preserve">he </w:t>
-            </w:r>
-            <w:r>
-              <w:rPr>
-                <w:rFonts w:ascii="Arial" w:hAnsi="Arial" w:cs="Arial"/>
-                <w:sz w:val="20"/>
-                <w:szCs w:val="20"/>
-              </w:rPr>
-              <w:t>user increase the speed of the car by clicking on</w:t>
-            </w:r>
-            <w:r>
-              <w:rPr>
-                <w:rFonts w:ascii="Arial" w:hAnsi="Arial" w:cs="Arial"/>
-                <w:sz w:val="20"/>
-                <w:szCs w:val="20"/>
-              </w:rPr>
-              <w:t xml:space="preserve"> the “+” symbol under the “Speed” section (This is on the persistent dashbo</w:t>
-            </w:r>
-            <w:r>
-              <w:rPr>
-                <w:rFonts w:ascii="Arial" w:hAnsi="Arial" w:cs="Arial"/>
-                <w:sz w:val="20"/>
-                <w:szCs w:val="20"/>
-              </w:rPr>
-              <w:t>ard) until he/she has reached 60</w:t>
-            </w:r>
-            <w:r>
-              <w:rPr>
-                <w:rFonts w:ascii="Arial" w:hAnsi="Arial" w:cs="Arial"/>
-                <w:sz w:val="20"/>
-                <w:szCs w:val="20"/>
-              </w:rPr>
-              <w:t xml:space="preserve">km/h.  </w:t>
+              <w:t xml:space="preserve">The user increase the speed of the car by clicking on the “+” symbol under the “Speed” section (This is on the persistent dashboard) until he/she has reached 60km/h.  </w:t>
             </w:r>
           </w:p>
           <w:p>
@@ -24785,15 +24721,7 @@
                 <w:sz w:val="20"/>
                 <w:szCs w:val="20"/>
               </w:rPr>
-              <w:t xml:space="preserve">The user will then </w:t>
-            </w:r>
-            <w:r>
-              <w:rPr>
-                <w:rFonts w:ascii="Arial" w:hAnsi="Arial" w:cs="Arial"/>
-                <w:sz w:val="20"/>
-                <w:szCs w:val="20"/>
-              </w:rPr>
-              <w:t>CLICK AND HOLD on the “Foot brake” button.</w:t>
+              <w:t>The user will then CLICK AND HOLD on the “Foot brake” button.</w:t>
             </w:r>
           </w:p>
           <w:p>
@@ -24817,15 +24745,7 @@
                 <w:sz w:val="20"/>
                 <w:szCs w:val="20"/>
               </w:rPr>
-              <w:t>The</w:t>
-            </w:r>
-            <w:r>
-              <w:rPr>
-                <w:rFonts w:ascii="Arial" w:hAnsi="Arial" w:cs="Arial"/>
-                <w:sz w:val="20"/>
-                <w:szCs w:val="20"/>
-              </w:rPr>
-              <w:t xml:space="preserve"> system will then send a signal from the foot brake to the brake pump. </w:t>
+              <w:t xml:space="preserve">The system will then send a signal from the foot brake to the brake pump. </w:t>
             </w:r>
           </w:p>
           <w:p>
@@ -24889,15 +24809,7 @@
                 <w:sz w:val="20"/>
                 <w:szCs w:val="20"/>
               </w:rPr>
-              <w:t xml:space="preserve"> update </w:t>
-            </w:r>
-            <w:r>
-              <w:rPr>
-                <w:rFonts w:ascii="Arial" w:hAnsi="Arial" w:cs="Arial"/>
-                <w:sz w:val="20"/>
-                <w:szCs w:val="20"/>
-              </w:rPr>
-              <w:t xml:space="preserve">the speed of the </w:t>
+              <w:t xml:space="preserve"> update the speed of the </w:t>
             </w:r>
             <w:r>
               <w:rPr>
@@ -25050,8 +24962,3362 @@
         </w:rPr>
         <w:t>Simulate adding attachment</w:t>
       </w:r>
-      <w:bookmarkStart w:id="0" w:name="_GoBack"/>
-      <w:bookmarkEnd w:id="0"/>
+    </w:p>
+    <w:tbl>
+      <w:tblPr>
+        <w:tblStyle w:val="TableGrid"/>
+        <w:tblW w:w="0" w:type="auto"/>
+        <w:tblLook w:val="04A0" w:firstRow="1" w:lastRow="0" w:firstColumn="1" w:lastColumn="0" w:noHBand="0" w:noVBand="1"/>
+      </w:tblPr>
+      <w:tblGrid>
+        <w:gridCol w:w="7569"/>
+        <w:gridCol w:w="1447"/>
+      </w:tblGrid>
+      <w:tr>
+        <w:tc>
+          <w:tcPr>
+            <w:tcW w:w="7763" w:type="dxa"/>
+          </w:tcPr>
+          <w:p>
+            <w:pPr>
+              <w:jc w:val="both"/>
+              <w:rPr>
+                <w:rFonts w:ascii="Arial" w:hAnsi="Arial" w:cs="Arial"/>
+                <w:sz w:val="20"/>
+                <w:szCs w:val="20"/>
+              </w:rPr>
+            </w:pPr>
+            <w:r>
+              <w:rPr>
+                <w:rFonts w:ascii="Arial" w:hAnsi="Arial" w:cs="Arial"/>
+                <w:b/>
+                <w:sz w:val="20"/>
+                <w:szCs w:val="20"/>
+              </w:rPr>
+              <w:t xml:space="preserve">Name: </w:t>
+            </w:r>
+            <w:r>
+              <w:rPr>
+                <w:rFonts w:ascii="Arial" w:hAnsi="Arial" w:cs="Arial"/>
+                <w:sz w:val="20"/>
+                <w:szCs w:val="20"/>
+              </w:rPr>
+              <w:t>Simulate adding</w:t>
+            </w:r>
+            <w:r>
+              <w:rPr>
+                <w:rFonts w:ascii="Arial" w:hAnsi="Arial" w:cs="Arial"/>
+                <w:sz w:val="20"/>
+                <w:szCs w:val="20"/>
+              </w:rPr>
+              <w:t>/removing</w:t>
+            </w:r>
+            <w:r>
+              <w:rPr>
+                <w:rFonts w:ascii="Arial" w:hAnsi="Arial" w:cs="Arial"/>
+                <w:sz w:val="20"/>
+                <w:szCs w:val="20"/>
+              </w:rPr>
+              <w:t xml:space="preserve"> attachments</w:t>
+            </w:r>
+          </w:p>
+        </w:tc>
+        <w:tc>
+          <w:tcPr>
+            <w:tcW w:w="1479" w:type="dxa"/>
+          </w:tcPr>
+          <w:p>
+            <w:pPr>
+              <w:jc w:val="both"/>
+              <w:rPr>
+                <w:rFonts w:ascii="Arial" w:hAnsi="Arial" w:cs="Arial"/>
+                <w:sz w:val="20"/>
+                <w:szCs w:val="20"/>
+              </w:rPr>
+            </w:pPr>
+            <w:r>
+              <w:rPr>
+                <w:rFonts w:ascii="Arial" w:hAnsi="Arial" w:cs="Arial"/>
+                <w:b/>
+                <w:sz w:val="20"/>
+                <w:szCs w:val="20"/>
+              </w:rPr>
+              <w:t xml:space="preserve">ID: </w:t>
+            </w:r>
+            <w:r>
+              <w:rPr>
+                <w:rFonts w:ascii="Arial" w:hAnsi="Arial" w:cs="Arial"/>
+                <w:sz w:val="20"/>
+                <w:szCs w:val="20"/>
+              </w:rPr>
+              <w:t>35</w:t>
+            </w:r>
+          </w:p>
+        </w:tc>
+      </w:tr>
+      <w:tr>
+        <w:tc>
+          <w:tcPr>
+            <w:tcW w:w="9016" w:type="dxa"/>
+            <w:gridSpan w:val="2"/>
+          </w:tcPr>
+          <w:p>
+            <w:pPr>
+              <w:jc w:val="both"/>
+              <w:rPr>
+                <w:rFonts w:ascii="Arial" w:hAnsi="Arial" w:cs="Arial"/>
+                <w:sz w:val="20"/>
+                <w:szCs w:val="20"/>
+              </w:rPr>
+            </w:pPr>
+            <w:r>
+              <w:rPr>
+                <w:rFonts w:ascii="Arial" w:hAnsi="Arial" w:cs="Arial"/>
+                <w:b/>
+                <w:sz w:val="20"/>
+                <w:szCs w:val="20"/>
+              </w:rPr>
+              <w:t xml:space="preserve">Stakeholders and Goals: </w:t>
+            </w:r>
+            <w:r>
+              <w:rPr>
+                <w:rFonts w:ascii="Arial" w:hAnsi="Arial" w:cs="Arial"/>
+                <w:sz w:val="20"/>
+                <w:szCs w:val="20"/>
+              </w:rPr>
+              <w:t xml:space="preserve">User – to </w:t>
+            </w:r>
+            <w:r>
+              <w:rPr>
+                <w:rFonts w:ascii="Arial" w:hAnsi="Arial" w:cs="Arial"/>
+                <w:sz w:val="20"/>
+                <w:szCs w:val="20"/>
+              </w:rPr>
+              <w:t>simulate adding attachments</w:t>
+            </w:r>
+          </w:p>
+        </w:tc>
+      </w:tr>
+      <w:tr>
+        <w:tc>
+          <w:tcPr>
+            <w:tcW w:w="9016" w:type="dxa"/>
+            <w:gridSpan w:val="2"/>
+          </w:tcPr>
+          <w:p>
+            <w:pPr>
+              <w:jc w:val="both"/>
+              <w:rPr>
+                <w:rFonts w:ascii="Arial" w:hAnsi="Arial" w:cs="Arial"/>
+                <w:sz w:val="20"/>
+                <w:szCs w:val="20"/>
+              </w:rPr>
+            </w:pPr>
+            <w:r>
+              <w:rPr>
+                <w:rFonts w:ascii="Arial" w:hAnsi="Arial" w:cs="Arial"/>
+                <w:b/>
+                <w:sz w:val="20"/>
+                <w:szCs w:val="20"/>
+              </w:rPr>
+              <w:t xml:space="preserve">Description: </w:t>
+            </w:r>
+            <w:r>
+              <w:rPr>
+                <w:rFonts w:ascii="Arial" w:hAnsi="Arial" w:cs="Arial"/>
+                <w:sz w:val="20"/>
+                <w:szCs w:val="20"/>
+              </w:rPr>
+              <w:t xml:space="preserve">A user wants to </w:t>
+            </w:r>
+            <w:r>
+              <w:rPr>
+                <w:rFonts w:ascii="Arial" w:hAnsi="Arial" w:cs="Arial"/>
+                <w:sz w:val="20"/>
+                <w:szCs w:val="20"/>
+              </w:rPr>
+              <w:t>simulate adding attachments to a car</w:t>
+            </w:r>
+          </w:p>
+        </w:tc>
+      </w:tr>
+      <w:tr>
+        <w:tc>
+          <w:tcPr>
+            <w:tcW w:w="9016" w:type="dxa"/>
+            <w:gridSpan w:val="2"/>
+          </w:tcPr>
+          <w:p>
+            <w:pPr>
+              <w:jc w:val="both"/>
+              <w:rPr>
+                <w:rFonts w:ascii="Arial" w:hAnsi="Arial" w:cs="Arial"/>
+                <w:sz w:val="20"/>
+                <w:szCs w:val="20"/>
+              </w:rPr>
+            </w:pPr>
+            <w:r>
+              <w:rPr>
+                <w:rFonts w:ascii="Arial" w:hAnsi="Arial" w:cs="Arial"/>
+                <w:b/>
+                <w:sz w:val="20"/>
+                <w:szCs w:val="20"/>
+              </w:rPr>
+              <w:t xml:space="preserve">Actors: </w:t>
+            </w:r>
+            <w:r>
+              <w:rPr>
+                <w:rFonts w:ascii="Arial" w:hAnsi="Arial" w:cs="Arial"/>
+                <w:sz w:val="20"/>
+                <w:szCs w:val="20"/>
+              </w:rPr>
+              <w:t>User</w:t>
+            </w:r>
+          </w:p>
+        </w:tc>
+      </w:tr>
+      <w:tr>
+        <w:tc>
+          <w:tcPr>
+            <w:tcW w:w="9016" w:type="dxa"/>
+            <w:gridSpan w:val="2"/>
+          </w:tcPr>
+          <w:p>
+            <w:pPr>
+              <w:jc w:val="both"/>
+              <w:rPr>
+                <w:rFonts w:ascii="Arial" w:hAnsi="Arial" w:cs="Arial"/>
+                <w:sz w:val="20"/>
+                <w:szCs w:val="20"/>
+              </w:rPr>
+            </w:pPr>
+            <w:r>
+              <w:rPr>
+                <w:rFonts w:ascii="Arial" w:hAnsi="Arial" w:cs="Arial"/>
+                <w:b/>
+                <w:sz w:val="20"/>
+                <w:szCs w:val="20"/>
+              </w:rPr>
+              <w:t xml:space="preserve">Trigger: </w:t>
+            </w:r>
+            <w:r>
+              <w:rPr>
+                <w:rFonts w:ascii="Arial" w:hAnsi="Arial" w:cs="Arial"/>
+                <w:sz w:val="20"/>
+                <w:szCs w:val="20"/>
+              </w:rPr>
+              <w:t xml:space="preserve">User runs the application and </w:t>
+            </w:r>
+            <w:r>
+              <w:rPr>
+                <w:rFonts w:ascii="Arial" w:hAnsi="Arial" w:cs="Arial"/>
+                <w:sz w:val="20"/>
+                <w:szCs w:val="20"/>
+              </w:rPr>
+              <w:t>wishes to simulate adding attachments</w:t>
+            </w:r>
+          </w:p>
+        </w:tc>
+      </w:tr>
+      <w:tr>
+        <w:tc>
+          <w:tcPr>
+            <w:tcW w:w="9016" w:type="dxa"/>
+            <w:gridSpan w:val="2"/>
+          </w:tcPr>
+          <w:p>
+            <w:pPr>
+              <w:jc w:val="both"/>
+              <w:rPr>
+                <w:rFonts w:ascii="Arial" w:hAnsi="Arial" w:cs="Arial"/>
+                <w:b/>
+                <w:sz w:val="20"/>
+                <w:szCs w:val="20"/>
+              </w:rPr>
+            </w:pPr>
+            <w:r>
+              <w:rPr>
+                <w:rFonts w:ascii="Arial" w:hAnsi="Arial" w:cs="Arial"/>
+                <w:b/>
+                <w:sz w:val="20"/>
+                <w:szCs w:val="20"/>
+              </w:rPr>
+              <w:t xml:space="preserve">Normal Flow: </w:t>
+            </w:r>
+          </w:p>
+          <w:p>
+            <w:pPr>
+              <w:pStyle w:val="ListParagraph"/>
+              <w:numPr>
+                <w:ilvl w:val="0"/>
+                <w:numId w:val="66"/>
+              </w:numPr>
+              <w:spacing w:after="0" w:line="240" w:lineRule="auto"/>
+              <w:jc w:val="both"/>
+              <w:rPr>
+                <w:rFonts w:ascii="Arial" w:hAnsi="Arial" w:cs="Arial"/>
+                <w:sz w:val="20"/>
+                <w:szCs w:val="20"/>
+              </w:rPr>
+            </w:pPr>
+            <w:r>
+              <w:rPr>
+                <w:rFonts w:ascii="Arial" w:hAnsi="Arial" w:cs="Arial"/>
+                <w:sz w:val="20"/>
+                <w:szCs w:val="20"/>
+              </w:rPr>
+              <w:t xml:space="preserve">User reaches the main page of the system and clicks on the “Simulation” button. The user will be brought to the simulation page where the user will be able to view the persistent dashboard and also a list of simulations. </w:t>
+            </w:r>
+          </w:p>
+          <w:p>
+            <w:pPr>
+              <w:pStyle w:val="ListParagraph"/>
+              <w:numPr>
+                <w:ilvl w:val="0"/>
+                <w:numId w:val="66"/>
+              </w:numPr>
+              <w:spacing w:after="0" w:line="240" w:lineRule="auto"/>
+              <w:jc w:val="both"/>
+              <w:rPr>
+                <w:rFonts w:ascii="Arial" w:hAnsi="Arial" w:cs="Arial"/>
+                <w:sz w:val="20"/>
+                <w:szCs w:val="20"/>
+              </w:rPr>
+            </w:pPr>
+            <w:r>
+              <w:rPr>
+                <w:rFonts w:ascii="Arial" w:hAnsi="Arial" w:cs="Arial"/>
+                <w:sz w:val="20"/>
+                <w:szCs w:val="20"/>
+              </w:rPr>
+              <w:t>On the list of simulations available to the user, the user will then click on “</w:t>
+            </w:r>
+            <w:r>
+              <w:rPr>
+                <w:rFonts w:ascii="Arial" w:hAnsi="Arial" w:cs="Arial"/>
+                <w:sz w:val="20"/>
+                <w:szCs w:val="20"/>
+              </w:rPr>
+              <w:t>Adding attachment</w:t>
+            </w:r>
+            <w:r>
+              <w:rPr>
+                <w:rFonts w:ascii="Arial" w:hAnsi="Arial" w:cs="Arial"/>
+                <w:sz w:val="20"/>
+                <w:szCs w:val="20"/>
+              </w:rPr>
+              <w:t>”. The window (</w:t>
+            </w:r>
+            <w:proofErr w:type="spellStart"/>
+            <w:r>
+              <w:rPr>
+                <w:rFonts w:ascii="Arial" w:hAnsi="Arial" w:cs="Arial"/>
+                <w:sz w:val="20"/>
+                <w:szCs w:val="20"/>
+              </w:rPr>
+              <w:t>i.e</w:t>
+            </w:r>
+            <w:proofErr w:type="spellEnd"/>
+            <w:r>
+              <w:rPr>
+                <w:rFonts w:ascii="Arial" w:hAnsi="Arial" w:cs="Arial"/>
+                <w:sz w:val="20"/>
+                <w:szCs w:val="20"/>
+              </w:rPr>
+              <w:t xml:space="preserve"> the simulation window) below the persistent dashboard will then be updated. The user will then be able to</w:t>
+            </w:r>
+            <w:r>
+              <w:rPr>
+                <w:rFonts w:ascii="Arial" w:hAnsi="Arial" w:cs="Arial"/>
+                <w:sz w:val="20"/>
+                <w:szCs w:val="20"/>
+              </w:rPr>
+              <w:t xml:space="preserve"> see a picture which represents the back view of the car</w:t>
+            </w:r>
+            <w:r>
+              <w:rPr>
+                <w:rFonts w:ascii="Arial" w:hAnsi="Arial" w:cs="Arial"/>
+                <w:sz w:val="20"/>
+                <w:szCs w:val="20"/>
+              </w:rPr>
+              <w:t xml:space="preserve">. There will also be a few buttons available for the user which includes </w:t>
+            </w:r>
+            <w:r>
+              <w:rPr>
+                <w:rFonts w:ascii="Arial" w:hAnsi="Arial" w:cs="Arial"/>
+                <w:sz w:val="20"/>
+                <w:szCs w:val="20"/>
+              </w:rPr>
+              <w:t>“Add tow box”, “Add trailer” and the “Remove attachment” button</w:t>
+            </w:r>
+            <w:r>
+              <w:rPr>
+                <w:rFonts w:ascii="Arial" w:hAnsi="Arial" w:cs="Arial"/>
+                <w:sz w:val="20"/>
+                <w:szCs w:val="20"/>
+              </w:rPr>
+              <w:t xml:space="preserve"> (In “functionality pathway”, the word used was “</w:t>
+            </w:r>
+            <w:proofErr w:type="spellStart"/>
+            <w:r>
+              <w:rPr>
+                <w:rFonts w:ascii="Arial" w:hAnsi="Arial" w:cs="Arial"/>
+                <w:sz w:val="20"/>
+                <w:szCs w:val="20"/>
+              </w:rPr>
+              <w:t>unmount</w:t>
+            </w:r>
+            <w:proofErr w:type="spellEnd"/>
+            <w:r>
+              <w:rPr>
+                <w:rFonts w:ascii="Arial" w:hAnsi="Arial" w:cs="Arial"/>
+                <w:sz w:val="20"/>
+                <w:szCs w:val="20"/>
+              </w:rPr>
+              <w:t>”, it doesn’t look like the word exists, so phrase “Remove attachment” used instead”)</w:t>
+            </w:r>
+            <w:r>
+              <w:rPr>
+                <w:rFonts w:ascii="Arial" w:hAnsi="Arial" w:cs="Arial"/>
+                <w:sz w:val="20"/>
+                <w:szCs w:val="20"/>
+              </w:rPr>
+              <w:t>.</w:t>
+            </w:r>
+          </w:p>
+          <w:p>
+            <w:pPr>
+              <w:pStyle w:val="ListParagraph"/>
+              <w:numPr>
+                <w:ilvl w:val="0"/>
+                <w:numId w:val="66"/>
+              </w:numPr>
+              <w:spacing w:after="0" w:line="240" w:lineRule="auto"/>
+              <w:jc w:val="both"/>
+              <w:rPr>
+                <w:rFonts w:ascii="Arial" w:hAnsi="Arial" w:cs="Arial"/>
+                <w:sz w:val="20"/>
+                <w:szCs w:val="20"/>
+              </w:rPr>
+            </w:pPr>
+            <w:r>
+              <w:rPr>
+                <w:rFonts w:ascii="Arial" w:hAnsi="Arial" w:cs="Arial"/>
+                <w:sz w:val="20"/>
+                <w:szCs w:val="20"/>
+              </w:rPr>
+              <w:t>The user will then click on the “Add tow box” button.</w:t>
+            </w:r>
+          </w:p>
+          <w:p>
+            <w:pPr>
+              <w:pStyle w:val="ListParagraph"/>
+              <w:numPr>
+                <w:ilvl w:val="0"/>
+                <w:numId w:val="66"/>
+              </w:numPr>
+              <w:spacing w:after="0" w:line="240" w:lineRule="auto"/>
+              <w:jc w:val="both"/>
+              <w:rPr>
+                <w:rFonts w:ascii="Arial" w:hAnsi="Arial" w:cs="Arial"/>
+                <w:sz w:val="20"/>
+                <w:szCs w:val="20"/>
+              </w:rPr>
+            </w:pPr>
+            <w:r>
+              <w:rPr>
+                <w:rFonts w:ascii="Arial" w:hAnsi="Arial" w:cs="Arial"/>
+                <w:sz w:val="20"/>
+                <w:szCs w:val="20"/>
+              </w:rPr>
+              <w:t xml:space="preserve">The system will then update the image (Image that shows the back of the car) to another image which shows the rear of the car with a tow box attached to it. </w:t>
+            </w:r>
+          </w:p>
+          <w:p>
+            <w:pPr>
+              <w:pStyle w:val="ListParagraph"/>
+              <w:numPr>
+                <w:ilvl w:val="0"/>
+                <w:numId w:val="66"/>
+              </w:numPr>
+              <w:spacing w:after="0" w:line="240" w:lineRule="auto"/>
+              <w:jc w:val="both"/>
+              <w:rPr>
+                <w:rFonts w:ascii="Arial" w:hAnsi="Arial" w:cs="Arial"/>
+                <w:sz w:val="20"/>
+                <w:szCs w:val="20"/>
+              </w:rPr>
+            </w:pPr>
+            <w:r>
+              <w:rPr>
+                <w:rFonts w:ascii="Arial" w:hAnsi="Arial" w:cs="Arial"/>
+                <w:sz w:val="20"/>
+                <w:szCs w:val="20"/>
+              </w:rPr>
+              <w:t>End.</w:t>
+            </w:r>
+          </w:p>
+        </w:tc>
+      </w:tr>
+      <w:tr>
+        <w:tc>
+          <w:tcPr>
+            <w:tcW w:w="9016" w:type="dxa"/>
+            <w:gridSpan w:val="2"/>
+          </w:tcPr>
+          <w:p>
+            <w:pPr>
+              <w:jc w:val="both"/>
+              <w:rPr>
+                <w:rFonts w:ascii="Arial" w:hAnsi="Arial" w:cs="Arial"/>
+                <w:sz w:val="20"/>
+                <w:szCs w:val="20"/>
+              </w:rPr>
+            </w:pPr>
+            <w:r>
+              <w:rPr>
+                <w:rFonts w:ascii="Arial" w:hAnsi="Arial" w:cs="Arial"/>
+                <w:b/>
+                <w:sz w:val="20"/>
+                <w:szCs w:val="20"/>
+              </w:rPr>
+              <w:t xml:space="preserve">Sub-Flows: </w:t>
+            </w:r>
+            <w:r>
+              <w:rPr>
+                <w:rFonts w:ascii="Arial" w:hAnsi="Arial" w:cs="Arial"/>
+                <w:sz w:val="20"/>
+                <w:szCs w:val="20"/>
+              </w:rPr>
+              <w:t>None</w:t>
+            </w:r>
+          </w:p>
+        </w:tc>
+      </w:tr>
+      <w:tr>
+        <w:trPr>
+          <w:trHeight w:val="50"/>
+        </w:trPr>
+        <w:tc>
+          <w:tcPr>
+            <w:tcW w:w="9016" w:type="dxa"/>
+            <w:gridSpan w:val="2"/>
+          </w:tcPr>
+          <w:p>
+            <w:pPr>
+              <w:jc w:val="both"/>
+              <w:rPr>
+                <w:rFonts w:ascii="Arial" w:hAnsi="Arial" w:cs="Arial"/>
+                <w:sz w:val="20"/>
+                <w:szCs w:val="20"/>
+              </w:rPr>
+            </w:pPr>
+            <w:r>
+              <w:rPr>
+                <w:rFonts w:ascii="Arial" w:hAnsi="Arial" w:cs="Arial"/>
+                <w:b/>
+                <w:sz w:val="20"/>
+                <w:szCs w:val="20"/>
+              </w:rPr>
+              <w:t xml:space="preserve">Alternative/Exceptional Flows: </w:t>
+            </w:r>
+          </w:p>
+          <w:p>
+            <w:pPr>
+              <w:jc w:val="both"/>
+              <w:rPr>
+                <w:rFonts w:ascii="Arial" w:hAnsi="Arial" w:cs="Arial"/>
+                <w:sz w:val="20"/>
+                <w:szCs w:val="20"/>
+              </w:rPr>
+            </w:pPr>
+            <w:r>
+              <w:rPr>
+                <w:rFonts w:ascii="Arial" w:hAnsi="Arial" w:cs="Arial"/>
+                <w:sz w:val="20"/>
+                <w:szCs w:val="20"/>
+              </w:rPr>
+              <w:t>(The user wishes to add a trailer instead, we are assuming that the user has not added any attachments to the car)</w:t>
+            </w:r>
+          </w:p>
+          <w:p>
+            <w:pPr>
+              <w:pStyle w:val="ListParagraph"/>
+              <w:numPr>
+                <w:ilvl w:val="0"/>
+                <w:numId w:val="51"/>
+              </w:numPr>
+              <w:spacing w:after="0" w:line="240" w:lineRule="auto"/>
+              <w:jc w:val="both"/>
+              <w:rPr>
+                <w:rFonts w:ascii="Arial" w:hAnsi="Arial" w:cs="Arial"/>
+                <w:sz w:val="20"/>
+                <w:szCs w:val="20"/>
+              </w:rPr>
+            </w:pPr>
+            <w:r>
+              <w:rPr>
+                <w:rFonts w:ascii="Arial" w:hAnsi="Arial" w:cs="Arial"/>
+                <w:sz w:val="20"/>
+                <w:szCs w:val="20"/>
+              </w:rPr>
+              <w:t>The user will then click on the “Add trailer” button</w:t>
+            </w:r>
+          </w:p>
+          <w:p>
+            <w:pPr>
+              <w:pStyle w:val="ListParagraph"/>
+              <w:numPr>
+                <w:ilvl w:val="0"/>
+                <w:numId w:val="51"/>
+              </w:numPr>
+              <w:spacing w:after="0" w:line="240" w:lineRule="auto"/>
+              <w:jc w:val="both"/>
+              <w:rPr>
+                <w:rFonts w:ascii="Arial" w:hAnsi="Arial" w:cs="Arial"/>
+                <w:sz w:val="20"/>
+                <w:szCs w:val="20"/>
+              </w:rPr>
+            </w:pPr>
+            <w:r>
+              <w:rPr>
+                <w:rFonts w:ascii="Arial" w:hAnsi="Arial" w:cs="Arial"/>
+                <w:sz w:val="20"/>
+                <w:szCs w:val="20"/>
+              </w:rPr>
+              <w:t>The system will then update the image (Image that shows the back of the car) to another image which shows the rear of the car with a trailer attached to it.</w:t>
+            </w:r>
+          </w:p>
+          <w:p>
+            <w:pPr>
+              <w:jc w:val="both"/>
+              <w:rPr>
+                <w:rFonts w:ascii="Arial" w:hAnsi="Arial" w:cs="Arial"/>
+                <w:sz w:val="20"/>
+                <w:szCs w:val="20"/>
+              </w:rPr>
+            </w:pPr>
+            <w:r>
+              <w:rPr>
+                <w:rFonts w:ascii="Arial" w:hAnsi="Arial" w:cs="Arial"/>
+                <w:sz w:val="20"/>
+                <w:szCs w:val="20"/>
+              </w:rPr>
+              <w:t>(The user wishes to remove any attachments that are on the car)</w:t>
+            </w:r>
+          </w:p>
+          <w:p>
+            <w:pPr>
+              <w:pStyle w:val="ListParagraph"/>
+              <w:numPr>
+                <w:ilvl w:val="0"/>
+                <w:numId w:val="50"/>
+              </w:numPr>
+              <w:spacing w:after="0" w:line="240" w:lineRule="auto"/>
+              <w:jc w:val="both"/>
+              <w:rPr>
+                <w:rFonts w:ascii="Arial" w:hAnsi="Arial" w:cs="Arial"/>
+                <w:sz w:val="20"/>
+                <w:szCs w:val="20"/>
+              </w:rPr>
+            </w:pPr>
+            <w:r>
+              <w:rPr>
+                <w:rFonts w:ascii="Arial" w:hAnsi="Arial" w:cs="Arial"/>
+                <w:sz w:val="20"/>
+                <w:szCs w:val="20"/>
+              </w:rPr>
+              <w:t>The user then click on the “Remove attachment” button.</w:t>
+            </w:r>
+          </w:p>
+          <w:p>
+            <w:pPr>
+              <w:pStyle w:val="ListParagraph"/>
+              <w:numPr>
+                <w:ilvl w:val="0"/>
+                <w:numId w:val="50"/>
+              </w:numPr>
+              <w:spacing w:after="0" w:line="240" w:lineRule="auto"/>
+              <w:jc w:val="both"/>
+              <w:rPr>
+                <w:rFonts w:ascii="Arial" w:hAnsi="Arial" w:cs="Arial"/>
+                <w:sz w:val="20"/>
+                <w:szCs w:val="20"/>
+              </w:rPr>
+            </w:pPr>
+            <w:r>
+              <w:rPr>
+                <w:rFonts w:ascii="Arial" w:hAnsi="Arial" w:cs="Arial"/>
+                <w:sz w:val="20"/>
+                <w:szCs w:val="20"/>
+              </w:rPr>
+              <w:t>The system will then update the image (Image that shows the back of the car WITH an attachment, could be either the tow box or the trailer) to the original image which only shows the rear of the car.</w:t>
+            </w:r>
+          </w:p>
+          <w:p>
+            <w:pPr>
+              <w:jc w:val="both"/>
+              <w:rPr>
+                <w:rFonts w:ascii="Arial" w:hAnsi="Arial" w:cs="Arial"/>
+                <w:sz w:val="20"/>
+                <w:szCs w:val="20"/>
+              </w:rPr>
+            </w:pPr>
+            <w:r>
+              <w:rPr>
+                <w:rFonts w:ascii="Arial" w:hAnsi="Arial" w:cs="Arial"/>
+                <w:sz w:val="20"/>
+                <w:szCs w:val="20"/>
+              </w:rPr>
+              <w:t>(The user wishes to add an attachment when there is already an attachment on the car)</w:t>
+            </w:r>
+          </w:p>
+          <w:p>
+            <w:pPr>
+              <w:pStyle w:val="ListParagraph"/>
+              <w:numPr>
+                <w:ilvl w:val="0"/>
+                <w:numId w:val="34"/>
+              </w:numPr>
+              <w:spacing w:after="0" w:line="240" w:lineRule="auto"/>
+              <w:jc w:val="both"/>
+              <w:rPr>
+                <w:rFonts w:ascii="Arial" w:hAnsi="Arial" w:cs="Arial"/>
+                <w:sz w:val="20"/>
+                <w:szCs w:val="20"/>
+              </w:rPr>
+            </w:pPr>
+            <w:r>
+              <w:rPr>
+                <w:rFonts w:ascii="Arial" w:hAnsi="Arial" w:cs="Arial"/>
+                <w:sz w:val="20"/>
+                <w:szCs w:val="20"/>
+              </w:rPr>
+              <w:t>The user attempts to click on “Add tow box”/”Add trailer” button (We are assuming that either the tow box or the trailer has already been attached to the back of the car)</w:t>
+            </w:r>
+          </w:p>
+          <w:p>
+            <w:pPr>
+              <w:pStyle w:val="ListParagraph"/>
+              <w:numPr>
+                <w:ilvl w:val="0"/>
+                <w:numId w:val="34"/>
+              </w:numPr>
+              <w:spacing w:after="0" w:line="240" w:lineRule="auto"/>
+              <w:jc w:val="both"/>
+              <w:rPr>
+                <w:rFonts w:ascii="Arial" w:hAnsi="Arial" w:cs="Arial"/>
+                <w:sz w:val="20"/>
+                <w:szCs w:val="20"/>
+              </w:rPr>
+            </w:pPr>
+            <w:r>
+              <w:rPr>
+                <w:rFonts w:ascii="Arial" w:hAnsi="Arial" w:cs="Arial"/>
+                <w:sz w:val="20"/>
+                <w:szCs w:val="20"/>
+              </w:rPr>
+              <w:t>The system then displays to the user that there is already an existing attachment on the car and should remove it first before being able to add another attachment to the car.</w:t>
+            </w:r>
+          </w:p>
+          <w:p>
+            <w:pPr>
+              <w:pStyle w:val="ListParagraph"/>
+              <w:numPr>
+                <w:ilvl w:val="0"/>
+                <w:numId w:val="34"/>
+              </w:numPr>
+              <w:spacing w:after="0" w:line="240" w:lineRule="auto"/>
+              <w:jc w:val="both"/>
+              <w:rPr>
+                <w:rFonts w:ascii="Arial" w:hAnsi="Arial" w:cs="Arial"/>
+                <w:sz w:val="20"/>
+                <w:szCs w:val="20"/>
+              </w:rPr>
+            </w:pPr>
+            <w:r>
+              <w:rPr>
+                <w:rFonts w:ascii="Arial" w:hAnsi="Arial" w:cs="Arial"/>
+                <w:sz w:val="20"/>
+                <w:szCs w:val="20"/>
+              </w:rPr>
+              <w:t xml:space="preserve">The process to removing an attachment to the car is explained in this use case (The section right above of this, “The user wishes to remove any attachments that are on the car”). </w:t>
+            </w:r>
+          </w:p>
+        </w:tc>
+      </w:tr>
+    </w:tbl>
+    <w:p>
+      <w:pPr>
+        <w:rPr>
+          <w:b/>
+        </w:rPr>
+      </w:pPr>
+    </w:p>
+    <w:p>
+      <w:pPr>
+        <w:pStyle w:val="ListParagraph"/>
+        <w:numPr>
+          <w:ilvl w:val="0"/>
+          <w:numId w:val="65"/>
+        </w:numPr>
+        <w:rPr>
+          <w:b/>
+        </w:rPr>
+      </w:pPr>
+      <w:r>
+        <w:rPr>
+          <w:b/>
+        </w:rPr>
+        <w:t>Simulate alternative fuel powered drivetrains</w:t>
+      </w:r>
+    </w:p>
+    <w:tbl>
+      <w:tblPr>
+        <w:tblStyle w:val="TableGrid"/>
+        <w:tblW w:w="0" w:type="auto"/>
+        <w:tblLook w:val="04A0" w:firstRow="1" w:lastRow="0" w:firstColumn="1" w:lastColumn="0" w:noHBand="0" w:noVBand="1"/>
+      </w:tblPr>
+      <w:tblGrid>
+        <w:gridCol w:w="7567"/>
+        <w:gridCol w:w="1449"/>
+      </w:tblGrid>
+      <w:tr>
+        <w:tc>
+          <w:tcPr>
+            <w:tcW w:w="7763" w:type="dxa"/>
+          </w:tcPr>
+          <w:p>
+            <w:pPr>
+              <w:jc w:val="both"/>
+              <w:rPr>
+                <w:rFonts w:ascii="Arial" w:hAnsi="Arial" w:cs="Arial"/>
+                <w:sz w:val="20"/>
+                <w:szCs w:val="20"/>
+                <w:highlight w:val="yellow"/>
+              </w:rPr>
+            </w:pPr>
+            <w:r>
+              <w:rPr>
+                <w:rFonts w:ascii="Arial" w:hAnsi="Arial" w:cs="Arial"/>
+                <w:b/>
+                <w:sz w:val="20"/>
+                <w:szCs w:val="20"/>
+                <w:highlight w:val="yellow"/>
+              </w:rPr>
+              <w:t xml:space="preserve">Name: </w:t>
+            </w:r>
+            <w:r>
+              <w:rPr>
+                <w:rFonts w:ascii="Arial" w:hAnsi="Arial" w:cs="Arial"/>
+                <w:sz w:val="20"/>
+                <w:szCs w:val="20"/>
+                <w:highlight w:val="yellow"/>
+              </w:rPr>
+              <w:t xml:space="preserve">Simulate </w:t>
+            </w:r>
+            <w:r>
+              <w:rPr>
+                <w:rFonts w:ascii="Arial" w:hAnsi="Arial" w:cs="Arial"/>
+                <w:sz w:val="20"/>
+                <w:szCs w:val="20"/>
+                <w:highlight w:val="yellow"/>
+              </w:rPr>
+              <w:t>a hybrid car</w:t>
+            </w:r>
+          </w:p>
+        </w:tc>
+        <w:tc>
+          <w:tcPr>
+            <w:tcW w:w="1479" w:type="dxa"/>
+          </w:tcPr>
+          <w:p>
+            <w:pPr>
+              <w:jc w:val="both"/>
+              <w:rPr>
+                <w:rFonts w:ascii="Arial" w:hAnsi="Arial" w:cs="Arial"/>
+                <w:sz w:val="20"/>
+                <w:szCs w:val="20"/>
+                <w:highlight w:val="yellow"/>
+              </w:rPr>
+            </w:pPr>
+            <w:r>
+              <w:rPr>
+                <w:rFonts w:ascii="Arial" w:hAnsi="Arial" w:cs="Arial"/>
+                <w:b/>
+                <w:sz w:val="20"/>
+                <w:szCs w:val="20"/>
+                <w:highlight w:val="yellow"/>
+              </w:rPr>
+              <w:t xml:space="preserve">ID: </w:t>
+            </w:r>
+            <w:r>
+              <w:rPr>
+                <w:rFonts w:ascii="Arial" w:hAnsi="Arial" w:cs="Arial"/>
+                <w:sz w:val="20"/>
+                <w:szCs w:val="20"/>
+                <w:highlight w:val="yellow"/>
+              </w:rPr>
+              <w:t>36</w:t>
+            </w:r>
+          </w:p>
+        </w:tc>
+      </w:tr>
+      <w:tr>
+        <w:tc>
+          <w:tcPr>
+            <w:tcW w:w="9016" w:type="dxa"/>
+            <w:gridSpan w:val="2"/>
+          </w:tcPr>
+          <w:p>
+            <w:pPr>
+              <w:jc w:val="both"/>
+              <w:rPr>
+                <w:rFonts w:ascii="Arial" w:hAnsi="Arial" w:cs="Arial"/>
+                <w:sz w:val="20"/>
+                <w:szCs w:val="20"/>
+                <w:highlight w:val="yellow"/>
+              </w:rPr>
+            </w:pPr>
+            <w:r>
+              <w:rPr>
+                <w:rFonts w:ascii="Arial" w:hAnsi="Arial" w:cs="Arial"/>
+                <w:b/>
+                <w:sz w:val="20"/>
+                <w:szCs w:val="20"/>
+                <w:highlight w:val="yellow"/>
+              </w:rPr>
+              <w:t xml:space="preserve">Stakeholders and Goals: </w:t>
+            </w:r>
+            <w:r>
+              <w:rPr>
+                <w:rFonts w:ascii="Arial" w:hAnsi="Arial" w:cs="Arial"/>
+                <w:sz w:val="20"/>
+                <w:szCs w:val="20"/>
+                <w:highlight w:val="yellow"/>
+              </w:rPr>
+              <w:t xml:space="preserve">User – to simulate </w:t>
+            </w:r>
+            <w:r>
+              <w:rPr>
+                <w:rFonts w:ascii="Arial" w:hAnsi="Arial" w:cs="Arial"/>
+                <w:sz w:val="20"/>
+                <w:szCs w:val="20"/>
+                <w:highlight w:val="yellow"/>
+              </w:rPr>
+              <w:t>a hybrid car</w:t>
+            </w:r>
+          </w:p>
+        </w:tc>
+      </w:tr>
+      <w:tr>
+        <w:tc>
+          <w:tcPr>
+            <w:tcW w:w="9016" w:type="dxa"/>
+            <w:gridSpan w:val="2"/>
+          </w:tcPr>
+          <w:p>
+            <w:pPr>
+              <w:jc w:val="both"/>
+              <w:rPr>
+                <w:rFonts w:ascii="Arial" w:hAnsi="Arial" w:cs="Arial"/>
+                <w:sz w:val="20"/>
+                <w:szCs w:val="20"/>
+                <w:highlight w:val="yellow"/>
+              </w:rPr>
+            </w:pPr>
+            <w:r>
+              <w:rPr>
+                <w:rFonts w:ascii="Arial" w:hAnsi="Arial" w:cs="Arial"/>
+                <w:b/>
+                <w:sz w:val="20"/>
+                <w:szCs w:val="20"/>
+                <w:highlight w:val="yellow"/>
+              </w:rPr>
+              <w:t xml:space="preserve">Description: </w:t>
+            </w:r>
+            <w:r>
+              <w:rPr>
+                <w:rFonts w:ascii="Arial" w:hAnsi="Arial" w:cs="Arial"/>
+                <w:sz w:val="20"/>
+                <w:szCs w:val="20"/>
+                <w:highlight w:val="yellow"/>
+              </w:rPr>
+              <w:t xml:space="preserve">A user wants to simulate </w:t>
+            </w:r>
+            <w:r>
+              <w:rPr>
+                <w:rFonts w:ascii="Arial" w:hAnsi="Arial" w:cs="Arial"/>
+                <w:sz w:val="20"/>
+                <w:szCs w:val="20"/>
+                <w:highlight w:val="yellow"/>
+              </w:rPr>
+              <w:t>a hybrid car instead of a normal petrol car.</w:t>
+            </w:r>
+          </w:p>
+        </w:tc>
+      </w:tr>
+      <w:tr>
+        <w:tc>
+          <w:tcPr>
+            <w:tcW w:w="9016" w:type="dxa"/>
+            <w:gridSpan w:val="2"/>
+          </w:tcPr>
+          <w:p>
+            <w:pPr>
+              <w:jc w:val="both"/>
+              <w:rPr>
+                <w:rFonts w:ascii="Arial" w:hAnsi="Arial" w:cs="Arial"/>
+                <w:sz w:val="20"/>
+                <w:szCs w:val="20"/>
+                <w:highlight w:val="yellow"/>
+              </w:rPr>
+            </w:pPr>
+            <w:r>
+              <w:rPr>
+                <w:rFonts w:ascii="Arial" w:hAnsi="Arial" w:cs="Arial"/>
+                <w:b/>
+                <w:sz w:val="20"/>
+                <w:szCs w:val="20"/>
+                <w:highlight w:val="yellow"/>
+              </w:rPr>
+              <w:t xml:space="preserve">Actors: </w:t>
+            </w:r>
+            <w:r>
+              <w:rPr>
+                <w:rFonts w:ascii="Arial" w:hAnsi="Arial" w:cs="Arial"/>
+                <w:sz w:val="20"/>
+                <w:szCs w:val="20"/>
+                <w:highlight w:val="yellow"/>
+              </w:rPr>
+              <w:t>User</w:t>
+            </w:r>
+          </w:p>
+        </w:tc>
+      </w:tr>
+      <w:tr>
+        <w:tc>
+          <w:tcPr>
+            <w:tcW w:w="9016" w:type="dxa"/>
+            <w:gridSpan w:val="2"/>
+          </w:tcPr>
+          <w:p>
+            <w:pPr>
+              <w:jc w:val="both"/>
+              <w:rPr>
+                <w:rFonts w:ascii="Arial" w:hAnsi="Arial" w:cs="Arial"/>
+                <w:sz w:val="20"/>
+                <w:szCs w:val="20"/>
+                <w:highlight w:val="yellow"/>
+              </w:rPr>
+            </w:pPr>
+            <w:r>
+              <w:rPr>
+                <w:rFonts w:ascii="Arial" w:hAnsi="Arial" w:cs="Arial"/>
+                <w:b/>
+                <w:sz w:val="20"/>
+                <w:szCs w:val="20"/>
+                <w:highlight w:val="yellow"/>
+              </w:rPr>
+              <w:t xml:space="preserve">Trigger: </w:t>
+            </w:r>
+            <w:r>
+              <w:rPr>
+                <w:rFonts w:ascii="Arial" w:hAnsi="Arial" w:cs="Arial"/>
+                <w:sz w:val="20"/>
+                <w:szCs w:val="20"/>
+                <w:highlight w:val="yellow"/>
+              </w:rPr>
+              <w:t xml:space="preserve">User runs the application and wishes to </w:t>
+            </w:r>
+            <w:r>
+              <w:rPr>
+                <w:rFonts w:ascii="Arial" w:hAnsi="Arial" w:cs="Arial"/>
+                <w:sz w:val="20"/>
+                <w:szCs w:val="20"/>
+                <w:highlight w:val="yellow"/>
+              </w:rPr>
+              <w:t>simulate a hybrid car</w:t>
+            </w:r>
+          </w:p>
+        </w:tc>
+      </w:tr>
+      <w:tr>
+        <w:tc>
+          <w:tcPr>
+            <w:tcW w:w="9016" w:type="dxa"/>
+            <w:gridSpan w:val="2"/>
+          </w:tcPr>
+          <w:p>
+            <w:pPr>
+              <w:jc w:val="both"/>
+              <w:rPr>
+                <w:rFonts w:ascii="Arial" w:hAnsi="Arial" w:cs="Arial"/>
+                <w:b/>
+                <w:sz w:val="20"/>
+                <w:szCs w:val="20"/>
+                <w:highlight w:val="yellow"/>
+              </w:rPr>
+            </w:pPr>
+            <w:r>
+              <w:rPr>
+                <w:rFonts w:ascii="Arial" w:hAnsi="Arial" w:cs="Arial"/>
+                <w:b/>
+                <w:sz w:val="20"/>
+                <w:szCs w:val="20"/>
+                <w:highlight w:val="yellow"/>
+              </w:rPr>
+              <w:t xml:space="preserve">Normal Flow: </w:t>
+            </w:r>
+          </w:p>
+          <w:p>
+            <w:pPr>
+              <w:pStyle w:val="ListParagraph"/>
+              <w:numPr>
+                <w:ilvl w:val="0"/>
+                <w:numId w:val="67"/>
+              </w:numPr>
+              <w:spacing w:after="0" w:line="240" w:lineRule="auto"/>
+              <w:jc w:val="both"/>
+              <w:rPr>
+                <w:rFonts w:ascii="Arial" w:hAnsi="Arial" w:cs="Arial"/>
+                <w:sz w:val="20"/>
+                <w:szCs w:val="20"/>
+                <w:highlight w:val="yellow"/>
+              </w:rPr>
+            </w:pPr>
+            <w:r>
+              <w:rPr>
+                <w:rFonts w:ascii="Arial" w:hAnsi="Arial" w:cs="Arial"/>
+                <w:sz w:val="20"/>
+                <w:szCs w:val="20"/>
+                <w:highlight w:val="yellow"/>
+              </w:rPr>
+              <w:t xml:space="preserve">User reaches the main page of the system and clicks on the “Simulation” button. The user will be brought to the simulation page where the user will be able to view the persistent dashboard and also a list of simulations. </w:t>
+            </w:r>
+          </w:p>
+          <w:p>
+            <w:pPr>
+              <w:pStyle w:val="ListParagraph"/>
+              <w:numPr>
+                <w:ilvl w:val="0"/>
+                <w:numId w:val="67"/>
+              </w:numPr>
+              <w:spacing w:after="0" w:line="240" w:lineRule="auto"/>
+              <w:jc w:val="both"/>
+              <w:rPr>
+                <w:rFonts w:ascii="Arial" w:hAnsi="Arial" w:cs="Arial"/>
+                <w:sz w:val="20"/>
+                <w:szCs w:val="20"/>
+                <w:highlight w:val="yellow"/>
+              </w:rPr>
+            </w:pPr>
+            <w:r>
+              <w:rPr>
+                <w:rFonts w:ascii="Arial" w:hAnsi="Arial" w:cs="Arial"/>
+                <w:sz w:val="20"/>
+                <w:szCs w:val="20"/>
+                <w:highlight w:val="yellow"/>
+              </w:rPr>
+              <w:lastRenderedPageBreak/>
+              <w:t>On the list of simulations available to the user, the user will then click on “</w:t>
+            </w:r>
+            <w:r>
+              <w:rPr>
+                <w:rFonts w:ascii="Arial" w:hAnsi="Arial" w:cs="Arial"/>
+                <w:sz w:val="20"/>
+                <w:szCs w:val="20"/>
+                <w:highlight w:val="yellow"/>
+              </w:rPr>
+              <w:t>Alternative fuel powered drivetrains</w:t>
+            </w:r>
+            <w:r>
+              <w:rPr>
+                <w:rFonts w:ascii="Arial" w:hAnsi="Arial" w:cs="Arial"/>
+                <w:sz w:val="20"/>
+                <w:szCs w:val="20"/>
+                <w:highlight w:val="yellow"/>
+              </w:rPr>
+              <w:t>”. The window (</w:t>
+            </w:r>
+            <w:proofErr w:type="spellStart"/>
+            <w:r>
+              <w:rPr>
+                <w:rFonts w:ascii="Arial" w:hAnsi="Arial" w:cs="Arial"/>
+                <w:sz w:val="20"/>
+                <w:szCs w:val="20"/>
+                <w:highlight w:val="yellow"/>
+              </w:rPr>
+              <w:t>i.e</w:t>
+            </w:r>
+            <w:proofErr w:type="spellEnd"/>
+            <w:r>
+              <w:rPr>
+                <w:rFonts w:ascii="Arial" w:hAnsi="Arial" w:cs="Arial"/>
+                <w:sz w:val="20"/>
+                <w:szCs w:val="20"/>
+                <w:highlight w:val="yellow"/>
+              </w:rPr>
+              <w:t xml:space="preserve"> the simulation window) below the persistent dashboard will then be updated. There will be a few buttons available for the user which includes “</w:t>
+            </w:r>
+            <w:r>
+              <w:rPr>
+                <w:rFonts w:ascii="Arial" w:hAnsi="Arial" w:cs="Arial"/>
+                <w:sz w:val="20"/>
+                <w:szCs w:val="20"/>
+                <w:highlight w:val="yellow"/>
+              </w:rPr>
+              <w:t>Hybrid</w:t>
+            </w:r>
+            <w:r>
+              <w:rPr>
+                <w:rFonts w:ascii="Arial" w:hAnsi="Arial" w:cs="Arial"/>
+                <w:sz w:val="20"/>
+                <w:szCs w:val="20"/>
+                <w:highlight w:val="yellow"/>
+              </w:rPr>
+              <w:t>”, “</w:t>
+            </w:r>
+            <w:r>
+              <w:rPr>
+                <w:rFonts w:ascii="Arial" w:hAnsi="Arial" w:cs="Arial"/>
+                <w:sz w:val="20"/>
+                <w:szCs w:val="20"/>
+                <w:highlight w:val="yellow"/>
+              </w:rPr>
+              <w:t>Electric</w:t>
+            </w:r>
+            <w:r>
+              <w:rPr>
+                <w:rFonts w:ascii="Arial" w:hAnsi="Arial" w:cs="Arial"/>
+                <w:sz w:val="20"/>
+                <w:szCs w:val="20"/>
+                <w:highlight w:val="yellow"/>
+              </w:rPr>
+              <w:t>” and the “</w:t>
+            </w:r>
+            <w:r>
+              <w:rPr>
+                <w:rFonts w:ascii="Arial" w:hAnsi="Arial" w:cs="Arial"/>
+                <w:sz w:val="20"/>
+                <w:szCs w:val="20"/>
+                <w:highlight w:val="yellow"/>
+              </w:rPr>
+              <w:t>Hydrogen</w:t>
+            </w:r>
+            <w:r>
+              <w:rPr>
+                <w:rFonts w:ascii="Arial" w:hAnsi="Arial" w:cs="Arial"/>
+                <w:sz w:val="20"/>
+                <w:szCs w:val="20"/>
+                <w:highlight w:val="yellow"/>
+              </w:rPr>
+              <w:t>” button.</w:t>
+            </w:r>
+          </w:p>
+          <w:p>
+            <w:pPr>
+              <w:pStyle w:val="ListParagraph"/>
+              <w:numPr>
+                <w:ilvl w:val="0"/>
+                <w:numId w:val="67"/>
+              </w:numPr>
+              <w:spacing w:after="0" w:line="240" w:lineRule="auto"/>
+              <w:jc w:val="both"/>
+              <w:rPr>
+                <w:rFonts w:ascii="Arial" w:hAnsi="Arial" w:cs="Arial"/>
+                <w:sz w:val="20"/>
+                <w:szCs w:val="20"/>
+                <w:highlight w:val="yellow"/>
+              </w:rPr>
+            </w:pPr>
+            <w:r>
+              <w:rPr>
+                <w:rFonts w:ascii="Arial" w:hAnsi="Arial" w:cs="Arial"/>
+                <w:sz w:val="20"/>
+                <w:szCs w:val="20"/>
+                <w:highlight w:val="yellow"/>
+              </w:rPr>
+              <w:t>The user will then click on the “</w:t>
+            </w:r>
+            <w:r>
+              <w:rPr>
+                <w:rFonts w:ascii="Arial" w:hAnsi="Arial" w:cs="Arial"/>
+                <w:sz w:val="20"/>
+                <w:szCs w:val="20"/>
+                <w:highlight w:val="yellow"/>
+              </w:rPr>
+              <w:t>Hybrid</w:t>
+            </w:r>
+            <w:r>
+              <w:rPr>
+                <w:rFonts w:ascii="Arial" w:hAnsi="Arial" w:cs="Arial"/>
+                <w:sz w:val="20"/>
+                <w:szCs w:val="20"/>
+                <w:highlight w:val="yellow"/>
+              </w:rPr>
+              <w:t>” button</w:t>
+            </w:r>
+            <w:r>
+              <w:rPr>
+                <w:rFonts w:ascii="Arial" w:hAnsi="Arial" w:cs="Arial"/>
+                <w:sz w:val="20"/>
+                <w:szCs w:val="20"/>
+                <w:highlight w:val="yellow"/>
+              </w:rPr>
+              <w:t xml:space="preserve"> to simulate a hybrid car</w:t>
+            </w:r>
+            <w:r>
+              <w:rPr>
+                <w:rFonts w:ascii="Arial" w:hAnsi="Arial" w:cs="Arial"/>
+                <w:sz w:val="20"/>
+                <w:szCs w:val="20"/>
+                <w:highlight w:val="yellow"/>
+              </w:rPr>
+              <w:t>.</w:t>
+            </w:r>
+          </w:p>
+          <w:p>
+            <w:pPr>
+              <w:pStyle w:val="ListParagraph"/>
+              <w:numPr>
+                <w:ilvl w:val="0"/>
+                <w:numId w:val="67"/>
+              </w:numPr>
+              <w:spacing w:after="0" w:line="240" w:lineRule="auto"/>
+              <w:jc w:val="both"/>
+              <w:rPr>
+                <w:rFonts w:ascii="Arial" w:hAnsi="Arial" w:cs="Arial"/>
+                <w:sz w:val="20"/>
+                <w:szCs w:val="20"/>
+                <w:highlight w:val="yellow"/>
+              </w:rPr>
+            </w:pPr>
+            <w:r>
+              <w:rPr>
+                <w:rFonts w:ascii="Arial" w:hAnsi="Arial" w:cs="Arial"/>
+                <w:sz w:val="20"/>
+                <w:szCs w:val="20"/>
+                <w:highlight w:val="yellow"/>
+              </w:rPr>
+              <w:t>The system will</w:t>
+            </w:r>
+            <w:r>
+              <w:rPr>
+                <w:rFonts w:ascii="Arial" w:hAnsi="Arial" w:cs="Arial"/>
+                <w:sz w:val="20"/>
+                <w:szCs w:val="20"/>
+                <w:highlight w:val="yellow"/>
+              </w:rPr>
+              <w:t xml:space="preserve"> show different components on the screen that will represent a hybrid car, which includes the battery, the engine, fuel tank, fuel pump, battery powered motor, and also the wheels</w:t>
+            </w:r>
+          </w:p>
+          <w:p>
+            <w:pPr>
+              <w:pStyle w:val="ListParagraph"/>
+              <w:numPr>
+                <w:ilvl w:val="0"/>
+                <w:numId w:val="67"/>
+              </w:numPr>
+              <w:spacing w:after="0" w:line="240" w:lineRule="auto"/>
+              <w:jc w:val="both"/>
+              <w:rPr>
+                <w:rFonts w:ascii="Arial" w:hAnsi="Arial" w:cs="Arial"/>
+                <w:sz w:val="20"/>
+                <w:szCs w:val="20"/>
+                <w:highlight w:val="yellow"/>
+              </w:rPr>
+            </w:pPr>
+            <w:r>
+              <w:rPr>
+                <w:rFonts w:ascii="Arial" w:hAnsi="Arial" w:cs="Arial"/>
+                <w:sz w:val="20"/>
+                <w:szCs w:val="20"/>
+                <w:highlight w:val="yellow"/>
+              </w:rPr>
+              <w:t xml:space="preserve">On the persistent dashboard the user will be able to see the “Start Engine” button (What the user may see may differ depending if the engine of the car is on/off). The user will then click on it to start the engine. </w:t>
+            </w:r>
+          </w:p>
+          <w:p>
+            <w:pPr>
+              <w:pStyle w:val="ListParagraph"/>
+              <w:numPr>
+                <w:ilvl w:val="0"/>
+                <w:numId w:val="67"/>
+              </w:numPr>
+              <w:spacing w:after="0" w:line="240" w:lineRule="auto"/>
+              <w:jc w:val="both"/>
+              <w:rPr>
+                <w:rFonts w:ascii="Arial" w:hAnsi="Arial" w:cs="Arial"/>
+                <w:sz w:val="20"/>
+                <w:szCs w:val="20"/>
+                <w:highlight w:val="yellow"/>
+              </w:rPr>
+            </w:pPr>
+            <w:r>
+              <w:rPr>
+                <w:rFonts w:ascii="Arial" w:hAnsi="Arial" w:cs="Arial"/>
+                <w:sz w:val="20"/>
+                <w:szCs w:val="20"/>
+                <w:highlight w:val="yellow"/>
+              </w:rPr>
+              <w:t>The system will show that the engine has started, by showing different components being lit up on the dashboard.</w:t>
+            </w:r>
+          </w:p>
+          <w:p>
+            <w:pPr>
+              <w:pStyle w:val="ListParagraph"/>
+              <w:numPr>
+                <w:ilvl w:val="0"/>
+                <w:numId w:val="67"/>
+              </w:numPr>
+              <w:spacing w:after="0" w:line="240" w:lineRule="auto"/>
+              <w:jc w:val="both"/>
+              <w:rPr>
+                <w:rFonts w:ascii="Arial" w:hAnsi="Arial" w:cs="Arial"/>
+                <w:sz w:val="20"/>
+                <w:szCs w:val="20"/>
+                <w:highlight w:val="yellow"/>
+              </w:rPr>
+            </w:pPr>
+            <w:r>
+              <w:rPr>
+                <w:rFonts w:ascii="Arial" w:hAnsi="Arial" w:cs="Arial"/>
+                <w:sz w:val="20"/>
+                <w:szCs w:val="20"/>
+                <w:highlight w:val="yellow"/>
+              </w:rPr>
+              <w:t xml:space="preserve">The system will then show fuel flowing from the fuel tank through the fuel pump and to the engine. At the same time, power from the battery (which is placed at the back of the car) will also flow to the motor which is placed at the front part of the car. Both the engine and the motor will power the car and rotate the front wheels (This happens as the car is moving at an INCREASING speed). </w:t>
+            </w:r>
+          </w:p>
+          <w:p>
+            <w:pPr>
+              <w:pStyle w:val="ListParagraph"/>
+              <w:numPr>
+                <w:ilvl w:val="0"/>
+                <w:numId w:val="67"/>
+              </w:numPr>
+              <w:spacing w:after="0" w:line="240" w:lineRule="auto"/>
+              <w:jc w:val="both"/>
+              <w:rPr>
+                <w:rFonts w:ascii="Arial" w:hAnsi="Arial" w:cs="Arial"/>
+                <w:sz w:val="20"/>
+                <w:szCs w:val="20"/>
+                <w:highlight w:val="yellow"/>
+              </w:rPr>
+            </w:pPr>
+            <w:r>
+              <w:rPr>
+                <w:rFonts w:ascii="Arial" w:hAnsi="Arial" w:cs="Arial"/>
+                <w:sz w:val="20"/>
+                <w:szCs w:val="20"/>
+                <w:highlight w:val="yellow"/>
+              </w:rPr>
+              <w:t>End.</w:t>
+            </w:r>
+          </w:p>
+        </w:tc>
+      </w:tr>
+      <w:tr>
+        <w:tc>
+          <w:tcPr>
+            <w:tcW w:w="9016" w:type="dxa"/>
+            <w:gridSpan w:val="2"/>
+          </w:tcPr>
+          <w:p>
+            <w:pPr>
+              <w:jc w:val="both"/>
+              <w:rPr>
+                <w:rFonts w:ascii="Arial" w:hAnsi="Arial" w:cs="Arial"/>
+                <w:sz w:val="20"/>
+                <w:szCs w:val="20"/>
+                <w:highlight w:val="yellow"/>
+              </w:rPr>
+            </w:pPr>
+            <w:r>
+              <w:rPr>
+                <w:rFonts w:ascii="Arial" w:hAnsi="Arial" w:cs="Arial"/>
+                <w:b/>
+                <w:sz w:val="20"/>
+                <w:szCs w:val="20"/>
+                <w:highlight w:val="yellow"/>
+              </w:rPr>
+              <w:lastRenderedPageBreak/>
+              <w:t xml:space="preserve">Sub-Flows: </w:t>
+            </w:r>
+            <w:r>
+              <w:rPr>
+                <w:rFonts w:ascii="Arial" w:hAnsi="Arial" w:cs="Arial"/>
+                <w:sz w:val="20"/>
+                <w:szCs w:val="20"/>
+                <w:highlight w:val="yellow"/>
+              </w:rPr>
+              <w:t>None</w:t>
+            </w:r>
+          </w:p>
+        </w:tc>
+      </w:tr>
+      <w:tr>
+        <w:trPr>
+          <w:trHeight w:val="50"/>
+        </w:trPr>
+        <w:tc>
+          <w:tcPr>
+            <w:tcW w:w="9016" w:type="dxa"/>
+            <w:gridSpan w:val="2"/>
+          </w:tcPr>
+          <w:p>
+            <w:pPr>
+              <w:jc w:val="both"/>
+              <w:rPr>
+                <w:rFonts w:ascii="Arial" w:hAnsi="Arial" w:cs="Arial"/>
+                <w:b/>
+                <w:sz w:val="20"/>
+                <w:szCs w:val="20"/>
+                <w:highlight w:val="yellow"/>
+              </w:rPr>
+            </w:pPr>
+            <w:r>
+              <w:rPr>
+                <w:rFonts w:ascii="Arial" w:hAnsi="Arial" w:cs="Arial"/>
+                <w:b/>
+                <w:sz w:val="20"/>
+                <w:szCs w:val="20"/>
+                <w:highlight w:val="yellow"/>
+              </w:rPr>
+              <w:t xml:space="preserve">Alternative/Exceptional Flows: </w:t>
+            </w:r>
+          </w:p>
+          <w:p>
+            <w:pPr>
+              <w:jc w:val="both"/>
+              <w:rPr>
+                <w:rFonts w:ascii="Arial" w:hAnsi="Arial" w:cs="Arial"/>
+                <w:sz w:val="20"/>
+                <w:szCs w:val="20"/>
+                <w:highlight w:val="yellow"/>
+              </w:rPr>
+            </w:pPr>
+            <w:r>
+              <w:rPr>
+                <w:rFonts w:ascii="Arial" w:hAnsi="Arial" w:cs="Arial"/>
+                <w:b/>
+                <w:sz w:val="20"/>
+                <w:szCs w:val="20"/>
+                <w:highlight w:val="yellow"/>
+              </w:rPr>
+              <w:t xml:space="preserve">Different things happen in a hybrid car in different situations compared to a </w:t>
+            </w:r>
+            <w:proofErr w:type="spellStart"/>
+            <w:r>
+              <w:rPr>
+                <w:rFonts w:ascii="Arial" w:hAnsi="Arial" w:cs="Arial"/>
+                <w:b/>
+                <w:sz w:val="20"/>
+                <w:szCs w:val="20"/>
+                <w:highlight w:val="yellow"/>
+              </w:rPr>
+              <w:t>petrol</w:t>
+            </w:r>
+            <w:proofErr w:type="spellEnd"/>
+            <w:r>
+              <w:rPr>
+                <w:rFonts w:ascii="Arial" w:hAnsi="Arial" w:cs="Arial"/>
+                <w:b/>
+                <w:sz w:val="20"/>
+                <w:szCs w:val="20"/>
+                <w:highlight w:val="yellow"/>
+              </w:rPr>
+              <w:t xml:space="preserve"> car.</w:t>
+            </w:r>
+          </w:p>
+          <w:p>
+            <w:pPr>
+              <w:jc w:val="both"/>
+              <w:rPr>
+                <w:rFonts w:ascii="Arial" w:hAnsi="Arial" w:cs="Arial"/>
+                <w:sz w:val="20"/>
+                <w:szCs w:val="20"/>
+                <w:highlight w:val="yellow"/>
+              </w:rPr>
+            </w:pPr>
+            <w:r>
+              <w:rPr>
+                <w:rFonts w:ascii="Arial" w:hAnsi="Arial" w:cs="Arial"/>
+                <w:sz w:val="20"/>
+                <w:szCs w:val="20"/>
+                <w:highlight w:val="yellow"/>
+              </w:rPr>
+              <w:t>(</w:t>
+            </w:r>
+            <w:r>
+              <w:rPr>
+                <w:rFonts w:ascii="Arial" w:hAnsi="Arial" w:cs="Arial"/>
+                <w:sz w:val="20"/>
+                <w:szCs w:val="20"/>
+                <w:highlight w:val="yellow"/>
+              </w:rPr>
+              <w:t>When the car is at constant speed)</w:t>
+            </w:r>
+          </w:p>
+          <w:p>
+            <w:pPr>
+              <w:pStyle w:val="ListParagraph"/>
+              <w:numPr>
+                <w:ilvl w:val="0"/>
+                <w:numId w:val="34"/>
+              </w:numPr>
+              <w:spacing w:after="0" w:line="240" w:lineRule="auto"/>
+              <w:jc w:val="both"/>
+              <w:rPr>
+                <w:rFonts w:ascii="Arial" w:hAnsi="Arial" w:cs="Arial"/>
+                <w:sz w:val="20"/>
+                <w:szCs w:val="20"/>
+                <w:highlight w:val="yellow"/>
+              </w:rPr>
+            </w:pPr>
+            <w:r>
+              <w:rPr>
+                <w:rFonts w:ascii="Arial" w:hAnsi="Arial" w:cs="Arial"/>
+                <w:sz w:val="20"/>
+                <w:szCs w:val="20"/>
+                <w:highlight w:val="yellow"/>
+              </w:rPr>
+              <w:t xml:space="preserve"> </w:t>
+            </w:r>
+            <w:r>
+              <w:rPr>
+                <w:rFonts w:ascii="Arial" w:hAnsi="Arial" w:cs="Arial"/>
+                <w:sz w:val="20"/>
+                <w:szCs w:val="20"/>
+                <w:highlight w:val="yellow"/>
+              </w:rPr>
+              <w:t xml:space="preserve">The system will then show the rotation of the back wheels sending power to the battery (which is placed at the back of the car). The rotation of the back wheels is recharging the battery. </w:t>
+            </w:r>
+          </w:p>
+          <w:p>
+            <w:pPr>
+              <w:jc w:val="both"/>
+              <w:rPr>
+                <w:rFonts w:ascii="Arial" w:hAnsi="Arial" w:cs="Arial"/>
+                <w:sz w:val="20"/>
+                <w:szCs w:val="20"/>
+                <w:highlight w:val="yellow"/>
+              </w:rPr>
+            </w:pPr>
+            <w:r>
+              <w:rPr>
+                <w:rFonts w:ascii="Arial" w:hAnsi="Arial" w:cs="Arial"/>
+                <w:sz w:val="20"/>
+                <w:szCs w:val="20"/>
+                <w:highlight w:val="yellow"/>
+              </w:rPr>
+              <w:t>(When the car remains static)</w:t>
+            </w:r>
+          </w:p>
+          <w:p>
+            <w:pPr>
+              <w:pStyle w:val="ListParagraph"/>
+              <w:numPr>
+                <w:ilvl w:val="0"/>
+                <w:numId w:val="34"/>
+              </w:numPr>
+              <w:spacing w:after="0" w:line="240" w:lineRule="auto"/>
+              <w:jc w:val="both"/>
+              <w:rPr>
+                <w:rFonts w:ascii="Arial" w:hAnsi="Arial" w:cs="Arial"/>
+                <w:sz w:val="20"/>
+                <w:szCs w:val="20"/>
+                <w:highlight w:val="yellow"/>
+              </w:rPr>
+            </w:pPr>
+            <w:r>
+              <w:rPr>
+                <w:rFonts w:ascii="Arial" w:hAnsi="Arial" w:cs="Arial"/>
+                <w:sz w:val="20"/>
+                <w:szCs w:val="20"/>
+                <w:highlight w:val="yellow"/>
+              </w:rPr>
+              <w:t>The system will then stop the flow of fuel from the fuel tank to the fuel pump and to the engine. The power from the battery will remain flowing to the motor. The engine has been shut down to save power.</w:t>
+            </w:r>
+          </w:p>
+          <w:p>
+            <w:pPr>
+              <w:jc w:val="both"/>
+              <w:rPr>
+                <w:rFonts w:ascii="Arial" w:hAnsi="Arial" w:cs="Arial"/>
+                <w:sz w:val="20"/>
+                <w:szCs w:val="20"/>
+                <w:highlight w:val="yellow"/>
+              </w:rPr>
+            </w:pPr>
+            <w:r>
+              <w:rPr>
+                <w:rFonts w:ascii="Arial" w:hAnsi="Arial" w:cs="Arial"/>
+                <w:sz w:val="20"/>
+                <w:szCs w:val="20"/>
+                <w:highlight w:val="yellow"/>
+              </w:rPr>
+              <w:t>(When the user slows down the car or applies the brake)</w:t>
+            </w:r>
+          </w:p>
+          <w:p>
+            <w:pPr>
+              <w:pStyle w:val="ListParagraph"/>
+              <w:numPr>
+                <w:ilvl w:val="0"/>
+                <w:numId w:val="50"/>
+              </w:numPr>
+              <w:spacing w:after="0" w:line="240" w:lineRule="auto"/>
+              <w:jc w:val="both"/>
+              <w:rPr>
+                <w:rFonts w:ascii="Arial" w:hAnsi="Arial" w:cs="Arial"/>
+                <w:sz w:val="20"/>
+                <w:szCs w:val="20"/>
+                <w:highlight w:val="yellow"/>
+              </w:rPr>
+            </w:pPr>
+            <w:r>
+              <w:rPr>
+                <w:rFonts w:ascii="Arial" w:hAnsi="Arial" w:cs="Arial"/>
+                <w:sz w:val="20"/>
+                <w:szCs w:val="20"/>
+                <w:highlight w:val="yellow"/>
+              </w:rPr>
+              <w:t>The system will then show the rotation of the back wheels sending power to the battery. The kinetic energy from the car which is slowing down is converted to heat energy and is recharging the battery of the car (Regenerative braking).</w:t>
+            </w:r>
+          </w:p>
+          <w:p>
+            <w:pPr>
+              <w:jc w:val="both"/>
+              <w:rPr>
+                <w:rFonts w:ascii="Arial" w:hAnsi="Arial" w:cs="Arial"/>
+                <w:sz w:val="20"/>
+                <w:szCs w:val="20"/>
+                <w:highlight w:val="yellow"/>
+              </w:rPr>
+            </w:pPr>
+            <w:r>
+              <w:rPr>
+                <w:rFonts w:ascii="Arial" w:hAnsi="Arial" w:cs="Arial"/>
+                <w:sz w:val="20"/>
+                <w:szCs w:val="20"/>
+                <w:highlight w:val="yellow"/>
+              </w:rPr>
+              <w:t xml:space="preserve">**This use case needs work.  </w:t>
+            </w:r>
+          </w:p>
+        </w:tc>
+      </w:tr>
+    </w:tbl>
+    <w:p>
+      <w:pPr>
+        <w:rPr>
+          <w:b/>
+        </w:rPr>
+      </w:pPr>
+    </w:p>
+    <w:tbl>
+      <w:tblPr>
+        <w:tblStyle w:val="TableGrid"/>
+        <w:tblW w:w="0" w:type="auto"/>
+        <w:tblLook w:val="04A0" w:firstRow="1" w:lastRow="0" w:firstColumn="1" w:lastColumn="0" w:noHBand="0" w:noVBand="1"/>
+      </w:tblPr>
+      <w:tblGrid>
+        <w:gridCol w:w="7567"/>
+        <w:gridCol w:w="1449"/>
+      </w:tblGrid>
+      <w:tr>
+        <w:tc>
+          <w:tcPr>
+            <w:tcW w:w="7763" w:type="dxa"/>
+          </w:tcPr>
+          <w:p>
+            <w:pPr>
+              <w:jc w:val="both"/>
+              <w:rPr>
+                <w:rFonts w:ascii="Arial" w:hAnsi="Arial" w:cs="Arial"/>
+                <w:sz w:val="20"/>
+                <w:szCs w:val="20"/>
+              </w:rPr>
+            </w:pPr>
+            <w:r>
+              <w:rPr>
+                <w:rFonts w:ascii="Arial" w:hAnsi="Arial" w:cs="Arial"/>
+                <w:b/>
+                <w:sz w:val="20"/>
+                <w:szCs w:val="20"/>
+              </w:rPr>
+              <w:t xml:space="preserve">Name: </w:t>
+            </w:r>
+            <w:r>
+              <w:rPr>
+                <w:rFonts w:ascii="Arial" w:hAnsi="Arial" w:cs="Arial"/>
+                <w:sz w:val="20"/>
+                <w:szCs w:val="20"/>
+              </w:rPr>
+              <w:t xml:space="preserve">Simulate a </w:t>
+            </w:r>
+            <w:r>
+              <w:rPr>
+                <w:rFonts w:ascii="Arial" w:hAnsi="Arial" w:cs="Arial"/>
+                <w:sz w:val="20"/>
+                <w:szCs w:val="20"/>
+              </w:rPr>
+              <w:t>hydrogen</w:t>
+            </w:r>
+            <w:r>
+              <w:rPr>
+                <w:rFonts w:ascii="Arial" w:hAnsi="Arial" w:cs="Arial"/>
+                <w:sz w:val="20"/>
+                <w:szCs w:val="20"/>
+              </w:rPr>
+              <w:t xml:space="preserve"> car</w:t>
+            </w:r>
+          </w:p>
+        </w:tc>
+        <w:tc>
+          <w:tcPr>
+            <w:tcW w:w="1479" w:type="dxa"/>
+          </w:tcPr>
+          <w:p>
+            <w:pPr>
+              <w:jc w:val="both"/>
+              <w:rPr>
+                <w:rFonts w:ascii="Arial" w:hAnsi="Arial" w:cs="Arial"/>
+                <w:sz w:val="20"/>
+                <w:szCs w:val="20"/>
+              </w:rPr>
+            </w:pPr>
+            <w:r>
+              <w:rPr>
+                <w:rFonts w:ascii="Arial" w:hAnsi="Arial" w:cs="Arial"/>
+                <w:b/>
+                <w:sz w:val="20"/>
+                <w:szCs w:val="20"/>
+              </w:rPr>
+              <w:t xml:space="preserve">ID: </w:t>
+            </w:r>
+            <w:r>
+              <w:rPr>
+                <w:rFonts w:ascii="Arial" w:hAnsi="Arial" w:cs="Arial"/>
+                <w:sz w:val="20"/>
+                <w:szCs w:val="20"/>
+              </w:rPr>
+              <w:t>37</w:t>
+            </w:r>
+          </w:p>
+        </w:tc>
+      </w:tr>
+      <w:tr>
+        <w:tc>
+          <w:tcPr>
+            <w:tcW w:w="9016" w:type="dxa"/>
+            <w:gridSpan w:val="2"/>
+          </w:tcPr>
+          <w:p>
+            <w:pPr>
+              <w:jc w:val="both"/>
+              <w:rPr>
+                <w:rFonts w:ascii="Arial" w:hAnsi="Arial" w:cs="Arial"/>
+                <w:sz w:val="20"/>
+                <w:szCs w:val="20"/>
+              </w:rPr>
+            </w:pPr>
+            <w:r>
+              <w:rPr>
+                <w:rFonts w:ascii="Arial" w:hAnsi="Arial" w:cs="Arial"/>
+                <w:b/>
+                <w:sz w:val="20"/>
+                <w:szCs w:val="20"/>
+              </w:rPr>
+              <w:t xml:space="preserve">Stakeholders and Goals: </w:t>
+            </w:r>
+            <w:r>
+              <w:rPr>
+                <w:rFonts w:ascii="Arial" w:hAnsi="Arial" w:cs="Arial"/>
+                <w:sz w:val="20"/>
+                <w:szCs w:val="20"/>
+              </w:rPr>
+              <w:t xml:space="preserve">User – to simulate a </w:t>
+            </w:r>
+            <w:r>
+              <w:rPr>
+                <w:rFonts w:ascii="Arial" w:hAnsi="Arial" w:cs="Arial"/>
+                <w:sz w:val="20"/>
+                <w:szCs w:val="20"/>
+              </w:rPr>
+              <w:t>hydrogen</w:t>
+            </w:r>
+            <w:r>
+              <w:rPr>
+                <w:rFonts w:ascii="Arial" w:hAnsi="Arial" w:cs="Arial"/>
+                <w:sz w:val="20"/>
+                <w:szCs w:val="20"/>
+              </w:rPr>
+              <w:t xml:space="preserve"> car</w:t>
+            </w:r>
+          </w:p>
+        </w:tc>
+      </w:tr>
+      <w:tr>
+        <w:tc>
+          <w:tcPr>
+            <w:tcW w:w="9016" w:type="dxa"/>
+            <w:gridSpan w:val="2"/>
+          </w:tcPr>
+          <w:p>
+            <w:pPr>
+              <w:jc w:val="both"/>
+              <w:rPr>
+                <w:rFonts w:ascii="Arial" w:hAnsi="Arial" w:cs="Arial"/>
+                <w:sz w:val="20"/>
+                <w:szCs w:val="20"/>
+              </w:rPr>
+            </w:pPr>
+            <w:r>
+              <w:rPr>
+                <w:rFonts w:ascii="Arial" w:hAnsi="Arial" w:cs="Arial"/>
+                <w:b/>
+                <w:sz w:val="20"/>
+                <w:szCs w:val="20"/>
+              </w:rPr>
+              <w:t xml:space="preserve">Description: </w:t>
+            </w:r>
+            <w:r>
+              <w:rPr>
+                <w:rFonts w:ascii="Arial" w:hAnsi="Arial" w:cs="Arial"/>
+                <w:sz w:val="20"/>
+                <w:szCs w:val="20"/>
+              </w:rPr>
+              <w:t xml:space="preserve">A user wants to simulate a </w:t>
+            </w:r>
+            <w:r>
+              <w:rPr>
+                <w:rFonts w:ascii="Arial" w:hAnsi="Arial" w:cs="Arial"/>
+                <w:sz w:val="20"/>
+                <w:szCs w:val="20"/>
+              </w:rPr>
+              <w:t>hydrogen</w:t>
+            </w:r>
+            <w:r>
+              <w:rPr>
+                <w:rFonts w:ascii="Arial" w:hAnsi="Arial" w:cs="Arial"/>
+                <w:sz w:val="20"/>
+                <w:szCs w:val="20"/>
+              </w:rPr>
+              <w:t xml:space="preserve"> car instead of a normal petrol car.</w:t>
+            </w:r>
+          </w:p>
+        </w:tc>
+      </w:tr>
+      <w:tr>
+        <w:tc>
+          <w:tcPr>
+            <w:tcW w:w="9016" w:type="dxa"/>
+            <w:gridSpan w:val="2"/>
+          </w:tcPr>
+          <w:p>
+            <w:pPr>
+              <w:jc w:val="both"/>
+              <w:rPr>
+                <w:rFonts w:ascii="Arial" w:hAnsi="Arial" w:cs="Arial"/>
+                <w:sz w:val="20"/>
+                <w:szCs w:val="20"/>
+              </w:rPr>
+            </w:pPr>
+            <w:r>
+              <w:rPr>
+                <w:rFonts w:ascii="Arial" w:hAnsi="Arial" w:cs="Arial"/>
+                <w:b/>
+                <w:sz w:val="20"/>
+                <w:szCs w:val="20"/>
+              </w:rPr>
+              <w:t xml:space="preserve">Actors: </w:t>
+            </w:r>
+            <w:r>
+              <w:rPr>
+                <w:rFonts w:ascii="Arial" w:hAnsi="Arial" w:cs="Arial"/>
+                <w:sz w:val="20"/>
+                <w:szCs w:val="20"/>
+              </w:rPr>
+              <w:t>User</w:t>
+            </w:r>
+          </w:p>
+        </w:tc>
+      </w:tr>
+      <w:tr>
+        <w:tc>
+          <w:tcPr>
+            <w:tcW w:w="9016" w:type="dxa"/>
+            <w:gridSpan w:val="2"/>
+          </w:tcPr>
+          <w:p>
+            <w:pPr>
+              <w:jc w:val="both"/>
+              <w:rPr>
+                <w:rFonts w:ascii="Arial" w:hAnsi="Arial" w:cs="Arial"/>
+                <w:sz w:val="20"/>
+                <w:szCs w:val="20"/>
+              </w:rPr>
+            </w:pPr>
+            <w:r>
+              <w:rPr>
+                <w:rFonts w:ascii="Arial" w:hAnsi="Arial" w:cs="Arial"/>
+                <w:b/>
+                <w:sz w:val="20"/>
+                <w:szCs w:val="20"/>
+              </w:rPr>
+              <w:t xml:space="preserve">Trigger: </w:t>
+            </w:r>
+            <w:r>
+              <w:rPr>
+                <w:rFonts w:ascii="Arial" w:hAnsi="Arial" w:cs="Arial"/>
+                <w:sz w:val="20"/>
+                <w:szCs w:val="20"/>
+              </w:rPr>
+              <w:t xml:space="preserve">User runs the application and wishes to simulate a </w:t>
+            </w:r>
+            <w:r>
+              <w:rPr>
+                <w:rFonts w:ascii="Arial" w:hAnsi="Arial" w:cs="Arial"/>
+                <w:sz w:val="20"/>
+                <w:szCs w:val="20"/>
+              </w:rPr>
+              <w:t>hydrogen</w:t>
+            </w:r>
+            <w:r>
+              <w:rPr>
+                <w:rFonts w:ascii="Arial" w:hAnsi="Arial" w:cs="Arial"/>
+                <w:sz w:val="20"/>
+                <w:szCs w:val="20"/>
+              </w:rPr>
+              <w:t xml:space="preserve"> car</w:t>
+            </w:r>
+          </w:p>
+        </w:tc>
+      </w:tr>
+      <w:tr>
+        <w:tc>
+          <w:tcPr>
+            <w:tcW w:w="9016" w:type="dxa"/>
+            <w:gridSpan w:val="2"/>
+          </w:tcPr>
+          <w:p>
+            <w:pPr>
+              <w:jc w:val="both"/>
+              <w:rPr>
+                <w:rFonts w:ascii="Arial" w:hAnsi="Arial" w:cs="Arial"/>
+                <w:b/>
+                <w:sz w:val="20"/>
+                <w:szCs w:val="20"/>
+              </w:rPr>
+            </w:pPr>
+            <w:r>
+              <w:rPr>
+                <w:rFonts w:ascii="Arial" w:hAnsi="Arial" w:cs="Arial"/>
+                <w:b/>
+                <w:sz w:val="20"/>
+                <w:szCs w:val="20"/>
+              </w:rPr>
+              <w:t xml:space="preserve">Normal Flow: </w:t>
+            </w:r>
+          </w:p>
+          <w:p>
+            <w:pPr>
+              <w:pStyle w:val="ListParagraph"/>
+              <w:numPr>
+                <w:ilvl w:val="0"/>
+                <w:numId w:val="67"/>
+              </w:numPr>
+              <w:spacing w:after="0" w:line="240" w:lineRule="auto"/>
+              <w:jc w:val="both"/>
+              <w:rPr>
+                <w:rFonts w:ascii="Arial" w:hAnsi="Arial" w:cs="Arial"/>
+                <w:sz w:val="20"/>
+                <w:szCs w:val="20"/>
+              </w:rPr>
+            </w:pPr>
+            <w:r>
+              <w:rPr>
+                <w:rFonts w:ascii="Arial" w:hAnsi="Arial" w:cs="Arial"/>
+                <w:sz w:val="20"/>
+                <w:szCs w:val="20"/>
+              </w:rPr>
+              <w:t xml:space="preserve">User reaches the main page of the system and clicks on the “Simulation” button. The user will be brought to the simulation page where the user will be able to view the persistent dashboard and also a list of simulations. </w:t>
+            </w:r>
+          </w:p>
+          <w:p>
+            <w:pPr>
+              <w:pStyle w:val="ListParagraph"/>
+              <w:numPr>
+                <w:ilvl w:val="0"/>
+                <w:numId w:val="67"/>
+              </w:numPr>
+              <w:spacing w:after="0" w:line="240" w:lineRule="auto"/>
+              <w:jc w:val="both"/>
+              <w:rPr>
+                <w:rFonts w:ascii="Arial" w:hAnsi="Arial" w:cs="Arial"/>
+                <w:sz w:val="20"/>
+                <w:szCs w:val="20"/>
+              </w:rPr>
+            </w:pPr>
+            <w:r>
+              <w:rPr>
+                <w:rFonts w:ascii="Arial" w:hAnsi="Arial" w:cs="Arial"/>
+                <w:sz w:val="20"/>
+                <w:szCs w:val="20"/>
+              </w:rPr>
+              <w:t>On the list of simulations available to the user, the user will then click on “Alternative fuel powered drivetrains”. The window (</w:t>
+            </w:r>
+            <w:proofErr w:type="spellStart"/>
+            <w:r>
+              <w:rPr>
+                <w:rFonts w:ascii="Arial" w:hAnsi="Arial" w:cs="Arial"/>
+                <w:sz w:val="20"/>
+                <w:szCs w:val="20"/>
+              </w:rPr>
+              <w:t>i.e</w:t>
+            </w:r>
+            <w:proofErr w:type="spellEnd"/>
+            <w:r>
+              <w:rPr>
+                <w:rFonts w:ascii="Arial" w:hAnsi="Arial" w:cs="Arial"/>
+                <w:sz w:val="20"/>
+                <w:szCs w:val="20"/>
+              </w:rPr>
+              <w:t xml:space="preserve"> the simulation window) below the persistent dashboard will then be updated. There will be a few buttons available for the user which includes “Hybrid”, “Electric” and the “Hydrogen” button.</w:t>
+            </w:r>
+          </w:p>
+          <w:p>
+            <w:pPr>
+              <w:pStyle w:val="ListParagraph"/>
+              <w:numPr>
+                <w:ilvl w:val="0"/>
+                <w:numId w:val="67"/>
+              </w:numPr>
+              <w:spacing w:after="0" w:line="240" w:lineRule="auto"/>
+              <w:jc w:val="both"/>
+              <w:rPr>
+                <w:rFonts w:ascii="Arial" w:hAnsi="Arial" w:cs="Arial"/>
+                <w:sz w:val="20"/>
+                <w:szCs w:val="20"/>
+              </w:rPr>
+            </w:pPr>
+            <w:r>
+              <w:rPr>
+                <w:rFonts w:ascii="Arial" w:hAnsi="Arial" w:cs="Arial"/>
+                <w:sz w:val="20"/>
+                <w:szCs w:val="20"/>
+              </w:rPr>
+              <w:t>The user will then click on the “</w:t>
+            </w:r>
+            <w:r>
+              <w:rPr>
+                <w:rFonts w:ascii="Arial" w:hAnsi="Arial" w:cs="Arial"/>
+                <w:sz w:val="20"/>
+                <w:szCs w:val="20"/>
+              </w:rPr>
+              <w:t>H</w:t>
+            </w:r>
+            <w:r>
+              <w:rPr>
+                <w:rFonts w:ascii="Arial" w:hAnsi="Arial" w:cs="Arial"/>
+                <w:sz w:val="20"/>
+                <w:szCs w:val="20"/>
+              </w:rPr>
+              <w:t>ydrogen</w:t>
+            </w:r>
+            <w:r>
+              <w:rPr>
+                <w:rFonts w:ascii="Arial" w:hAnsi="Arial" w:cs="Arial"/>
+                <w:sz w:val="20"/>
+                <w:szCs w:val="20"/>
+              </w:rPr>
+              <w:t xml:space="preserve">” button to simulate a </w:t>
+            </w:r>
+            <w:r>
+              <w:rPr>
+                <w:rFonts w:ascii="Arial" w:hAnsi="Arial" w:cs="Arial"/>
+                <w:sz w:val="20"/>
+                <w:szCs w:val="20"/>
+              </w:rPr>
+              <w:t>hydrogen</w:t>
+            </w:r>
+            <w:r>
+              <w:rPr>
+                <w:rFonts w:ascii="Arial" w:hAnsi="Arial" w:cs="Arial"/>
+                <w:sz w:val="20"/>
+                <w:szCs w:val="20"/>
+              </w:rPr>
+              <w:t xml:space="preserve"> car.</w:t>
+            </w:r>
+          </w:p>
+          <w:p>
+            <w:pPr>
+              <w:pStyle w:val="ListParagraph"/>
+              <w:numPr>
+                <w:ilvl w:val="0"/>
+                <w:numId w:val="67"/>
+              </w:numPr>
+              <w:spacing w:after="0" w:line="240" w:lineRule="auto"/>
+              <w:jc w:val="both"/>
+              <w:rPr>
+                <w:rFonts w:ascii="Arial" w:hAnsi="Arial" w:cs="Arial"/>
+                <w:sz w:val="20"/>
+                <w:szCs w:val="20"/>
+              </w:rPr>
+            </w:pPr>
+            <w:r>
+              <w:rPr>
+                <w:rFonts w:ascii="Arial" w:hAnsi="Arial" w:cs="Arial"/>
+                <w:sz w:val="20"/>
+                <w:szCs w:val="20"/>
+              </w:rPr>
+              <w:t xml:space="preserve">The system will show different components on the screen that will represent a </w:t>
+            </w:r>
+            <w:r>
+              <w:rPr>
+                <w:rFonts w:ascii="Arial" w:hAnsi="Arial" w:cs="Arial"/>
+                <w:sz w:val="20"/>
+                <w:szCs w:val="20"/>
+              </w:rPr>
+              <w:t>hydrogen</w:t>
+            </w:r>
+            <w:r>
+              <w:rPr>
+                <w:rFonts w:ascii="Arial" w:hAnsi="Arial" w:cs="Arial"/>
+                <w:sz w:val="20"/>
+                <w:szCs w:val="20"/>
+              </w:rPr>
+              <w:t xml:space="preserve"> car, which includes </w:t>
+            </w:r>
+            <w:r>
+              <w:rPr>
+                <w:rFonts w:ascii="Arial" w:hAnsi="Arial" w:cs="Arial"/>
+                <w:sz w:val="20"/>
+                <w:szCs w:val="20"/>
+              </w:rPr>
+              <w:t>hydrogen tank, fuel cell stacks, motor and the wheels.</w:t>
+            </w:r>
+          </w:p>
+          <w:p>
+            <w:pPr>
+              <w:pStyle w:val="ListParagraph"/>
+              <w:numPr>
+                <w:ilvl w:val="0"/>
+                <w:numId w:val="67"/>
+              </w:numPr>
+              <w:spacing w:after="0" w:line="240" w:lineRule="auto"/>
+              <w:jc w:val="both"/>
+              <w:rPr>
+                <w:rFonts w:ascii="Arial" w:hAnsi="Arial" w:cs="Arial"/>
+                <w:sz w:val="20"/>
+                <w:szCs w:val="20"/>
+              </w:rPr>
+            </w:pPr>
+            <w:r>
+              <w:rPr>
+                <w:rFonts w:ascii="Arial" w:hAnsi="Arial" w:cs="Arial"/>
+                <w:sz w:val="20"/>
+                <w:szCs w:val="20"/>
+              </w:rPr>
+              <w:t xml:space="preserve">On the persistent dashboard the user will be able to see the “Start Engine” button (What the user may see may differ depending if the engine of the car is on/off). The user will then click on it to start the engine. </w:t>
+            </w:r>
+          </w:p>
+          <w:p>
+            <w:pPr>
+              <w:pStyle w:val="ListParagraph"/>
+              <w:numPr>
+                <w:ilvl w:val="0"/>
+                <w:numId w:val="67"/>
+              </w:numPr>
+              <w:spacing w:after="0" w:line="240" w:lineRule="auto"/>
+              <w:jc w:val="both"/>
+              <w:rPr>
+                <w:rFonts w:ascii="Arial" w:hAnsi="Arial" w:cs="Arial"/>
+                <w:sz w:val="20"/>
+                <w:szCs w:val="20"/>
+              </w:rPr>
+            </w:pPr>
+            <w:r>
+              <w:rPr>
+                <w:rFonts w:ascii="Arial" w:hAnsi="Arial" w:cs="Arial"/>
+                <w:sz w:val="20"/>
+                <w:szCs w:val="20"/>
+              </w:rPr>
+              <w:t>The system will show that the engine has started, by showing different components being lit up on the dashboard.</w:t>
+            </w:r>
+          </w:p>
+          <w:p>
+            <w:pPr>
+              <w:pStyle w:val="ListParagraph"/>
+              <w:numPr>
+                <w:ilvl w:val="0"/>
+                <w:numId w:val="67"/>
+              </w:numPr>
+              <w:spacing w:after="0" w:line="240" w:lineRule="auto"/>
+              <w:jc w:val="both"/>
+              <w:rPr>
+                <w:rFonts w:ascii="Arial" w:hAnsi="Arial" w:cs="Arial"/>
+                <w:sz w:val="20"/>
+                <w:szCs w:val="20"/>
+              </w:rPr>
+            </w:pPr>
+            <w:r>
+              <w:rPr>
+                <w:rFonts w:ascii="Arial" w:hAnsi="Arial" w:cs="Arial"/>
+                <w:sz w:val="20"/>
+                <w:szCs w:val="20"/>
+              </w:rPr>
+              <w:t xml:space="preserve">The system will then </w:t>
+            </w:r>
+            <w:r>
+              <w:rPr>
+                <w:rFonts w:ascii="Arial" w:hAnsi="Arial" w:cs="Arial"/>
+                <w:sz w:val="20"/>
+                <w:szCs w:val="20"/>
+              </w:rPr>
+              <w:t>show hydrogen</w:t>
+            </w:r>
+            <w:r>
+              <w:rPr>
+                <w:rFonts w:ascii="Arial" w:hAnsi="Arial" w:cs="Arial"/>
+                <w:sz w:val="20"/>
+                <w:szCs w:val="20"/>
+              </w:rPr>
+              <w:t xml:space="preserve"> </w:t>
+            </w:r>
+            <w:r>
+              <w:rPr>
+                <w:rFonts w:ascii="Arial" w:hAnsi="Arial" w:cs="Arial"/>
+                <w:sz w:val="20"/>
+                <w:szCs w:val="20"/>
+              </w:rPr>
+              <w:t xml:space="preserve">flowing </w:t>
+            </w:r>
+            <w:r>
+              <w:rPr>
+                <w:rFonts w:ascii="Arial" w:hAnsi="Arial" w:cs="Arial"/>
+                <w:sz w:val="20"/>
+                <w:szCs w:val="20"/>
+              </w:rPr>
+              <w:t xml:space="preserve">from the </w:t>
+            </w:r>
+            <w:r>
+              <w:rPr>
+                <w:rFonts w:ascii="Arial" w:hAnsi="Arial" w:cs="Arial"/>
+                <w:sz w:val="20"/>
+                <w:szCs w:val="20"/>
+              </w:rPr>
+              <w:t>hydrogen</w:t>
+            </w:r>
+            <w:r>
+              <w:rPr>
+                <w:rFonts w:ascii="Arial" w:hAnsi="Arial" w:cs="Arial"/>
+                <w:sz w:val="20"/>
+                <w:szCs w:val="20"/>
+              </w:rPr>
+              <w:t xml:space="preserve"> tank </w:t>
+            </w:r>
+            <w:r>
+              <w:rPr>
+                <w:rFonts w:ascii="Arial" w:hAnsi="Arial" w:cs="Arial"/>
+                <w:sz w:val="20"/>
+                <w:szCs w:val="20"/>
+              </w:rPr>
+              <w:t xml:space="preserve">to the fuel stack cells which then produces power and is sent to the front motors to move the </w:t>
+            </w:r>
+            <w:r>
+              <w:rPr>
+                <w:rFonts w:ascii="Arial" w:hAnsi="Arial" w:cs="Arial"/>
+                <w:sz w:val="20"/>
+                <w:szCs w:val="20"/>
+              </w:rPr>
+              <w:t xml:space="preserve">front </w:t>
+            </w:r>
+            <w:r>
+              <w:rPr>
+                <w:rFonts w:ascii="Arial" w:hAnsi="Arial" w:cs="Arial"/>
+                <w:sz w:val="20"/>
+                <w:szCs w:val="20"/>
+              </w:rPr>
+              <w:t xml:space="preserve">wheels. </w:t>
+            </w:r>
+          </w:p>
+          <w:p>
+            <w:pPr>
+              <w:pStyle w:val="ListParagraph"/>
+              <w:numPr>
+                <w:ilvl w:val="0"/>
+                <w:numId w:val="67"/>
+              </w:numPr>
+              <w:spacing w:after="0" w:line="240" w:lineRule="auto"/>
+              <w:jc w:val="both"/>
+              <w:rPr>
+                <w:rFonts w:ascii="Arial" w:hAnsi="Arial" w:cs="Arial"/>
+                <w:sz w:val="20"/>
+                <w:szCs w:val="20"/>
+              </w:rPr>
+            </w:pPr>
+            <w:r>
+              <w:rPr>
+                <w:rFonts w:ascii="Arial" w:hAnsi="Arial" w:cs="Arial"/>
+                <w:sz w:val="20"/>
+                <w:szCs w:val="20"/>
+              </w:rPr>
+              <w:lastRenderedPageBreak/>
+              <w:t>End.</w:t>
+            </w:r>
+          </w:p>
+        </w:tc>
+      </w:tr>
+      <w:tr>
+        <w:tc>
+          <w:tcPr>
+            <w:tcW w:w="9016" w:type="dxa"/>
+            <w:gridSpan w:val="2"/>
+          </w:tcPr>
+          <w:p>
+            <w:pPr>
+              <w:jc w:val="both"/>
+              <w:rPr>
+                <w:rFonts w:ascii="Arial" w:hAnsi="Arial" w:cs="Arial"/>
+                <w:sz w:val="20"/>
+                <w:szCs w:val="20"/>
+              </w:rPr>
+            </w:pPr>
+            <w:r>
+              <w:rPr>
+                <w:rFonts w:ascii="Arial" w:hAnsi="Arial" w:cs="Arial"/>
+                <w:b/>
+                <w:sz w:val="20"/>
+                <w:szCs w:val="20"/>
+              </w:rPr>
+              <w:lastRenderedPageBreak/>
+              <w:t xml:space="preserve">Sub-Flows: </w:t>
+            </w:r>
+            <w:r>
+              <w:rPr>
+                <w:rFonts w:ascii="Arial" w:hAnsi="Arial" w:cs="Arial"/>
+                <w:sz w:val="20"/>
+                <w:szCs w:val="20"/>
+              </w:rPr>
+              <w:t>None</w:t>
+            </w:r>
+          </w:p>
+        </w:tc>
+      </w:tr>
+      <w:tr>
+        <w:trPr>
+          <w:trHeight w:val="50"/>
+        </w:trPr>
+        <w:tc>
+          <w:tcPr>
+            <w:tcW w:w="9016" w:type="dxa"/>
+            <w:gridSpan w:val="2"/>
+          </w:tcPr>
+          <w:p>
+            <w:pPr>
+              <w:jc w:val="both"/>
+              <w:rPr>
+                <w:rFonts w:ascii="Arial" w:hAnsi="Arial" w:cs="Arial"/>
+                <w:b/>
+                <w:sz w:val="20"/>
+                <w:szCs w:val="20"/>
+              </w:rPr>
+            </w:pPr>
+            <w:r>
+              <w:rPr>
+                <w:rFonts w:ascii="Arial" w:hAnsi="Arial" w:cs="Arial"/>
+                <w:b/>
+                <w:sz w:val="20"/>
+                <w:szCs w:val="20"/>
+              </w:rPr>
+              <w:t xml:space="preserve">Alternative/Exceptional Flows: </w:t>
+            </w:r>
+            <w:r>
+              <w:rPr>
+                <w:rFonts w:ascii="Arial" w:hAnsi="Arial" w:cs="Arial"/>
+                <w:b/>
+                <w:sz w:val="20"/>
+                <w:szCs w:val="20"/>
+              </w:rPr>
+              <w:t>None</w:t>
+            </w:r>
+            <w:r>
+              <w:rPr>
+                <w:rFonts w:ascii="Arial" w:hAnsi="Arial" w:cs="Arial"/>
+                <w:sz w:val="20"/>
+                <w:szCs w:val="20"/>
+              </w:rPr>
+              <w:t xml:space="preserve"> </w:t>
+            </w:r>
+          </w:p>
+        </w:tc>
+      </w:tr>
+    </w:tbl>
+    <w:p>
+      <w:pPr>
+        <w:rPr>
+          <w:b/>
+        </w:rPr>
+      </w:pPr>
+    </w:p>
+    <w:tbl>
+      <w:tblPr>
+        <w:tblStyle w:val="TableGrid"/>
+        <w:tblW w:w="0" w:type="auto"/>
+        <w:tblLook w:val="04A0" w:firstRow="1" w:lastRow="0" w:firstColumn="1" w:lastColumn="0" w:noHBand="0" w:noVBand="1"/>
+      </w:tblPr>
+      <w:tblGrid>
+        <w:gridCol w:w="7567"/>
+        <w:gridCol w:w="1449"/>
+      </w:tblGrid>
+      <w:tr>
+        <w:tc>
+          <w:tcPr>
+            <w:tcW w:w="7763" w:type="dxa"/>
+          </w:tcPr>
+          <w:p>
+            <w:pPr>
+              <w:jc w:val="both"/>
+              <w:rPr>
+                <w:rFonts w:ascii="Arial" w:hAnsi="Arial" w:cs="Arial"/>
+                <w:sz w:val="20"/>
+                <w:szCs w:val="20"/>
+              </w:rPr>
+            </w:pPr>
+            <w:r>
+              <w:rPr>
+                <w:rFonts w:ascii="Arial" w:hAnsi="Arial" w:cs="Arial"/>
+                <w:b/>
+                <w:sz w:val="20"/>
+                <w:szCs w:val="20"/>
+              </w:rPr>
+              <w:t xml:space="preserve">Name: </w:t>
+            </w:r>
+            <w:r>
+              <w:rPr>
+                <w:rFonts w:ascii="Arial" w:hAnsi="Arial" w:cs="Arial"/>
+                <w:sz w:val="20"/>
+                <w:szCs w:val="20"/>
+              </w:rPr>
+              <w:t xml:space="preserve">Simulate </w:t>
+            </w:r>
+            <w:r>
+              <w:rPr>
+                <w:rFonts w:ascii="Arial" w:hAnsi="Arial" w:cs="Arial"/>
+                <w:sz w:val="20"/>
+                <w:szCs w:val="20"/>
+              </w:rPr>
+              <w:t>an electric</w:t>
+            </w:r>
+            <w:r>
+              <w:rPr>
+                <w:rFonts w:ascii="Arial" w:hAnsi="Arial" w:cs="Arial"/>
+                <w:sz w:val="20"/>
+                <w:szCs w:val="20"/>
+              </w:rPr>
+              <w:t xml:space="preserve"> car</w:t>
+            </w:r>
+          </w:p>
+        </w:tc>
+        <w:tc>
+          <w:tcPr>
+            <w:tcW w:w="1479" w:type="dxa"/>
+          </w:tcPr>
+          <w:p>
+            <w:pPr>
+              <w:jc w:val="both"/>
+              <w:rPr>
+                <w:rFonts w:ascii="Arial" w:hAnsi="Arial" w:cs="Arial"/>
+                <w:sz w:val="20"/>
+                <w:szCs w:val="20"/>
+              </w:rPr>
+            </w:pPr>
+            <w:r>
+              <w:rPr>
+                <w:rFonts w:ascii="Arial" w:hAnsi="Arial" w:cs="Arial"/>
+                <w:b/>
+                <w:sz w:val="20"/>
+                <w:szCs w:val="20"/>
+              </w:rPr>
+              <w:t xml:space="preserve">ID: </w:t>
+            </w:r>
+            <w:r>
+              <w:rPr>
+                <w:rFonts w:ascii="Arial" w:hAnsi="Arial" w:cs="Arial"/>
+                <w:sz w:val="20"/>
+                <w:szCs w:val="20"/>
+              </w:rPr>
+              <w:t>38</w:t>
+            </w:r>
+          </w:p>
+        </w:tc>
+      </w:tr>
+      <w:tr>
+        <w:tc>
+          <w:tcPr>
+            <w:tcW w:w="9016" w:type="dxa"/>
+            <w:gridSpan w:val="2"/>
+          </w:tcPr>
+          <w:p>
+            <w:pPr>
+              <w:jc w:val="both"/>
+              <w:rPr>
+                <w:rFonts w:ascii="Arial" w:hAnsi="Arial" w:cs="Arial"/>
+                <w:sz w:val="20"/>
+                <w:szCs w:val="20"/>
+              </w:rPr>
+            </w:pPr>
+            <w:r>
+              <w:rPr>
+                <w:rFonts w:ascii="Arial" w:hAnsi="Arial" w:cs="Arial"/>
+                <w:b/>
+                <w:sz w:val="20"/>
+                <w:szCs w:val="20"/>
+              </w:rPr>
+              <w:t xml:space="preserve">Stakeholders and Goals: </w:t>
+            </w:r>
+            <w:r>
+              <w:rPr>
+                <w:rFonts w:ascii="Arial" w:hAnsi="Arial" w:cs="Arial"/>
+                <w:sz w:val="20"/>
+                <w:szCs w:val="20"/>
+              </w:rPr>
+              <w:t xml:space="preserve">User – to simulate </w:t>
+            </w:r>
+            <w:r>
+              <w:rPr>
+                <w:rFonts w:ascii="Arial" w:hAnsi="Arial" w:cs="Arial"/>
+                <w:sz w:val="20"/>
+                <w:szCs w:val="20"/>
+              </w:rPr>
+              <w:t xml:space="preserve">an electric </w:t>
+            </w:r>
+            <w:r>
+              <w:rPr>
+                <w:rFonts w:ascii="Arial" w:hAnsi="Arial" w:cs="Arial"/>
+                <w:sz w:val="20"/>
+                <w:szCs w:val="20"/>
+              </w:rPr>
+              <w:t>car</w:t>
+            </w:r>
+          </w:p>
+        </w:tc>
+      </w:tr>
+      <w:tr>
+        <w:tc>
+          <w:tcPr>
+            <w:tcW w:w="9016" w:type="dxa"/>
+            <w:gridSpan w:val="2"/>
+          </w:tcPr>
+          <w:p>
+            <w:pPr>
+              <w:jc w:val="both"/>
+              <w:rPr>
+                <w:rFonts w:ascii="Arial" w:hAnsi="Arial" w:cs="Arial"/>
+                <w:sz w:val="20"/>
+                <w:szCs w:val="20"/>
+              </w:rPr>
+            </w:pPr>
+            <w:r>
+              <w:rPr>
+                <w:rFonts w:ascii="Arial" w:hAnsi="Arial" w:cs="Arial"/>
+                <w:b/>
+                <w:sz w:val="20"/>
+                <w:szCs w:val="20"/>
+              </w:rPr>
+              <w:t xml:space="preserve">Description: </w:t>
+            </w:r>
+            <w:r>
+              <w:rPr>
+                <w:rFonts w:ascii="Arial" w:hAnsi="Arial" w:cs="Arial"/>
+                <w:sz w:val="20"/>
+                <w:szCs w:val="20"/>
+              </w:rPr>
+              <w:t xml:space="preserve">A user wants to simulate </w:t>
+            </w:r>
+            <w:r>
+              <w:rPr>
+                <w:rFonts w:ascii="Arial" w:hAnsi="Arial" w:cs="Arial"/>
+                <w:sz w:val="20"/>
+                <w:szCs w:val="20"/>
+              </w:rPr>
+              <w:t xml:space="preserve">an electric </w:t>
+            </w:r>
+            <w:r>
+              <w:rPr>
+                <w:rFonts w:ascii="Arial" w:hAnsi="Arial" w:cs="Arial"/>
+                <w:sz w:val="20"/>
+                <w:szCs w:val="20"/>
+              </w:rPr>
+              <w:t>car instead of a normal petrol car.</w:t>
+            </w:r>
+          </w:p>
+        </w:tc>
+      </w:tr>
+      <w:tr>
+        <w:tc>
+          <w:tcPr>
+            <w:tcW w:w="9016" w:type="dxa"/>
+            <w:gridSpan w:val="2"/>
+          </w:tcPr>
+          <w:p>
+            <w:pPr>
+              <w:jc w:val="both"/>
+              <w:rPr>
+                <w:rFonts w:ascii="Arial" w:hAnsi="Arial" w:cs="Arial"/>
+                <w:sz w:val="20"/>
+                <w:szCs w:val="20"/>
+              </w:rPr>
+            </w:pPr>
+            <w:r>
+              <w:rPr>
+                <w:rFonts w:ascii="Arial" w:hAnsi="Arial" w:cs="Arial"/>
+                <w:b/>
+                <w:sz w:val="20"/>
+                <w:szCs w:val="20"/>
+              </w:rPr>
+              <w:t xml:space="preserve">Actors: </w:t>
+            </w:r>
+            <w:r>
+              <w:rPr>
+                <w:rFonts w:ascii="Arial" w:hAnsi="Arial" w:cs="Arial"/>
+                <w:sz w:val="20"/>
+                <w:szCs w:val="20"/>
+              </w:rPr>
+              <w:t>User</w:t>
+            </w:r>
+          </w:p>
+        </w:tc>
+      </w:tr>
+      <w:tr>
+        <w:tc>
+          <w:tcPr>
+            <w:tcW w:w="9016" w:type="dxa"/>
+            <w:gridSpan w:val="2"/>
+          </w:tcPr>
+          <w:p>
+            <w:pPr>
+              <w:jc w:val="both"/>
+              <w:rPr>
+                <w:rFonts w:ascii="Arial" w:hAnsi="Arial" w:cs="Arial"/>
+                <w:sz w:val="20"/>
+                <w:szCs w:val="20"/>
+              </w:rPr>
+            </w:pPr>
+            <w:r>
+              <w:rPr>
+                <w:rFonts w:ascii="Arial" w:hAnsi="Arial" w:cs="Arial"/>
+                <w:b/>
+                <w:sz w:val="20"/>
+                <w:szCs w:val="20"/>
+              </w:rPr>
+              <w:t xml:space="preserve">Trigger: </w:t>
+            </w:r>
+            <w:r>
+              <w:rPr>
+                <w:rFonts w:ascii="Arial" w:hAnsi="Arial" w:cs="Arial"/>
+                <w:sz w:val="20"/>
+                <w:szCs w:val="20"/>
+              </w:rPr>
+              <w:t xml:space="preserve">User runs the application and wishes to </w:t>
+            </w:r>
+            <w:r>
+              <w:rPr>
+                <w:rFonts w:ascii="Arial" w:hAnsi="Arial" w:cs="Arial"/>
+                <w:sz w:val="20"/>
+                <w:szCs w:val="20"/>
+              </w:rPr>
+              <w:t xml:space="preserve">simulate an electric </w:t>
+            </w:r>
+            <w:r>
+              <w:rPr>
+                <w:rFonts w:ascii="Arial" w:hAnsi="Arial" w:cs="Arial"/>
+                <w:sz w:val="20"/>
+                <w:szCs w:val="20"/>
+              </w:rPr>
+              <w:t>car</w:t>
+            </w:r>
+          </w:p>
+        </w:tc>
+      </w:tr>
+      <w:tr>
+        <w:tc>
+          <w:tcPr>
+            <w:tcW w:w="9016" w:type="dxa"/>
+            <w:gridSpan w:val="2"/>
+          </w:tcPr>
+          <w:p>
+            <w:pPr>
+              <w:jc w:val="both"/>
+              <w:rPr>
+                <w:rFonts w:ascii="Arial" w:hAnsi="Arial" w:cs="Arial"/>
+                <w:b/>
+                <w:sz w:val="20"/>
+                <w:szCs w:val="20"/>
+              </w:rPr>
+            </w:pPr>
+            <w:r>
+              <w:rPr>
+                <w:rFonts w:ascii="Arial" w:hAnsi="Arial" w:cs="Arial"/>
+                <w:b/>
+                <w:sz w:val="20"/>
+                <w:szCs w:val="20"/>
+              </w:rPr>
+              <w:t xml:space="preserve">Normal Flow: </w:t>
+            </w:r>
+          </w:p>
+          <w:p>
+            <w:pPr>
+              <w:pStyle w:val="ListParagraph"/>
+              <w:numPr>
+                <w:ilvl w:val="0"/>
+                <w:numId w:val="68"/>
+              </w:numPr>
+              <w:spacing w:after="0" w:line="240" w:lineRule="auto"/>
+              <w:jc w:val="both"/>
+              <w:rPr>
+                <w:rFonts w:ascii="Arial" w:hAnsi="Arial" w:cs="Arial"/>
+                <w:sz w:val="20"/>
+                <w:szCs w:val="20"/>
+              </w:rPr>
+            </w:pPr>
+            <w:r>
+              <w:rPr>
+                <w:rFonts w:ascii="Arial" w:hAnsi="Arial" w:cs="Arial"/>
+                <w:sz w:val="20"/>
+                <w:szCs w:val="20"/>
+              </w:rPr>
+              <w:t xml:space="preserve">User reaches the main page of the system and clicks on the “Simulation” button. The user will be brought to the simulation page where the user will be able to view the persistent dashboard and also a list of simulations. </w:t>
+            </w:r>
+          </w:p>
+          <w:p>
+            <w:pPr>
+              <w:pStyle w:val="ListParagraph"/>
+              <w:numPr>
+                <w:ilvl w:val="0"/>
+                <w:numId w:val="68"/>
+              </w:numPr>
+              <w:spacing w:after="0" w:line="240" w:lineRule="auto"/>
+              <w:jc w:val="both"/>
+              <w:rPr>
+                <w:rFonts w:ascii="Arial" w:hAnsi="Arial" w:cs="Arial"/>
+                <w:sz w:val="20"/>
+                <w:szCs w:val="20"/>
+              </w:rPr>
+            </w:pPr>
+            <w:r>
+              <w:rPr>
+                <w:rFonts w:ascii="Arial" w:hAnsi="Arial" w:cs="Arial"/>
+                <w:sz w:val="20"/>
+                <w:szCs w:val="20"/>
+              </w:rPr>
+              <w:t>On the list of simulations available to the user, the user will then click on “Alternative fuel powered drivetrains”. The window (</w:t>
+            </w:r>
+            <w:proofErr w:type="spellStart"/>
+            <w:r>
+              <w:rPr>
+                <w:rFonts w:ascii="Arial" w:hAnsi="Arial" w:cs="Arial"/>
+                <w:sz w:val="20"/>
+                <w:szCs w:val="20"/>
+              </w:rPr>
+              <w:t>i.e</w:t>
+            </w:r>
+            <w:proofErr w:type="spellEnd"/>
+            <w:r>
+              <w:rPr>
+                <w:rFonts w:ascii="Arial" w:hAnsi="Arial" w:cs="Arial"/>
+                <w:sz w:val="20"/>
+                <w:szCs w:val="20"/>
+              </w:rPr>
+              <w:t xml:space="preserve"> the simulation window) below the persistent dashboard will then be updated. There will be a few buttons available for the user which includes “Hybrid”, “Electric” and the “Hydrogen” button.</w:t>
+            </w:r>
+          </w:p>
+          <w:p>
+            <w:pPr>
+              <w:pStyle w:val="ListParagraph"/>
+              <w:numPr>
+                <w:ilvl w:val="0"/>
+                <w:numId w:val="68"/>
+              </w:numPr>
+              <w:spacing w:after="0" w:line="240" w:lineRule="auto"/>
+              <w:jc w:val="both"/>
+              <w:rPr>
+                <w:rFonts w:ascii="Arial" w:hAnsi="Arial" w:cs="Arial"/>
+                <w:sz w:val="20"/>
+                <w:szCs w:val="20"/>
+              </w:rPr>
+            </w:pPr>
+            <w:r>
+              <w:rPr>
+                <w:rFonts w:ascii="Arial" w:hAnsi="Arial" w:cs="Arial"/>
+                <w:sz w:val="20"/>
+                <w:szCs w:val="20"/>
+              </w:rPr>
+              <w:t>The user will then click on the “</w:t>
+            </w:r>
+            <w:r>
+              <w:rPr>
+                <w:rFonts w:ascii="Arial" w:hAnsi="Arial" w:cs="Arial"/>
+                <w:sz w:val="20"/>
+                <w:szCs w:val="20"/>
+              </w:rPr>
+              <w:t>Electric</w:t>
+            </w:r>
+            <w:r>
+              <w:rPr>
+                <w:rFonts w:ascii="Arial" w:hAnsi="Arial" w:cs="Arial"/>
+                <w:sz w:val="20"/>
+                <w:szCs w:val="20"/>
+              </w:rPr>
+              <w:t>” button</w:t>
+            </w:r>
+            <w:r>
+              <w:rPr>
+                <w:rFonts w:ascii="Arial" w:hAnsi="Arial" w:cs="Arial"/>
+                <w:sz w:val="20"/>
+                <w:szCs w:val="20"/>
+              </w:rPr>
+              <w:t xml:space="preserve"> to simulate an electric </w:t>
+            </w:r>
+            <w:r>
+              <w:rPr>
+                <w:rFonts w:ascii="Arial" w:hAnsi="Arial" w:cs="Arial"/>
+                <w:sz w:val="20"/>
+                <w:szCs w:val="20"/>
+              </w:rPr>
+              <w:t>car.</w:t>
+            </w:r>
+          </w:p>
+          <w:p>
+            <w:pPr>
+              <w:pStyle w:val="ListParagraph"/>
+              <w:numPr>
+                <w:ilvl w:val="0"/>
+                <w:numId w:val="68"/>
+              </w:numPr>
+              <w:spacing w:after="0" w:line="240" w:lineRule="auto"/>
+              <w:jc w:val="both"/>
+              <w:rPr>
+                <w:rFonts w:ascii="Arial" w:hAnsi="Arial" w:cs="Arial"/>
+                <w:sz w:val="20"/>
+                <w:szCs w:val="20"/>
+              </w:rPr>
+            </w:pPr>
+            <w:r>
+              <w:rPr>
+                <w:rFonts w:ascii="Arial" w:hAnsi="Arial" w:cs="Arial"/>
+                <w:sz w:val="20"/>
+                <w:szCs w:val="20"/>
+              </w:rPr>
+              <w:t>The system will show different components on the screen that will represent a</w:t>
+            </w:r>
+            <w:r>
+              <w:rPr>
+                <w:rFonts w:ascii="Arial" w:hAnsi="Arial" w:cs="Arial"/>
+                <w:sz w:val="20"/>
+                <w:szCs w:val="20"/>
+              </w:rPr>
+              <w:t>n</w:t>
+            </w:r>
+            <w:r>
+              <w:rPr>
+                <w:rFonts w:ascii="Arial" w:hAnsi="Arial" w:cs="Arial"/>
+                <w:sz w:val="20"/>
+                <w:szCs w:val="20"/>
+              </w:rPr>
+              <w:t xml:space="preserve"> </w:t>
+            </w:r>
+            <w:r>
+              <w:rPr>
+                <w:rFonts w:ascii="Arial" w:hAnsi="Arial" w:cs="Arial"/>
+                <w:sz w:val="20"/>
+                <w:szCs w:val="20"/>
+              </w:rPr>
+              <w:t>electric</w:t>
+            </w:r>
+            <w:r>
+              <w:rPr>
+                <w:rFonts w:ascii="Arial" w:hAnsi="Arial" w:cs="Arial"/>
+                <w:sz w:val="20"/>
+                <w:szCs w:val="20"/>
+              </w:rPr>
+              <w:t xml:space="preserve"> car, which includes</w:t>
+            </w:r>
+            <w:r>
+              <w:rPr>
+                <w:rFonts w:ascii="Arial" w:hAnsi="Arial" w:cs="Arial"/>
+                <w:sz w:val="20"/>
+                <w:szCs w:val="20"/>
+              </w:rPr>
+              <w:t xml:space="preserve"> the battery</w:t>
+            </w:r>
+            <w:r>
+              <w:rPr>
+                <w:rFonts w:ascii="Arial" w:hAnsi="Arial" w:cs="Arial"/>
+                <w:sz w:val="20"/>
+                <w:szCs w:val="20"/>
+              </w:rPr>
+              <w:t>, motor and the wheels.</w:t>
+            </w:r>
+          </w:p>
+          <w:p>
+            <w:pPr>
+              <w:pStyle w:val="ListParagraph"/>
+              <w:numPr>
+                <w:ilvl w:val="0"/>
+                <w:numId w:val="68"/>
+              </w:numPr>
+              <w:spacing w:after="0" w:line="240" w:lineRule="auto"/>
+              <w:jc w:val="both"/>
+              <w:rPr>
+                <w:rFonts w:ascii="Arial" w:hAnsi="Arial" w:cs="Arial"/>
+                <w:sz w:val="20"/>
+                <w:szCs w:val="20"/>
+              </w:rPr>
+            </w:pPr>
+            <w:r>
+              <w:rPr>
+                <w:rFonts w:ascii="Arial" w:hAnsi="Arial" w:cs="Arial"/>
+                <w:sz w:val="20"/>
+                <w:szCs w:val="20"/>
+              </w:rPr>
+              <w:t xml:space="preserve">On the persistent dashboard the user will be able to see the “Start Engine” button (What the user may see may differ depending if the engine of the car is on/off). The user will then click on it to start the engine. </w:t>
+            </w:r>
+          </w:p>
+          <w:p>
+            <w:pPr>
+              <w:pStyle w:val="ListParagraph"/>
+              <w:numPr>
+                <w:ilvl w:val="0"/>
+                <w:numId w:val="68"/>
+              </w:numPr>
+              <w:spacing w:after="0" w:line="240" w:lineRule="auto"/>
+              <w:jc w:val="both"/>
+              <w:rPr>
+                <w:rFonts w:ascii="Arial" w:hAnsi="Arial" w:cs="Arial"/>
+                <w:sz w:val="20"/>
+                <w:szCs w:val="20"/>
+              </w:rPr>
+            </w:pPr>
+            <w:r>
+              <w:rPr>
+                <w:rFonts w:ascii="Arial" w:hAnsi="Arial" w:cs="Arial"/>
+                <w:sz w:val="20"/>
+                <w:szCs w:val="20"/>
+              </w:rPr>
+              <w:t>The system will show that the engine has started, by showing different components being lit up on the dashboard.</w:t>
+            </w:r>
+          </w:p>
+          <w:p>
+            <w:pPr>
+              <w:pStyle w:val="ListParagraph"/>
+              <w:numPr>
+                <w:ilvl w:val="0"/>
+                <w:numId w:val="68"/>
+              </w:numPr>
+              <w:spacing w:after="0" w:line="240" w:lineRule="auto"/>
+              <w:jc w:val="both"/>
+              <w:rPr>
+                <w:rFonts w:ascii="Arial" w:hAnsi="Arial" w:cs="Arial"/>
+                <w:sz w:val="20"/>
+                <w:szCs w:val="20"/>
+              </w:rPr>
+            </w:pPr>
+            <w:r>
+              <w:rPr>
+                <w:rFonts w:ascii="Arial" w:hAnsi="Arial" w:cs="Arial"/>
+                <w:sz w:val="20"/>
+                <w:szCs w:val="20"/>
+              </w:rPr>
+              <w:t xml:space="preserve">The system will then </w:t>
+            </w:r>
+            <w:r>
+              <w:rPr>
+                <w:rFonts w:ascii="Arial" w:hAnsi="Arial" w:cs="Arial"/>
+                <w:sz w:val="20"/>
+                <w:szCs w:val="20"/>
+              </w:rPr>
+              <w:t>show</w:t>
+            </w:r>
+            <w:r>
+              <w:rPr>
+                <w:rFonts w:ascii="Arial" w:hAnsi="Arial" w:cs="Arial"/>
+                <w:sz w:val="20"/>
+                <w:szCs w:val="20"/>
+              </w:rPr>
+              <w:t xml:space="preserve"> power flowing from the battery towards the motor which is located at the front of the car and then rotating the front wheels. </w:t>
+            </w:r>
+            <w:r>
+              <w:rPr>
+                <w:rFonts w:ascii="Arial" w:hAnsi="Arial" w:cs="Arial"/>
+                <w:sz w:val="20"/>
+                <w:szCs w:val="20"/>
+              </w:rPr>
+              <w:t xml:space="preserve">. </w:t>
+            </w:r>
+          </w:p>
+          <w:p>
+            <w:pPr>
+              <w:pStyle w:val="ListParagraph"/>
+              <w:numPr>
+                <w:ilvl w:val="0"/>
+                <w:numId w:val="68"/>
+              </w:numPr>
+              <w:spacing w:after="0" w:line="240" w:lineRule="auto"/>
+              <w:jc w:val="both"/>
+              <w:rPr>
+                <w:rFonts w:ascii="Arial" w:hAnsi="Arial" w:cs="Arial"/>
+                <w:sz w:val="20"/>
+                <w:szCs w:val="20"/>
+              </w:rPr>
+            </w:pPr>
+            <w:r>
+              <w:rPr>
+                <w:rFonts w:ascii="Arial" w:hAnsi="Arial" w:cs="Arial"/>
+                <w:sz w:val="20"/>
+                <w:szCs w:val="20"/>
+              </w:rPr>
+              <w:t>End.</w:t>
+            </w:r>
+          </w:p>
+        </w:tc>
+      </w:tr>
+      <w:tr>
+        <w:tc>
+          <w:tcPr>
+            <w:tcW w:w="9016" w:type="dxa"/>
+            <w:gridSpan w:val="2"/>
+          </w:tcPr>
+          <w:p>
+            <w:pPr>
+              <w:jc w:val="both"/>
+              <w:rPr>
+                <w:rFonts w:ascii="Arial" w:hAnsi="Arial" w:cs="Arial"/>
+                <w:sz w:val="20"/>
+                <w:szCs w:val="20"/>
+              </w:rPr>
+            </w:pPr>
+            <w:r>
+              <w:rPr>
+                <w:rFonts w:ascii="Arial" w:hAnsi="Arial" w:cs="Arial"/>
+                <w:b/>
+                <w:sz w:val="20"/>
+                <w:szCs w:val="20"/>
+              </w:rPr>
+              <w:t xml:space="preserve">Sub-Flows: </w:t>
+            </w:r>
+            <w:r>
+              <w:rPr>
+                <w:rFonts w:ascii="Arial" w:hAnsi="Arial" w:cs="Arial"/>
+                <w:sz w:val="20"/>
+                <w:szCs w:val="20"/>
+              </w:rPr>
+              <w:t>None</w:t>
+            </w:r>
+          </w:p>
+        </w:tc>
+      </w:tr>
+      <w:tr>
+        <w:trPr>
+          <w:trHeight w:val="50"/>
+        </w:trPr>
+        <w:tc>
+          <w:tcPr>
+            <w:tcW w:w="9016" w:type="dxa"/>
+            <w:gridSpan w:val="2"/>
+          </w:tcPr>
+          <w:p>
+            <w:pPr>
+              <w:jc w:val="both"/>
+              <w:rPr>
+                <w:rFonts w:ascii="Arial" w:hAnsi="Arial" w:cs="Arial"/>
+                <w:b/>
+                <w:sz w:val="20"/>
+                <w:szCs w:val="20"/>
+              </w:rPr>
+            </w:pPr>
+            <w:r>
+              <w:rPr>
+                <w:rFonts w:ascii="Arial" w:hAnsi="Arial" w:cs="Arial"/>
+                <w:b/>
+                <w:sz w:val="20"/>
+                <w:szCs w:val="20"/>
+              </w:rPr>
+              <w:t xml:space="preserve">Alternative/Exceptional Flows: </w:t>
+            </w:r>
+          </w:p>
+          <w:p>
+            <w:pPr>
+              <w:jc w:val="both"/>
+              <w:rPr>
+                <w:rFonts w:ascii="Arial" w:hAnsi="Arial" w:cs="Arial"/>
+                <w:sz w:val="20"/>
+                <w:szCs w:val="20"/>
+              </w:rPr>
+            </w:pPr>
+            <w:r>
+              <w:rPr>
+                <w:rFonts w:ascii="Arial" w:hAnsi="Arial" w:cs="Arial"/>
+                <w:b/>
+                <w:sz w:val="20"/>
+                <w:szCs w:val="20"/>
+              </w:rPr>
+              <w:t xml:space="preserve">Different things happen in an electric </w:t>
+            </w:r>
+            <w:r>
+              <w:rPr>
+                <w:rFonts w:ascii="Arial" w:hAnsi="Arial" w:cs="Arial"/>
+                <w:b/>
+                <w:sz w:val="20"/>
+                <w:szCs w:val="20"/>
+              </w:rPr>
+              <w:t xml:space="preserve">car in different situations compared to a </w:t>
+            </w:r>
+            <w:proofErr w:type="spellStart"/>
+            <w:r>
+              <w:rPr>
+                <w:rFonts w:ascii="Arial" w:hAnsi="Arial" w:cs="Arial"/>
+                <w:b/>
+                <w:sz w:val="20"/>
+                <w:szCs w:val="20"/>
+              </w:rPr>
+              <w:t>petrol</w:t>
+            </w:r>
+            <w:proofErr w:type="spellEnd"/>
+            <w:r>
+              <w:rPr>
+                <w:rFonts w:ascii="Arial" w:hAnsi="Arial" w:cs="Arial"/>
+                <w:b/>
+                <w:sz w:val="20"/>
+                <w:szCs w:val="20"/>
+              </w:rPr>
+              <w:t xml:space="preserve"> car.</w:t>
+            </w:r>
+          </w:p>
+          <w:p>
+            <w:pPr>
+              <w:jc w:val="both"/>
+              <w:rPr>
+                <w:rFonts w:ascii="Arial" w:hAnsi="Arial" w:cs="Arial"/>
+                <w:sz w:val="20"/>
+                <w:szCs w:val="20"/>
+              </w:rPr>
+            </w:pPr>
+            <w:r>
+              <w:rPr>
+                <w:rFonts w:ascii="Arial" w:hAnsi="Arial" w:cs="Arial"/>
+                <w:sz w:val="20"/>
+                <w:szCs w:val="20"/>
+              </w:rPr>
+              <w:t>(When the car is at constant speed)</w:t>
+            </w:r>
+          </w:p>
+          <w:p>
+            <w:pPr>
+              <w:pStyle w:val="ListParagraph"/>
+              <w:numPr>
+                <w:ilvl w:val="0"/>
+                <w:numId w:val="69"/>
+              </w:numPr>
+              <w:spacing w:after="0" w:line="240" w:lineRule="auto"/>
+              <w:jc w:val="both"/>
+              <w:rPr>
+                <w:rFonts w:ascii="Arial" w:hAnsi="Arial" w:cs="Arial"/>
+                <w:sz w:val="20"/>
+                <w:szCs w:val="20"/>
+              </w:rPr>
+            </w:pPr>
+            <w:r>
+              <w:rPr>
+                <w:rFonts w:ascii="Arial" w:hAnsi="Arial" w:cs="Arial"/>
+                <w:sz w:val="20"/>
+                <w:szCs w:val="20"/>
+              </w:rPr>
+              <w:t xml:space="preserve"> The system will then show the rotation of the back wheels sending power to the battery (which is placed at the back of the car). The rotation of the back wheels is recharging the battery. </w:t>
+            </w:r>
+          </w:p>
+          <w:p>
+            <w:pPr>
+              <w:jc w:val="both"/>
+              <w:rPr>
+                <w:rFonts w:ascii="Arial" w:hAnsi="Arial" w:cs="Arial"/>
+                <w:sz w:val="20"/>
+                <w:szCs w:val="20"/>
+              </w:rPr>
+            </w:pPr>
+            <w:r>
+              <w:rPr>
+                <w:rFonts w:ascii="Arial" w:hAnsi="Arial" w:cs="Arial"/>
+                <w:sz w:val="20"/>
+                <w:szCs w:val="20"/>
+              </w:rPr>
+              <w:t>(When the user slows down the car or applies the brake)</w:t>
+            </w:r>
+          </w:p>
+          <w:p>
+            <w:pPr>
+              <w:pStyle w:val="ListParagraph"/>
+              <w:numPr>
+                <w:ilvl w:val="0"/>
+                <w:numId w:val="50"/>
+              </w:numPr>
+              <w:spacing w:after="0" w:line="240" w:lineRule="auto"/>
+              <w:jc w:val="both"/>
+              <w:rPr>
+                <w:rFonts w:ascii="Arial" w:hAnsi="Arial" w:cs="Arial"/>
+                <w:sz w:val="20"/>
+                <w:szCs w:val="20"/>
+              </w:rPr>
+            </w:pPr>
+            <w:r>
+              <w:rPr>
+                <w:rFonts w:ascii="Arial" w:hAnsi="Arial" w:cs="Arial"/>
+                <w:sz w:val="20"/>
+                <w:szCs w:val="20"/>
+              </w:rPr>
+              <w:t>The system will then show the rotation of the back wheels sending power to the battery. The kinetic energy from the car which is slowing down is converted to heat energy and is recharging the battery of the car (Regenerative braking).</w:t>
+            </w:r>
+          </w:p>
+          <w:p>
+            <w:pPr>
+              <w:jc w:val="both"/>
+              <w:rPr>
+                <w:rFonts w:ascii="Arial" w:hAnsi="Arial" w:cs="Arial"/>
+                <w:b/>
+                <w:sz w:val="20"/>
+                <w:szCs w:val="20"/>
+              </w:rPr>
+            </w:pPr>
+            <w:r>
+              <w:rPr>
+                <w:rFonts w:ascii="Arial" w:hAnsi="Arial" w:cs="Arial"/>
+                <w:sz w:val="20"/>
+                <w:szCs w:val="20"/>
+              </w:rPr>
+              <w:t xml:space="preserve">**This use case needs work.  </w:t>
+            </w:r>
+            <w:r>
+              <w:rPr>
+                <w:rFonts w:ascii="Arial" w:hAnsi="Arial" w:cs="Arial"/>
+                <w:sz w:val="20"/>
+                <w:szCs w:val="20"/>
+              </w:rPr>
+              <w:t xml:space="preserve"> </w:t>
+            </w:r>
+          </w:p>
+        </w:tc>
+      </w:tr>
+    </w:tbl>
+    <w:p>
+      <w:pPr>
+        <w:rPr>
+          <w:b/>
+        </w:rPr>
+      </w:pPr>
       <w:r>
         <w:rPr>
           <w:b/>
@@ -25080,8 +28346,8 @@
         <w:tblLook w:val="04A0" w:firstRow="1" w:lastRow="0" w:firstColumn="1" w:lastColumn="0" w:noHBand="0" w:noVBand="1"/>
       </w:tblPr>
       <w:tblGrid>
-        <w:gridCol w:w="7557"/>
-        <w:gridCol w:w="1459"/>
+        <w:gridCol w:w="7566"/>
+        <w:gridCol w:w="1450"/>
       </w:tblGrid>
       <w:tr>
         <w:tc>
@@ -25136,27 +28402,16 @@
                 <w:sz w:val="20"/>
                 <w:szCs w:val="20"/>
               </w:rPr>
-              <w:t>ID</w:t>
-            </w:r>
-            <w:proofErr w:type="gramStart"/>
-            <w:r>
-              <w:rPr>
-                <w:rFonts w:ascii="Arial" w:hAnsi="Arial" w:cs="Arial"/>
-                <w:b/>
-                <w:sz w:val="20"/>
-                <w:szCs w:val="20"/>
-              </w:rPr>
-              <w:t xml:space="preserve">: </w:t>
-            </w:r>
-            <w:r>
-              <w:rPr>
-                <w:rFonts w:ascii="Arial" w:hAnsi="Arial" w:cs="Arial"/>
-                <w:sz w:val="20"/>
-                <w:szCs w:val="20"/>
-              </w:rPr>
-              <w:t>?????</w:t>
-            </w:r>
-            <w:proofErr w:type="gramEnd"/>
+              <w:t xml:space="preserve">ID: </w:t>
+            </w:r>
+            <w:r>
+              <w:rPr>
+                <w:rFonts w:ascii="Arial" w:hAnsi="Arial" w:cs="Arial"/>
+                <w:sz w:val="20"/>
+                <w:szCs w:val="20"/>
+              </w:rPr>
+              <w:t>39</w:t>
+            </w:r>
           </w:p>
         </w:tc>
       </w:tr>
@@ -25936,27 +29191,18 @@
                 <w:sz w:val="20"/>
                 <w:szCs w:val="20"/>
               </w:rPr>
-              <w:t>ID</w:t>
-            </w:r>
-            <w:proofErr w:type="gramStart"/>
-            <w:r>
-              <w:rPr>
-                <w:rFonts w:ascii="Arial" w:hAnsi="Arial" w:cs="Arial"/>
-                <w:b/>
-                <w:sz w:val="20"/>
-                <w:szCs w:val="20"/>
-              </w:rPr>
-              <w:t xml:space="preserve">: </w:t>
-            </w:r>
-            <w:r>
-              <w:rPr>
-                <w:rFonts w:ascii="Arial" w:hAnsi="Arial" w:cs="Arial"/>
-                <w:sz w:val="20"/>
-                <w:szCs w:val="20"/>
-              </w:rPr>
-              <w:t>????</w:t>
-            </w:r>
-            <w:proofErr w:type="gramEnd"/>
+              <w:t xml:space="preserve">ID: </w:t>
+            </w:r>
+            <w:r>
+              <w:rPr>
+                <w:rFonts w:ascii="Arial" w:hAnsi="Arial" w:cs="Arial"/>
+                <w:sz w:val="20"/>
+                <w:szCs w:val="20"/>
+              </w:rPr>
+              <w:t>40</w:t>
+            </w:r>
+            <w:bookmarkStart w:id="0" w:name="_GoBack"/>
+            <w:bookmarkEnd w:id="0"/>
           </w:p>
         </w:tc>
       </w:tr>
@@ -27045,6 +30291,95 @@
     </w:lvl>
   </w:abstractNum>
   <w:abstractNum w:abstractNumId="5" w15:restartNumberingAfterBreak="0">
+    <w:nsid w:val="0F9D1A51"/>
+    <w:multiLevelType w:val="hybridMultilevel"/>
+    <w:tmpl w:val="69C4E502"/>
+    <w:lvl w:ilvl="0" w:tplc="D73E0EF0">
+      <w:start w:val="1"/>
+      <w:numFmt w:val="decimal"/>
+      <w:lvlText w:val="%1."/>
+      <w:lvlJc w:val="left"/>
+      <w:pPr>
+        <w:ind w:left="720" w:hanging="360"/>
+      </w:pPr>
+      <w:rPr>
+        <w:rFonts w:hint="default"/>
+      </w:rPr>
+    </w:lvl>
+    <w:lvl w:ilvl="1" w:tplc="44090019" w:tentative="1">
+      <w:start w:val="1"/>
+      <w:numFmt w:val="lowerLetter"/>
+      <w:lvlText w:val="%2."/>
+      <w:lvlJc w:val="left"/>
+      <w:pPr>
+        <w:ind w:left="1440" w:hanging="360"/>
+      </w:pPr>
+    </w:lvl>
+    <w:lvl w:ilvl="2" w:tplc="4409001B" w:tentative="1">
+      <w:start w:val="1"/>
+      <w:numFmt w:val="lowerRoman"/>
+      <w:lvlText w:val="%3."/>
+      <w:lvlJc w:val="right"/>
+      <w:pPr>
+        <w:ind w:left="2160" w:hanging="180"/>
+      </w:pPr>
+    </w:lvl>
+    <w:lvl w:ilvl="3" w:tplc="4409000F" w:tentative="1">
+      <w:start w:val="1"/>
+      <w:numFmt w:val="decimal"/>
+      <w:lvlText w:val="%4."/>
+      <w:lvlJc w:val="left"/>
+      <w:pPr>
+        <w:ind w:left="2880" w:hanging="360"/>
+      </w:pPr>
+    </w:lvl>
+    <w:lvl w:ilvl="4" w:tplc="44090019" w:tentative="1">
+      <w:start w:val="1"/>
+      <w:numFmt w:val="lowerLetter"/>
+      <w:lvlText w:val="%5."/>
+      <w:lvlJc w:val="left"/>
+      <w:pPr>
+        <w:ind w:left="3600" w:hanging="360"/>
+      </w:pPr>
+    </w:lvl>
+    <w:lvl w:ilvl="5" w:tplc="4409001B" w:tentative="1">
+      <w:start w:val="1"/>
+      <w:numFmt w:val="lowerRoman"/>
+      <w:lvlText w:val="%6."/>
+      <w:lvlJc w:val="right"/>
+      <w:pPr>
+        <w:ind w:left="4320" w:hanging="180"/>
+      </w:pPr>
+    </w:lvl>
+    <w:lvl w:ilvl="6" w:tplc="4409000F" w:tentative="1">
+      <w:start w:val="1"/>
+      <w:numFmt w:val="decimal"/>
+      <w:lvlText w:val="%7."/>
+      <w:lvlJc w:val="left"/>
+      <w:pPr>
+        <w:ind w:left="5040" w:hanging="360"/>
+      </w:pPr>
+    </w:lvl>
+    <w:lvl w:ilvl="7" w:tplc="44090019" w:tentative="1">
+      <w:start w:val="1"/>
+      <w:numFmt w:val="lowerLetter"/>
+      <w:lvlText w:val="%8."/>
+      <w:lvlJc w:val="left"/>
+      <w:pPr>
+        <w:ind w:left="5760" w:hanging="360"/>
+      </w:pPr>
+    </w:lvl>
+    <w:lvl w:ilvl="8" w:tplc="4409001B" w:tentative="1">
+      <w:start w:val="1"/>
+      <w:numFmt w:val="lowerRoman"/>
+      <w:lvlText w:val="%9."/>
+      <w:lvlJc w:val="right"/>
+      <w:pPr>
+        <w:ind w:left="6480" w:hanging="180"/>
+      </w:pPr>
+    </w:lvl>
+  </w:abstractNum>
+  <w:abstractNum w:abstractNumId="6" w15:restartNumberingAfterBreak="0">
     <w:nsid w:val="0FE32E13"/>
     <w:multiLevelType w:val="hybridMultilevel"/>
     <w:tmpl w:val="88408502"/>
@@ -27133,7 +30468,7 @@
       </w:pPr>
     </w:lvl>
   </w:abstractNum>
-  <w:abstractNum w:abstractNumId="6" w15:restartNumberingAfterBreak="0">
+  <w:abstractNum w:abstractNumId="7" w15:restartNumberingAfterBreak="0">
     <w:nsid w:val="11F34E87"/>
     <w:multiLevelType w:val="hybridMultilevel"/>
     <w:tmpl w:val="69C4E502"/>
@@ -27222,7 +30557,7 @@
       </w:pPr>
     </w:lvl>
   </w:abstractNum>
-  <w:abstractNum w:abstractNumId="7" w15:restartNumberingAfterBreak="0">
+  <w:abstractNum w:abstractNumId="8" w15:restartNumberingAfterBreak="0">
     <w:nsid w:val="12EA471A"/>
     <w:multiLevelType w:val="hybridMultilevel"/>
     <w:tmpl w:val="5F861BBA"/>
@@ -27311,7 +30646,7 @@
       </w:pPr>
     </w:lvl>
   </w:abstractNum>
-  <w:abstractNum w:abstractNumId="8" w15:restartNumberingAfterBreak="0">
+  <w:abstractNum w:abstractNumId="9" w15:restartNumberingAfterBreak="0">
     <w:nsid w:val="15FB6942"/>
     <w:multiLevelType w:val="hybridMultilevel"/>
     <w:tmpl w:val="983A9908"/>
@@ -27400,7 +30735,7 @@
       </w:pPr>
     </w:lvl>
   </w:abstractNum>
-  <w:abstractNum w:abstractNumId="9" w15:restartNumberingAfterBreak="0">
+  <w:abstractNum w:abstractNumId="10" w15:restartNumberingAfterBreak="0">
     <w:nsid w:val="17AD74E5"/>
     <w:multiLevelType w:val="hybridMultilevel"/>
     <w:tmpl w:val="A76A3052"/>
@@ -27489,7 +30824,7 @@
       </w:pPr>
     </w:lvl>
   </w:abstractNum>
-  <w:abstractNum w:abstractNumId="10" w15:restartNumberingAfterBreak="0">
+  <w:abstractNum w:abstractNumId="11" w15:restartNumberingAfterBreak="0">
     <w:nsid w:val="18A36C39"/>
     <w:multiLevelType w:val="hybridMultilevel"/>
     <w:tmpl w:val="34F02C6C"/>
@@ -27578,7 +30913,7 @@
       </w:pPr>
     </w:lvl>
   </w:abstractNum>
-  <w:abstractNum w:abstractNumId="11" w15:restartNumberingAfterBreak="0">
+  <w:abstractNum w:abstractNumId="12" w15:restartNumberingAfterBreak="0">
     <w:nsid w:val="18BB7DF5"/>
     <w:multiLevelType w:val="hybridMultilevel"/>
     <w:tmpl w:val="C538AE98"/>
@@ -27667,7 +31002,7 @@
       </w:pPr>
     </w:lvl>
   </w:abstractNum>
-  <w:abstractNum w:abstractNumId="12" w15:restartNumberingAfterBreak="0">
+  <w:abstractNum w:abstractNumId="13" w15:restartNumberingAfterBreak="0">
     <w:nsid w:val="1C576377"/>
     <w:multiLevelType w:val="hybridMultilevel"/>
     <w:tmpl w:val="69C4E502"/>
@@ -27756,7 +31091,7 @@
       </w:pPr>
     </w:lvl>
   </w:abstractNum>
-  <w:abstractNum w:abstractNumId="13" w15:restartNumberingAfterBreak="0">
+  <w:abstractNum w:abstractNumId="14" w15:restartNumberingAfterBreak="0">
     <w:nsid w:val="1E474408"/>
     <w:multiLevelType w:val="hybridMultilevel"/>
     <w:tmpl w:val="77E8A484"/>
@@ -27845,7 +31180,7 @@
       </w:pPr>
     </w:lvl>
   </w:abstractNum>
-  <w:abstractNum w:abstractNumId="14" w15:restartNumberingAfterBreak="0">
+  <w:abstractNum w:abstractNumId="15" w15:restartNumberingAfterBreak="0">
     <w:nsid w:val="1FF93B52"/>
     <w:multiLevelType w:val="hybridMultilevel"/>
     <w:tmpl w:val="BCD24EDC"/>
@@ -27934,7 +31269,7 @@
       </w:pPr>
     </w:lvl>
   </w:abstractNum>
-  <w:abstractNum w:abstractNumId="15" w15:restartNumberingAfterBreak="0">
+  <w:abstractNum w:abstractNumId="16" w15:restartNumberingAfterBreak="0">
     <w:nsid w:val="25043E8F"/>
     <w:multiLevelType w:val="hybridMultilevel"/>
     <w:tmpl w:val="77E8A484"/>
@@ -28023,7 +31358,7 @@
       </w:pPr>
     </w:lvl>
   </w:abstractNum>
-  <w:abstractNum w:abstractNumId="16" w15:restartNumberingAfterBreak="0">
+  <w:abstractNum w:abstractNumId="17" w15:restartNumberingAfterBreak="0">
     <w:nsid w:val="257E08BA"/>
     <w:multiLevelType w:val="hybridMultilevel"/>
     <w:tmpl w:val="D2D24DBC"/>
@@ -28112,7 +31447,7 @@
       </w:pPr>
     </w:lvl>
   </w:abstractNum>
-  <w:abstractNum w:abstractNumId="17" w15:restartNumberingAfterBreak="0">
+  <w:abstractNum w:abstractNumId="18" w15:restartNumberingAfterBreak="0">
     <w:nsid w:val="27D55104"/>
     <w:multiLevelType w:val="hybridMultilevel"/>
     <w:tmpl w:val="2C7013FC"/>
@@ -28201,7 +31536,7 @@
       </w:pPr>
     </w:lvl>
   </w:abstractNum>
-  <w:abstractNum w:abstractNumId="18" w15:restartNumberingAfterBreak="0">
+  <w:abstractNum w:abstractNumId="19" w15:restartNumberingAfterBreak="0">
     <w:nsid w:val="28BB5A40"/>
     <w:multiLevelType w:val="hybridMultilevel"/>
     <w:tmpl w:val="69C4E502"/>
@@ -28290,7 +31625,7 @@
       </w:pPr>
     </w:lvl>
   </w:abstractNum>
-  <w:abstractNum w:abstractNumId="19" w15:restartNumberingAfterBreak="0">
+  <w:abstractNum w:abstractNumId="20" w15:restartNumberingAfterBreak="0">
     <w:nsid w:val="303058B7"/>
     <w:multiLevelType w:val="hybridMultilevel"/>
     <w:tmpl w:val="77E8A484"/>
@@ -28379,7 +31714,7 @@
       </w:pPr>
     </w:lvl>
   </w:abstractNum>
-  <w:abstractNum w:abstractNumId="20" w15:restartNumberingAfterBreak="0">
+  <w:abstractNum w:abstractNumId="21" w15:restartNumberingAfterBreak="0">
     <w:nsid w:val="30B13EA6"/>
     <w:multiLevelType w:val="hybridMultilevel"/>
     <w:tmpl w:val="61E63D7E"/>
@@ -28468,7 +31803,7 @@
       </w:pPr>
     </w:lvl>
   </w:abstractNum>
-  <w:abstractNum w:abstractNumId="21" w15:restartNumberingAfterBreak="0">
+  <w:abstractNum w:abstractNumId="22" w15:restartNumberingAfterBreak="0">
     <w:nsid w:val="325A654C"/>
     <w:multiLevelType w:val="hybridMultilevel"/>
     <w:tmpl w:val="BCD24EDC"/>
@@ -28557,7 +31892,7 @@
       </w:pPr>
     </w:lvl>
   </w:abstractNum>
-  <w:abstractNum w:abstractNumId="22" w15:restartNumberingAfterBreak="0">
+  <w:abstractNum w:abstractNumId="23" w15:restartNumberingAfterBreak="0">
     <w:nsid w:val="33BD15DD"/>
     <w:multiLevelType w:val="hybridMultilevel"/>
     <w:tmpl w:val="5F861BBA"/>
@@ -28646,7 +31981,7 @@
       </w:pPr>
     </w:lvl>
   </w:abstractNum>
-  <w:abstractNum w:abstractNumId="23" w15:restartNumberingAfterBreak="0">
+  <w:abstractNum w:abstractNumId="24" w15:restartNumberingAfterBreak="0">
     <w:nsid w:val="36C314B8"/>
     <w:multiLevelType w:val="hybridMultilevel"/>
     <w:tmpl w:val="FA6A659C"/>
@@ -28735,7 +32070,7 @@
       </w:pPr>
     </w:lvl>
   </w:abstractNum>
-  <w:abstractNum w:abstractNumId="24" w15:restartNumberingAfterBreak="0">
+  <w:abstractNum w:abstractNumId="25" w15:restartNumberingAfterBreak="0">
     <w:nsid w:val="382F1209"/>
     <w:multiLevelType w:val="hybridMultilevel"/>
     <w:tmpl w:val="479CB0A6"/>
@@ -28824,7 +32159,7 @@
       </w:pPr>
     </w:lvl>
   </w:abstractNum>
-  <w:abstractNum w:abstractNumId="25" w15:restartNumberingAfterBreak="0">
+  <w:abstractNum w:abstractNumId="26" w15:restartNumberingAfterBreak="0">
     <w:nsid w:val="38EA2E28"/>
     <w:multiLevelType w:val="hybridMultilevel"/>
     <w:tmpl w:val="C6621AFA"/>
@@ -28913,7 +32248,7 @@
       </w:pPr>
     </w:lvl>
   </w:abstractNum>
-  <w:abstractNum w:abstractNumId="26" w15:restartNumberingAfterBreak="0">
+  <w:abstractNum w:abstractNumId="27" w15:restartNumberingAfterBreak="0">
     <w:nsid w:val="3A17554F"/>
     <w:multiLevelType w:val="hybridMultilevel"/>
     <w:tmpl w:val="D2D24DBC"/>
@@ -29002,7 +32337,7 @@
       </w:pPr>
     </w:lvl>
   </w:abstractNum>
-  <w:abstractNum w:abstractNumId="27" w15:restartNumberingAfterBreak="0">
+  <w:abstractNum w:abstractNumId="28" w15:restartNumberingAfterBreak="0">
     <w:nsid w:val="3A254BC1"/>
     <w:multiLevelType w:val="hybridMultilevel"/>
     <w:tmpl w:val="CFB87A5C"/>
@@ -29091,7 +32426,7 @@
       </w:pPr>
     </w:lvl>
   </w:abstractNum>
-  <w:abstractNum w:abstractNumId="28" w15:restartNumberingAfterBreak="0">
+  <w:abstractNum w:abstractNumId="29" w15:restartNumberingAfterBreak="0">
     <w:nsid w:val="3B1559C0"/>
     <w:multiLevelType w:val="hybridMultilevel"/>
     <w:tmpl w:val="77E8A484"/>
@@ -29180,7 +32515,7 @@
       </w:pPr>
     </w:lvl>
   </w:abstractNum>
-  <w:abstractNum w:abstractNumId="29" w15:restartNumberingAfterBreak="0">
+  <w:abstractNum w:abstractNumId="30" w15:restartNumberingAfterBreak="0">
     <w:nsid w:val="3B3340F0"/>
     <w:multiLevelType w:val="hybridMultilevel"/>
     <w:tmpl w:val="CFB87A5C"/>
@@ -29269,7 +32604,7 @@
       </w:pPr>
     </w:lvl>
   </w:abstractNum>
-  <w:abstractNum w:abstractNumId="30" w15:restartNumberingAfterBreak="0">
+  <w:abstractNum w:abstractNumId="31" w15:restartNumberingAfterBreak="0">
     <w:nsid w:val="3C2D4AB8"/>
     <w:multiLevelType w:val="hybridMultilevel"/>
     <w:tmpl w:val="A000D1B6"/>
@@ -29358,7 +32693,7 @@
       </w:pPr>
     </w:lvl>
   </w:abstractNum>
-  <w:abstractNum w:abstractNumId="31" w15:restartNumberingAfterBreak="0">
+  <w:abstractNum w:abstractNumId="32" w15:restartNumberingAfterBreak="0">
     <w:nsid w:val="3ED70F36"/>
     <w:multiLevelType w:val="hybridMultilevel"/>
     <w:tmpl w:val="77E8A484"/>
@@ -29447,7 +32782,7 @@
       </w:pPr>
     </w:lvl>
   </w:abstractNum>
-  <w:abstractNum w:abstractNumId="32" w15:restartNumberingAfterBreak="0">
+  <w:abstractNum w:abstractNumId="33" w15:restartNumberingAfterBreak="0">
     <w:nsid w:val="404A1153"/>
     <w:multiLevelType w:val="hybridMultilevel"/>
     <w:tmpl w:val="69C4E502"/>
@@ -29536,7 +32871,7 @@
       </w:pPr>
     </w:lvl>
   </w:abstractNum>
-  <w:abstractNum w:abstractNumId="33" w15:restartNumberingAfterBreak="0">
+  <w:abstractNum w:abstractNumId="34" w15:restartNumberingAfterBreak="0">
     <w:nsid w:val="46061E8D"/>
     <w:multiLevelType w:val="hybridMultilevel"/>
     <w:tmpl w:val="81040656"/>
@@ -29625,7 +32960,96 @@
       </w:pPr>
     </w:lvl>
   </w:abstractNum>
-  <w:abstractNum w:abstractNumId="34" w15:restartNumberingAfterBreak="0">
+  <w:abstractNum w:abstractNumId="35" w15:restartNumberingAfterBreak="0">
+    <w:nsid w:val="47815B3D"/>
+    <w:multiLevelType w:val="hybridMultilevel"/>
+    <w:tmpl w:val="F196A410"/>
+    <w:lvl w:ilvl="0" w:tplc="02BEA8C8">
+      <w:start w:val="7"/>
+      <w:numFmt w:val="decimal"/>
+      <w:lvlText w:val="%1."/>
+      <w:lvlJc w:val="left"/>
+      <w:pPr>
+        <w:ind w:left="720" w:hanging="360"/>
+      </w:pPr>
+      <w:rPr>
+        <w:rFonts w:hint="default"/>
+      </w:rPr>
+    </w:lvl>
+    <w:lvl w:ilvl="1" w:tplc="44090019" w:tentative="1">
+      <w:start w:val="1"/>
+      <w:numFmt w:val="lowerLetter"/>
+      <w:lvlText w:val="%2."/>
+      <w:lvlJc w:val="left"/>
+      <w:pPr>
+        <w:ind w:left="1440" w:hanging="360"/>
+      </w:pPr>
+    </w:lvl>
+    <w:lvl w:ilvl="2" w:tplc="4409001B" w:tentative="1">
+      <w:start w:val="1"/>
+      <w:numFmt w:val="lowerRoman"/>
+      <w:lvlText w:val="%3."/>
+      <w:lvlJc w:val="right"/>
+      <w:pPr>
+        <w:ind w:left="2160" w:hanging="180"/>
+      </w:pPr>
+    </w:lvl>
+    <w:lvl w:ilvl="3" w:tplc="4409000F" w:tentative="1">
+      <w:start w:val="1"/>
+      <w:numFmt w:val="decimal"/>
+      <w:lvlText w:val="%4."/>
+      <w:lvlJc w:val="left"/>
+      <w:pPr>
+        <w:ind w:left="2880" w:hanging="360"/>
+      </w:pPr>
+    </w:lvl>
+    <w:lvl w:ilvl="4" w:tplc="44090019" w:tentative="1">
+      <w:start w:val="1"/>
+      <w:numFmt w:val="lowerLetter"/>
+      <w:lvlText w:val="%5."/>
+      <w:lvlJc w:val="left"/>
+      <w:pPr>
+        <w:ind w:left="3600" w:hanging="360"/>
+      </w:pPr>
+    </w:lvl>
+    <w:lvl w:ilvl="5" w:tplc="4409001B" w:tentative="1">
+      <w:start w:val="1"/>
+      <w:numFmt w:val="lowerRoman"/>
+      <w:lvlText w:val="%6."/>
+      <w:lvlJc w:val="right"/>
+      <w:pPr>
+        <w:ind w:left="4320" w:hanging="180"/>
+      </w:pPr>
+    </w:lvl>
+    <w:lvl w:ilvl="6" w:tplc="4409000F" w:tentative="1">
+      <w:start w:val="1"/>
+      <w:numFmt w:val="decimal"/>
+      <w:lvlText w:val="%7."/>
+      <w:lvlJc w:val="left"/>
+      <w:pPr>
+        <w:ind w:left="5040" w:hanging="360"/>
+      </w:pPr>
+    </w:lvl>
+    <w:lvl w:ilvl="7" w:tplc="44090019" w:tentative="1">
+      <w:start w:val="1"/>
+      <w:numFmt w:val="lowerLetter"/>
+      <w:lvlText w:val="%8."/>
+      <w:lvlJc w:val="left"/>
+      <w:pPr>
+        <w:ind w:left="5760" w:hanging="360"/>
+      </w:pPr>
+    </w:lvl>
+    <w:lvl w:ilvl="8" w:tplc="4409001B" w:tentative="1">
+      <w:start w:val="1"/>
+      <w:numFmt w:val="lowerRoman"/>
+      <w:lvlText w:val="%9."/>
+      <w:lvlJc w:val="right"/>
+      <w:pPr>
+        <w:ind w:left="6480" w:hanging="180"/>
+      </w:pPr>
+    </w:lvl>
+  </w:abstractNum>
+  <w:abstractNum w:abstractNumId="36" w15:restartNumberingAfterBreak="0">
     <w:nsid w:val="487D2E06"/>
     <w:multiLevelType w:val="hybridMultilevel"/>
     <w:tmpl w:val="BCD24EDC"/>
@@ -29714,7 +33138,7 @@
       </w:pPr>
     </w:lvl>
   </w:abstractNum>
-  <w:abstractNum w:abstractNumId="35" w15:restartNumberingAfterBreak="0">
+  <w:abstractNum w:abstractNumId="37" w15:restartNumberingAfterBreak="0">
     <w:nsid w:val="4DE34B89"/>
     <w:multiLevelType w:val="hybridMultilevel"/>
     <w:tmpl w:val="0E9CD900"/>
@@ -29803,7 +33227,7 @@
       </w:pPr>
     </w:lvl>
   </w:abstractNum>
-  <w:abstractNum w:abstractNumId="36" w15:restartNumberingAfterBreak="0">
+  <w:abstractNum w:abstractNumId="38" w15:restartNumberingAfterBreak="0">
     <w:nsid w:val="4E1D6416"/>
     <w:multiLevelType w:val="hybridMultilevel"/>
     <w:tmpl w:val="69C4E502"/>
@@ -29892,7 +33316,7 @@
       </w:pPr>
     </w:lvl>
   </w:abstractNum>
-  <w:abstractNum w:abstractNumId="37" w15:restartNumberingAfterBreak="0">
+  <w:abstractNum w:abstractNumId="39" w15:restartNumberingAfterBreak="0">
     <w:nsid w:val="5026087F"/>
     <w:multiLevelType w:val="hybridMultilevel"/>
     <w:tmpl w:val="CFB87A5C"/>
@@ -29981,7 +33405,7 @@
       </w:pPr>
     </w:lvl>
   </w:abstractNum>
-  <w:abstractNum w:abstractNumId="38" w15:restartNumberingAfterBreak="0">
+  <w:abstractNum w:abstractNumId="40" w15:restartNumberingAfterBreak="0">
     <w:nsid w:val="53DE280F"/>
     <w:multiLevelType w:val="hybridMultilevel"/>
     <w:tmpl w:val="69C4E502"/>
@@ -30070,7 +33494,7 @@
       </w:pPr>
     </w:lvl>
   </w:abstractNum>
-  <w:abstractNum w:abstractNumId="39" w15:restartNumberingAfterBreak="0">
+  <w:abstractNum w:abstractNumId="41" w15:restartNumberingAfterBreak="0">
     <w:nsid w:val="560249C7"/>
     <w:multiLevelType w:val="hybridMultilevel"/>
     <w:tmpl w:val="983A9908"/>
@@ -30159,7 +33583,7 @@
       </w:pPr>
     </w:lvl>
   </w:abstractNum>
-  <w:abstractNum w:abstractNumId="40" w15:restartNumberingAfterBreak="0">
+  <w:abstractNum w:abstractNumId="42" w15:restartNumberingAfterBreak="0">
     <w:nsid w:val="572B48A2"/>
     <w:multiLevelType w:val="hybridMultilevel"/>
     <w:tmpl w:val="77E8A484"/>
@@ -30248,7 +33672,7 @@
       </w:pPr>
     </w:lvl>
   </w:abstractNum>
-  <w:abstractNum w:abstractNumId="41" w15:restartNumberingAfterBreak="0">
+  <w:abstractNum w:abstractNumId="43" w15:restartNumberingAfterBreak="0">
     <w:nsid w:val="57790F09"/>
     <w:multiLevelType w:val="hybridMultilevel"/>
     <w:tmpl w:val="0A9685DC"/>
@@ -30337,7 +33761,7 @@
       </w:pPr>
     </w:lvl>
   </w:abstractNum>
-  <w:abstractNum w:abstractNumId="42" w15:restartNumberingAfterBreak="0">
+  <w:abstractNum w:abstractNumId="44" w15:restartNumberingAfterBreak="0">
     <w:nsid w:val="57A239F8"/>
     <w:multiLevelType w:val="hybridMultilevel"/>
     <w:tmpl w:val="0D3858B2"/>
@@ -30426,7 +33850,7 @@
       </w:pPr>
     </w:lvl>
   </w:abstractNum>
-  <w:abstractNum w:abstractNumId="43" w15:restartNumberingAfterBreak="0">
+  <w:abstractNum w:abstractNumId="45" w15:restartNumberingAfterBreak="0">
     <w:nsid w:val="58847CB0"/>
     <w:multiLevelType w:val="hybridMultilevel"/>
     <w:tmpl w:val="1002778A"/>
@@ -30539,7 +33963,7 @@
       </w:rPr>
     </w:lvl>
   </w:abstractNum>
-  <w:abstractNum w:abstractNumId="44" w15:restartNumberingAfterBreak="0">
+  <w:abstractNum w:abstractNumId="46" w15:restartNumberingAfterBreak="0">
     <w:nsid w:val="594150FF"/>
     <w:multiLevelType w:val="hybridMultilevel"/>
     <w:tmpl w:val="C538AE98"/>
@@ -30628,7 +34052,7 @@
       </w:pPr>
     </w:lvl>
   </w:abstractNum>
-  <w:abstractNum w:abstractNumId="45" w15:restartNumberingAfterBreak="0">
+  <w:abstractNum w:abstractNumId="47" w15:restartNumberingAfterBreak="0">
     <w:nsid w:val="5AA129AE"/>
     <w:multiLevelType w:val="hybridMultilevel"/>
     <w:tmpl w:val="69C4E502"/>
@@ -30717,7 +34141,7 @@
       </w:pPr>
     </w:lvl>
   </w:abstractNum>
-  <w:abstractNum w:abstractNumId="46" w15:restartNumberingAfterBreak="0">
+  <w:abstractNum w:abstractNumId="48" w15:restartNumberingAfterBreak="0">
     <w:nsid w:val="5BC67D34"/>
     <w:multiLevelType w:val="hybridMultilevel"/>
     <w:tmpl w:val="CFB87A5C"/>
@@ -30806,7 +34230,7 @@
       </w:pPr>
     </w:lvl>
   </w:abstractNum>
-  <w:abstractNum w:abstractNumId="47" w15:restartNumberingAfterBreak="0">
+  <w:abstractNum w:abstractNumId="49" w15:restartNumberingAfterBreak="0">
     <w:nsid w:val="604759EB"/>
     <w:multiLevelType w:val="hybridMultilevel"/>
     <w:tmpl w:val="CFB87A5C"/>
@@ -30895,7 +34319,7 @@
       </w:pPr>
     </w:lvl>
   </w:abstractNum>
-  <w:abstractNum w:abstractNumId="48" w15:restartNumberingAfterBreak="0">
+  <w:abstractNum w:abstractNumId="50" w15:restartNumberingAfterBreak="0">
     <w:nsid w:val="60FD0A4A"/>
     <w:multiLevelType w:val="hybridMultilevel"/>
     <w:tmpl w:val="69C4E502"/>
@@ -30984,7 +34408,7 @@
       </w:pPr>
     </w:lvl>
   </w:abstractNum>
-  <w:abstractNum w:abstractNumId="49" w15:restartNumberingAfterBreak="0">
+  <w:abstractNum w:abstractNumId="51" w15:restartNumberingAfterBreak="0">
     <w:nsid w:val="675B521B"/>
     <w:multiLevelType w:val="hybridMultilevel"/>
     <w:tmpl w:val="2C065178"/>
@@ -31073,7 +34497,7 @@
       </w:pPr>
     </w:lvl>
   </w:abstractNum>
-  <w:abstractNum w:abstractNumId="50" w15:restartNumberingAfterBreak="0">
+  <w:abstractNum w:abstractNumId="52" w15:restartNumberingAfterBreak="0">
     <w:nsid w:val="68345C52"/>
     <w:multiLevelType w:val="hybridMultilevel"/>
     <w:tmpl w:val="703401B0"/>
@@ -31162,7 +34586,7 @@
       </w:pPr>
     </w:lvl>
   </w:abstractNum>
-  <w:abstractNum w:abstractNumId="51" w15:restartNumberingAfterBreak="0">
+  <w:abstractNum w:abstractNumId="53" w15:restartNumberingAfterBreak="0">
     <w:nsid w:val="68777607"/>
     <w:multiLevelType w:val="hybridMultilevel"/>
     <w:tmpl w:val="CFB87A5C"/>
@@ -31251,7 +34675,7 @@
       </w:pPr>
     </w:lvl>
   </w:abstractNum>
-  <w:abstractNum w:abstractNumId="52" w15:restartNumberingAfterBreak="0">
+  <w:abstractNum w:abstractNumId="54" w15:restartNumberingAfterBreak="0">
     <w:nsid w:val="6A6445B1"/>
     <w:multiLevelType w:val="hybridMultilevel"/>
     <w:tmpl w:val="703401B0"/>
@@ -31340,7 +34764,96 @@
       </w:pPr>
     </w:lvl>
   </w:abstractNum>
-  <w:abstractNum w:abstractNumId="53" w15:restartNumberingAfterBreak="0">
+  <w:abstractNum w:abstractNumId="55" w15:restartNumberingAfterBreak="0">
+    <w:nsid w:val="6B695FEC"/>
+    <w:multiLevelType w:val="hybridMultilevel"/>
+    <w:tmpl w:val="69C4E502"/>
+    <w:lvl w:ilvl="0" w:tplc="D73E0EF0">
+      <w:start w:val="1"/>
+      <w:numFmt w:val="decimal"/>
+      <w:lvlText w:val="%1."/>
+      <w:lvlJc w:val="left"/>
+      <w:pPr>
+        <w:ind w:left="720" w:hanging="360"/>
+      </w:pPr>
+      <w:rPr>
+        <w:rFonts w:hint="default"/>
+      </w:rPr>
+    </w:lvl>
+    <w:lvl w:ilvl="1" w:tplc="44090019" w:tentative="1">
+      <w:start w:val="1"/>
+      <w:numFmt w:val="lowerLetter"/>
+      <w:lvlText w:val="%2."/>
+      <w:lvlJc w:val="left"/>
+      <w:pPr>
+        <w:ind w:left="1440" w:hanging="360"/>
+      </w:pPr>
+    </w:lvl>
+    <w:lvl w:ilvl="2" w:tplc="4409001B" w:tentative="1">
+      <w:start w:val="1"/>
+      <w:numFmt w:val="lowerRoman"/>
+      <w:lvlText w:val="%3."/>
+      <w:lvlJc w:val="right"/>
+      <w:pPr>
+        <w:ind w:left="2160" w:hanging="180"/>
+      </w:pPr>
+    </w:lvl>
+    <w:lvl w:ilvl="3" w:tplc="4409000F" w:tentative="1">
+      <w:start w:val="1"/>
+      <w:numFmt w:val="decimal"/>
+      <w:lvlText w:val="%4."/>
+      <w:lvlJc w:val="left"/>
+      <w:pPr>
+        <w:ind w:left="2880" w:hanging="360"/>
+      </w:pPr>
+    </w:lvl>
+    <w:lvl w:ilvl="4" w:tplc="44090019" w:tentative="1">
+      <w:start w:val="1"/>
+      <w:numFmt w:val="lowerLetter"/>
+      <w:lvlText w:val="%5."/>
+      <w:lvlJc w:val="left"/>
+      <w:pPr>
+        <w:ind w:left="3600" w:hanging="360"/>
+      </w:pPr>
+    </w:lvl>
+    <w:lvl w:ilvl="5" w:tplc="4409001B" w:tentative="1">
+      <w:start w:val="1"/>
+      <w:numFmt w:val="lowerRoman"/>
+      <w:lvlText w:val="%6."/>
+      <w:lvlJc w:val="right"/>
+      <w:pPr>
+        <w:ind w:left="4320" w:hanging="180"/>
+      </w:pPr>
+    </w:lvl>
+    <w:lvl w:ilvl="6" w:tplc="4409000F" w:tentative="1">
+      <w:start w:val="1"/>
+      <w:numFmt w:val="decimal"/>
+      <w:lvlText w:val="%7."/>
+      <w:lvlJc w:val="left"/>
+      <w:pPr>
+        <w:ind w:left="5040" w:hanging="360"/>
+      </w:pPr>
+    </w:lvl>
+    <w:lvl w:ilvl="7" w:tplc="44090019" w:tentative="1">
+      <w:start w:val="1"/>
+      <w:numFmt w:val="lowerLetter"/>
+      <w:lvlText w:val="%8."/>
+      <w:lvlJc w:val="left"/>
+      <w:pPr>
+        <w:ind w:left="5760" w:hanging="360"/>
+      </w:pPr>
+    </w:lvl>
+    <w:lvl w:ilvl="8" w:tplc="4409001B" w:tentative="1">
+      <w:start w:val="1"/>
+      <w:numFmt w:val="lowerRoman"/>
+      <w:lvlText w:val="%9."/>
+      <w:lvlJc w:val="right"/>
+      <w:pPr>
+        <w:ind w:left="6480" w:hanging="180"/>
+      </w:pPr>
+    </w:lvl>
+  </w:abstractNum>
+  <w:abstractNum w:abstractNumId="56" w15:restartNumberingAfterBreak="0">
     <w:nsid w:val="6CE55A13"/>
     <w:multiLevelType w:val="hybridMultilevel"/>
     <w:tmpl w:val="69C4E502"/>
@@ -31429,7 +34942,7 @@
       </w:pPr>
     </w:lvl>
   </w:abstractNum>
-  <w:abstractNum w:abstractNumId="54" w15:restartNumberingAfterBreak="0">
+  <w:abstractNum w:abstractNumId="57" w15:restartNumberingAfterBreak="0">
     <w:nsid w:val="6E3E0E35"/>
     <w:multiLevelType w:val="hybridMultilevel"/>
     <w:tmpl w:val="DE6C6C88"/>
@@ -31518,7 +35031,7 @@
       </w:pPr>
     </w:lvl>
   </w:abstractNum>
-  <w:abstractNum w:abstractNumId="55" w15:restartNumberingAfterBreak="0">
+  <w:abstractNum w:abstractNumId="58" w15:restartNumberingAfterBreak="0">
     <w:nsid w:val="6EC418F6"/>
     <w:multiLevelType w:val="hybridMultilevel"/>
     <w:tmpl w:val="9A763488"/>
@@ -31607,7 +35120,96 @@
       </w:pPr>
     </w:lvl>
   </w:abstractNum>
-  <w:abstractNum w:abstractNumId="56" w15:restartNumberingAfterBreak="0">
+  <w:abstractNum w:abstractNumId="59" w15:restartNumberingAfterBreak="0">
+    <w:nsid w:val="73CD3FF1"/>
+    <w:multiLevelType w:val="hybridMultilevel"/>
+    <w:tmpl w:val="69C4E502"/>
+    <w:lvl w:ilvl="0" w:tplc="D73E0EF0">
+      <w:start w:val="1"/>
+      <w:numFmt w:val="decimal"/>
+      <w:lvlText w:val="%1."/>
+      <w:lvlJc w:val="left"/>
+      <w:pPr>
+        <w:ind w:left="720" w:hanging="360"/>
+      </w:pPr>
+      <w:rPr>
+        <w:rFonts w:hint="default"/>
+      </w:rPr>
+    </w:lvl>
+    <w:lvl w:ilvl="1" w:tplc="44090019" w:tentative="1">
+      <w:start w:val="1"/>
+      <w:numFmt w:val="lowerLetter"/>
+      <w:lvlText w:val="%2."/>
+      <w:lvlJc w:val="left"/>
+      <w:pPr>
+        <w:ind w:left="1440" w:hanging="360"/>
+      </w:pPr>
+    </w:lvl>
+    <w:lvl w:ilvl="2" w:tplc="4409001B" w:tentative="1">
+      <w:start w:val="1"/>
+      <w:numFmt w:val="lowerRoman"/>
+      <w:lvlText w:val="%3."/>
+      <w:lvlJc w:val="right"/>
+      <w:pPr>
+        <w:ind w:left="2160" w:hanging="180"/>
+      </w:pPr>
+    </w:lvl>
+    <w:lvl w:ilvl="3" w:tplc="4409000F" w:tentative="1">
+      <w:start w:val="1"/>
+      <w:numFmt w:val="decimal"/>
+      <w:lvlText w:val="%4."/>
+      <w:lvlJc w:val="left"/>
+      <w:pPr>
+        <w:ind w:left="2880" w:hanging="360"/>
+      </w:pPr>
+    </w:lvl>
+    <w:lvl w:ilvl="4" w:tplc="44090019" w:tentative="1">
+      <w:start w:val="1"/>
+      <w:numFmt w:val="lowerLetter"/>
+      <w:lvlText w:val="%5."/>
+      <w:lvlJc w:val="left"/>
+      <w:pPr>
+        <w:ind w:left="3600" w:hanging="360"/>
+      </w:pPr>
+    </w:lvl>
+    <w:lvl w:ilvl="5" w:tplc="4409001B" w:tentative="1">
+      <w:start w:val="1"/>
+      <w:numFmt w:val="lowerRoman"/>
+      <w:lvlText w:val="%6."/>
+      <w:lvlJc w:val="right"/>
+      <w:pPr>
+        <w:ind w:left="4320" w:hanging="180"/>
+      </w:pPr>
+    </w:lvl>
+    <w:lvl w:ilvl="6" w:tplc="4409000F" w:tentative="1">
+      <w:start w:val="1"/>
+      <w:numFmt w:val="decimal"/>
+      <w:lvlText w:val="%7."/>
+      <w:lvlJc w:val="left"/>
+      <w:pPr>
+        <w:ind w:left="5040" w:hanging="360"/>
+      </w:pPr>
+    </w:lvl>
+    <w:lvl w:ilvl="7" w:tplc="44090019" w:tentative="1">
+      <w:start w:val="1"/>
+      <w:numFmt w:val="lowerLetter"/>
+      <w:lvlText w:val="%8."/>
+      <w:lvlJc w:val="left"/>
+      <w:pPr>
+        <w:ind w:left="5760" w:hanging="360"/>
+      </w:pPr>
+    </w:lvl>
+    <w:lvl w:ilvl="8" w:tplc="4409001B" w:tentative="1">
+      <w:start w:val="1"/>
+      <w:numFmt w:val="lowerRoman"/>
+      <w:lvlText w:val="%9."/>
+      <w:lvlJc w:val="right"/>
+      <w:pPr>
+        <w:ind w:left="6480" w:hanging="180"/>
+      </w:pPr>
+    </w:lvl>
+  </w:abstractNum>
+  <w:abstractNum w:abstractNumId="60" w15:restartNumberingAfterBreak="0">
     <w:nsid w:val="742C08A4"/>
     <w:multiLevelType w:val="hybridMultilevel"/>
     <w:tmpl w:val="39165846"/>
@@ -31696,7 +35298,7 @@
       </w:pPr>
     </w:lvl>
   </w:abstractNum>
-  <w:abstractNum w:abstractNumId="57" w15:restartNumberingAfterBreak="0">
+  <w:abstractNum w:abstractNumId="61" w15:restartNumberingAfterBreak="0">
     <w:nsid w:val="75A63D7F"/>
     <w:multiLevelType w:val="hybridMultilevel"/>
     <w:tmpl w:val="1AFC9150"/>
@@ -31785,7 +35387,7 @@
       </w:pPr>
     </w:lvl>
   </w:abstractNum>
-  <w:abstractNum w:abstractNumId="58" w15:restartNumberingAfterBreak="0">
+  <w:abstractNum w:abstractNumId="62" w15:restartNumberingAfterBreak="0">
     <w:nsid w:val="76D81BAF"/>
     <w:multiLevelType w:val="hybridMultilevel"/>
     <w:tmpl w:val="69C4E502"/>
@@ -31874,7 +35476,7 @@
       </w:pPr>
     </w:lvl>
   </w:abstractNum>
-  <w:abstractNum w:abstractNumId="59" w15:restartNumberingAfterBreak="0">
+  <w:abstractNum w:abstractNumId="63" w15:restartNumberingAfterBreak="0">
     <w:nsid w:val="773508A6"/>
     <w:multiLevelType w:val="hybridMultilevel"/>
     <w:tmpl w:val="69C4E502"/>
@@ -31963,7 +35565,7 @@
       </w:pPr>
     </w:lvl>
   </w:abstractNum>
-  <w:abstractNum w:abstractNumId="60" w15:restartNumberingAfterBreak="0">
+  <w:abstractNum w:abstractNumId="64" w15:restartNumberingAfterBreak="0">
     <w:nsid w:val="78081511"/>
     <w:multiLevelType w:val="hybridMultilevel"/>
     <w:tmpl w:val="BD98FA40"/>
@@ -32052,7 +35654,7 @@
       </w:pPr>
     </w:lvl>
   </w:abstractNum>
-  <w:abstractNum w:abstractNumId="61" w15:restartNumberingAfterBreak="0">
+  <w:abstractNum w:abstractNumId="65" w15:restartNumberingAfterBreak="0">
     <w:nsid w:val="7875697C"/>
     <w:multiLevelType w:val="hybridMultilevel"/>
     <w:tmpl w:val="AAA29928"/>
@@ -32141,7 +35743,7 @@
       </w:pPr>
     </w:lvl>
   </w:abstractNum>
-  <w:abstractNum w:abstractNumId="62" w15:restartNumberingAfterBreak="0">
+  <w:abstractNum w:abstractNumId="66" w15:restartNumberingAfterBreak="0">
     <w:nsid w:val="7A6B1B4D"/>
     <w:multiLevelType w:val="hybridMultilevel"/>
     <w:tmpl w:val="FC6C7FAE"/>
@@ -32230,7 +35832,7 @@
       </w:pPr>
     </w:lvl>
   </w:abstractNum>
-  <w:abstractNum w:abstractNumId="63" w15:restartNumberingAfterBreak="0">
+  <w:abstractNum w:abstractNumId="67" w15:restartNumberingAfterBreak="0">
     <w:nsid w:val="7AF00EAE"/>
     <w:multiLevelType w:val="hybridMultilevel"/>
     <w:tmpl w:val="C51AFDF4"/>
@@ -32319,7 +35921,7 @@
       </w:pPr>
     </w:lvl>
   </w:abstractNum>
-  <w:abstractNum w:abstractNumId="64" w15:restartNumberingAfterBreak="0">
+  <w:abstractNum w:abstractNumId="68" w15:restartNumberingAfterBreak="0">
     <w:nsid w:val="7EB12009"/>
     <w:multiLevelType w:val="hybridMultilevel"/>
     <w:tmpl w:val="40CC1C6C"/>
@@ -32409,199 +36011,211 @@
     </w:lvl>
   </w:abstractNum>
   <w:num w:numId="1">
-    <w:abstractNumId w:val="31"/>
+    <w:abstractNumId w:val="32"/>
   </w:num>
   <w:num w:numId="2">
-    <w:abstractNumId w:val="15"/>
+    <w:abstractNumId w:val="16"/>
   </w:num>
   <w:num w:numId="3">
-    <w:abstractNumId w:val="28"/>
+    <w:abstractNumId w:val="29"/>
   </w:num>
   <w:num w:numId="4">
+    <w:abstractNumId w:val="20"/>
+  </w:num>
+  <w:num w:numId="5">
+    <w:abstractNumId w:val="14"/>
+  </w:num>
+  <w:num w:numId="6">
+    <w:abstractNumId w:val="42"/>
+  </w:num>
+  <w:num w:numId="7">
+    <w:abstractNumId w:val="45"/>
+  </w:num>
+  <w:num w:numId="8">
+    <w:abstractNumId w:val="54"/>
+  </w:num>
+  <w:num w:numId="9">
+    <w:abstractNumId w:val="52"/>
+  </w:num>
+  <w:num w:numId="10">
+    <w:abstractNumId w:val="18"/>
+  </w:num>
+  <w:num w:numId="11">
+    <w:abstractNumId w:val="44"/>
+  </w:num>
+  <w:num w:numId="12">
+    <w:abstractNumId w:val="68"/>
+  </w:num>
+  <w:num w:numId="13">
+    <w:abstractNumId w:val="9"/>
+  </w:num>
+  <w:num w:numId="14">
+    <w:abstractNumId w:val="10"/>
+  </w:num>
+  <w:num w:numId="15">
+    <w:abstractNumId w:val="41"/>
+  </w:num>
+  <w:num w:numId="16">
     <w:abstractNumId w:val="19"/>
   </w:num>
-  <w:num w:numId="5">
-    <w:abstractNumId w:val="13"/>
-  </w:num>
-  <w:num w:numId="6">
-    <w:abstractNumId w:val="40"/>
-  </w:num>
-  <w:num w:numId="7">
-    <w:abstractNumId w:val="43"/>
-  </w:num>
-  <w:num w:numId="8">
-    <w:abstractNumId w:val="52"/>
-  </w:num>
-  <w:num w:numId="9">
-    <w:abstractNumId w:val="50"/>
-  </w:num>
-  <w:num w:numId="10">
-    <w:abstractNumId w:val="17"/>
-  </w:num>
-  <w:num w:numId="11">
-    <w:abstractNumId w:val="42"/>
-  </w:num>
-  <w:num w:numId="12">
-    <w:abstractNumId w:val="64"/>
-  </w:num>
-  <w:num w:numId="13">
-    <w:abstractNumId w:val="8"/>
-  </w:num>
-  <w:num w:numId="14">
-    <w:abstractNumId w:val="9"/>
-  </w:num>
-  <w:num w:numId="15">
-    <w:abstractNumId w:val="39"/>
-  </w:num>
-  <w:num w:numId="16">
-    <w:abstractNumId w:val="18"/>
-  </w:num>
   <w:num w:numId="17">
-    <w:abstractNumId w:val="11"/>
+    <w:abstractNumId w:val="12"/>
   </w:num>
   <w:num w:numId="18">
-    <w:abstractNumId w:val="54"/>
+    <w:abstractNumId w:val="57"/>
   </w:num>
   <w:num w:numId="19">
-    <w:abstractNumId w:val="60"/>
+    <w:abstractNumId w:val="64"/>
   </w:num>
   <w:num w:numId="20">
     <w:abstractNumId w:val="0"/>
   </w:num>
   <w:num w:numId="21">
-    <w:abstractNumId w:val="10"/>
+    <w:abstractNumId w:val="11"/>
   </w:num>
   <w:num w:numId="22">
-    <w:abstractNumId w:val="56"/>
+    <w:abstractNumId w:val="60"/>
   </w:num>
   <w:num w:numId="23">
-    <w:abstractNumId w:val="44"/>
+    <w:abstractNumId w:val="46"/>
   </w:num>
   <w:num w:numId="24">
-    <w:abstractNumId w:val="63"/>
+    <w:abstractNumId w:val="67"/>
   </w:num>
   <w:num w:numId="25">
-    <w:abstractNumId w:val="33"/>
+    <w:abstractNumId w:val="34"/>
   </w:num>
   <w:num w:numId="26">
+    <w:abstractNumId w:val="7"/>
+  </w:num>
+  <w:num w:numId="27">
+    <w:abstractNumId w:val="62"/>
+  </w:num>
+  <w:num w:numId="28">
+    <w:abstractNumId w:val="38"/>
+  </w:num>
+  <w:num w:numId="29">
+    <w:abstractNumId w:val="65"/>
+  </w:num>
+  <w:num w:numId="30">
+    <w:abstractNumId w:val="37"/>
+  </w:num>
+  <w:num w:numId="31">
+    <w:abstractNumId w:val="47"/>
+  </w:num>
+  <w:num w:numId="32">
+    <w:abstractNumId w:val="25"/>
+  </w:num>
+  <w:num w:numId="33">
+    <w:abstractNumId w:val="66"/>
+  </w:num>
+  <w:num w:numId="34">
+    <w:abstractNumId w:val="31"/>
+  </w:num>
+  <w:num w:numId="35">
+    <w:abstractNumId w:val="49"/>
+  </w:num>
+  <w:num w:numId="36">
+    <w:abstractNumId w:val="17"/>
+  </w:num>
+  <w:num w:numId="37">
+    <w:abstractNumId w:val="27"/>
+  </w:num>
+  <w:num w:numId="38">
+    <w:abstractNumId w:val="28"/>
+  </w:num>
+  <w:num w:numId="39">
+    <w:abstractNumId w:val="53"/>
+  </w:num>
+  <w:num w:numId="40">
     <w:abstractNumId w:val="6"/>
   </w:num>
-  <w:num w:numId="27">
-    <w:abstractNumId w:val="58"/>
-  </w:num>
-  <w:num w:numId="28">
-    <w:abstractNumId w:val="36"/>
-  </w:num>
-  <w:num w:numId="29">
-    <w:abstractNumId w:val="61"/>
-  </w:num>
-  <w:num w:numId="30">
-    <w:abstractNumId w:val="35"/>
-  </w:num>
-  <w:num w:numId="31">
-    <w:abstractNumId w:val="45"/>
-  </w:num>
-  <w:num w:numId="32">
-    <w:abstractNumId w:val="24"/>
-  </w:num>
-  <w:num w:numId="33">
-    <w:abstractNumId w:val="62"/>
-  </w:num>
-  <w:num w:numId="34">
-    <w:abstractNumId w:val="30"/>
-  </w:num>
-  <w:num w:numId="35">
-    <w:abstractNumId w:val="47"/>
-  </w:num>
-  <w:num w:numId="36">
-    <w:abstractNumId w:val="16"/>
-  </w:num>
-  <w:num w:numId="37">
-    <w:abstractNumId w:val="26"/>
-  </w:num>
-  <w:num w:numId="38">
-    <w:abstractNumId w:val="27"/>
-  </w:num>
-  <w:num w:numId="39">
-    <w:abstractNumId w:val="51"/>
-  </w:num>
-  <w:num w:numId="40">
-    <w:abstractNumId w:val="5"/>
-  </w:num>
   <w:num w:numId="41">
-    <w:abstractNumId w:val="32"/>
+    <w:abstractNumId w:val="33"/>
   </w:num>
   <w:num w:numId="42">
     <w:abstractNumId w:val="3"/>
   </w:num>
   <w:num w:numId="43">
-    <w:abstractNumId w:val="22"/>
+    <w:abstractNumId w:val="23"/>
   </w:num>
   <w:num w:numId="44">
+    <w:abstractNumId w:val="50"/>
+  </w:num>
+  <w:num w:numId="45">
     <w:abstractNumId w:val="48"/>
   </w:num>
-  <w:num w:numId="45">
-    <w:abstractNumId w:val="46"/>
-  </w:num>
   <w:num w:numId="46">
-    <w:abstractNumId w:val="49"/>
+    <w:abstractNumId w:val="51"/>
   </w:num>
   <w:num w:numId="47">
-    <w:abstractNumId w:val="7"/>
+    <w:abstractNumId w:val="8"/>
   </w:num>
   <w:num w:numId="48">
-    <w:abstractNumId w:val="29"/>
+    <w:abstractNumId w:val="30"/>
   </w:num>
   <w:num w:numId="49">
     <w:abstractNumId w:val="4"/>
   </w:num>
   <w:num w:numId="50">
-    <w:abstractNumId w:val="23"/>
+    <w:abstractNumId w:val="24"/>
   </w:num>
   <w:num w:numId="51">
-    <w:abstractNumId w:val="57"/>
+    <w:abstractNumId w:val="61"/>
   </w:num>
   <w:num w:numId="52">
-    <w:abstractNumId w:val="21"/>
+    <w:abstractNumId w:val="22"/>
   </w:num>
   <w:num w:numId="53">
     <w:abstractNumId w:val="2"/>
   </w:num>
   <w:num w:numId="54">
-    <w:abstractNumId w:val="55"/>
+    <w:abstractNumId w:val="58"/>
   </w:num>
   <w:num w:numId="55">
-    <w:abstractNumId w:val="37"/>
+    <w:abstractNumId w:val="39"/>
   </w:num>
   <w:num w:numId="56">
-    <w:abstractNumId w:val="14"/>
+    <w:abstractNumId w:val="15"/>
   </w:num>
   <w:num w:numId="57">
-    <w:abstractNumId w:val="34"/>
+    <w:abstractNumId w:val="36"/>
   </w:num>
   <w:num w:numId="58">
-    <w:abstractNumId w:val="59"/>
+    <w:abstractNumId w:val="63"/>
   </w:num>
   <w:num w:numId="59">
     <w:abstractNumId w:val="1"/>
   </w:num>
   <w:num w:numId="60">
-    <w:abstractNumId w:val="12"/>
+    <w:abstractNumId w:val="13"/>
   </w:num>
   <w:num w:numId="61">
-    <w:abstractNumId w:val="25"/>
+    <w:abstractNumId w:val="26"/>
   </w:num>
   <w:num w:numId="62">
-    <w:abstractNumId w:val="41"/>
+    <w:abstractNumId w:val="43"/>
   </w:num>
   <w:num w:numId="63">
-    <w:abstractNumId w:val="53"/>
+    <w:abstractNumId w:val="56"/>
   </w:num>
   <w:num w:numId="64">
-    <w:abstractNumId w:val="38"/>
+    <w:abstractNumId w:val="40"/>
   </w:num>
   <w:num w:numId="65">
-    <w:abstractNumId w:val="20"/>
+    <w:abstractNumId w:val="21"/>
+  </w:num>
+  <w:num w:numId="66">
+    <w:abstractNumId w:val="55"/>
+  </w:num>
+  <w:num w:numId="67">
+    <w:abstractNumId w:val="5"/>
+  </w:num>
+  <w:num w:numId="68">
+    <w:abstractNumId w:val="59"/>
+  </w:num>
+  <w:num w:numId="69">
+    <w:abstractNumId w:val="35"/>
   </w:num>
   <w:numIdMacAtCleanup w:val="65"/>
 </w:numbering>
@@ -33337,7 +36951,7 @@
 </file>
 
 <file path=customXml/itemProps1.xml><?xml version="1.0" encoding="utf-8"?>
-<ds:datastoreItem xmlns:ds="http://schemas.openxmlformats.org/officeDocument/2006/customXml" ds:itemID="{A0C48D29-3E29-4F80-ADD0-7E87F5016EAF}">
+<ds:datastoreItem xmlns:ds="http://schemas.openxmlformats.org/officeDocument/2006/customXml" ds:itemID="{121FC187-241B-4B28-A720-0088AFAFFA0D}">
   <ds:schemaRefs>
     <ds:schemaRef ds:uri="http://schemas.openxmlformats.org/officeDocument/2006/bibliography"/>
   </ds:schemaRefs>

</xml_diff>